<commit_message>
version 0.0.3, UX, DB all improved
</commit_message>
<xml_diff>
--- a/Documenation_About_Methods.docx
+++ b/Documenation_About_Methods.docx
@@ -20,138 +20,164 @@
           <w:sz w:val="32"/>
           <w:szCs w:val="36"/>
         </w:rPr>
-        <w:t>Documentation About Methods Used In [</w:t>
-      </w:r>
-      <w:proofErr w:type="spellStart"/>
-      <w:r>
-        <w:rPr>
-          <w:rFonts w:hint="eastAsia"/>
+        <w:t>Documentation About Methods Used In [Plan_it] Project</w:t>
+      </w:r>
+    </w:p>
+    <w:p>
+      <w:pPr>
+        <w:jc w:val="right"/>
+        <w:rPr>
+          <w:sz w:val="20"/>
+          <w:szCs w:val="22"/>
+        </w:rPr>
+      </w:pPr>
+      <w:r>
+        <w:rPr>
+          <w:rFonts w:hint="eastAsia"/>
+          <w:sz w:val="20"/>
+          <w:szCs w:val="22"/>
+        </w:rPr>
+        <w:t>Authors: 2023011393 Nawon Kim, 2021114026 Jeongwoo Kim, 2023013565 Dahye Jeong</w:t>
+      </w:r>
+    </w:p>
+    <w:p/>
+    <w:p>
+      <w:r>
+        <w:rPr>
+          <w:rFonts w:hint="eastAsia"/>
+        </w:rPr>
+        <w:t>Version 0.0.2 이후의 버전부터 추가되거나 수정된 사항만 반영되어 있습니다.</w:t>
+      </w:r>
+    </w:p>
+    <w:p>
+      <w:pPr>
+        <w:rPr>
           <w:b/>
           <w:bCs/>
-          <w:sz w:val="32"/>
-          <w:szCs w:val="36"/>
-        </w:rPr>
-        <w:t>Plan_it</w:t>
-      </w:r>
-      <w:proofErr w:type="spellEnd"/>
-      <w:r>
-        <w:rPr>
-          <w:rFonts w:hint="eastAsia"/>
+        </w:rPr>
+      </w:pPr>
+    </w:p>
+    <w:p>
+      <w:pPr>
+        <w:rPr>
           <w:b/>
           <w:bCs/>
-          <w:sz w:val="32"/>
-          <w:szCs w:val="36"/>
-        </w:rPr>
-        <w:t xml:space="preserve">] </w:t>
-      </w:r>
-      <w:proofErr w:type="gramStart"/>
+        </w:rPr>
+      </w:pPr>
       <w:r>
         <w:rPr>
           <w:rFonts w:hint="eastAsia"/>
           <w:b/>
           <w:bCs/>
-          <w:sz w:val="32"/>
-          <w:szCs w:val="36"/>
-        </w:rPr>
-        <w:t>Project</w:t>
-      </w:r>
-      <w:proofErr w:type="gramEnd"/>
-    </w:p>
-    <w:p>
-      <w:pPr>
-        <w:jc w:val="right"/>
-        <w:rPr>
-          <w:sz w:val="20"/>
-          <w:szCs w:val="22"/>
-        </w:rPr>
-      </w:pPr>
-      <w:r>
-        <w:rPr>
-          <w:rFonts w:hint="eastAsia"/>
-          <w:sz w:val="20"/>
-          <w:szCs w:val="22"/>
-        </w:rPr>
-        <w:t xml:space="preserve">Authors: 2023011393 </w:t>
-      </w:r>
-      <w:proofErr w:type="spellStart"/>
-      <w:r>
-        <w:rPr>
-          <w:rFonts w:hint="eastAsia"/>
-          <w:sz w:val="20"/>
-          <w:szCs w:val="22"/>
-        </w:rPr>
-        <w:t>Nawon</w:t>
-      </w:r>
-      <w:proofErr w:type="spellEnd"/>
-      <w:r>
-        <w:rPr>
-          <w:rFonts w:hint="eastAsia"/>
-          <w:sz w:val="20"/>
-          <w:szCs w:val="22"/>
-        </w:rPr>
-        <w:t xml:space="preserve"> Kim, 2021114026 </w:t>
-      </w:r>
-      <w:proofErr w:type="spellStart"/>
-      <w:r>
-        <w:rPr>
-          <w:rFonts w:hint="eastAsia"/>
-          <w:sz w:val="20"/>
-          <w:szCs w:val="22"/>
-        </w:rPr>
-        <w:t>Jeongwoo</w:t>
-      </w:r>
-      <w:proofErr w:type="spellEnd"/>
-      <w:r>
-        <w:rPr>
-          <w:rFonts w:hint="eastAsia"/>
-          <w:sz w:val="20"/>
-          <w:szCs w:val="22"/>
-        </w:rPr>
-        <w:t xml:space="preserve"> Kim, 2023013565 </w:t>
-      </w:r>
-      <w:proofErr w:type="spellStart"/>
-      <w:r>
-        <w:rPr>
-          <w:rFonts w:hint="eastAsia"/>
-          <w:sz w:val="20"/>
-          <w:szCs w:val="22"/>
-        </w:rPr>
-        <w:t>Dahye</w:t>
-      </w:r>
-      <w:proofErr w:type="spellEnd"/>
-      <w:r>
-        <w:rPr>
-          <w:rFonts w:hint="eastAsia"/>
-          <w:sz w:val="20"/>
-          <w:szCs w:val="22"/>
-        </w:rPr>
-        <w:t xml:space="preserve"> Jeong</w:t>
-      </w:r>
-    </w:p>
-    <w:p/>
-    <w:p>
-      <w:r>
-        <w:rPr>
-          <w:rFonts w:hint="eastAsia"/>
-        </w:rPr>
-        <w:t>Version 0.0.2 이후의 버전부터 추가되거나 수정된 사항만 반영되어 있습니다.</w:t>
-      </w:r>
-    </w:p>
-    <w:p>
-      <w:pPr>
+        </w:rPr>
+        <w:t>0.0.3 수정사항</w:t>
+      </w:r>
+    </w:p>
+    <w:p>
+      <w:pPr>
+        <w:rPr>
+          <w:rFonts w:hint="eastAsia"/>
+        </w:rPr>
+      </w:pPr>
+      <w:r>
         <w:rPr>
           <w:b/>
           <w:bCs/>
         </w:rPr>
-      </w:pPr>
-      <w:r>
+        <w:tab/>
+      </w:r>
+      <w:r>
+        <w:rPr>
+          <w:rFonts w:hint="eastAsia"/>
+        </w:rPr>
+        <w:t>(DB)</w:t>
+      </w:r>
+    </w:p>
+    <w:p>
+      <w:pPr>
+        <w:ind w:leftChars="364" w:left="801"/>
+      </w:pPr>
+      <w:r>
+        <w:rPr>
+          <w:rFonts w:hint="eastAsia"/>
+        </w:rPr>
+        <w:t>삽입시</w:t>
+      </w:r>
+      <w:r>
+        <w:t xml:space="preserve"> 기존에 북마크가 있을 경우 새 자료 무시</w:t>
+      </w:r>
+    </w:p>
+    <w:p>
+      <w:pPr>
+        <w:ind w:leftChars="364" w:left="801"/>
+      </w:pPr>
+      <w:r>
+        <w:t>윤년, 28, 29, 30, 31일 구분 및 잘못된 날짜를 보유한 데이터는 처음부터 생성되지 않도록 조치</w:t>
+      </w:r>
+    </w:p>
+    <w:p>
+      <w:pPr>
+        <w:ind w:leftChars="364" w:left="801"/>
+      </w:pPr>
+      <w:r>
+        <w:t>human readable 파일 생성시, 3년의 인터벌을 두는 범위(2023-2025 등)의 경우 첫 연도의 트리가 잘못 형성되는 오류를 제거</w:t>
+      </w:r>
+    </w:p>
+    <w:p>
+      <w:pPr>
+        <w:ind w:leftChars="364" w:left="801"/>
+      </w:pPr>
+      <w:r>
+        <w:t>해시값 구성 조건 새로 구성</w:t>
+      </w:r>
+    </w:p>
+    <w:p>
+      <w:pPr>
+        <w:ind w:leftChars="364" w:left="801"/>
+        <w:rPr>
+          <w:rFonts w:hint="eastAsia"/>
+        </w:rPr>
+      </w:pPr>
+      <w:r>
+        <w:rPr>
+          <w:rFonts w:hint="eastAsia"/>
+        </w:rPr>
+        <w:t>(UX)</w:t>
+      </w:r>
+    </w:p>
+    <w:p>
+      <w:pPr>
+        <w:ind w:leftChars="364" w:left="801"/>
+      </w:pPr>
+      <w:r>
+        <w:rPr>
+          <w:rFonts w:hint="eastAsia"/>
+        </w:rPr>
+        <w:t>좌표 공간 새로 구성</w:t>
+      </w:r>
+    </w:p>
+    <w:p>
+      <w:pPr>
+        <w:ind w:leftChars="364" w:left="801"/>
+        <w:rPr>
+          <w:rFonts w:hint="eastAsia"/>
+        </w:rPr>
+      </w:pPr>
+      <w:r>
+        <w:rPr>
+          <w:rFonts w:hint="eastAsia"/>
+        </w:rPr>
+        <w:t>하이라이트 기능 수정</w:t>
+      </w:r>
+    </w:p>
+    <w:p>
+      <w:pPr>
         <w:rPr>
           <w:rFonts w:hint="eastAsia"/>
           <w:b/>
           <w:bCs/>
         </w:rPr>
-        <w:t>-</w:t>
-      </w:r>
+      </w:pPr>
     </w:p>
     <w:p>
       <w:pPr>
@@ -170,29 +196,7 @@
           <w:sz w:val="24"/>
           <w:szCs w:val="28"/>
         </w:rPr>
-        <w:t>UX 파트 (</w:t>
-      </w:r>
-      <w:proofErr w:type="spellStart"/>
-      <w:r>
-        <w:rPr>
-          <w:rFonts w:hint="eastAsia"/>
-          <w:b/>
-          <w:bCs/>
-          <w:sz w:val="24"/>
-          <w:szCs w:val="28"/>
-        </w:rPr>
-        <w:t>plnit_uxCore.c</w:t>
-      </w:r>
-      <w:proofErr w:type="spellEnd"/>
-      <w:r>
-        <w:rPr>
-          <w:rFonts w:hint="eastAsia"/>
-          <w:b/>
-          <w:bCs/>
-          <w:sz w:val="24"/>
-          <w:szCs w:val="28"/>
-        </w:rPr>
-        <w:t>)</w:t>
+        <w:t>UX 파트 (plnit_uxCore.c)</w:t>
       </w:r>
     </w:p>
     <w:p>
@@ -200,20 +204,7 @@
         <w:ind w:leftChars="100" w:left="220"/>
       </w:pPr>
       <w:r>
-        <w:t xml:space="preserve">void </w:t>
-      </w:r>
-      <w:proofErr w:type="spellStart"/>
-      <w:proofErr w:type="gramStart"/>
-      <w:r>
-        <w:t>clearGivenCalendarArea</w:t>
-      </w:r>
-      <w:proofErr w:type="spellEnd"/>
-      <w:r>
-        <w:t>(</w:t>
-      </w:r>
-      <w:proofErr w:type="gramEnd"/>
-      <w:r>
-        <w:t>int row, int col);</w:t>
+        <w:t>void clearGivenCalendarArea(int row, int col);</w:t>
       </w:r>
     </w:p>
     <w:p>
@@ -236,52 +227,7 @@
         <w:ind w:leftChars="100" w:left="220"/>
       </w:pPr>
       <w:r>
-        <w:t xml:space="preserve">void </w:t>
-      </w:r>
-      <w:proofErr w:type="spellStart"/>
-      <w:proofErr w:type="gramStart"/>
-      <w:r>
-        <w:t>clearGivenRowCols</w:t>
-      </w:r>
-      <w:proofErr w:type="spellEnd"/>
-      <w:r>
-        <w:t>(</w:t>
-      </w:r>
-      <w:proofErr w:type="gramEnd"/>
-      <w:r>
-        <w:t xml:space="preserve">int </w:t>
-      </w:r>
-      <w:proofErr w:type="spellStart"/>
-      <w:r>
-        <w:t>fromRow</w:t>
-      </w:r>
-      <w:proofErr w:type="spellEnd"/>
-      <w:r>
-        <w:t xml:space="preserve">, int </w:t>
-      </w:r>
-      <w:proofErr w:type="spellStart"/>
-      <w:r>
-        <w:t>fromCol</w:t>
-      </w:r>
-      <w:proofErr w:type="spellEnd"/>
-      <w:r>
-        <w:t xml:space="preserve">, int </w:t>
-      </w:r>
-      <w:proofErr w:type="spellStart"/>
-      <w:r>
-        <w:t>toRow</w:t>
-      </w:r>
-      <w:proofErr w:type="spellEnd"/>
-      <w:r>
-        <w:t xml:space="preserve">, int </w:t>
-      </w:r>
-      <w:proofErr w:type="spellStart"/>
-      <w:r>
-        <w:t>toCol</w:t>
-      </w:r>
-      <w:proofErr w:type="spellEnd"/>
-      <w:r>
-        <w:t>);</w:t>
+        <w:t>void clearGivenRowCols(int fromRow, int fromCol, int toRow, int toCol);</w:t>
       </w:r>
     </w:p>
     <w:p>
@@ -292,19 +238,11 @@
           <w:numId w:val="2"/>
         </w:numPr>
       </w:pPr>
-      <w:proofErr w:type="spellStart"/>
-      <w:r>
-        <w:rPr>
-          <w:rFonts w:hint="eastAsia"/>
-        </w:rPr>
-        <w:t>clearGivenNonCalendarArea</w:t>
-      </w:r>
-      <w:proofErr w:type="spellEnd"/>
-      <w:r>
-        <w:rPr>
-          <w:rFonts w:hint="eastAsia"/>
-        </w:rPr>
-        <w:t>에서 내부적으로 사용되는 함수입니다.</w:t>
+      <w:r>
+        <w:rPr>
+          <w:rFonts w:hint="eastAsia"/>
+        </w:rPr>
+        <w:t>clearGivenNonCalendarArea에서 내부적으로 사용되는 함수입니다.</w:t>
       </w:r>
     </w:p>
     <w:p>
@@ -312,20 +250,7 @@
         <w:ind w:leftChars="100" w:left="220"/>
       </w:pPr>
       <w:r>
-        <w:t xml:space="preserve">void </w:t>
-      </w:r>
-      <w:proofErr w:type="spellStart"/>
-      <w:proofErr w:type="gramStart"/>
-      <w:r>
-        <w:t>clearGivenNonCalendarArea</w:t>
-      </w:r>
-      <w:proofErr w:type="spellEnd"/>
-      <w:r>
-        <w:t>(</w:t>
-      </w:r>
-      <w:proofErr w:type="gramEnd"/>
-      <w:r>
-        <w:t>/*pre-defined Macros*/int area);</w:t>
+        <w:t>void clearGivenNonCalendarArea(/*pre-defined Macros*/int area);</w:t>
       </w:r>
     </w:p>
     <w:p>
@@ -347,19 +272,11 @@
       <w:pPr>
         <w:ind w:leftChars="100" w:left="220" w:firstLine="360"/>
       </w:pPr>
-      <w:proofErr w:type="spellStart"/>
-      <w:r>
-        <w:rPr>
-          <w:rFonts w:hint="eastAsia"/>
-        </w:rPr>
-        <w:t>clearGivenNonCalendarArea</w:t>
-      </w:r>
-      <w:proofErr w:type="spellEnd"/>
-      <w:r>
-        <w:rPr>
-          <w:rFonts w:hint="eastAsia"/>
-        </w:rPr>
-        <w:t>(SLC) 등의 방식으로 사용 가능합니다.</w:t>
+      <w:r>
+        <w:rPr>
+          <w:rFonts w:hint="eastAsia"/>
+        </w:rPr>
+        <w:t>clearGivenNonCalendarArea(SLC) 등의 방식으로 사용 가능합니다.</w:t>
       </w:r>
     </w:p>
     <w:p>
@@ -367,21 +284,8 @@
         <w:ind w:leftChars="100" w:left="220"/>
       </w:pPr>
       <w:r>
-        <w:t xml:space="preserve">void </w:t>
-      </w:r>
-      <w:proofErr w:type="spellStart"/>
-      <w:r>
-        <w:t>save_UXPart</w:t>
-      </w:r>
-      <w:proofErr w:type="spellEnd"/>
-      <w:r>
-        <w:t>(void</w:t>
-      </w:r>
-      <w:proofErr w:type="gramStart"/>
-      <w:r>
-        <w:t>);</w:t>
-      </w:r>
-      <w:proofErr w:type="gramEnd"/>
+        <w:t>void save_UXPart(void);</w:t>
+      </w:r>
     </w:p>
     <w:p>
       <w:pPr>
@@ -409,21 +313,7 @@
         <w:rPr>
           <w:rFonts w:hint="eastAsia"/>
         </w:rPr>
-        <w:t xml:space="preserve">ritical part인 만큼, </w:t>
-      </w:r>
-      <w:proofErr w:type="spellStart"/>
-      <w:r>
-        <w:rPr>
-          <w:rFonts w:hint="eastAsia"/>
-        </w:rPr>
-        <w:t>sigprocmask</w:t>
-      </w:r>
-      <w:proofErr w:type="spellEnd"/>
-      <w:r>
-        <w:rPr>
-          <w:rFonts w:hint="eastAsia"/>
-        </w:rPr>
-        <w:t>등으로 시그널 블로킹이 필요 해 보입니다.</w:t>
+        <w:t>ritical part인 만큼, sigprocmask등으로 시그널 블로킹이 필요 해 보입니다.</w:t>
       </w:r>
     </w:p>
     <w:p>
@@ -431,21 +321,8 @@
         <w:ind w:leftChars="100" w:left="220"/>
       </w:pPr>
       <w:r>
-        <w:t xml:space="preserve">void </w:t>
-      </w:r>
-      <w:proofErr w:type="spellStart"/>
-      <w:r>
-        <w:t>load_UXPart</w:t>
-      </w:r>
-      <w:proofErr w:type="spellEnd"/>
-      <w:r>
-        <w:t>(void</w:t>
-      </w:r>
-      <w:proofErr w:type="gramStart"/>
-      <w:r>
-        <w:t>);</w:t>
-      </w:r>
-      <w:proofErr w:type="gramEnd"/>
+        <w:t>void load_UXPart(void);</w:t>
+      </w:r>
     </w:p>
     <w:p>
       <w:pPr>
@@ -459,6 +336,7 @@
         <w:rPr>
           <w:rFonts w:hint="eastAsia"/>
         </w:rPr>
+        <w:lastRenderedPageBreak/>
         <w:t>로드되었음을 알리는 UX적인 기능을 추가적으로 발휘하며, 로드 액션을 수행하는 함수입니다.</w:t>
       </w:r>
     </w:p>
@@ -473,21 +351,7 @@
         <w:rPr>
           <w:rFonts w:hint="eastAsia"/>
         </w:rPr>
-        <w:t xml:space="preserve">ritical part인 만큼, </w:t>
-      </w:r>
-      <w:proofErr w:type="spellStart"/>
-      <w:r>
-        <w:rPr>
-          <w:rFonts w:hint="eastAsia"/>
-        </w:rPr>
-        <w:t>sigprocmask</w:t>
-      </w:r>
-      <w:proofErr w:type="spellEnd"/>
-      <w:r>
-        <w:rPr>
-          <w:rFonts w:hint="eastAsia"/>
-        </w:rPr>
-        <w:t>등으로 시그널 블로킹이 필요 해 보입니다.</w:t>
+        <w:t>ritical part인 만큼, sigprocmask등으로 시그널 블로킹이 필요 해 보입니다.</w:t>
       </w:r>
     </w:p>
     <w:p>
@@ -495,20 +359,7 @@
         <w:ind w:leftChars="100" w:left="220"/>
       </w:pPr>
       <w:r>
-        <w:t xml:space="preserve">void </w:t>
-      </w:r>
-      <w:proofErr w:type="spellStart"/>
-      <w:proofErr w:type="gramStart"/>
-      <w:r>
-        <w:t>setInputModeSigHandler</w:t>
-      </w:r>
-      <w:proofErr w:type="spellEnd"/>
-      <w:r>
-        <w:t>(</w:t>
-      </w:r>
-      <w:proofErr w:type="gramEnd"/>
-      <w:r>
-        <w:t xml:space="preserve">int status); </w:t>
+        <w:t xml:space="preserve">void setInputModeSigHandler(int status); </w:t>
       </w:r>
     </w:p>
     <w:p>
@@ -531,23 +382,7 @@
         <w:ind w:leftChars="100" w:left="220"/>
       </w:pPr>
       <w:r>
-        <w:t xml:space="preserve">void </w:t>
-      </w:r>
-      <w:proofErr w:type="spellStart"/>
-      <w:r>
-        <w:t>inputMode_</w:t>
-      </w:r>
-      <w:proofErr w:type="gramStart"/>
-      <w:r>
-        <w:t>sigHndl</w:t>
-      </w:r>
-      <w:proofErr w:type="spellEnd"/>
-      <w:r>
-        <w:t>(</w:t>
-      </w:r>
-      <w:proofErr w:type="gramEnd"/>
-      <w:r>
-        <w:t>int signum);</w:t>
+        <w:t>void inputMode_sigHndl(int signum);</w:t>
       </w:r>
     </w:p>
     <w:p>
@@ -562,21 +397,7 @@
         <w:rPr>
           <w:rFonts w:hint="eastAsia"/>
         </w:rPr>
-        <w:t xml:space="preserve">입력 모드용 signal </w:t>
-      </w:r>
-      <w:proofErr w:type="gramStart"/>
-      <w:r>
-        <w:rPr>
-          <w:rFonts w:hint="eastAsia"/>
-        </w:rPr>
-        <w:t>handler 입니다</w:t>
-      </w:r>
-      <w:proofErr w:type="gramEnd"/>
-      <w:r>
-        <w:rPr>
-          <w:rFonts w:hint="eastAsia"/>
-        </w:rPr>
-        <w:t>.</w:t>
+        <w:t>입력 모드용 signal handler 입니다.</w:t>
       </w:r>
     </w:p>
     <w:p>
@@ -596,29 +417,68 @@
           <w:sz w:val="24"/>
           <w:szCs w:val="28"/>
         </w:rPr>
-        <w:t>Core 파트 (</w:t>
-      </w:r>
-      <w:proofErr w:type="spellStart"/>
-      <w:r>
-        <w:rPr>
-          <w:rFonts w:hint="eastAsia"/>
-          <w:b/>
-          <w:bCs/>
-          <w:sz w:val="24"/>
-          <w:szCs w:val="28"/>
-        </w:rPr>
-        <w:t>plnit_dbCore.c</w:t>
-      </w:r>
-      <w:proofErr w:type="spellEnd"/>
-      <w:r>
-        <w:rPr>
-          <w:rFonts w:hint="eastAsia"/>
-          <w:b/>
-          <w:bCs/>
-          <w:sz w:val="24"/>
-          <w:szCs w:val="28"/>
-        </w:rPr>
-        <w:t>)</w:t>
+        <w:t>Core 파트 (plnit_dbCore.c)</w:t>
+      </w:r>
+    </w:p>
+    <w:p>
+      <w:pPr>
+        <w:ind w:leftChars="100" w:left="220"/>
+      </w:pPr>
+      <w:r>
+        <w:t>void coreInit(void)</w:t>
+      </w:r>
+    </w:p>
+    <w:p>
+      <w:pPr>
+        <w:pStyle w:val="a6"/>
+        <w:numPr>
+          <w:ilvl w:val="0"/>
+          <w:numId w:val="2"/>
+        </w:numPr>
+      </w:pPr>
+      <w:r>
+        <w:rPr>
+          <w:rFonts w:hint="eastAsia"/>
+        </w:rPr>
+        <w:t>UX 엔진 부팅시 DB 엔진 초기화 함수입니다.</w:t>
+      </w:r>
+    </w:p>
+    <w:p>
+      <w:pPr>
+        <w:ind w:left="220"/>
+      </w:pPr>
+      <w:r>
+        <w:t>void getBookMarkedInDate(unsigned long long today, int counter, char* str)</w:t>
+      </w:r>
+    </w:p>
+    <w:p>
+      <w:pPr>
+        <w:pStyle w:val="a6"/>
+        <w:numPr>
+          <w:ilvl w:val="0"/>
+          <w:numId w:val="2"/>
+        </w:numPr>
+      </w:pPr>
+      <w:r>
+        <w:rPr>
+          <w:rFonts w:hint="eastAsia"/>
+        </w:rPr>
+        <w:t>UX부를 위한 북마크 스트링 추상화 함수입니다.</w:t>
+      </w:r>
+      <w:r>
+        <w:rPr>
+          <w:rFonts w:hint="eastAsia"/>
+        </w:rPr>
+        <w:t xml:space="preserve"> </w:t>
+      </w:r>
+      <w:r>
+        <w:t>toDoPtr getBookMarked(unsigned long long src, int distance)</w:t>
+      </w:r>
+      <w:r>
+        <w:rPr>
+          <w:rFonts w:hint="eastAsia"/>
+        </w:rPr>
+        <w:t xml:space="preserve"> 및 해시함수를 기반으로 작동합니다.</w:t>
       </w:r>
     </w:p>
     <w:sectPr>

</xml_diff>

<commit_message>
0.0.5: improved getToday__(), supports record deletion, supports reminder feature using sighandle, itimer
</commit_message>
<xml_diff>
--- a/Documenation_About_Methods.docx
+++ b/Documenation_About_Methods.docx
@@ -20,8 +20,42 @@
           <w:sz w:val="32"/>
           <w:szCs w:val="36"/>
         </w:rPr>
-        <w:t>Documentation About Methods Used In [Plan_it] Project</w:t>
-      </w:r>
+        <w:t>Documentation About Methods Used In [</w:t>
+      </w:r>
+      <w:proofErr w:type="spellStart"/>
+      <w:r>
+        <w:rPr>
+          <w:rFonts w:hint="eastAsia"/>
+          <w:b/>
+          <w:bCs/>
+          <w:sz w:val="32"/>
+          <w:szCs w:val="36"/>
+        </w:rPr>
+        <w:t>Plan_it</w:t>
+      </w:r>
+      <w:proofErr w:type="spellEnd"/>
+      <w:r>
+        <w:rPr>
+          <w:rFonts w:hint="eastAsia"/>
+          <w:b/>
+          <w:bCs/>
+          <w:sz w:val="32"/>
+          <w:szCs w:val="36"/>
+        </w:rPr>
+        <w:t xml:space="preserve">] </w:t>
+      </w:r>
+      <w:proofErr w:type="gramStart"/>
+      <w:r>
+        <w:rPr>
+          <w:rFonts w:hint="eastAsia"/>
+          <w:b/>
+          <w:bCs/>
+          <w:sz w:val="32"/>
+          <w:szCs w:val="36"/>
+        </w:rPr>
+        <w:t>Project</w:t>
+      </w:r>
+      <w:proofErr w:type="gramEnd"/>
     </w:p>
     <w:p>
       <w:pPr>
@@ -37,7 +71,61 @@
           <w:sz w:val="20"/>
           <w:szCs w:val="22"/>
         </w:rPr>
-        <w:t>Authors: 2023011393 Nawon Kim, 2021114026 Jeongwoo Kim, 2023013565 Dahye Jeong</w:t>
+        <w:t xml:space="preserve">Authors: 2023011393 </w:t>
+      </w:r>
+      <w:proofErr w:type="spellStart"/>
+      <w:r>
+        <w:rPr>
+          <w:rFonts w:hint="eastAsia"/>
+          <w:sz w:val="20"/>
+          <w:szCs w:val="22"/>
+        </w:rPr>
+        <w:t>Nawon</w:t>
+      </w:r>
+      <w:proofErr w:type="spellEnd"/>
+      <w:r>
+        <w:rPr>
+          <w:rFonts w:hint="eastAsia"/>
+          <w:sz w:val="20"/>
+          <w:szCs w:val="22"/>
+        </w:rPr>
+        <w:t xml:space="preserve"> Kim, 2021114026 </w:t>
+      </w:r>
+      <w:proofErr w:type="spellStart"/>
+      <w:r>
+        <w:rPr>
+          <w:rFonts w:hint="eastAsia"/>
+          <w:sz w:val="20"/>
+          <w:szCs w:val="22"/>
+        </w:rPr>
+        <w:t>Jeongwoo</w:t>
+      </w:r>
+      <w:proofErr w:type="spellEnd"/>
+      <w:r>
+        <w:rPr>
+          <w:rFonts w:hint="eastAsia"/>
+          <w:sz w:val="20"/>
+          <w:szCs w:val="22"/>
+        </w:rPr>
+        <w:t xml:space="preserve"> Kim, 2023013565 </w:t>
+      </w:r>
+      <w:proofErr w:type="spellStart"/>
+      <w:r>
+        <w:rPr>
+          <w:rFonts w:hint="eastAsia"/>
+          <w:sz w:val="20"/>
+          <w:szCs w:val="22"/>
+        </w:rPr>
+        <w:t>Dahye</w:t>
+      </w:r>
+      <w:proofErr w:type="spellEnd"/>
+      <w:r>
+        <w:rPr>
+          <w:rFonts w:hint="eastAsia"/>
+          <w:sz w:val="20"/>
+          <w:szCs w:val="22"/>
+        </w:rPr>
+        <w:t xml:space="preserve"> Jeong</w:t>
       </w:r>
     </w:p>
     <w:p/>
@@ -90,19 +178,27 @@
         <w:rPr>
           <w:rFonts w:hint="eastAsia"/>
         </w:rPr>
-        <w:t>(DB)</w:t>
+        <w:t>(</w:t>
+      </w:r>
+      <w:r>
+        <w:rPr>
+          <w:rFonts w:hint="eastAsia"/>
+        </w:rPr>
+        <w:t>Core)</w:t>
       </w:r>
     </w:p>
     <w:p>
       <w:pPr>
         <w:ind w:leftChars="364" w:left="801"/>
       </w:pPr>
+      <w:proofErr w:type="spellStart"/>
       <w:r>
         <w:rPr>
           <w:rFonts w:hint="eastAsia"/>
         </w:rPr>
         <w:t>삽입시</w:t>
       </w:r>
+      <w:proofErr w:type="spellEnd"/>
       <w:r>
         <w:t xml:space="preserve"> 기존에 북마크가 있을 경우 새 자료 무시</w:t>
       </w:r>
@@ -127,16 +223,18 @@
       <w:pPr>
         <w:ind w:leftChars="364" w:left="801"/>
       </w:pPr>
-      <w:r>
-        <w:t>해시값 구성 조건 새로 구성</w:t>
+      <w:proofErr w:type="spellStart"/>
+      <w:r>
+        <w:t>해시값</w:t>
+      </w:r>
+      <w:proofErr w:type="spellEnd"/>
+      <w:r>
+        <w:t xml:space="preserve"> 구성 조건 새로 구성</w:t>
       </w:r>
     </w:p>
     <w:p>
       <w:pPr>
         <w:ind w:leftChars="364" w:left="801"/>
-        <w:rPr>
-          <w:rFonts w:hint="eastAsia"/>
-        </w:rPr>
       </w:pPr>
       <w:r>
         <w:rPr>
@@ -159,9 +257,6 @@
     <w:p>
       <w:pPr>
         <w:ind w:leftChars="364" w:left="801"/>
-        <w:rPr>
-          <w:rFonts w:hint="eastAsia"/>
-        </w:rPr>
       </w:pPr>
       <w:r>
         <w:rPr>
@@ -173,11 +268,235 @@
     <w:p>
       <w:pPr>
         <w:rPr>
-          <w:rFonts w:hint="eastAsia"/>
           <w:b/>
           <w:bCs/>
         </w:rPr>
       </w:pPr>
+      <w:r>
+        <w:rPr>
+          <w:rFonts w:hint="eastAsia"/>
+          <w:b/>
+          <w:bCs/>
+        </w:rPr>
+        <w:t>0.0.5 수정사항</w:t>
+      </w:r>
+    </w:p>
+    <w:p>
+      <w:pPr>
+        <w:ind w:leftChars="300" w:left="660"/>
+      </w:pPr>
+      <w:r>
+        <w:rPr>
+          <w:rFonts w:hint="eastAsia"/>
+        </w:rPr>
+        <w:t>(Core) 레코드 삭제 기능 구현</w:t>
+      </w:r>
+    </w:p>
+    <w:p>
+      <w:pPr>
+        <w:ind w:leftChars="300" w:left="660"/>
+      </w:pPr>
+      <w:r>
+        <w:rPr>
+          <w:rFonts w:hint="eastAsia"/>
+        </w:rPr>
+        <w:t>(Core) 반복 세이브/</w:t>
+      </w:r>
+      <w:proofErr w:type="spellStart"/>
+      <w:r>
+        <w:rPr>
+          <w:rFonts w:hint="eastAsia"/>
+        </w:rPr>
+        <w:t>로드시</w:t>
+      </w:r>
+      <w:proofErr w:type="spellEnd"/>
+      <w:r>
+        <w:rPr>
+          <w:rFonts w:hint="eastAsia"/>
+        </w:rPr>
+        <w:t xml:space="preserve"> 메모리 누수 문제 해결, 레코드 필드에 대한 동적 할당 해제 기능 적용</w:t>
+      </w:r>
+    </w:p>
+    <w:p>
+      <w:pPr>
+        <w:ind w:leftChars="300" w:left="660"/>
+      </w:pPr>
+      <w:r>
+        <w:rPr>
+          <w:rFonts w:hint="eastAsia"/>
+        </w:rPr>
+        <w:t xml:space="preserve">(Core) </w:t>
+      </w:r>
+      <w:proofErr w:type="spellStart"/>
+      <w:r>
+        <w:rPr>
+          <w:rFonts w:hint="eastAsia"/>
+        </w:rPr>
+        <w:t>getTodaySchedule</w:t>
+      </w:r>
+      <w:proofErr w:type="spellEnd"/>
+      <w:r>
+        <w:rPr>
+          <w:rFonts w:hint="eastAsia"/>
+        </w:rPr>
+        <w:t>_계열 함수 반환형 int로 업데이트, 반환 데이터가 의미를 가짐.</w:t>
+      </w:r>
+    </w:p>
+    <w:p>
+      <w:pPr>
+        <w:ind w:leftChars="300" w:left="660"/>
+      </w:pPr>
+      <w:r>
+        <w:rPr>
+          <w:rFonts w:hint="eastAsia"/>
+        </w:rPr>
+        <w:t xml:space="preserve">(Core) </w:t>
+      </w:r>
+      <w:proofErr w:type="spellStart"/>
+      <w:r>
+        <w:rPr>
+          <w:rFonts w:hint="eastAsia"/>
+        </w:rPr>
+        <w:t>sighandler</w:t>
+      </w:r>
+      <w:proofErr w:type="spellEnd"/>
+      <w:r>
+        <w:rPr>
+          <w:rFonts w:hint="eastAsia"/>
+        </w:rPr>
+        <w:t xml:space="preserve"> 기반 </w:t>
+      </w:r>
+      <w:proofErr w:type="spellStart"/>
+      <w:r>
+        <w:rPr>
+          <w:rFonts w:hint="eastAsia"/>
+        </w:rPr>
+        <w:t>리마인더</w:t>
+      </w:r>
+      <w:proofErr w:type="spellEnd"/>
+      <w:r>
+        <w:rPr>
+          <w:rFonts w:hint="eastAsia"/>
+        </w:rPr>
+        <w:t xml:space="preserve"> 기능 구현</w:t>
+      </w:r>
+    </w:p>
+    <w:p>
+      <w:pPr>
+        <w:ind w:leftChars="300" w:left="660"/>
+      </w:pPr>
+      <w:r>
+        <w:rPr>
+          <w:rFonts w:hint="eastAsia"/>
+        </w:rPr>
+        <w:t xml:space="preserve">(Core) </w:t>
+      </w:r>
+      <w:proofErr w:type="spellStart"/>
+      <w:r>
+        <w:rPr>
+          <w:rFonts w:hint="eastAsia"/>
+        </w:rPr>
+        <w:t>리마인더</w:t>
+      </w:r>
+      <w:proofErr w:type="spellEnd"/>
+      <w:r>
+        <w:rPr>
+          <w:rFonts w:hint="eastAsia"/>
+        </w:rPr>
+        <w:t xml:space="preserve"> 세이브/로드 기능 구현(저장 파일과 함께 저장됨), Human-readable 파일 내에도 Reminder 정보 제공</w:t>
+      </w:r>
+    </w:p>
+    <w:p>
+      <w:pPr>
+        <w:ind w:leftChars="300" w:left="660"/>
+      </w:pPr>
+      <w:r>
+        <w:rPr>
+          <w:rFonts w:hint="eastAsia"/>
+        </w:rPr>
+        <w:t xml:space="preserve">(Core) 현재 실행 중인 </w:t>
+      </w:r>
+      <w:proofErr w:type="spellStart"/>
+      <w:r>
+        <w:rPr>
+          <w:rFonts w:hint="eastAsia"/>
+        </w:rPr>
+        <w:t>리마인더</w:t>
+      </w:r>
+      <w:proofErr w:type="spellEnd"/>
+      <w:r>
+        <w:rPr>
+          <w:rFonts w:hint="eastAsia"/>
+        </w:rPr>
+        <w:t xml:space="preserve"> </w:t>
+      </w:r>
+      <w:proofErr w:type="gramStart"/>
+      <w:r>
+        <w:rPr>
+          <w:rFonts w:hint="eastAsia"/>
+        </w:rPr>
+        <w:t>삭제 /</w:t>
+      </w:r>
+      <w:proofErr w:type="gramEnd"/>
+      <w:r>
+        <w:rPr>
+          <w:rFonts w:hint="eastAsia"/>
+        </w:rPr>
+        <w:t xml:space="preserve"> 확인 기능 구현</w:t>
+      </w:r>
+    </w:p>
+    <w:p>
+      <w:pPr>
+        <w:ind w:leftChars="300" w:left="660"/>
+      </w:pPr>
+      <w:r>
+        <w:rPr>
+          <w:rFonts w:hint="eastAsia"/>
+        </w:rPr>
+        <w:t xml:space="preserve">(Core) </w:t>
+      </w:r>
+      <w:proofErr w:type="spellStart"/>
+      <w:r>
+        <w:rPr>
+          <w:rFonts w:hint="eastAsia"/>
+        </w:rPr>
+        <w:t>실행시</w:t>
+      </w:r>
+      <w:proofErr w:type="spellEnd"/>
+      <w:r>
+        <w:rPr>
+          <w:rFonts w:hint="eastAsia"/>
+        </w:rPr>
+        <w:t xml:space="preserve"> Core부 초기화 함수 </w:t>
+      </w:r>
+      <w:proofErr w:type="spellStart"/>
+      <w:r>
+        <w:rPr>
+          <w:rFonts w:hint="eastAsia"/>
+        </w:rPr>
+        <w:t>coreInit</w:t>
+      </w:r>
+      <w:proofErr w:type="spellEnd"/>
+      <w:r>
+        <w:rPr>
+          <w:rFonts w:hint="eastAsia"/>
+        </w:rPr>
+        <w:t>() 내부적 업데이트</w:t>
+      </w:r>
+    </w:p>
+    <w:p>
+      <w:pPr>
+        <w:ind w:leftChars="300" w:left="660"/>
+        <w:rPr>
+          <w:rFonts w:hint="eastAsia"/>
+        </w:rPr>
+      </w:pPr>
+      <w:r>
+        <w:rPr>
+          <w:rFonts w:hint="eastAsia"/>
+        </w:rPr>
+        <w:t>(UX) Core부 함수 참조 부분에 대해 반환형 개선 및 신규 함수 추가</w:t>
+      </w:r>
     </w:p>
     <w:p>
       <w:pPr>
@@ -196,7 +515,29 @@
           <w:sz w:val="24"/>
           <w:szCs w:val="28"/>
         </w:rPr>
-        <w:t>UX 파트 (plnit_uxCore.c)</w:t>
+        <w:t>UX 파트 (</w:t>
+      </w:r>
+      <w:proofErr w:type="spellStart"/>
+      <w:r>
+        <w:rPr>
+          <w:rFonts w:hint="eastAsia"/>
+          <w:b/>
+          <w:bCs/>
+          <w:sz w:val="24"/>
+          <w:szCs w:val="28"/>
+        </w:rPr>
+        <w:t>plnit_uxCore.c</w:t>
+      </w:r>
+      <w:proofErr w:type="spellEnd"/>
+      <w:r>
+        <w:rPr>
+          <w:rFonts w:hint="eastAsia"/>
+          <w:b/>
+          <w:bCs/>
+          <w:sz w:val="24"/>
+          <w:szCs w:val="28"/>
+        </w:rPr>
+        <w:t>)</w:t>
       </w:r>
     </w:p>
     <w:p>
@@ -204,7 +545,20 @@
         <w:ind w:leftChars="100" w:left="220"/>
       </w:pPr>
       <w:r>
-        <w:t>void clearGivenCalendarArea(int row, int col);</w:t>
+        <w:t xml:space="preserve">void </w:t>
+      </w:r>
+      <w:proofErr w:type="spellStart"/>
+      <w:proofErr w:type="gramStart"/>
+      <w:r>
+        <w:t>clearGivenCalendarArea</w:t>
+      </w:r>
+      <w:proofErr w:type="spellEnd"/>
+      <w:r>
+        <w:t>(</w:t>
+      </w:r>
+      <w:proofErr w:type="gramEnd"/>
+      <w:r>
+        <w:t>int row, int col);</w:t>
       </w:r>
     </w:p>
     <w:p>
@@ -227,7 +581,53 @@
         <w:ind w:leftChars="100" w:left="220"/>
       </w:pPr>
       <w:r>
-        <w:t>void clearGivenRowCols(int fromRow, int fromCol, int toRow, int toCol);</w:t>
+        <w:lastRenderedPageBreak/>
+        <w:t xml:space="preserve">void </w:t>
+      </w:r>
+      <w:proofErr w:type="spellStart"/>
+      <w:proofErr w:type="gramStart"/>
+      <w:r>
+        <w:t>clearGivenRowCols</w:t>
+      </w:r>
+      <w:proofErr w:type="spellEnd"/>
+      <w:r>
+        <w:t>(</w:t>
+      </w:r>
+      <w:proofErr w:type="gramEnd"/>
+      <w:r>
+        <w:t xml:space="preserve">int </w:t>
+      </w:r>
+      <w:proofErr w:type="spellStart"/>
+      <w:r>
+        <w:t>fromRow</w:t>
+      </w:r>
+      <w:proofErr w:type="spellEnd"/>
+      <w:r>
+        <w:t xml:space="preserve">, int </w:t>
+      </w:r>
+      <w:proofErr w:type="spellStart"/>
+      <w:r>
+        <w:t>fromCol</w:t>
+      </w:r>
+      <w:proofErr w:type="spellEnd"/>
+      <w:r>
+        <w:t xml:space="preserve">, int </w:t>
+      </w:r>
+      <w:proofErr w:type="spellStart"/>
+      <w:r>
+        <w:t>toRow</w:t>
+      </w:r>
+      <w:proofErr w:type="spellEnd"/>
+      <w:r>
+        <w:t xml:space="preserve">, int </w:t>
+      </w:r>
+      <w:proofErr w:type="spellStart"/>
+      <w:r>
+        <w:t>toCol</w:t>
+      </w:r>
+      <w:proofErr w:type="spellEnd"/>
+      <w:r>
+        <w:t>);</w:t>
       </w:r>
     </w:p>
     <w:p>
@@ -238,11 +638,19 @@
           <w:numId w:val="2"/>
         </w:numPr>
       </w:pPr>
-      <w:r>
-        <w:rPr>
-          <w:rFonts w:hint="eastAsia"/>
-        </w:rPr>
-        <w:t>clearGivenNonCalendarArea에서 내부적으로 사용되는 함수입니다.</w:t>
+      <w:proofErr w:type="spellStart"/>
+      <w:r>
+        <w:rPr>
+          <w:rFonts w:hint="eastAsia"/>
+        </w:rPr>
+        <w:t>clearGivenNonCalendarArea</w:t>
+      </w:r>
+      <w:proofErr w:type="spellEnd"/>
+      <w:r>
+        <w:rPr>
+          <w:rFonts w:hint="eastAsia"/>
+        </w:rPr>
+        <w:t>에서 내부적으로 사용되는 함수입니다.</w:t>
       </w:r>
     </w:p>
     <w:p>
@@ -250,7 +658,20 @@
         <w:ind w:leftChars="100" w:left="220"/>
       </w:pPr>
       <w:r>
-        <w:t>void clearGivenNonCalendarArea(/*pre-defined Macros*/int area);</w:t>
+        <w:t xml:space="preserve">void </w:t>
+      </w:r>
+      <w:proofErr w:type="spellStart"/>
+      <w:proofErr w:type="gramStart"/>
+      <w:r>
+        <w:t>clearGivenNonCalendarArea</w:t>
+      </w:r>
+      <w:proofErr w:type="spellEnd"/>
+      <w:r>
+        <w:t>(</w:t>
+      </w:r>
+      <w:proofErr w:type="gramEnd"/>
+      <w:r>
+        <w:t>/*pre-defined Macros*/int area);</w:t>
       </w:r>
     </w:p>
     <w:p>
@@ -272,11 +693,19 @@
       <w:pPr>
         <w:ind w:leftChars="100" w:left="220" w:firstLine="360"/>
       </w:pPr>
-      <w:r>
-        <w:rPr>
-          <w:rFonts w:hint="eastAsia"/>
-        </w:rPr>
-        <w:t>clearGivenNonCalendarArea(SLC) 등의 방식으로 사용 가능합니다.</w:t>
+      <w:proofErr w:type="spellStart"/>
+      <w:r>
+        <w:rPr>
+          <w:rFonts w:hint="eastAsia"/>
+        </w:rPr>
+        <w:t>clearGivenNonCalendarArea</w:t>
+      </w:r>
+      <w:proofErr w:type="spellEnd"/>
+      <w:r>
+        <w:rPr>
+          <w:rFonts w:hint="eastAsia"/>
+        </w:rPr>
+        <w:t>(SLC) 등의 방식으로 사용 가능합니다.</w:t>
       </w:r>
     </w:p>
     <w:p>
@@ -284,8 +713,21 @@
         <w:ind w:leftChars="100" w:left="220"/>
       </w:pPr>
       <w:r>
-        <w:t>void save_UXPart(void);</w:t>
-      </w:r>
+        <w:t xml:space="preserve">void </w:t>
+      </w:r>
+      <w:proofErr w:type="spellStart"/>
+      <w:r>
+        <w:t>save_UXPart</w:t>
+      </w:r>
+      <w:proofErr w:type="spellEnd"/>
+      <w:r>
+        <w:t>(void</w:t>
+      </w:r>
+      <w:proofErr w:type="gramStart"/>
+      <w:r>
+        <w:t>);</w:t>
+      </w:r>
+      <w:proofErr w:type="gramEnd"/>
     </w:p>
     <w:p>
       <w:pPr>
@@ -313,7 +755,21 @@
         <w:rPr>
           <w:rFonts w:hint="eastAsia"/>
         </w:rPr>
-        <w:t>ritical part인 만큼, sigprocmask등으로 시그널 블로킹이 필요 해 보입니다.</w:t>
+        <w:t xml:space="preserve">ritical part인 만큼, </w:t>
+      </w:r>
+      <w:proofErr w:type="spellStart"/>
+      <w:r>
+        <w:rPr>
+          <w:rFonts w:hint="eastAsia"/>
+        </w:rPr>
+        <w:t>sigprocmask</w:t>
+      </w:r>
+      <w:proofErr w:type="spellEnd"/>
+      <w:r>
+        <w:rPr>
+          <w:rFonts w:hint="eastAsia"/>
+        </w:rPr>
+        <w:t>등으로 시그널 블로킹이 필요 해 보입니다.</w:t>
       </w:r>
     </w:p>
     <w:p>
@@ -321,8 +777,21 @@
         <w:ind w:leftChars="100" w:left="220"/>
       </w:pPr>
       <w:r>
-        <w:t>void load_UXPart(void);</w:t>
-      </w:r>
+        <w:t xml:space="preserve">void </w:t>
+      </w:r>
+      <w:proofErr w:type="spellStart"/>
+      <w:r>
+        <w:t>load_UXPart</w:t>
+      </w:r>
+      <w:proofErr w:type="spellEnd"/>
+      <w:r>
+        <w:t>(void</w:t>
+      </w:r>
+      <w:proofErr w:type="gramStart"/>
+      <w:r>
+        <w:t>);</w:t>
+      </w:r>
+      <w:proofErr w:type="gramEnd"/>
     </w:p>
     <w:p>
       <w:pPr>
@@ -336,7 +805,6 @@
         <w:rPr>
           <w:rFonts w:hint="eastAsia"/>
         </w:rPr>
-        <w:lastRenderedPageBreak/>
         <w:t>로드되었음을 알리는 UX적인 기능을 추가적으로 발휘하며, 로드 액션을 수행하는 함수입니다.</w:t>
       </w:r>
     </w:p>
@@ -351,7 +819,21 @@
         <w:rPr>
           <w:rFonts w:hint="eastAsia"/>
         </w:rPr>
-        <w:t>ritical part인 만큼, sigprocmask등으로 시그널 블로킹이 필요 해 보입니다.</w:t>
+        <w:t xml:space="preserve">ritical part인 만큼, </w:t>
+      </w:r>
+      <w:proofErr w:type="spellStart"/>
+      <w:r>
+        <w:rPr>
+          <w:rFonts w:hint="eastAsia"/>
+        </w:rPr>
+        <w:t>sigprocmask</w:t>
+      </w:r>
+      <w:proofErr w:type="spellEnd"/>
+      <w:r>
+        <w:rPr>
+          <w:rFonts w:hint="eastAsia"/>
+        </w:rPr>
+        <w:t>등으로 시그널 블로킹이 필요 해 보입니다.</w:t>
       </w:r>
     </w:p>
     <w:p>
@@ -359,7 +841,20 @@
         <w:ind w:leftChars="100" w:left="220"/>
       </w:pPr>
       <w:r>
-        <w:t xml:space="preserve">void setInputModeSigHandler(int status); </w:t>
+        <w:t xml:space="preserve">void </w:t>
+      </w:r>
+      <w:proofErr w:type="spellStart"/>
+      <w:proofErr w:type="gramStart"/>
+      <w:r>
+        <w:t>setInputModeSigHandler</w:t>
+      </w:r>
+      <w:proofErr w:type="spellEnd"/>
+      <w:r>
+        <w:t>(</w:t>
+      </w:r>
+      <w:proofErr w:type="gramEnd"/>
+      <w:r>
+        <w:t xml:space="preserve">int status); </w:t>
       </w:r>
     </w:p>
     <w:p>
@@ -382,7 +877,23 @@
         <w:ind w:leftChars="100" w:left="220"/>
       </w:pPr>
       <w:r>
-        <w:t>void inputMode_sigHndl(int signum);</w:t>
+        <w:t xml:space="preserve">void </w:t>
+      </w:r>
+      <w:proofErr w:type="spellStart"/>
+      <w:r>
+        <w:t>inputMode_</w:t>
+      </w:r>
+      <w:proofErr w:type="gramStart"/>
+      <w:r>
+        <w:t>sigHndl</w:t>
+      </w:r>
+      <w:proofErr w:type="spellEnd"/>
+      <w:r>
+        <w:t>(</w:t>
+      </w:r>
+      <w:proofErr w:type="gramEnd"/>
+      <w:r>
+        <w:t>int signum);</w:t>
       </w:r>
     </w:p>
     <w:p>
@@ -397,7 +908,21 @@
         <w:rPr>
           <w:rFonts w:hint="eastAsia"/>
         </w:rPr>
-        <w:t>입력 모드용 signal handler 입니다.</w:t>
+        <w:t xml:space="preserve">입력 모드용 signal </w:t>
+      </w:r>
+      <w:proofErr w:type="gramStart"/>
+      <w:r>
+        <w:rPr>
+          <w:rFonts w:hint="eastAsia"/>
+        </w:rPr>
+        <w:t>handler 입니다</w:t>
+      </w:r>
+      <w:proofErr w:type="gramEnd"/>
+      <w:r>
+        <w:rPr>
+          <w:rFonts w:hint="eastAsia"/>
+        </w:rPr>
+        <w:t>.</w:t>
       </w:r>
     </w:p>
     <w:p>
@@ -417,7 +942,29 @@
           <w:sz w:val="24"/>
           <w:szCs w:val="28"/>
         </w:rPr>
-        <w:t>Core 파트 (plnit_dbCore.c)</w:t>
+        <w:t>Core 파트 (</w:t>
+      </w:r>
+      <w:proofErr w:type="spellStart"/>
+      <w:r>
+        <w:rPr>
+          <w:rFonts w:hint="eastAsia"/>
+          <w:b/>
+          <w:bCs/>
+          <w:sz w:val="24"/>
+          <w:szCs w:val="28"/>
+        </w:rPr>
+        <w:t>plnit_dbCore.c</w:t>
+      </w:r>
+      <w:proofErr w:type="spellEnd"/>
+      <w:r>
+        <w:rPr>
+          <w:rFonts w:hint="eastAsia"/>
+          <w:b/>
+          <w:bCs/>
+          <w:sz w:val="24"/>
+          <w:szCs w:val="28"/>
+        </w:rPr>
+        <w:t>)</w:t>
       </w:r>
     </w:p>
     <w:p>
@@ -425,7 +972,15 @@
         <w:ind w:leftChars="100" w:left="220"/>
       </w:pPr>
       <w:r>
-        <w:t>void coreInit(void)</w:t>
+        <w:t xml:space="preserve">void </w:t>
+      </w:r>
+      <w:proofErr w:type="spellStart"/>
+      <w:r>
+        <w:t>coreInit</w:t>
+      </w:r>
+      <w:proofErr w:type="spellEnd"/>
+      <w:r>
+        <w:t>(void)</w:t>
       </w:r>
     </w:p>
     <w:p>
@@ -440,7 +995,21 @@
         <w:rPr>
           <w:rFonts w:hint="eastAsia"/>
         </w:rPr>
-        <w:t>UX 엔진 부팅시 DB 엔진 초기화 함수입니다.</w:t>
+        <w:t xml:space="preserve">UX 엔진 </w:t>
+      </w:r>
+      <w:proofErr w:type="spellStart"/>
+      <w:r>
+        <w:rPr>
+          <w:rFonts w:hint="eastAsia"/>
+        </w:rPr>
+        <w:t>부팅시</w:t>
+      </w:r>
+      <w:proofErr w:type="spellEnd"/>
+      <w:r>
+        <w:rPr>
+          <w:rFonts w:hint="eastAsia"/>
+        </w:rPr>
+        <w:t xml:space="preserve"> DB 엔진 초기화 함수입니다.</w:t>
       </w:r>
     </w:p>
     <w:p>
@@ -448,7 +1017,28 @@
         <w:ind w:left="220"/>
       </w:pPr>
       <w:r>
-        <w:t>void getBookMarkedInDate(unsigned long long today, int counter, char* str)</w:t>
+        <w:t xml:space="preserve">void </w:t>
+      </w:r>
+      <w:proofErr w:type="spellStart"/>
+      <w:proofErr w:type="gramStart"/>
+      <w:r>
+        <w:t>getBookMarkedInDate</w:t>
+      </w:r>
+      <w:proofErr w:type="spellEnd"/>
+      <w:r>
+        <w:t>(</w:t>
+      </w:r>
+      <w:proofErr w:type="gramEnd"/>
+      <w:r>
+        <w:t xml:space="preserve">unsigned long </w:t>
+      </w:r>
+      <w:proofErr w:type="spellStart"/>
+      <w:r>
+        <w:t>long</w:t>
+      </w:r>
+      <w:proofErr w:type="spellEnd"/>
+      <w:r>
+        <w:t xml:space="preserve"> today, int counter, char* str)</w:t>
       </w:r>
     </w:p>
     <w:p>
@@ -471,8 +1061,37 @@
         </w:rPr>
         <w:t xml:space="preserve"> </w:t>
       </w:r>
-      <w:r>
-        <w:t>toDoPtr getBookMarked(unsigned long long src, int distance)</w:t>
+      <w:proofErr w:type="spellStart"/>
+      <w:r>
+        <w:t>toDoPtr</w:t>
+      </w:r>
+      <w:proofErr w:type="spellEnd"/>
+      <w:r>
+        <w:t xml:space="preserve"> </w:t>
+      </w:r>
+      <w:proofErr w:type="spellStart"/>
+      <w:r>
+        <w:t>getBookMarked</w:t>
+      </w:r>
+      <w:proofErr w:type="spellEnd"/>
+      <w:r>
+        <w:t xml:space="preserve">(unsigned long </w:t>
+      </w:r>
+      <w:proofErr w:type="spellStart"/>
+      <w:r>
+        <w:t>long</w:t>
+      </w:r>
+      <w:proofErr w:type="spellEnd"/>
+      <w:r>
+        <w:t xml:space="preserve"> </w:t>
+      </w:r>
+      <w:proofErr w:type="spellStart"/>
+      <w:r>
+        <w:t>src</w:t>
+      </w:r>
+      <w:proofErr w:type="spellEnd"/>
+      <w:r>
+        <w:t>, int distance)</w:t>
       </w:r>
       <w:r>
         <w:rPr>
@@ -480,6 +1099,723 @@
         </w:rPr>
         <w:t xml:space="preserve"> 및 해시함수를 기반으로 작동합니다.</w:t>
       </w:r>
+      <w:r>
+        <w:rPr>
+          <w:rFonts w:hint="eastAsia"/>
+        </w:rPr>
+        <w:t xml:space="preserve"> counter에는 오늘을 기준으로 앞으로 몇 개의 북마크를 보여줄 것인지에 해당하는 데이터가 들어갑니다.</w:t>
+      </w:r>
+    </w:p>
+    <w:p>
+      <w:pPr>
+        <w:ind w:left="220"/>
+      </w:pPr>
+      <w:r>
+        <w:t xml:space="preserve">void </w:t>
+      </w:r>
+      <w:proofErr w:type="spellStart"/>
+      <w:proofErr w:type="gramStart"/>
+      <w:r>
+        <w:t>deleteWhileIterate</w:t>
+      </w:r>
+      <w:proofErr w:type="spellEnd"/>
+      <w:r>
+        <w:t>(</w:t>
+      </w:r>
+      <w:proofErr w:type="gramEnd"/>
+      <w:r>
+        <w:t xml:space="preserve">unsigned long </w:t>
+      </w:r>
+      <w:proofErr w:type="spellStart"/>
+      <w:r>
+        <w:t>long</w:t>
+      </w:r>
+      <w:proofErr w:type="spellEnd"/>
+      <w:r>
+        <w:t xml:space="preserve"> </w:t>
+      </w:r>
+      <w:proofErr w:type="spellStart"/>
+      <w:r>
+        <w:t>src</w:t>
+      </w:r>
+      <w:proofErr w:type="spellEnd"/>
+      <w:r>
+        <w:t xml:space="preserve">, int </w:t>
+      </w:r>
+      <w:proofErr w:type="spellStart"/>
+      <w:r>
+        <w:t>pageNum</w:t>
+      </w:r>
+      <w:proofErr w:type="spellEnd"/>
+      <w:r>
+        <w:t>);</w:t>
+      </w:r>
+    </w:p>
+    <w:p>
+      <w:pPr>
+        <w:pStyle w:val="a6"/>
+        <w:numPr>
+          <w:ilvl w:val="0"/>
+          <w:numId w:val="2"/>
+        </w:numPr>
+        <w:rPr>
+          <w:rFonts w:hint="eastAsia"/>
+        </w:rPr>
+      </w:pPr>
+      <w:r>
+        <w:rPr>
+          <w:rFonts w:hint="eastAsia"/>
+        </w:rPr>
+        <w:t xml:space="preserve">YYYYMMDD식의 </w:t>
+      </w:r>
+      <w:proofErr w:type="spellStart"/>
+      <w:r>
+        <w:rPr>
+          <w:rFonts w:hint="eastAsia"/>
+        </w:rPr>
+        <w:t>src</w:t>
+      </w:r>
+      <w:proofErr w:type="spellEnd"/>
+      <w:r>
+        <w:rPr>
+          <w:rFonts w:hint="eastAsia"/>
+        </w:rPr>
+        <w:t xml:space="preserve">의 </w:t>
+      </w:r>
+      <w:proofErr w:type="spellStart"/>
+      <w:r>
+        <w:rPr>
+          <w:rFonts w:hint="eastAsia"/>
+        </w:rPr>
+        <w:t>iterable</w:t>
+      </w:r>
+      <w:proofErr w:type="spellEnd"/>
+      <w:r>
+        <w:rPr>
+          <w:rFonts w:hint="eastAsia"/>
+        </w:rPr>
+        <w:t xml:space="preserve"> page number을 기준으로(주의: index 아님) 삭제합니다.</w:t>
+      </w:r>
+    </w:p>
+    <w:p>
+      <w:pPr>
+        <w:ind w:left="220"/>
+      </w:pPr>
+      <w:r>
+        <w:t xml:space="preserve">int </w:t>
+      </w:r>
+      <w:proofErr w:type="spellStart"/>
+      <w:proofErr w:type="gramStart"/>
+      <w:r>
+        <w:t>editWhileIterate</w:t>
+      </w:r>
+      <w:proofErr w:type="spellEnd"/>
+      <w:r>
+        <w:t>(</w:t>
+      </w:r>
+      <w:proofErr w:type="gramEnd"/>
+      <w:r>
+        <w:t xml:space="preserve">unsigned long </w:t>
+      </w:r>
+      <w:proofErr w:type="spellStart"/>
+      <w:r>
+        <w:t>long</w:t>
+      </w:r>
+      <w:proofErr w:type="spellEnd"/>
+      <w:r>
+        <w:t xml:space="preserve"> </w:t>
+      </w:r>
+      <w:proofErr w:type="spellStart"/>
+      <w:r>
+        <w:t>src</w:t>
+      </w:r>
+      <w:proofErr w:type="spellEnd"/>
+      <w:r>
+        <w:t xml:space="preserve">, int </w:t>
+      </w:r>
+      <w:proofErr w:type="spellStart"/>
+      <w:r>
+        <w:t>pageNum</w:t>
+      </w:r>
+      <w:proofErr w:type="spellEnd"/>
+      <w:r>
+        <w:t>);</w:t>
+      </w:r>
+    </w:p>
+    <w:p>
+      <w:pPr>
+        <w:pStyle w:val="a6"/>
+        <w:numPr>
+          <w:ilvl w:val="0"/>
+          <w:numId w:val="2"/>
+        </w:numPr>
+        <w:rPr>
+          <w:rFonts w:hint="eastAsia"/>
+        </w:rPr>
+      </w:pPr>
+      <w:r>
+        <w:rPr>
+          <w:rFonts w:hint="eastAsia"/>
+        </w:rPr>
+        <w:t xml:space="preserve">YYYYMMDD식의 </w:t>
+      </w:r>
+      <w:proofErr w:type="spellStart"/>
+      <w:r>
+        <w:rPr>
+          <w:rFonts w:hint="eastAsia"/>
+        </w:rPr>
+        <w:t>src</w:t>
+      </w:r>
+      <w:proofErr w:type="spellEnd"/>
+      <w:r>
+        <w:rPr>
+          <w:rFonts w:hint="eastAsia"/>
+        </w:rPr>
+        <w:t xml:space="preserve">의 </w:t>
+      </w:r>
+      <w:proofErr w:type="spellStart"/>
+      <w:r>
+        <w:rPr>
+          <w:rFonts w:hint="eastAsia"/>
+        </w:rPr>
+        <w:t>iterable</w:t>
+      </w:r>
+      <w:proofErr w:type="spellEnd"/>
+      <w:r>
+        <w:rPr>
+          <w:rFonts w:hint="eastAsia"/>
+        </w:rPr>
+        <w:t xml:space="preserve"> page number을 기준으로(주의: index 아님) </w:t>
+      </w:r>
+      <w:r>
+        <w:rPr>
+          <w:rFonts w:hint="eastAsia"/>
+        </w:rPr>
+        <w:t>수정</w:t>
+      </w:r>
+      <w:r>
+        <w:rPr>
+          <w:rFonts w:hint="eastAsia"/>
+        </w:rPr>
+        <w:t>합니다.</w:t>
+      </w:r>
+      <w:r>
+        <w:rPr>
+          <w:rFonts w:hint="eastAsia"/>
+        </w:rPr>
+        <w:t xml:space="preserve"> 다만 아직 </w:t>
+      </w:r>
+      <w:proofErr w:type="spellStart"/>
+      <w:r>
+        <w:rPr>
+          <w:rFonts w:hint="eastAsia"/>
+        </w:rPr>
+        <w:t>미구현</w:t>
+      </w:r>
+      <w:proofErr w:type="spellEnd"/>
+      <w:r>
+        <w:rPr>
+          <w:rFonts w:hint="eastAsia"/>
+        </w:rPr>
+        <w:t xml:space="preserve"> 상태입니다.</w:t>
+      </w:r>
+    </w:p>
+    <w:p>
+      <w:pPr>
+        <w:ind w:left="220"/>
+      </w:pPr>
+      <w:r>
+        <w:t xml:space="preserve">int </w:t>
+      </w:r>
+      <w:proofErr w:type="spellStart"/>
+      <w:proofErr w:type="gramStart"/>
+      <w:r>
+        <w:t>setReminder</w:t>
+      </w:r>
+      <w:proofErr w:type="spellEnd"/>
+      <w:r>
+        <w:t>(</w:t>
+      </w:r>
+      <w:proofErr w:type="spellStart"/>
+      <w:proofErr w:type="gramEnd"/>
+      <w:r>
+        <w:t>time_t</w:t>
+      </w:r>
+      <w:proofErr w:type="spellEnd"/>
+      <w:r>
+        <w:t xml:space="preserve"> current, </w:t>
+      </w:r>
+      <w:proofErr w:type="spellStart"/>
+      <w:r>
+        <w:t>time_t</w:t>
+      </w:r>
+      <w:proofErr w:type="spellEnd"/>
+      <w:r>
+        <w:t xml:space="preserve"> delta, int </w:t>
+      </w:r>
+      <w:proofErr w:type="spellStart"/>
+      <w:r>
+        <w:t>repeatCnter</w:t>
+      </w:r>
+      <w:proofErr w:type="spellEnd"/>
+      <w:r>
+        <w:t>, char* what, int intervals);</w:t>
+      </w:r>
+    </w:p>
+    <w:p>
+      <w:pPr>
+        <w:pStyle w:val="a6"/>
+        <w:numPr>
+          <w:ilvl w:val="0"/>
+          <w:numId w:val="2"/>
+        </w:numPr>
+      </w:pPr>
+      <w:r>
+        <w:t>C</w:t>
+      </w:r>
+      <w:r>
+        <w:rPr>
+          <w:rFonts w:hint="eastAsia"/>
+        </w:rPr>
+        <w:t xml:space="preserve">urrent는 time(NULL)을 넣으며(저장 기능의 용이성을 위해 있는 인자라서, 그냥 활용하실 때는 </w:t>
+      </w:r>
+      <w:r>
+        <w:rPr>
+          <w:rFonts w:hint="eastAsia"/>
+        </w:rPr>
+        <w:lastRenderedPageBreak/>
+        <w:t xml:space="preserve">time(NULL)을 넣으시면 됩니다.), delta는 현재 기준으로 n초 후의 미리 알림을 설정하겠다는 뜻이며, </w:t>
+      </w:r>
+      <w:proofErr w:type="spellStart"/>
+      <w:r>
+        <w:rPr>
+          <w:rFonts w:hint="eastAsia"/>
+        </w:rPr>
+        <w:t>repeatCnter</w:t>
+      </w:r>
+      <w:proofErr w:type="spellEnd"/>
+      <w:r>
+        <w:rPr>
+          <w:rFonts w:hint="eastAsia"/>
+        </w:rPr>
+        <w:t xml:space="preserve">과 intervals는 미리 알림 종료 시점 기준으로 얼마나 전부터 </w:t>
+      </w:r>
+      <w:proofErr w:type="spellStart"/>
+      <w:r>
+        <w:rPr>
+          <w:rFonts w:hint="eastAsia"/>
+        </w:rPr>
+        <w:t>몇번</w:t>
+      </w:r>
+      <w:proofErr w:type="spellEnd"/>
+      <w:r>
+        <w:rPr>
+          <w:rFonts w:hint="eastAsia"/>
+        </w:rPr>
+        <w:t xml:space="preserve"> 미리 알림을 띄우겠다 라는 의미입니다.</w:t>
+      </w:r>
+    </w:p>
+    <w:p>
+      <w:pPr>
+        <w:pStyle w:val="a6"/>
+        <w:numPr>
+          <w:ilvl w:val="0"/>
+          <w:numId w:val="2"/>
+        </w:numPr>
+      </w:pPr>
+      <w:r>
+        <w:rPr>
+          <w:rFonts w:hint="eastAsia"/>
+        </w:rPr>
+        <w:t>즉, 지금이 1시고 2시에 있는 약속을 30분 전부터 3번 미리 알림을 띄우고자 하면, 1시 30분, 1시 40분, 1시 50분에 미리 알림이 뜰 것입니다.</w:t>
+      </w:r>
+    </w:p>
+    <w:p>
+      <w:pPr>
+        <w:pStyle w:val="a6"/>
+        <w:numPr>
+          <w:ilvl w:val="0"/>
+          <w:numId w:val="2"/>
+        </w:numPr>
+        <w:rPr>
+          <w:rFonts w:hint="eastAsia"/>
+        </w:rPr>
+      </w:pPr>
+      <w:r>
+        <w:t>W</w:t>
+      </w:r>
+      <w:r>
+        <w:rPr>
+          <w:rFonts w:hint="eastAsia"/>
+        </w:rPr>
+        <w:t>hat은 내용 string이며, 30자 제한입니다.</w:t>
+      </w:r>
+    </w:p>
+    <w:p>
+      <w:pPr>
+        <w:ind w:left="220"/>
+      </w:pPr>
+      <w:r>
+        <w:t xml:space="preserve">int </w:t>
+      </w:r>
+      <w:proofErr w:type="spellStart"/>
+      <w:proofErr w:type="gramStart"/>
+      <w:r>
+        <w:t>isReminderSetAlready</w:t>
+      </w:r>
+      <w:proofErr w:type="spellEnd"/>
+      <w:r>
+        <w:t>(</w:t>
+      </w:r>
+      <w:proofErr w:type="gramEnd"/>
+      <w:r>
+        <w:t>char* str);</w:t>
+      </w:r>
+    </w:p>
+    <w:p>
+      <w:pPr>
+        <w:pStyle w:val="a6"/>
+        <w:numPr>
+          <w:ilvl w:val="0"/>
+          <w:numId w:val="2"/>
+        </w:numPr>
+      </w:pPr>
+      <w:proofErr w:type="spellStart"/>
+      <w:r>
+        <w:rPr>
+          <w:rFonts w:hint="eastAsia"/>
+        </w:rPr>
+        <w:t>리마인더가</w:t>
+      </w:r>
+      <w:proofErr w:type="spellEnd"/>
+      <w:r>
+        <w:rPr>
+          <w:rFonts w:hint="eastAsia"/>
+        </w:rPr>
+        <w:t xml:space="preserve"> 설정되어 있다면, 1을 반환함과 동시에 str에 앞서 말한 What이 저장됩니다.</w:t>
+      </w:r>
+    </w:p>
+    <w:p>
+      <w:pPr>
+        <w:pStyle w:val="a6"/>
+        <w:numPr>
+          <w:ilvl w:val="0"/>
+          <w:numId w:val="2"/>
+        </w:numPr>
+        <w:rPr>
+          <w:rFonts w:hint="eastAsia"/>
+        </w:rPr>
+      </w:pPr>
+      <w:proofErr w:type="spellStart"/>
+      <w:r>
+        <w:rPr>
+          <w:rFonts w:hint="eastAsia"/>
+        </w:rPr>
+        <w:t>라마인더가</w:t>
+      </w:r>
+      <w:proofErr w:type="spellEnd"/>
+      <w:r>
+        <w:rPr>
+          <w:rFonts w:hint="eastAsia"/>
+        </w:rPr>
+        <w:t xml:space="preserve"> 설정되어 있지 않으면, 0을 반환합니다.</w:t>
+      </w:r>
+    </w:p>
+    <w:p>
+      <w:pPr>
+        <w:ind w:left="220"/>
+      </w:pPr>
+      <w:r>
+        <w:t xml:space="preserve">void </w:t>
+      </w:r>
+      <w:proofErr w:type="spellStart"/>
+      <w:r>
+        <w:t>turnOffReminder</w:t>
+      </w:r>
+      <w:proofErr w:type="spellEnd"/>
+      <w:r>
+        <w:t>(void</w:t>
+      </w:r>
+      <w:proofErr w:type="gramStart"/>
+      <w:r>
+        <w:t>);</w:t>
+      </w:r>
+      <w:proofErr w:type="gramEnd"/>
+    </w:p>
+    <w:p>
+      <w:pPr>
+        <w:pStyle w:val="a6"/>
+        <w:numPr>
+          <w:ilvl w:val="0"/>
+          <w:numId w:val="2"/>
+        </w:numPr>
+      </w:pPr>
+      <w:proofErr w:type="spellStart"/>
+      <w:r>
+        <w:rPr>
+          <w:rFonts w:hint="eastAsia"/>
+        </w:rPr>
+        <w:t>호출시</w:t>
+      </w:r>
+      <w:proofErr w:type="spellEnd"/>
+      <w:r>
+        <w:rPr>
+          <w:rFonts w:hint="eastAsia"/>
+        </w:rPr>
+        <w:t xml:space="preserve"> </w:t>
+      </w:r>
+      <w:proofErr w:type="spellStart"/>
+      <w:r>
+        <w:rPr>
+          <w:rFonts w:hint="eastAsia"/>
+        </w:rPr>
+        <w:t>리마인더를</w:t>
+      </w:r>
+      <w:proofErr w:type="spellEnd"/>
+      <w:r>
+        <w:rPr>
+          <w:rFonts w:hint="eastAsia"/>
+        </w:rPr>
+        <w:t xml:space="preserve"> 끕니다.</w:t>
+      </w:r>
+    </w:p>
+    <w:p>
+      <w:pPr>
+        <w:ind w:left="220"/>
+      </w:pPr>
+      <w:r>
+        <w:t xml:space="preserve">int </w:t>
+      </w:r>
+      <w:proofErr w:type="spellStart"/>
+      <w:r>
+        <w:t>getTodaySchedule_</w:t>
+      </w:r>
+      <w:proofErr w:type="gramStart"/>
+      <w:r>
+        <w:t>Summarized</w:t>
+      </w:r>
+      <w:proofErr w:type="spellEnd"/>
+      <w:r>
+        <w:t>(</w:t>
+      </w:r>
+      <w:proofErr w:type="gramEnd"/>
+      <w:r>
+        <w:t xml:space="preserve">unsigned long </w:t>
+      </w:r>
+      <w:proofErr w:type="spellStart"/>
+      <w:r>
+        <w:t>long</w:t>
+      </w:r>
+      <w:proofErr w:type="spellEnd"/>
+      <w:r>
+        <w:t xml:space="preserve"> today, char* </w:t>
+      </w:r>
+      <w:proofErr w:type="spellStart"/>
+      <w:r>
+        <w:t>strbuf</w:t>
+      </w:r>
+      <w:proofErr w:type="spellEnd"/>
+      <w:r>
+        <w:t>);</w:t>
+      </w:r>
+    </w:p>
+    <w:p>
+      <w:pPr>
+        <w:pStyle w:val="a6"/>
+        <w:numPr>
+          <w:ilvl w:val="0"/>
+          <w:numId w:val="2"/>
+        </w:numPr>
+      </w:pPr>
+      <w:r>
+        <w:rPr>
+          <w:rFonts w:hint="eastAsia"/>
+        </w:rPr>
+        <w:t xml:space="preserve">업데이트 되었습니다. 삭제 기능이 구현된 만큼, 해당 자리에 레코드가 존재하지 않는다면 -1을 리턴하고 </w:t>
+      </w:r>
+      <w:proofErr w:type="spellStart"/>
+      <w:r>
+        <w:rPr>
+          <w:rFonts w:hint="eastAsia"/>
+        </w:rPr>
+        <w:t>buf</w:t>
+      </w:r>
+      <w:proofErr w:type="spellEnd"/>
+      <w:r>
+        <w:rPr>
+          <w:rFonts w:hint="eastAsia"/>
+        </w:rPr>
+        <w:t xml:space="preserve">에 </w:t>
+      </w:r>
+      <w:r>
+        <w:t>“</w:t>
+      </w:r>
+      <w:proofErr w:type="spellStart"/>
+      <w:r>
+        <w:rPr>
+          <w:rFonts w:hint="eastAsia"/>
+        </w:rPr>
+        <w:t>no_data</w:t>
+      </w:r>
+      <w:proofErr w:type="spellEnd"/>
+      <w:r>
+        <w:t>”</w:t>
+      </w:r>
+      <w:proofErr w:type="spellStart"/>
+      <w:r>
+        <w:rPr>
+          <w:rFonts w:hint="eastAsia"/>
+        </w:rPr>
+        <w:t>를</w:t>
+      </w:r>
+      <w:proofErr w:type="spellEnd"/>
+      <w:r>
+        <w:rPr>
+          <w:rFonts w:hint="eastAsia"/>
+        </w:rPr>
+        <w:t xml:space="preserve"> 기록합니다.</w:t>
+      </w:r>
+    </w:p>
+    <w:p>
+      <w:pPr>
+        <w:pStyle w:val="a6"/>
+        <w:numPr>
+          <w:ilvl w:val="0"/>
+          <w:numId w:val="2"/>
+        </w:numPr>
+        <w:rPr>
+          <w:rFonts w:hint="eastAsia"/>
+        </w:rPr>
+      </w:pPr>
+      <w:r>
+        <w:rPr>
+          <w:rFonts w:hint="eastAsia"/>
+        </w:rPr>
+        <w:t>레코드가 있다면, 0을 반환합니다.</w:t>
+      </w:r>
+    </w:p>
+    <w:p>
+      <w:pPr>
+        <w:ind w:left="220"/>
+      </w:pPr>
+      <w:r>
+        <w:t xml:space="preserve">int </w:t>
+      </w:r>
+      <w:proofErr w:type="spellStart"/>
+      <w:r>
+        <w:t>getTodaySchedule_</w:t>
+      </w:r>
+      <w:proofErr w:type="gramStart"/>
+      <w:r>
+        <w:t>withDetails</w:t>
+      </w:r>
+      <w:proofErr w:type="spellEnd"/>
+      <w:r>
+        <w:t>(</w:t>
+      </w:r>
+      <w:proofErr w:type="gramEnd"/>
+      <w:r>
+        <w:t xml:space="preserve">unsigned long </w:t>
+      </w:r>
+      <w:proofErr w:type="spellStart"/>
+      <w:r>
+        <w:t>long</w:t>
+      </w:r>
+      <w:proofErr w:type="spellEnd"/>
+      <w:r>
+        <w:t xml:space="preserve"> today, char* </w:t>
+      </w:r>
+      <w:proofErr w:type="spellStart"/>
+      <w:r>
+        <w:t>strbuf</w:t>
+      </w:r>
+      <w:proofErr w:type="spellEnd"/>
+      <w:r>
+        <w:t>);</w:t>
+      </w:r>
+    </w:p>
+    <w:p>
+      <w:pPr>
+        <w:pStyle w:val="a6"/>
+        <w:numPr>
+          <w:ilvl w:val="0"/>
+          <w:numId w:val="2"/>
+        </w:numPr>
+      </w:pPr>
+      <w:r>
+        <w:rPr>
+          <w:rFonts w:hint="eastAsia"/>
+        </w:rPr>
+        <w:t xml:space="preserve">업데이트 되었습니다. 삭제 기능이 구현된 만큼, 해당 자리에 레코드가 존재하지 않는다면 -1을 리턴하고 </w:t>
+      </w:r>
+      <w:proofErr w:type="spellStart"/>
+      <w:r>
+        <w:rPr>
+          <w:rFonts w:hint="eastAsia"/>
+        </w:rPr>
+        <w:t>buf</w:t>
+      </w:r>
+      <w:proofErr w:type="spellEnd"/>
+      <w:r>
+        <w:rPr>
+          <w:rFonts w:hint="eastAsia"/>
+        </w:rPr>
+        <w:t xml:space="preserve">에 </w:t>
+      </w:r>
+      <w:r>
+        <w:t>“</w:t>
+      </w:r>
+      <w:proofErr w:type="spellStart"/>
+      <w:r>
+        <w:rPr>
+          <w:rFonts w:hint="eastAsia"/>
+        </w:rPr>
+        <w:t>no_data</w:t>
+      </w:r>
+      <w:proofErr w:type="spellEnd"/>
+      <w:r>
+        <w:t>”</w:t>
+      </w:r>
+      <w:proofErr w:type="spellStart"/>
+      <w:r>
+        <w:rPr>
+          <w:rFonts w:hint="eastAsia"/>
+        </w:rPr>
+        <w:t>를</w:t>
+      </w:r>
+      <w:proofErr w:type="spellEnd"/>
+      <w:r>
+        <w:rPr>
+          <w:rFonts w:hint="eastAsia"/>
+        </w:rPr>
+        <w:t xml:space="preserve"> 기록합니다.</w:t>
+      </w:r>
+    </w:p>
+    <w:p>
+      <w:pPr>
+        <w:pStyle w:val="a6"/>
+        <w:numPr>
+          <w:ilvl w:val="0"/>
+          <w:numId w:val="2"/>
+        </w:numPr>
+        <w:rPr>
+          <w:rFonts w:hint="eastAsia"/>
+        </w:rPr>
+      </w:pPr>
+      <w:r>
+        <w:rPr>
+          <w:rFonts w:hint="eastAsia"/>
+        </w:rPr>
+        <w:t>레코드가 있다면, 0을 반환합니다.</w:t>
+      </w:r>
+    </w:p>
+    <w:p>
+      <w:pPr>
+        <w:ind w:left="220"/>
+        <w:rPr>
+          <w:rFonts w:hint="eastAsia"/>
+        </w:rPr>
+      </w:pPr>
     </w:p>
     <w:sectPr>
       <w:pgSz w:w="11906" w:h="16838"/>

</xml_diff>

<commit_message>
fixed save file corruption with deletion, HR improved
</commit_message>
<xml_diff>
--- a/Documenation_About_Methods.docx
+++ b/Documenation_About_Methods.docx
@@ -20,8 +20,42 @@
           <w:sz w:val="32"/>
           <w:szCs w:val="36"/>
         </w:rPr>
-        <w:t>Documentation About Methods Used In [Plan_it] Project</w:t>
-      </w:r>
+        <w:t>Documentation About Methods Used In [</w:t>
+      </w:r>
+      <w:proofErr w:type="spellStart"/>
+      <w:r>
+        <w:rPr>
+          <w:rFonts w:hint="eastAsia"/>
+          <w:b/>
+          <w:bCs/>
+          <w:sz w:val="32"/>
+          <w:szCs w:val="36"/>
+        </w:rPr>
+        <w:t>Plan_it</w:t>
+      </w:r>
+      <w:proofErr w:type="spellEnd"/>
+      <w:r>
+        <w:rPr>
+          <w:rFonts w:hint="eastAsia"/>
+          <w:b/>
+          <w:bCs/>
+          <w:sz w:val="32"/>
+          <w:szCs w:val="36"/>
+        </w:rPr>
+        <w:t xml:space="preserve">] </w:t>
+      </w:r>
+      <w:proofErr w:type="gramStart"/>
+      <w:r>
+        <w:rPr>
+          <w:rFonts w:hint="eastAsia"/>
+          <w:b/>
+          <w:bCs/>
+          <w:sz w:val="32"/>
+          <w:szCs w:val="36"/>
+        </w:rPr>
+        <w:t>Project</w:t>
+      </w:r>
+      <w:proofErr w:type="gramEnd"/>
     </w:p>
     <w:p>
       <w:pPr>
@@ -37,7 +71,61 @@
           <w:sz w:val="20"/>
           <w:szCs w:val="22"/>
         </w:rPr>
-        <w:t>Authors: 2023011393 Nawon Kim, 2021114026 Jeongwoo Kim, 2023013565 Dahye Jeong</w:t>
+        <w:t xml:space="preserve">Authors: 2023011393 </w:t>
+      </w:r>
+      <w:proofErr w:type="spellStart"/>
+      <w:r>
+        <w:rPr>
+          <w:rFonts w:hint="eastAsia"/>
+          <w:sz w:val="20"/>
+          <w:szCs w:val="22"/>
+        </w:rPr>
+        <w:t>Nawon</w:t>
+      </w:r>
+      <w:proofErr w:type="spellEnd"/>
+      <w:r>
+        <w:rPr>
+          <w:rFonts w:hint="eastAsia"/>
+          <w:sz w:val="20"/>
+          <w:szCs w:val="22"/>
+        </w:rPr>
+        <w:t xml:space="preserve"> Kim, 2021114026 </w:t>
+      </w:r>
+      <w:proofErr w:type="spellStart"/>
+      <w:r>
+        <w:rPr>
+          <w:rFonts w:hint="eastAsia"/>
+          <w:sz w:val="20"/>
+          <w:szCs w:val="22"/>
+        </w:rPr>
+        <w:t>Jeongwoo</w:t>
+      </w:r>
+      <w:proofErr w:type="spellEnd"/>
+      <w:r>
+        <w:rPr>
+          <w:rFonts w:hint="eastAsia"/>
+          <w:sz w:val="20"/>
+          <w:szCs w:val="22"/>
+        </w:rPr>
+        <w:t xml:space="preserve"> Kim, 2023013565 </w:t>
+      </w:r>
+      <w:proofErr w:type="spellStart"/>
+      <w:r>
+        <w:rPr>
+          <w:rFonts w:hint="eastAsia"/>
+          <w:sz w:val="20"/>
+          <w:szCs w:val="22"/>
+        </w:rPr>
+        <w:t>Dahye</w:t>
+      </w:r>
+      <w:proofErr w:type="spellEnd"/>
+      <w:r>
+        <w:rPr>
+          <w:rFonts w:hint="eastAsia"/>
+          <w:sz w:val="20"/>
+          <w:szCs w:val="22"/>
+        </w:rPr>
+        <w:t xml:space="preserve"> Jeong</w:t>
       </w:r>
     </w:p>
     <w:p/>
@@ -98,12 +186,14 @@
       <w:pPr>
         <w:ind w:leftChars="364" w:left="801"/>
       </w:pPr>
+      <w:proofErr w:type="spellStart"/>
       <w:r>
         <w:rPr>
           <w:rFonts w:hint="eastAsia"/>
         </w:rPr>
         <w:t>삽입시</w:t>
       </w:r>
+      <w:proofErr w:type="spellEnd"/>
       <w:r>
         <w:t xml:space="preserve"> 기존에 북마크가 있을 경우 새 자료 무시</w:t>
       </w:r>
@@ -128,8 +218,13 @@
       <w:pPr>
         <w:ind w:leftChars="364" w:left="801"/>
       </w:pPr>
-      <w:r>
-        <w:t>해시값 구성 조건 새로 구성</w:t>
+      <w:proofErr w:type="spellStart"/>
+      <w:r>
+        <w:t>해시값</w:t>
+      </w:r>
+      <w:proofErr w:type="spellEnd"/>
+      <w:r>
+        <w:t xml:space="preserve"> 구성 조건 새로 구성</w:t>
       </w:r>
     </w:p>
     <w:p>
@@ -200,7 +295,21 @@
         <w:rPr>
           <w:rFonts w:hint="eastAsia"/>
         </w:rPr>
-        <w:t>(Core) 반복 세이브/로드시 메모리 누수 문제 해결, 레코드 필드에 대한 동적 할당 해제 기능 적용</w:t>
+        <w:t>(Core) 반복 세이브/</w:t>
+      </w:r>
+      <w:proofErr w:type="spellStart"/>
+      <w:r>
+        <w:rPr>
+          <w:rFonts w:hint="eastAsia"/>
+        </w:rPr>
+        <w:t>로드시</w:t>
+      </w:r>
+      <w:proofErr w:type="spellEnd"/>
+      <w:r>
+        <w:rPr>
+          <w:rFonts w:hint="eastAsia"/>
+        </w:rPr>
+        <w:t xml:space="preserve"> 메모리 누수 문제 해결, 레코드 필드에 대한 동적 할당 해제 기능 적용</w:t>
       </w:r>
     </w:p>
     <w:p>
@@ -211,7 +320,21 @@
         <w:rPr>
           <w:rFonts w:hint="eastAsia"/>
         </w:rPr>
-        <w:t>(Core) getTodaySchedule_계열 함수 반환형 int로 업데이트, 반환 데이터가 의미를 가짐.</w:t>
+        <w:t xml:space="preserve">(Core) </w:t>
+      </w:r>
+      <w:proofErr w:type="spellStart"/>
+      <w:r>
+        <w:rPr>
+          <w:rFonts w:hint="eastAsia"/>
+        </w:rPr>
+        <w:t>getTodaySchedule</w:t>
+      </w:r>
+      <w:proofErr w:type="spellEnd"/>
+      <w:r>
+        <w:rPr>
+          <w:rFonts w:hint="eastAsia"/>
+        </w:rPr>
+        <w:t>_계열 함수 반환형 int로 업데이트, 반환 데이터가 의미를 가짐.</w:t>
       </w:r>
     </w:p>
     <w:p>
@@ -222,19 +345,49 @@
         <w:rPr>
           <w:rFonts w:hint="eastAsia"/>
         </w:rPr>
-        <w:t>(Core) sighandler</w:t>
-      </w:r>
-      <w:r>
-        <w:rPr>
-          <w:rFonts w:hint="eastAsia"/>
-        </w:rPr>
-        <w:t xml:space="preserve"> 및 itimer</w:t>
-      </w:r>
-      <w:r>
-        <w:rPr>
-          <w:rFonts w:hint="eastAsia"/>
-        </w:rPr>
-        <w:t xml:space="preserve"> 기반 리마인더 기능 구현</w:t>
+        <w:t xml:space="preserve">(Core) </w:t>
+      </w:r>
+      <w:proofErr w:type="spellStart"/>
+      <w:r>
+        <w:rPr>
+          <w:rFonts w:hint="eastAsia"/>
+        </w:rPr>
+        <w:t>sighandler</w:t>
+      </w:r>
+      <w:proofErr w:type="spellEnd"/>
+      <w:r>
+        <w:rPr>
+          <w:rFonts w:hint="eastAsia"/>
+        </w:rPr>
+        <w:t xml:space="preserve"> 및 </w:t>
+      </w:r>
+      <w:proofErr w:type="spellStart"/>
+      <w:r>
+        <w:rPr>
+          <w:rFonts w:hint="eastAsia"/>
+        </w:rPr>
+        <w:t>itimer</w:t>
+      </w:r>
+      <w:proofErr w:type="spellEnd"/>
+      <w:r>
+        <w:rPr>
+          <w:rFonts w:hint="eastAsia"/>
+        </w:rPr>
+        <w:t xml:space="preserve"> 기반 </w:t>
+      </w:r>
+      <w:proofErr w:type="spellStart"/>
+      <w:r>
+        <w:rPr>
+          <w:rFonts w:hint="eastAsia"/>
+        </w:rPr>
+        <w:t>리마인더</w:t>
+      </w:r>
+      <w:proofErr w:type="spellEnd"/>
+      <w:r>
+        <w:rPr>
+          <w:rFonts w:hint="eastAsia"/>
+        </w:rPr>
+        <w:t xml:space="preserve"> 기능 구현</w:t>
       </w:r>
     </w:p>
     <w:p>
@@ -245,7 +398,21 @@
         <w:rPr>
           <w:rFonts w:hint="eastAsia"/>
         </w:rPr>
-        <w:t>(Core) 리마인더 세이브/로드 기능 구현(저장 파일과 함께 저장됨), Human-readable 파일 내에도 Reminder 정보 제공</w:t>
+        <w:t xml:space="preserve">(Core) </w:t>
+      </w:r>
+      <w:proofErr w:type="spellStart"/>
+      <w:r>
+        <w:rPr>
+          <w:rFonts w:hint="eastAsia"/>
+        </w:rPr>
+        <w:t>리마인더</w:t>
+      </w:r>
+      <w:proofErr w:type="spellEnd"/>
+      <w:r>
+        <w:rPr>
+          <w:rFonts w:hint="eastAsia"/>
+        </w:rPr>
+        <w:t xml:space="preserve"> 세이브/로드 기능 구현(저장 파일과 함께 저장됨), Human-readable 파일 내에도 Reminder 정보 제공</w:t>
       </w:r>
     </w:p>
     <w:p>
@@ -256,7 +423,35 @@
         <w:rPr>
           <w:rFonts w:hint="eastAsia"/>
         </w:rPr>
-        <w:t>(Core) 현재 실행 중인 리마인더 삭제 / 확인 기능 구현</w:t>
+        <w:t xml:space="preserve">(Core) 현재 실행 중인 </w:t>
+      </w:r>
+      <w:proofErr w:type="spellStart"/>
+      <w:r>
+        <w:rPr>
+          <w:rFonts w:hint="eastAsia"/>
+        </w:rPr>
+        <w:t>리마인더</w:t>
+      </w:r>
+      <w:proofErr w:type="spellEnd"/>
+      <w:r>
+        <w:rPr>
+          <w:rFonts w:hint="eastAsia"/>
+        </w:rPr>
+        <w:t xml:space="preserve"> </w:t>
+      </w:r>
+      <w:proofErr w:type="gramStart"/>
+      <w:r>
+        <w:rPr>
+          <w:rFonts w:hint="eastAsia"/>
+        </w:rPr>
+        <w:t>삭제 /</w:t>
+      </w:r>
+      <w:proofErr w:type="gramEnd"/>
+      <w:r>
+        <w:rPr>
+          <w:rFonts w:hint="eastAsia"/>
+        </w:rPr>
+        <w:t xml:space="preserve"> 확인 기능 구현</w:t>
       </w:r>
     </w:p>
     <w:p>
@@ -267,7 +462,35 @@
         <w:rPr>
           <w:rFonts w:hint="eastAsia"/>
         </w:rPr>
-        <w:t>(Core) 실행시 Core부 초기화 함수 coreInit() 내부적 업데이트</w:t>
+        <w:t xml:space="preserve">(Core) </w:t>
+      </w:r>
+      <w:proofErr w:type="spellStart"/>
+      <w:r>
+        <w:rPr>
+          <w:rFonts w:hint="eastAsia"/>
+        </w:rPr>
+        <w:t>실행시</w:t>
+      </w:r>
+      <w:proofErr w:type="spellEnd"/>
+      <w:r>
+        <w:rPr>
+          <w:rFonts w:hint="eastAsia"/>
+        </w:rPr>
+        <w:t xml:space="preserve"> Core부 초기화 함수 </w:t>
+      </w:r>
+      <w:proofErr w:type="spellStart"/>
+      <w:r>
+        <w:rPr>
+          <w:rFonts w:hint="eastAsia"/>
+        </w:rPr>
+        <w:t>coreInit</w:t>
+      </w:r>
+      <w:proofErr w:type="spellEnd"/>
+      <w:r>
+        <w:rPr>
+          <w:rFonts w:hint="eastAsia"/>
+        </w:rPr>
+        <w:t>() 내부적 업데이트</w:t>
       </w:r>
     </w:p>
     <w:p>
@@ -298,7 +521,29 @@
           <w:sz w:val="24"/>
           <w:szCs w:val="28"/>
         </w:rPr>
-        <w:t>UX 파트 (plnit_uxCore.c)</w:t>
+        <w:t>UX 파트 (</w:t>
+      </w:r>
+      <w:proofErr w:type="spellStart"/>
+      <w:r>
+        <w:rPr>
+          <w:rFonts w:hint="eastAsia"/>
+          <w:b/>
+          <w:bCs/>
+          <w:sz w:val="24"/>
+          <w:szCs w:val="28"/>
+        </w:rPr>
+        <w:t>plnit_uxCore.c</w:t>
+      </w:r>
+      <w:proofErr w:type="spellEnd"/>
+      <w:r>
+        <w:rPr>
+          <w:rFonts w:hint="eastAsia"/>
+          <w:b/>
+          <w:bCs/>
+          <w:sz w:val="24"/>
+          <w:szCs w:val="28"/>
+        </w:rPr>
+        <w:t>)</w:t>
       </w:r>
     </w:p>
     <w:p>
@@ -306,7 +551,20 @@
         <w:ind w:leftChars="100" w:left="220"/>
       </w:pPr>
       <w:r>
-        <w:t>void clearGivenCalendarArea(int row, int col);</w:t>
+        <w:t xml:space="preserve">void </w:t>
+      </w:r>
+      <w:proofErr w:type="spellStart"/>
+      <w:proofErr w:type="gramStart"/>
+      <w:r>
+        <w:t>clearGivenCalendarArea</w:t>
+      </w:r>
+      <w:proofErr w:type="spellEnd"/>
+      <w:r>
+        <w:t>(</w:t>
+      </w:r>
+      <w:proofErr w:type="gramEnd"/>
+      <w:r>
+        <w:t>int row, int col);</w:t>
       </w:r>
     </w:p>
     <w:p>
@@ -330,7 +588,52 @@
       </w:pPr>
       <w:r>
         <w:lastRenderedPageBreak/>
-        <w:t>void clearGivenRowCols(int fromRow, int fromCol, int toRow, int toCol);</w:t>
+        <w:t xml:space="preserve">void </w:t>
+      </w:r>
+      <w:proofErr w:type="spellStart"/>
+      <w:proofErr w:type="gramStart"/>
+      <w:r>
+        <w:t>clearGivenRowCols</w:t>
+      </w:r>
+      <w:proofErr w:type="spellEnd"/>
+      <w:r>
+        <w:t>(</w:t>
+      </w:r>
+      <w:proofErr w:type="gramEnd"/>
+      <w:r>
+        <w:t xml:space="preserve">int </w:t>
+      </w:r>
+      <w:proofErr w:type="spellStart"/>
+      <w:r>
+        <w:t>fromRow</w:t>
+      </w:r>
+      <w:proofErr w:type="spellEnd"/>
+      <w:r>
+        <w:t xml:space="preserve">, int </w:t>
+      </w:r>
+      <w:proofErr w:type="spellStart"/>
+      <w:r>
+        <w:t>fromCol</w:t>
+      </w:r>
+      <w:proofErr w:type="spellEnd"/>
+      <w:r>
+        <w:t xml:space="preserve">, int </w:t>
+      </w:r>
+      <w:proofErr w:type="spellStart"/>
+      <w:r>
+        <w:t>toRow</w:t>
+      </w:r>
+      <w:proofErr w:type="spellEnd"/>
+      <w:r>
+        <w:t xml:space="preserve">, int </w:t>
+      </w:r>
+      <w:proofErr w:type="spellStart"/>
+      <w:r>
+        <w:t>toCol</w:t>
+      </w:r>
+      <w:proofErr w:type="spellEnd"/>
+      <w:r>
+        <w:t>);</w:t>
       </w:r>
     </w:p>
     <w:p>
@@ -341,11 +644,19 @@
           <w:numId w:val="2"/>
         </w:numPr>
       </w:pPr>
-      <w:r>
-        <w:rPr>
-          <w:rFonts w:hint="eastAsia"/>
-        </w:rPr>
-        <w:t>clearGivenNonCalendarArea에서 내부적으로 사용되는 함수입니다.</w:t>
+      <w:proofErr w:type="spellStart"/>
+      <w:r>
+        <w:rPr>
+          <w:rFonts w:hint="eastAsia"/>
+        </w:rPr>
+        <w:t>clearGivenNonCalendarArea</w:t>
+      </w:r>
+      <w:proofErr w:type="spellEnd"/>
+      <w:r>
+        <w:rPr>
+          <w:rFonts w:hint="eastAsia"/>
+        </w:rPr>
+        <w:t>에서 내부적으로 사용되는 함수입니다.</w:t>
       </w:r>
     </w:p>
     <w:p>
@@ -353,7 +664,20 @@
         <w:ind w:leftChars="100" w:left="220"/>
       </w:pPr>
       <w:r>
-        <w:t>void clearGivenNonCalendarArea(/*pre-defined Macros*/int area);</w:t>
+        <w:t xml:space="preserve">void </w:t>
+      </w:r>
+      <w:proofErr w:type="spellStart"/>
+      <w:proofErr w:type="gramStart"/>
+      <w:r>
+        <w:t>clearGivenNonCalendarArea</w:t>
+      </w:r>
+      <w:proofErr w:type="spellEnd"/>
+      <w:r>
+        <w:t>(</w:t>
+      </w:r>
+      <w:proofErr w:type="gramEnd"/>
+      <w:r>
+        <w:t>/*pre-defined Macros*/int area);</w:t>
       </w:r>
     </w:p>
     <w:p>
@@ -375,11 +699,19 @@
       <w:pPr>
         <w:ind w:leftChars="100" w:left="220" w:firstLine="360"/>
       </w:pPr>
-      <w:r>
-        <w:rPr>
-          <w:rFonts w:hint="eastAsia"/>
-        </w:rPr>
-        <w:t>clearGivenNonCalendarArea(SLC) 등의 방식으로 사용 가능합니다.</w:t>
+      <w:proofErr w:type="spellStart"/>
+      <w:r>
+        <w:rPr>
+          <w:rFonts w:hint="eastAsia"/>
+        </w:rPr>
+        <w:t>clearGivenNonCalendarArea</w:t>
+      </w:r>
+      <w:proofErr w:type="spellEnd"/>
+      <w:r>
+        <w:rPr>
+          <w:rFonts w:hint="eastAsia"/>
+        </w:rPr>
+        <w:t>(SLC) 등의 방식으로 사용 가능합니다.</w:t>
       </w:r>
     </w:p>
     <w:p>
@@ -387,8 +719,21 @@
         <w:ind w:leftChars="100" w:left="220"/>
       </w:pPr>
       <w:r>
-        <w:t>void save_UXPart(void);</w:t>
-      </w:r>
+        <w:t xml:space="preserve">void </w:t>
+      </w:r>
+      <w:proofErr w:type="spellStart"/>
+      <w:r>
+        <w:t>save_UXPart</w:t>
+      </w:r>
+      <w:proofErr w:type="spellEnd"/>
+      <w:r>
+        <w:t>(void</w:t>
+      </w:r>
+      <w:proofErr w:type="gramStart"/>
+      <w:r>
+        <w:t>);</w:t>
+      </w:r>
+      <w:proofErr w:type="gramEnd"/>
     </w:p>
     <w:p>
       <w:pPr>
@@ -416,7 +761,21 @@
         <w:rPr>
           <w:rFonts w:hint="eastAsia"/>
         </w:rPr>
-        <w:t>ritical part인 만큼, sigprocmask등으로 시그널 블로킹이 필요 해 보입니다.</w:t>
+        <w:t xml:space="preserve">ritical part인 만큼, </w:t>
+      </w:r>
+      <w:proofErr w:type="spellStart"/>
+      <w:r>
+        <w:rPr>
+          <w:rFonts w:hint="eastAsia"/>
+        </w:rPr>
+        <w:t>sigprocmask</w:t>
+      </w:r>
+      <w:proofErr w:type="spellEnd"/>
+      <w:r>
+        <w:rPr>
+          <w:rFonts w:hint="eastAsia"/>
+        </w:rPr>
+        <w:t>등으로 시그널 블로킹이 필요 해 보입니다.</w:t>
       </w:r>
     </w:p>
     <w:p>
@@ -424,8 +783,21 @@
         <w:ind w:leftChars="100" w:left="220"/>
       </w:pPr>
       <w:r>
-        <w:t>void load_UXPart(void);</w:t>
-      </w:r>
+        <w:t xml:space="preserve">void </w:t>
+      </w:r>
+      <w:proofErr w:type="spellStart"/>
+      <w:r>
+        <w:t>load_UXPart</w:t>
+      </w:r>
+      <w:proofErr w:type="spellEnd"/>
+      <w:r>
+        <w:t>(void</w:t>
+      </w:r>
+      <w:proofErr w:type="gramStart"/>
+      <w:r>
+        <w:t>);</w:t>
+      </w:r>
+      <w:proofErr w:type="gramEnd"/>
     </w:p>
     <w:p>
       <w:pPr>
@@ -453,7 +825,21 @@
         <w:rPr>
           <w:rFonts w:hint="eastAsia"/>
         </w:rPr>
-        <w:t>ritical part인 만큼, sigprocmask등으로 시그널 블로킹이 필요 해 보입니다.</w:t>
+        <w:t xml:space="preserve">ritical part인 만큼, </w:t>
+      </w:r>
+      <w:proofErr w:type="spellStart"/>
+      <w:r>
+        <w:rPr>
+          <w:rFonts w:hint="eastAsia"/>
+        </w:rPr>
+        <w:t>sigprocmask</w:t>
+      </w:r>
+      <w:proofErr w:type="spellEnd"/>
+      <w:r>
+        <w:rPr>
+          <w:rFonts w:hint="eastAsia"/>
+        </w:rPr>
+        <w:t>등으로 시그널 블로킹이 필요 해 보입니다.</w:t>
       </w:r>
     </w:p>
     <w:p>
@@ -461,7 +847,20 @@
         <w:ind w:leftChars="100" w:left="220"/>
       </w:pPr>
       <w:r>
-        <w:t xml:space="preserve">void setInputModeSigHandler(int status); </w:t>
+        <w:t xml:space="preserve">void </w:t>
+      </w:r>
+      <w:proofErr w:type="spellStart"/>
+      <w:proofErr w:type="gramStart"/>
+      <w:r>
+        <w:t>setInputModeSigHandler</w:t>
+      </w:r>
+      <w:proofErr w:type="spellEnd"/>
+      <w:r>
+        <w:t>(</w:t>
+      </w:r>
+      <w:proofErr w:type="gramEnd"/>
+      <w:r>
+        <w:t xml:space="preserve">int status); </w:t>
       </w:r>
     </w:p>
     <w:p>
@@ -484,7 +883,23 @@
         <w:ind w:leftChars="100" w:left="220"/>
       </w:pPr>
       <w:r>
-        <w:t>void inputMode_sigHndl(int signum);</w:t>
+        <w:t xml:space="preserve">void </w:t>
+      </w:r>
+      <w:proofErr w:type="spellStart"/>
+      <w:r>
+        <w:t>inputMode_</w:t>
+      </w:r>
+      <w:proofErr w:type="gramStart"/>
+      <w:r>
+        <w:t>sigHndl</w:t>
+      </w:r>
+      <w:proofErr w:type="spellEnd"/>
+      <w:r>
+        <w:t>(</w:t>
+      </w:r>
+      <w:proofErr w:type="gramEnd"/>
+      <w:r>
+        <w:t>int signum);</w:t>
       </w:r>
     </w:p>
     <w:p>
@@ -499,7 +914,21 @@
         <w:rPr>
           <w:rFonts w:hint="eastAsia"/>
         </w:rPr>
-        <w:t>입력 모드용 signal handler 입니다.</w:t>
+        <w:t xml:space="preserve">입력 모드용 signal </w:t>
+      </w:r>
+      <w:proofErr w:type="gramStart"/>
+      <w:r>
+        <w:rPr>
+          <w:rFonts w:hint="eastAsia"/>
+        </w:rPr>
+        <w:t>handler 입니다</w:t>
+      </w:r>
+      <w:proofErr w:type="gramEnd"/>
+      <w:r>
+        <w:rPr>
+          <w:rFonts w:hint="eastAsia"/>
+        </w:rPr>
+        <w:t>.</w:t>
       </w:r>
     </w:p>
     <w:p>
@@ -519,7 +948,29 @@
           <w:sz w:val="24"/>
           <w:szCs w:val="28"/>
         </w:rPr>
-        <w:t>Core 파트 (plnit_dbCore.c)</w:t>
+        <w:t>Core 파트 (</w:t>
+      </w:r>
+      <w:proofErr w:type="spellStart"/>
+      <w:r>
+        <w:rPr>
+          <w:rFonts w:hint="eastAsia"/>
+          <w:b/>
+          <w:bCs/>
+          <w:sz w:val="24"/>
+          <w:szCs w:val="28"/>
+        </w:rPr>
+        <w:t>plnit_dbCore.c</w:t>
+      </w:r>
+      <w:proofErr w:type="spellEnd"/>
+      <w:r>
+        <w:rPr>
+          <w:rFonts w:hint="eastAsia"/>
+          <w:b/>
+          <w:bCs/>
+          <w:sz w:val="24"/>
+          <w:szCs w:val="28"/>
+        </w:rPr>
+        <w:t>)</w:t>
       </w:r>
     </w:p>
     <w:p>
@@ -527,7 +978,15 @@
         <w:ind w:leftChars="100" w:left="220"/>
       </w:pPr>
       <w:r>
-        <w:t>void coreInit(void)</w:t>
+        <w:t xml:space="preserve">void </w:t>
+      </w:r>
+      <w:proofErr w:type="spellStart"/>
+      <w:r>
+        <w:t>coreInit</w:t>
+      </w:r>
+      <w:proofErr w:type="spellEnd"/>
+      <w:r>
+        <w:t>(void)</w:t>
       </w:r>
     </w:p>
     <w:p>
@@ -542,7 +1001,21 @@
         <w:rPr>
           <w:rFonts w:hint="eastAsia"/>
         </w:rPr>
-        <w:t>UX 엔진 부팅시 DB 엔진 초기화 함수입니다.</w:t>
+        <w:t xml:space="preserve">UX 엔진 </w:t>
+      </w:r>
+      <w:proofErr w:type="spellStart"/>
+      <w:r>
+        <w:rPr>
+          <w:rFonts w:hint="eastAsia"/>
+        </w:rPr>
+        <w:t>부팅시</w:t>
+      </w:r>
+      <w:proofErr w:type="spellEnd"/>
+      <w:r>
+        <w:rPr>
+          <w:rFonts w:hint="eastAsia"/>
+        </w:rPr>
+        <w:t xml:space="preserve"> DB 엔진 초기화 함수입니다.</w:t>
       </w:r>
     </w:p>
     <w:p>
@@ -550,7 +1023,28 @@
         <w:ind w:left="220"/>
       </w:pPr>
       <w:r>
-        <w:t>void getBookMarkedInDate(unsigned long long today, int counter, char* str)</w:t>
+        <w:t xml:space="preserve">void </w:t>
+      </w:r>
+      <w:proofErr w:type="spellStart"/>
+      <w:proofErr w:type="gramStart"/>
+      <w:r>
+        <w:t>getBookMarkedInDate</w:t>
+      </w:r>
+      <w:proofErr w:type="spellEnd"/>
+      <w:r>
+        <w:t>(</w:t>
+      </w:r>
+      <w:proofErr w:type="gramEnd"/>
+      <w:r>
+        <w:t xml:space="preserve">unsigned long </w:t>
+      </w:r>
+      <w:proofErr w:type="spellStart"/>
+      <w:r>
+        <w:t>long</w:t>
+      </w:r>
+      <w:proofErr w:type="spellEnd"/>
+      <w:r>
+        <w:t xml:space="preserve"> today, int counter, char* str)</w:t>
       </w:r>
     </w:p>
     <w:p>
@@ -573,8 +1067,37 @@
         </w:rPr>
         <w:t xml:space="preserve"> </w:t>
       </w:r>
-      <w:r>
-        <w:t>toDoPtr getBookMarked(unsigned long long src, int distance)</w:t>
+      <w:proofErr w:type="spellStart"/>
+      <w:r>
+        <w:t>toDoPtr</w:t>
+      </w:r>
+      <w:proofErr w:type="spellEnd"/>
+      <w:r>
+        <w:t xml:space="preserve"> </w:t>
+      </w:r>
+      <w:proofErr w:type="spellStart"/>
+      <w:r>
+        <w:t>getBookMarked</w:t>
+      </w:r>
+      <w:proofErr w:type="spellEnd"/>
+      <w:r>
+        <w:t xml:space="preserve">(unsigned long </w:t>
+      </w:r>
+      <w:proofErr w:type="spellStart"/>
+      <w:r>
+        <w:t>long</w:t>
+      </w:r>
+      <w:proofErr w:type="spellEnd"/>
+      <w:r>
+        <w:t xml:space="preserve"> </w:t>
+      </w:r>
+      <w:proofErr w:type="spellStart"/>
+      <w:r>
+        <w:t>src</w:t>
+      </w:r>
+      <w:proofErr w:type="spellEnd"/>
+      <w:r>
+        <w:t>, int distance)</w:t>
       </w:r>
       <w:r>
         <w:rPr>
@@ -587,14 +1110,6 @@
           <w:rFonts w:hint="eastAsia"/>
         </w:rPr>
         <w:t xml:space="preserve"> counter에는 오늘을 기준으로 앞으로 몇 개의 북마크를 보여줄 것인지에 해당하는 데이터가 들어갑니다.</w:t>
-      </w:r>
-    </w:p>
-    <w:p>
-      <w:pPr>
-        <w:ind w:left="220"/>
-      </w:pPr>
-      <w:r>
-        <w:t>void deleteWhileIterate(unsigned long long src, int pageNum);</w:t>
       </w:r>
     </w:p>
     <w:p>
@@ -609,15 +1124,35 @@
         <w:rPr>
           <w:rFonts w:hint="eastAsia"/>
         </w:rPr>
-        <w:t>YYYYMMDD식의 src의 iterable page number을 기준으로(주의: index 아님) 삭제합니다.</w:t>
-      </w:r>
-    </w:p>
-    <w:p>
-      <w:pPr>
-        <w:ind w:left="220"/>
-      </w:pPr>
-      <w:r>
-        <w:t>int editWhileIterate(unsigned long long src, int pageNum);</w:t>
+        <w:t>*[^15:30]^</w:t>
+      </w:r>
+      <w:proofErr w:type="spellStart"/>
+      <w:r>
+        <w:rPr>
+          <w:rFonts w:hint="eastAsia"/>
+        </w:rPr>
+        <w:t>Sample_Title</w:t>
+      </w:r>
+      <w:proofErr w:type="spellEnd"/>
+      <w:r>
+        <w:rPr>
+          <w:rFonts w:hint="eastAsia"/>
+        </w:rPr>
+        <w:t xml:space="preserve">: 북마크 된, 시간이 15:30인, 제목이 </w:t>
+      </w:r>
+      <w:proofErr w:type="spellStart"/>
+      <w:r>
+        <w:rPr>
+          <w:rFonts w:hint="eastAsia"/>
+        </w:rPr>
+        <w:t>Sample_Title</w:t>
+      </w:r>
+      <w:proofErr w:type="spellEnd"/>
+      <w:r>
+        <w:rPr>
+          <w:rFonts w:hint="eastAsia"/>
+        </w:rPr>
+        <w:t>인 스트링</w:t>
       </w:r>
     </w:p>
     <w:p>
@@ -632,7 +1167,21 @@
         <w:rPr>
           <w:rFonts w:hint="eastAsia"/>
         </w:rPr>
-        <w:t>YYYYMMDD식의 src의 iterable page number을 기준으로(주의: index 아님) 수정합니다. 다만 아직 미구현 상태입니다.</w:t>
+        <w:t xml:space="preserve">북마크 된 것만 불러오는데, 북마크 prefix code가 들어간 이유는 아래 format string 코드 재활용을 하여 작성이 수월하도록, 도와드리기 </w:t>
+      </w:r>
+      <w:proofErr w:type="spellStart"/>
+      <w:r>
+        <w:rPr>
+          <w:rFonts w:hint="eastAsia"/>
+        </w:rPr>
+        <w:t>위함입니다</w:t>
+      </w:r>
+      <w:proofErr w:type="spellEnd"/>
+      <w:r>
+        <w:rPr>
+          <w:rFonts w:hint="eastAsia"/>
+        </w:rPr>
+        <w:t>.</w:t>
       </w:r>
     </w:p>
     <w:p>
@@ -640,7 +1189,44 @@
         <w:ind w:left="220"/>
       </w:pPr>
       <w:r>
-        <w:t>int setReminder(time_t current, time_t delta, int repeatCnter, char* what, int intervals);</w:t>
+        <w:t xml:space="preserve">void </w:t>
+      </w:r>
+      <w:proofErr w:type="spellStart"/>
+      <w:proofErr w:type="gramStart"/>
+      <w:r>
+        <w:t>deleteWhileIterate</w:t>
+      </w:r>
+      <w:proofErr w:type="spellEnd"/>
+      <w:r>
+        <w:t>(</w:t>
+      </w:r>
+      <w:proofErr w:type="gramEnd"/>
+      <w:r>
+        <w:t xml:space="preserve">unsigned long </w:t>
+      </w:r>
+      <w:proofErr w:type="spellStart"/>
+      <w:r>
+        <w:t>long</w:t>
+      </w:r>
+      <w:proofErr w:type="spellEnd"/>
+      <w:r>
+        <w:t xml:space="preserve"> </w:t>
+      </w:r>
+      <w:proofErr w:type="spellStart"/>
+      <w:r>
+        <w:t>src</w:t>
+      </w:r>
+      <w:proofErr w:type="spellEnd"/>
+      <w:r>
+        <w:t xml:space="preserve">, int </w:t>
+      </w:r>
+      <w:proofErr w:type="spellStart"/>
+      <w:r>
+        <w:t>pageNum</w:t>
+      </w:r>
+      <w:proofErr w:type="spellEnd"/>
+      <w:r>
+        <w:t>);</w:t>
       </w:r>
     </w:p>
     <w:p>
@@ -652,20 +1238,83 @@
         </w:numPr>
       </w:pPr>
       <w:r>
-        <w:t>C</w:t>
-      </w:r>
-      <w:r>
-        <w:rPr>
-          <w:rFonts w:hint="eastAsia"/>
-        </w:rPr>
-        <w:t xml:space="preserve">urrent는 time(NULL)을 넣으며(저장 기능의 용이성을 위해 있는 인자라서, 그냥 활용하실 때는 </w:t>
-      </w:r>
-      <w:r>
-        <w:rPr>
-          <w:rFonts w:hint="eastAsia"/>
-        </w:rPr>
-        <w:lastRenderedPageBreak/>
-        <w:t>time(NULL)을 넣으시면 됩니다.), delta는 현재 기준으로 n초 후의 미리 알림을 설정하겠다는 뜻이며, repeatCnter과 intervals는 미리 알림 종료 시점 기준으로 얼마나 전부터 몇번 미리 알림을 띄우겠다 라는 의미입니다.</w:t>
+        <w:rPr>
+          <w:rFonts w:hint="eastAsia"/>
+        </w:rPr>
+        <w:t xml:space="preserve">YYYYMMDD식의 </w:t>
+      </w:r>
+      <w:proofErr w:type="spellStart"/>
+      <w:r>
+        <w:rPr>
+          <w:rFonts w:hint="eastAsia"/>
+        </w:rPr>
+        <w:t>src</w:t>
+      </w:r>
+      <w:proofErr w:type="spellEnd"/>
+      <w:r>
+        <w:rPr>
+          <w:rFonts w:hint="eastAsia"/>
+        </w:rPr>
+        <w:t xml:space="preserve">의 </w:t>
+      </w:r>
+      <w:proofErr w:type="spellStart"/>
+      <w:r>
+        <w:rPr>
+          <w:rFonts w:hint="eastAsia"/>
+        </w:rPr>
+        <w:t>iterable</w:t>
+      </w:r>
+      <w:proofErr w:type="spellEnd"/>
+      <w:r>
+        <w:rPr>
+          <w:rFonts w:hint="eastAsia"/>
+        </w:rPr>
+        <w:t xml:space="preserve"> page number을 기준으로(주의: index 아님) 삭제합니다.</w:t>
+      </w:r>
+    </w:p>
+    <w:p>
+      <w:pPr>
+        <w:ind w:left="220"/>
+      </w:pPr>
+      <w:r>
+        <w:t xml:space="preserve">int </w:t>
+      </w:r>
+      <w:proofErr w:type="spellStart"/>
+      <w:proofErr w:type="gramStart"/>
+      <w:r>
+        <w:t>editWhileIterate</w:t>
+      </w:r>
+      <w:proofErr w:type="spellEnd"/>
+      <w:r>
+        <w:t>(</w:t>
+      </w:r>
+      <w:proofErr w:type="gramEnd"/>
+      <w:r>
+        <w:t xml:space="preserve">unsigned long </w:t>
+      </w:r>
+      <w:proofErr w:type="spellStart"/>
+      <w:r>
+        <w:t>long</w:t>
+      </w:r>
+      <w:proofErr w:type="spellEnd"/>
+      <w:r>
+        <w:t xml:space="preserve"> </w:t>
+      </w:r>
+      <w:proofErr w:type="spellStart"/>
+      <w:r>
+        <w:t>src</w:t>
+      </w:r>
+      <w:proofErr w:type="spellEnd"/>
+      <w:r>
+        <w:t xml:space="preserve">, int </w:t>
+      </w:r>
+      <w:proofErr w:type="spellStart"/>
+      <w:r>
+        <w:t>pageNum</w:t>
+      </w:r>
+      <w:proofErr w:type="spellEnd"/>
+      <w:r>
+        <w:t>);</w:t>
       </w:r>
     </w:p>
     <w:p>
@@ -680,7 +1329,92 @@
         <w:rPr>
           <w:rFonts w:hint="eastAsia"/>
         </w:rPr>
-        <w:t>즉, 지금이 1시고 2시에 있는 약속을 30분 전부터 3번 미리 알림을 띄우고자 하면, 1시 30분, 1시 40분, 1시 50분에 미리 알림이 뜰 것입니다.</w:t>
+        <w:t xml:space="preserve">YYYYMMDD식의 </w:t>
+      </w:r>
+      <w:proofErr w:type="spellStart"/>
+      <w:r>
+        <w:rPr>
+          <w:rFonts w:hint="eastAsia"/>
+        </w:rPr>
+        <w:t>src</w:t>
+      </w:r>
+      <w:proofErr w:type="spellEnd"/>
+      <w:r>
+        <w:rPr>
+          <w:rFonts w:hint="eastAsia"/>
+        </w:rPr>
+        <w:t xml:space="preserve">의 </w:t>
+      </w:r>
+      <w:proofErr w:type="spellStart"/>
+      <w:r>
+        <w:rPr>
+          <w:rFonts w:hint="eastAsia"/>
+        </w:rPr>
+        <w:t>iterable</w:t>
+      </w:r>
+      <w:proofErr w:type="spellEnd"/>
+      <w:r>
+        <w:rPr>
+          <w:rFonts w:hint="eastAsia"/>
+        </w:rPr>
+        <w:t xml:space="preserve"> page number을 기준으로(주의: index 아님) 수정합니다. 다만 아직 </w:t>
+      </w:r>
+      <w:proofErr w:type="spellStart"/>
+      <w:r>
+        <w:rPr>
+          <w:rFonts w:hint="eastAsia"/>
+        </w:rPr>
+        <w:t>미구현</w:t>
+      </w:r>
+      <w:proofErr w:type="spellEnd"/>
+      <w:r>
+        <w:rPr>
+          <w:rFonts w:hint="eastAsia"/>
+        </w:rPr>
+        <w:t xml:space="preserve"> 상태입니다.</w:t>
+      </w:r>
+    </w:p>
+    <w:p>
+      <w:pPr>
+        <w:ind w:left="220"/>
+      </w:pPr>
+      <w:r>
+        <w:lastRenderedPageBreak/>
+        <w:t xml:space="preserve">int </w:t>
+      </w:r>
+      <w:proofErr w:type="spellStart"/>
+      <w:proofErr w:type="gramStart"/>
+      <w:r>
+        <w:t>setReminder</w:t>
+      </w:r>
+      <w:proofErr w:type="spellEnd"/>
+      <w:r>
+        <w:t>(</w:t>
+      </w:r>
+      <w:proofErr w:type="spellStart"/>
+      <w:proofErr w:type="gramEnd"/>
+      <w:r>
+        <w:t>time_t</w:t>
+      </w:r>
+      <w:proofErr w:type="spellEnd"/>
+      <w:r>
+        <w:t xml:space="preserve"> current, </w:t>
+      </w:r>
+      <w:proofErr w:type="spellStart"/>
+      <w:r>
+        <w:t>time_t</w:t>
+      </w:r>
+      <w:proofErr w:type="spellEnd"/>
+      <w:r>
+        <w:t xml:space="preserve"> delta, int </w:t>
+      </w:r>
+      <w:proofErr w:type="spellStart"/>
+      <w:r>
+        <w:t>repeatCnter</w:t>
+      </w:r>
+      <w:proofErr w:type="spellEnd"/>
+      <w:r>
+        <w:t>, char* what, int intervals);</w:t>
       </w:r>
     </w:p>
     <w:p>
@@ -692,21 +1426,41 @@
         </w:numPr>
       </w:pPr>
       <w:r>
-        <w:t>W</w:t>
-      </w:r>
-      <w:r>
-        <w:rPr>
-          <w:rFonts w:hint="eastAsia"/>
-        </w:rPr>
-        <w:t>hat은 내용 string이며, 30자 제한입니다.</w:t>
-      </w:r>
-    </w:p>
-    <w:p>
-      <w:pPr>
-        <w:ind w:left="220"/>
-      </w:pPr>
-      <w:r>
-        <w:t>int isReminderSetAlready(char* str);</w:t>
+        <w:t>C</w:t>
+      </w:r>
+      <w:r>
+        <w:rPr>
+          <w:rFonts w:hint="eastAsia"/>
+        </w:rPr>
+        <w:t xml:space="preserve">urrent는 time(NULL)을 넣으며(저장 기능의 용이성을 위해 있는 인자라서, 그냥 활용하실 때는 time(NULL)을 넣으시면 됩니다.), delta는 현재 기준으로 n초 후의 미리 알림을 설정하겠다는 뜻이며, </w:t>
+      </w:r>
+      <w:proofErr w:type="spellStart"/>
+      <w:r>
+        <w:rPr>
+          <w:rFonts w:hint="eastAsia"/>
+        </w:rPr>
+        <w:t>repeatCnter</w:t>
+      </w:r>
+      <w:proofErr w:type="spellEnd"/>
+      <w:r>
+        <w:rPr>
+          <w:rFonts w:hint="eastAsia"/>
+        </w:rPr>
+        <w:t xml:space="preserve">과 intervals는 미리 알림 종료 시점 기준으로 얼마나 전부터 </w:t>
+      </w:r>
+      <w:proofErr w:type="spellStart"/>
+      <w:r>
+        <w:rPr>
+          <w:rFonts w:hint="eastAsia"/>
+        </w:rPr>
+        <w:t>몇번</w:t>
+      </w:r>
+      <w:proofErr w:type="spellEnd"/>
+      <w:r>
+        <w:rPr>
+          <w:rFonts w:hint="eastAsia"/>
+        </w:rPr>
+        <w:t xml:space="preserve"> 미리 알림을 띄우겠다 라는 의미입니다.</w:t>
       </w:r>
     </w:p>
     <w:p>
@@ -721,7 +1475,7 @@
         <w:rPr>
           <w:rFonts w:hint="eastAsia"/>
         </w:rPr>
-        <w:t>리마인더가 설정되어 있다면, 1을 반환함과 동시에 str에 앞서 말한 What이 저장됩니다.</w:t>
+        <w:t>즉, 지금이 1시고 2시에 있는 약속을 30분 전부터 3번 미리 알림을 띄우고자 하면, 1시 30분, 1시 40분, 1시 50분에 미리 알림이 뜰 것입니다.</w:t>
       </w:r>
     </w:p>
     <w:p>
@@ -733,10 +1487,13 @@
         </w:numPr>
       </w:pPr>
       <w:r>
-        <w:rPr>
-          <w:rFonts w:hint="eastAsia"/>
-        </w:rPr>
-        <w:t>라마인더가 설정되어 있지 않으면, 0을 반환합니다.</w:t>
+        <w:t>W</w:t>
+      </w:r>
+      <w:r>
+        <w:rPr>
+          <w:rFonts w:hint="eastAsia"/>
+        </w:rPr>
+        <w:t>hat은 내용 string이며, 30자 제한입니다.</w:t>
       </w:r>
     </w:p>
     <w:p>
@@ -744,7 +1501,20 @@
         <w:ind w:left="220"/>
       </w:pPr>
       <w:r>
-        <w:t>void turnOffReminder(void);</w:t>
+        <w:t xml:space="preserve">int </w:t>
+      </w:r>
+      <w:proofErr w:type="spellStart"/>
+      <w:proofErr w:type="gramStart"/>
+      <w:r>
+        <w:t>isReminderSetAlready</w:t>
+      </w:r>
+      <w:proofErr w:type="spellEnd"/>
+      <w:r>
+        <w:t>(</w:t>
+      </w:r>
+      <w:proofErr w:type="gramEnd"/>
+      <w:r>
+        <w:t>char* str);</w:t>
       </w:r>
     </w:p>
     <w:p>
@@ -755,19 +1525,19 @@
           <w:numId w:val="2"/>
         </w:numPr>
       </w:pPr>
-      <w:r>
-        <w:rPr>
-          <w:rFonts w:hint="eastAsia"/>
-        </w:rPr>
-        <w:t>호출시 리마인더를 끕니다.</w:t>
-      </w:r>
-    </w:p>
-    <w:p>
-      <w:pPr>
-        <w:ind w:left="220"/>
-      </w:pPr>
-      <w:r>
-        <w:t>int getTodaySchedule_Summarized(unsigned long long today, char* strbuf);</w:t>
+      <w:proofErr w:type="spellStart"/>
+      <w:r>
+        <w:rPr>
+          <w:rFonts w:hint="eastAsia"/>
+        </w:rPr>
+        <w:t>리마인더가</w:t>
+      </w:r>
+      <w:proofErr w:type="spellEnd"/>
+      <w:r>
+        <w:rPr>
+          <w:rFonts w:hint="eastAsia"/>
+        </w:rPr>
+        <w:t xml:space="preserve"> 설정되어 있다면, 1을 반환함과 동시에 str에 앞서 말한 What이 저장됩니다.</w:t>
       </w:r>
     </w:p>
     <w:p>
@@ -778,30 +1548,41 @@
           <w:numId w:val="2"/>
         </w:numPr>
       </w:pPr>
-      <w:r>
-        <w:rPr>
-          <w:rFonts w:hint="eastAsia"/>
-        </w:rPr>
-        <w:t xml:space="preserve">업데이트 되었습니다. 삭제 기능이 구현된 만큼, 해당 자리에 레코드가 존재하지 않는다면 -1을 리턴하고 buf에 </w:t>
-      </w:r>
-      <w:r>
-        <w:t>“</w:t>
-      </w:r>
-      <w:r>
-        <w:rPr>
-          <w:rFonts w:hint="eastAsia"/>
-        </w:rPr>
-        <w:t>no_data</w:t>
-      </w:r>
-      <w:r>
-        <w:t>”</w:t>
-      </w:r>
-      <w:r>
-        <w:rPr>
-          <w:rFonts w:hint="eastAsia"/>
-        </w:rPr>
-        <w:t>를 기록합니다.</w:t>
-      </w:r>
+      <w:proofErr w:type="spellStart"/>
+      <w:r>
+        <w:rPr>
+          <w:rFonts w:hint="eastAsia"/>
+        </w:rPr>
+        <w:t>라마인더가</w:t>
+      </w:r>
+      <w:proofErr w:type="spellEnd"/>
+      <w:r>
+        <w:rPr>
+          <w:rFonts w:hint="eastAsia"/>
+        </w:rPr>
+        <w:t xml:space="preserve"> 설정되어 있지 않으면, 0을 반환합니다.</w:t>
+      </w:r>
+    </w:p>
+    <w:p>
+      <w:pPr>
+        <w:ind w:left="220"/>
+      </w:pPr>
+      <w:r>
+        <w:t xml:space="preserve">void </w:t>
+      </w:r>
+      <w:proofErr w:type="spellStart"/>
+      <w:r>
+        <w:t>turnOffReminder</w:t>
+      </w:r>
+      <w:proofErr w:type="spellEnd"/>
+      <w:r>
+        <w:t>(void</w:t>
+      </w:r>
+      <w:proofErr w:type="gramStart"/>
+      <w:r>
+        <w:t>);</w:t>
+      </w:r>
+      <w:proofErr w:type="gramEnd"/>
     </w:p>
     <w:p>
       <w:pPr>
@@ -811,11 +1592,33 @@
           <w:numId w:val="2"/>
         </w:numPr>
       </w:pPr>
-      <w:r>
-        <w:rPr>
-          <w:rFonts w:hint="eastAsia"/>
-        </w:rPr>
-        <w:t>레코드가 있다면, 0을 반환합니다.</w:t>
+      <w:proofErr w:type="spellStart"/>
+      <w:r>
+        <w:rPr>
+          <w:rFonts w:hint="eastAsia"/>
+        </w:rPr>
+        <w:t>호출시</w:t>
+      </w:r>
+      <w:proofErr w:type="spellEnd"/>
+      <w:r>
+        <w:rPr>
+          <w:rFonts w:hint="eastAsia"/>
+        </w:rPr>
+        <w:t xml:space="preserve"> </w:t>
+      </w:r>
+      <w:proofErr w:type="spellStart"/>
+      <w:r>
+        <w:rPr>
+          <w:rFonts w:hint="eastAsia"/>
+        </w:rPr>
+        <w:t>리마인더를</w:t>
+      </w:r>
+      <w:proofErr w:type="spellEnd"/>
+      <w:r>
+        <w:rPr>
+          <w:rFonts w:hint="eastAsia"/>
+        </w:rPr>
+        <w:t xml:space="preserve"> 끕니다.</w:t>
       </w:r>
     </w:p>
     <w:p>
@@ -823,7 +1626,39 @@
         <w:ind w:left="220"/>
       </w:pPr>
       <w:r>
-        <w:t>int getTodaySchedule_withDetails(unsigned long long today, char* strbuf);</w:t>
+        <w:t xml:space="preserve">int </w:t>
+      </w:r>
+      <w:proofErr w:type="spellStart"/>
+      <w:r>
+        <w:t>getTodaySchedule_</w:t>
+      </w:r>
+      <w:proofErr w:type="gramStart"/>
+      <w:r>
+        <w:t>Summarized</w:t>
+      </w:r>
+      <w:proofErr w:type="spellEnd"/>
+      <w:r>
+        <w:t>(</w:t>
+      </w:r>
+      <w:proofErr w:type="gramEnd"/>
+      <w:r>
+        <w:t xml:space="preserve">unsigned long </w:t>
+      </w:r>
+      <w:proofErr w:type="spellStart"/>
+      <w:r>
+        <w:t>long</w:t>
+      </w:r>
+      <w:proofErr w:type="spellEnd"/>
+      <w:r>
+        <w:t xml:space="preserve"> today, char* </w:t>
+      </w:r>
+      <w:proofErr w:type="spellStart"/>
+      <w:r>
+        <w:t>strbuf</w:t>
+      </w:r>
+      <w:proofErr w:type="spellEnd"/>
+      <w:r>
+        <w:t>);</w:t>
       </w:r>
     </w:p>
     <w:p>
@@ -838,25 +1673,49 @@
         <w:rPr>
           <w:rFonts w:hint="eastAsia"/>
         </w:rPr>
-        <w:t xml:space="preserve">업데이트 되었습니다. 삭제 기능이 구현된 만큼, 해당 자리에 레코드가 존재하지 않는다면 -1을 리턴하고 buf에 </w:t>
+        <w:t xml:space="preserve">업데이트 되었습니다. 삭제 기능이 구현된 만큼, 해당 자리에 레코드가 존재하지 않는다면 -1을 리턴하고 </w:t>
+      </w:r>
+      <w:proofErr w:type="spellStart"/>
+      <w:r>
+        <w:rPr>
+          <w:rFonts w:hint="eastAsia"/>
+        </w:rPr>
+        <w:t>buf</w:t>
+      </w:r>
+      <w:proofErr w:type="spellEnd"/>
+      <w:r>
+        <w:rPr>
+          <w:rFonts w:hint="eastAsia"/>
+        </w:rPr>
+        <w:t xml:space="preserve">에 </w:t>
       </w:r>
       <w:r>
         <w:t>“</w:t>
       </w:r>
+      <w:proofErr w:type="spellStart"/>
       <w:r>
         <w:rPr>
           <w:rFonts w:hint="eastAsia"/>
         </w:rPr>
         <w:t>no_data</w:t>
       </w:r>
+      <w:proofErr w:type="spellEnd"/>
       <w:r>
         <w:t>”</w:t>
       </w:r>
-      <w:r>
-        <w:rPr>
-          <w:rFonts w:hint="eastAsia"/>
-        </w:rPr>
-        <w:t>를 기록합니다.</w:t>
+      <w:proofErr w:type="spellStart"/>
+      <w:r>
+        <w:rPr>
+          <w:rFonts w:hint="eastAsia"/>
+        </w:rPr>
+        <w:t>를</w:t>
+      </w:r>
+      <w:proofErr w:type="spellEnd"/>
+      <w:r>
+        <w:rPr>
+          <w:rFonts w:hint="eastAsia"/>
+        </w:rPr>
+        <w:t xml:space="preserve"> 기록합니다.</w:t>
       </w:r>
     </w:p>
     <w:p>
@@ -879,7 +1738,39 @@
         <w:ind w:left="220"/>
       </w:pPr>
       <w:r>
-        <w:t>int setSchedule(unsigned long long today, char* title, char* details, int priority)</w:t>
+        <w:t xml:space="preserve">int </w:t>
+      </w:r>
+      <w:proofErr w:type="spellStart"/>
+      <w:r>
+        <w:t>getTodaySchedule_</w:t>
+      </w:r>
+      <w:proofErr w:type="gramStart"/>
+      <w:r>
+        <w:t>withDetails</w:t>
+      </w:r>
+      <w:proofErr w:type="spellEnd"/>
+      <w:r>
+        <w:t>(</w:t>
+      </w:r>
+      <w:proofErr w:type="gramEnd"/>
+      <w:r>
+        <w:t xml:space="preserve">unsigned long </w:t>
+      </w:r>
+      <w:proofErr w:type="spellStart"/>
+      <w:r>
+        <w:t>long</w:t>
+      </w:r>
+      <w:proofErr w:type="spellEnd"/>
+      <w:r>
+        <w:t xml:space="preserve"> today, char* </w:t>
+      </w:r>
+      <w:proofErr w:type="spellStart"/>
+      <w:r>
+        <w:t>strbuf</w:t>
+      </w:r>
+      <w:proofErr w:type="spellEnd"/>
+      <w:r>
+        <w:t>);</w:t>
       </w:r>
     </w:p>
     <w:p>
@@ -894,7 +1785,49 @@
         <w:rPr>
           <w:rFonts w:hint="eastAsia"/>
         </w:rPr>
-        <w:t>정상적으로 삽입이 완료되면 0</w:t>
+        <w:t xml:space="preserve">업데이트 되었습니다. 삭제 기능이 구현된 만큼, 해당 자리에 레코드가 존재하지 않는다면 -1을 리턴하고 </w:t>
+      </w:r>
+      <w:proofErr w:type="spellStart"/>
+      <w:r>
+        <w:rPr>
+          <w:rFonts w:hint="eastAsia"/>
+        </w:rPr>
+        <w:t>buf</w:t>
+      </w:r>
+      <w:proofErr w:type="spellEnd"/>
+      <w:r>
+        <w:rPr>
+          <w:rFonts w:hint="eastAsia"/>
+        </w:rPr>
+        <w:t xml:space="preserve">에 </w:t>
+      </w:r>
+      <w:r>
+        <w:t>“</w:t>
+      </w:r>
+      <w:proofErr w:type="spellStart"/>
+      <w:r>
+        <w:rPr>
+          <w:rFonts w:hint="eastAsia"/>
+        </w:rPr>
+        <w:t>no_data</w:t>
+      </w:r>
+      <w:proofErr w:type="spellEnd"/>
+      <w:r>
+        <w:t>”</w:t>
+      </w:r>
+      <w:proofErr w:type="spellStart"/>
+      <w:r>
+        <w:rPr>
+          <w:rFonts w:hint="eastAsia"/>
+        </w:rPr>
+        <w:t>를</w:t>
+      </w:r>
+      <w:proofErr w:type="spellEnd"/>
+      <w:r>
+        <w:rPr>
+          <w:rFonts w:hint="eastAsia"/>
+        </w:rPr>
+        <w:t xml:space="preserve"> 기록합니다.</w:t>
       </w:r>
     </w:p>
     <w:p>
@@ -909,7 +1842,36 @@
         <w:rPr>
           <w:rFonts w:hint="eastAsia"/>
         </w:rPr>
-        <w:t>북마크가 겹치면 1</w:t>
+        <w:t>레코드가 있다면, 0을 반환합니다.</w:t>
+      </w:r>
+    </w:p>
+    <w:p>
+      <w:pPr>
+        <w:ind w:left="220"/>
+      </w:pPr>
+      <w:r>
+        <w:t xml:space="preserve">int </w:t>
+      </w:r>
+      <w:proofErr w:type="spellStart"/>
+      <w:proofErr w:type="gramStart"/>
+      <w:r>
+        <w:t>setSchedule</w:t>
+      </w:r>
+      <w:proofErr w:type="spellEnd"/>
+      <w:r>
+        <w:t>(</w:t>
+      </w:r>
+      <w:proofErr w:type="gramEnd"/>
+      <w:r>
+        <w:t xml:space="preserve">unsigned long </w:t>
+      </w:r>
+      <w:proofErr w:type="spellStart"/>
+      <w:r>
+        <w:t>long</w:t>
+      </w:r>
+      <w:proofErr w:type="spellEnd"/>
+      <w:r>
+        <w:t xml:space="preserve"> today, char* title, char* details, int priority)</w:t>
       </w:r>
     </w:p>
     <w:p>
@@ -924,15 +1886,7 @@
         <w:rPr>
           <w:rFonts w:hint="eastAsia"/>
         </w:rPr>
-        <w:t>유효하지 않은 날짜는 2를 반환합니다.</w:t>
-      </w:r>
-    </w:p>
-    <w:p>
-      <w:pPr>
-        <w:ind w:left="220"/>
-      </w:pPr>
-      <w:r>
-        <w:t>void reminderHandler(int signum)</w:t>
+        <w:t>정상적으로 삽입이 완료되면 0</w:t>
       </w:r>
     </w:p>
     <w:p>
@@ -942,16 +1896,395 @@
           <w:ilvl w:val="0"/>
           <w:numId w:val="2"/>
         </w:numPr>
-        <w:rPr>
-          <w:rFonts w:hint="eastAsia"/>
-        </w:rPr>
-      </w:pPr>
-      <w:r>
-        <w:rPr>
-          <w:rFonts w:hint="eastAsia"/>
-        </w:rPr>
-        <w:t>기능 구현 여부를 보이기 위해 CLI상에서 구동되지만, 실제로는 UX에서 이루어져야 하는 시그널 핸들링입니다. 구현 방식과 가이드라인은 dbCore 파일 내 각주를 참고해 주시면 감사하겠습니다.</w:t>
-      </w:r>
+      </w:pPr>
+      <w:r>
+        <w:rPr>
+          <w:rFonts w:hint="eastAsia"/>
+        </w:rPr>
+        <w:t>북마크가 겹치면 1</w:t>
+      </w:r>
+    </w:p>
+    <w:p>
+      <w:pPr>
+        <w:pStyle w:val="a6"/>
+        <w:numPr>
+          <w:ilvl w:val="0"/>
+          <w:numId w:val="2"/>
+        </w:numPr>
+      </w:pPr>
+      <w:r>
+        <w:rPr>
+          <w:rFonts w:hint="eastAsia"/>
+        </w:rPr>
+        <w:t>유효하지 않은 날짜는 2를 반환합니다.</w:t>
+      </w:r>
+    </w:p>
+    <w:p>
+      <w:pPr>
+        <w:ind w:left="220"/>
+      </w:pPr>
+      <w:r>
+        <w:t xml:space="preserve">void </w:t>
+      </w:r>
+      <w:proofErr w:type="spellStart"/>
+      <w:proofErr w:type="gramStart"/>
+      <w:r>
+        <w:t>reminderHandler</w:t>
+      </w:r>
+      <w:proofErr w:type="spellEnd"/>
+      <w:r>
+        <w:t>(</w:t>
+      </w:r>
+      <w:proofErr w:type="gramEnd"/>
+      <w:r>
+        <w:t>int signum)</w:t>
+      </w:r>
+    </w:p>
+    <w:p>
+      <w:pPr>
+        <w:pStyle w:val="a6"/>
+        <w:numPr>
+          <w:ilvl w:val="0"/>
+          <w:numId w:val="2"/>
+        </w:numPr>
+      </w:pPr>
+      <w:r>
+        <w:rPr>
+          <w:rFonts w:hint="eastAsia"/>
+        </w:rPr>
+        <w:t xml:space="preserve">기능 구현 여부를 보이기 위해 CLI상에서 구동되지만, 실제로는 UX에서 이루어져야 하는 시그널 핸들링입니다. 구현 방식과 가이드라인은 </w:t>
+      </w:r>
+      <w:proofErr w:type="spellStart"/>
+      <w:r>
+        <w:rPr>
+          <w:rFonts w:hint="eastAsia"/>
+        </w:rPr>
+        <w:t>dbCore</w:t>
+      </w:r>
+      <w:proofErr w:type="spellEnd"/>
+      <w:r>
+        <w:rPr>
+          <w:rFonts w:hint="eastAsia"/>
+        </w:rPr>
+        <w:t xml:space="preserve"> 파일 내 각주를 참고해 주시면 감사하겠습니다.</w:t>
+      </w:r>
+    </w:p>
+    <w:p>
+      <w:pPr>
+        <w:ind w:left="220"/>
+      </w:pPr>
+      <w:r>
+        <w:t>F</w:t>
+      </w:r>
+      <w:r>
+        <w:rPr>
+          <w:rFonts w:hint="eastAsia"/>
+        </w:rPr>
+        <w:t xml:space="preserve">ormat string </w:t>
+      </w:r>
+      <w:proofErr w:type="gramStart"/>
+      <w:r>
+        <w:rPr>
+          <w:rFonts w:hint="eastAsia"/>
+        </w:rPr>
+        <w:t>related</w:t>
+      </w:r>
+      <w:proofErr w:type="gramEnd"/>
+    </w:p>
+    <w:p>
+      <w:pPr>
+        <w:pStyle w:val="a6"/>
+        <w:numPr>
+          <w:ilvl w:val="0"/>
+          <w:numId w:val="2"/>
+        </w:numPr>
+      </w:pPr>
+      <w:proofErr w:type="gramStart"/>
+      <w:r>
+        <w:rPr>
+          <w:rFonts w:hint="eastAsia"/>
+        </w:rPr>
+        <w:t>조언 해</w:t>
+      </w:r>
+      <w:proofErr w:type="gramEnd"/>
+      <w:r>
+        <w:rPr>
+          <w:rFonts w:hint="eastAsia"/>
+        </w:rPr>
+        <w:t xml:space="preserve"> 주신대로 prefix code를 단순화 하여서, time, title, detail, bookmark 여부를 다음과 같은 논리에 기반하여 format string을 </w:t>
+      </w:r>
+      <w:proofErr w:type="spellStart"/>
+      <w:r>
+        <w:rPr>
+          <w:rFonts w:hint="eastAsia"/>
+        </w:rPr>
+        <w:t>리턴합니다</w:t>
+      </w:r>
+      <w:proofErr w:type="spellEnd"/>
+      <w:r>
+        <w:rPr>
+          <w:rFonts w:hint="eastAsia"/>
+        </w:rPr>
+        <w:t xml:space="preserve">. (new line 여부는 </w:t>
+      </w:r>
+      <w:proofErr w:type="spellStart"/>
+      <w:r>
+        <w:rPr>
+          <w:rFonts w:hint="eastAsia"/>
+        </w:rPr>
+        <w:t>ux</w:t>
+      </w:r>
+      <w:proofErr w:type="spellEnd"/>
+      <w:r>
+        <w:rPr>
+          <w:rFonts w:hint="eastAsia"/>
+        </w:rPr>
+        <w:t>단에서 해결합니다)</w:t>
+      </w:r>
+    </w:p>
+    <w:p>
+      <w:pPr>
+        <w:pStyle w:val="a6"/>
+        <w:numPr>
+          <w:ilvl w:val="0"/>
+          <w:numId w:val="2"/>
+        </w:numPr>
+      </w:pPr>
+      <w:r>
+        <w:rPr>
+          <w:rFonts w:hint="eastAsia"/>
+        </w:rPr>
+        <w:t>[^15:30*]^</w:t>
+      </w:r>
+      <w:proofErr w:type="spellStart"/>
+      <w:r>
+        <w:rPr>
+          <w:rFonts w:hint="eastAsia"/>
+        </w:rPr>
+        <w:t>Sample_Title</w:t>
+      </w:r>
+      <w:proofErr w:type="spellEnd"/>
+      <w:r>
+        <w:rPr>
+          <w:rFonts w:hint="eastAsia"/>
+        </w:rPr>
+        <w:t xml:space="preserve">: 북마크* 된, 시간이 15:30인, 제목이 </w:t>
+      </w:r>
+      <w:proofErr w:type="spellStart"/>
+      <w:r>
+        <w:rPr>
+          <w:rFonts w:hint="eastAsia"/>
+        </w:rPr>
+        <w:t>Sample_Title</w:t>
+      </w:r>
+      <w:proofErr w:type="spellEnd"/>
+      <w:r>
+        <w:rPr>
+          <w:rFonts w:hint="eastAsia"/>
+        </w:rPr>
+        <w:t>인 스트링</w:t>
+      </w:r>
+    </w:p>
+    <w:p>
+      <w:pPr>
+        <w:pStyle w:val="a6"/>
+        <w:numPr>
+          <w:ilvl w:val="0"/>
+          <w:numId w:val="2"/>
+        </w:numPr>
+        <w:rPr>
+          <w:rFonts w:hint="eastAsia"/>
+        </w:rPr>
+      </w:pPr>
+      <w:r>
+        <w:rPr>
+          <w:rFonts w:hint="eastAsia"/>
+        </w:rPr>
+        <w:t>[^15:30]^</w:t>
+      </w:r>
+      <w:proofErr w:type="spellStart"/>
+      <w:r>
+        <w:rPr>
+          <w:rFonts w:hint="eastAsia"/>
+        </w:rPr>
+        <w:t>Sample_Title</w:t>
+      </w:r>
+      <w:proofErr w:type="spellEnd"/>
+      <w:r>
+        <w:rPr>
+          <w:rFonts w:hint="eastAsia"/>
+        </w:rPr>
+        <w:t xml:space="preserve">: 시간이 15:30인, 제목이 </w:t>
+      </w:r>
+      <w:proofErr w:type="spellStart"/>
+      <w:r>
+        <w:rPr>
+          <w:rFonts w:hint="eastAsia"/>
+        </w:rPr>
+        <w:t>Sample_Title</w:t>
+      </w:r>
+      <w:proofErr w:type="spellEnd"/>
+      <w:r>
+        <w:rPr>
+          <w:rFonts w:hint="eastAsia"/>
+        </w:rPr>
+        <w:t>인 스트링</w:t>
+      </w:r>
+    </w:p>
+    <w:p>
+      <w:pPr>
+        <w:pStyle w:val="a6"/>
+        <w:numPr>
+          <w:ilvl w:val="0"/>
+          <w:numId w:val="2"/>
+        </w:numPr>
+      </w:pPr>
+      <w:r>
+        <w:t>[^</w:t>
+      </w:r>
+      <w:r>
+        <w:rPr>
+          <w:rFonts w:hint="eastAsia"/>
+        </w:rPr>
+        <w:t>15:30</w:t>
+      </w:r>
+      <w:r>
+        <w:t>*]^%</w:t>
+      </w:r>
+      <w:proofErr w:type="spellStart"/>
+      <w:r>
+        <w:rPr>
+          <w:rFonts w:hint="eastAsia"/>
+        </w:rPr>
+        <w:t>Sample_Title</w:t>
+      </w:r>
+      <w:proofErr w:type="spellEnd"/>
+      <w:r>
+        <w:t>]]</w:t>
+      </w:r>
+      <w:proofErr w:type="spellStart"/>
+      <w:r>
+        <w:rPr>
+          <w:rFonts w:hint="eastAsia"/>
+        </w:rPr>
+        <w:t>Sample_Details</w:t>
+      </w:r>
+      <w:proofErr w:type="spellEnd"/>
+      <w:r>
+        <w:rPr>
+          <w:rFonts w:hint="eastAsia"/>
+        </w:rPr>
+        <w:t xml:space="preserve">: 북마크* 된, 시간이 15:30이고, 제목이 </w:t>
+      </w:r>
+      <w:proofErr w:type="spellStart"/>
+      <w:r>
+        <w:rPr>
+          <w:rFonts w:hint="eastAsia"/>
+        </w:rPr>
+        <w:t>Sample_Title</w:t>
+      </w:r>
+      <w:proofErr w:type="spellEnd"/>
+      <w:r>
+        <w:rPr>
+          <w:rFonts w:hint="eastAsia"/>
+        </w:rPr>
+        <w:t>이</w:t>
+      </w:r>
+      <w:r>
+        <w:rPr>
+          <w:rFonts w:hint="eastAsia"/>
+        </w:rPr>
+        <w:lastRenderedPageBreak/>
+        <w:t xml:space="preserve">며, 내용이 </w:t>
+      </w:r>
+      <w:proofErr w:type="spellStart"/>
+      <w:r>
+        <w:rPr>
+          <w:rFonts w:hint="eastAsia"/>
+        </w:rPr>
+        <w:t>Sample_Details</w:t>
+      </w:r>
+      <w:proofErr w:type="spellEnd"/>
+    </w:p>
+    <w:p>
+      <w:pPr>
+        <w:pStyle w:val="a6"/>
+        <w:numPr>
+          <w:ilvl w:val="0"/>
+          <w:numId w:val="2"/>
+        </w:numPr>
+      </w:pPr>
+      <w:r>
+        <w:t>[^</w:t>
+      </w:r>
+      <w:r>
+        <w:rPr>
+          <w:rFonts w:hint="eastAsia"/>
+        </w:rPr>
+        <w:t>15:30</w:t>
+      </w:r>
+      <w:r>
+        <w:t>]^%</w:t>
+      </w:r>
+      <w:proofErr w:type="spellStart"/>
+      <w:r>
+        <w:rPr>
+          <w:rFonts w:hint="eastAsia"/>
+        </w:rPr>
+        <w:t>Sample_Title</w:t>
+      </w:r>
+      <w:proofErr w:type="spellEnd"/>
+      <w:r>
+        <w:t>]]</w:t>
+      </w:r>
+      <w:proofErr w:type="spellStart"/>
+      <w:r>
+        <w:rPr>
+          <w:rFonts w:hint="eastAsia"/>
+        </w:rPr>
+        <w:t>Sample_Details</w:t>
+      </w:r>
+      <w:proofErr w:type="spellEnd"/>
+      <w:r>
+        <w:rPr>
+          <w:rFonts w:hint="eastAsia"/>
+        </w:rPr>
+        <w:t xml:space="preserve">: 시간이 15:30이고, 제목이 </w:t>
+      </w:r>
+      <w:proofErr w:type="spellStart"/>
+      <w:r>
+        <w:rPr>
+          <w:rFonts w:hint="eastAsia"/>
+        </w:rPr>
+        <w:t>Sample_Title</w:t>
+      </w:r>
+      <w:proofErr w:type="spellEnd"/>
+      <w:r>
+        <w:rPr>
+          <w:rFonts w:hint="eastAsia"/>
+        </w:rPr>
+        <w:t xml:space="preserve">이며, 내용이 </w:t>
+      </w:r>
+      <w:proofErr w:type="spellStart"/>
+      <w:r>
+        <w:rPr>
+          <w:rFonts w:hint="eastAsia"/>
+        </w:rPr>
+        <w:t>Sample_Details</w:t>
+      </w:r>
+      <w:proofErr w:type="spellEnd"/>
+    </w:p>
+    <w:p>
+      <w:pPr>
+        <w:pStyle w:val="a6"/>
+        <w:numPr>
+          <w:ilvl w:val="0"/>
+          <w:numId w:val="2"/>
+        </w:numPr>
+        <w:rPr>
+          <w:rFonts w:hint="eastAsia"/>
+        </w:rPr>
+      </w:pPr>
     </w:p>
     <w:sectPr>
       <w:pgSz w:w="11906" w:h="16838"/>

</xml_diff>

<commit_message>
v0.0.6, lots of improvements
</commit_message>
<xml_diff>
--- a/Documenation_About_Methods.docx
+++ b/Documenation_About_Methods.docx
@@ -496,9 +496,6 @@
     <w:p>
       <w:pPr>
         <w:ind w:leftChars="300" w:left="660"/>
-        <w:rPr>
-          <w:rFonts w:hint="eastAsia"/>
-        </w:rPr>
       </w:pPr>
       <w:r>
         <w:rPr>
@@ -2542,9 +2539,6 @@
           <w:ilvl w:val="0"/>
           <w:numId w:val="2"/>
         </w:numPr>
-        <w:rPr>
-          <w:rFonts w:hint="eastAsia"/>
-        </w:rPr>
       </w:pPr>
       <w:proofErr w:type="spellStart"/>
       <w:r>
@@ -2587,6 +2581,64 @@
           <w:rFonts w:hint="eastAsia"/>
         </w:rPr>
         <w:t xml:space="preserve"> 오류 정보를 알아낼 수 있는 경우 적절한 텍스트로 핸들링 해 주시면 감사하겠습니다.</w:t>
+      </w:r>
+    </w:p>
+    <w:p>
+      <w:pPr>
+        <w:ind w:left="220"/>
+      </w:pPr>
+      <w:r>
+        <w:t xml:space="preserve">int </w:t>
+      </w:r>
+      <w:proofErr w:type="spellStart"/>
+      <w:r>
+        <w:t>getTodaySchedule_</w:t>
+      </w:r>
+      <w:proofErr w:type="gramStart"/>
+      <w:r>
+        <w:t>withDetails</w:t>
+      </w:r>
+      <w:proofErr w:type="spellEnd"/>
+      <w:r>
+        <w:t>(</w:t>
+      </w:r>
+      <w:proofErr w:type="gramEnd"/>
+      <w:r>
+        <w:t xml:space="preserve">unsigned long </w:t>
+      </w:r>
+      <w:proofErr w:type="spellStart"/>
+      <w:r>
+        <w:t>long</w:t>
+      </w:r>
+      <w:proofErr w:type="spellEnd"/>
+      <w:r>
+        <w:t xml:space="preserve"> today, char* </w:t>
+      </w:r>
+      <w:proofErr w:type="spellStart"/>
+      <w:r>
+        <w:t>strbuf</w:t>
+      </w:r>
+      <w:proofErr w:type="spellEnd"/>
+      <w:r>
+        <w:t>, int direction)</w:t>
+      </w:r>
+    </w:p>
+    <w:p>
+      <w:pPr>
+        <w:pStyle w:val="a6"/>
+        <w:numPr>
+          <w:ilvl w:val="0"/>
+          <w:numId w:val="2"/>
+        </w:numPr>
+        <w:rPr>
+          <w:rFonts w:hint="eastAsia"/>
+        </w:rPr>
+      </w:pPr>
+      <w:r>
+        <w:rPr>
+          <w:rFonts w:hint="eastAsia"/>
+        </w:rPr>
+        <w:t>순회 방향 지정 가능하도록 direction 인자 추가</w:t>
       </w:r>
     </w:p>
     <w:sectPr>

</xml_diff>

<commit_message>
editable feature added, currently works in debug mode
</commit_message>
<xml_diff>
--- a/Documenation_About_Methods.docx
+++ b/Documenation_About_Methods.docx
@@ -305,7 +305,6 @@
     <w:p>
       <w:pPr>
         <w:rPr>
-          <w:rFonts w:hint="eastAsia"/>
           <w:b/>
           <w:bCs/>
         </w:rPr>
@@ -407,9 +406,6 @@
     <w:p>
       <w:pPr>
         <w:ind w:leftChars="300" w:left="660"/>
-        <w:rPr>
-          <w:rFonts w:hint="eastAsia"/>
-        </w:rPr>
       </w:pPr>
       <w:r>
         <w:rPr>
@@ -1251,10 +1247,19 @@
     <w:p>
       <w:pPr>
         <w:ind w:left="220"/>
+        <w:rPr>
+          <w:rFonts w:hint="eastAsia"/>
+        </w:rPr>
       </w:pPr>
       <w:r>
         <w:t>int editWhileIterate(unsigned long long src, int pageNum, unsigned long long t_day, char* t_title, char* t_details, int t_priority)</w:t>
       </w:r>
+      <w:r>
+        <w:rPr>
+          <w:rFonts w:hint="eastAsia"/>
+        </w:rPr>
+        <w:t xml:space="preserve"> =&gt; 폐기</w:t>
+      </w:r>
     </w:p>
     <w:p>
       <w:pPr>
@@ -1415,6 +1420,129 @@
           <w:rFonts w:hint="eastAsia"/>
         </w:rPr>
         <w:t>순회 방향 지정 가능하도록 direction 인자 추가</w:t>
+      </w:r>
+    </w:p>
+    <w:p>
+      <w:pPr>
+        <w:ind w:left="220"/>
+      </w:pPr>
+      <w:r>
+        <w:t>int editWhileIterate(unsigned long long src, int pageNum, unsigned long long t_day, char* t_title, char* t_details, int t_priority)</w:t>
+      </w:r>
+    </w:p>
+    <w:p>
+      <w:pPr>
+        <w:pStyle w:val="a6"/>
+        <w:numPr>
+          <w:ilvl w:val="0"/>
+          <w:numId w:val="2"/>
+        </w:numPr>
+      </w:pPr>
+      <w:r>
+        <w:t>S</w:t>
+      </w:r>
+      <w:r>
+        <w:rPr>
+          <w:rFonts w:hint="eastAsia"/>
+        </w:rPr>
+        <w:t xml:space="preserve">rc와 pagenum은 __whileIterate() 시리즈와 동일하나, 자료를 새로 만들때와 동일한 수준의 인자인 day, title, details. </w:t>
+      </w:r>
+      <w:r>
+        <w:t>B</w:t>
+      </w:r>
+      <w:r>
+        <w:rPr>
+          <w:rFonts w:hint="eastAsia"/>
+        </w:rPr>
+        <w:t>ookmark no.를 필요로 합니다. 삭제에 기반한 수정이 아니라 실제로 메모</w:t>
+      </w:r>
+      <w:r>
+        <w:rPr>
+          <w:rFonts w:hint="eastAsia"/>
+        </w:rPr>
+        <w:lastRenderedPageBreak/>
+        <w:t>리를 수정하도록 기능합니다. 단, 유저의 입력에 따라 수정을 원치 않는 부분도 있을 텐데 그것은 아래와 같이 구분합니다.</w:t>
+      </w:r>
+    </w:p>
+    <w:p>
+      <w:pPr>
+        <w:pStyle w:val="a6"/>
+        <w:numPr>
+          <w:ilvl w:val="0"/>
+          <w:numId w:val="2"/>
+        </w:numPr>
+      </w:pPr>
+      <w:r>
+        <w:rPr>
+          <w:rFonts w:hint="eastAsia"/>
+        </w:rPr>
+        <w:t>t_day를 1234로 주면 YYYYMMDDHHMM 수정은 없음</w:t>
+      </w:r>
+    </w:p>
+    <w:p>
+      <w:pPr>
+        <w:pStyle w:val="a6"/>
+        <w:numPr>
+          <w:ilvl w:val="0"/>
+          <w:numId w:val="2"/>
+        </w:numPr>
+      </w:pPr>
+      <w:r>
+        <w:rPr>
+          <w:rFonts w:hint="eastAsia"/>
+        </w:rPr>
+        <w:t>(중요)title[0]이 NULL이면(즉 null 포인터가 아닌 문자열 배열인데 첫 칸이 널인) title 수정 없음</w:t>
+      </w:r>
+    </w:p>
+    <w:p>
+      <w:pPr>
+        <w:pStyle w:val="a6"/>
+        <w:numPr>
+          <w:ilvl w:val="0"/>
+          <w:numId w:val="2"/>
+        </w:numPr>
+      </w:pPr>
+      <w:r>
+        <w:rPr>
+          <w:rFonts w:hint="eastAsia"/>
+        </w:rPr>
+        <w:t>(중요)details[0]이 NULL이면 details 수정 없음</w:t>
+      </w:r>
+    </w:p>
+    <w:p>
+      <w:pPr>
+        <w:pStyle w:val="a6"/>
+        <w:numPr>
+          <w:ilvl w:val="0"/>
+          <w:numId w:val="2"/>
+        </w:numPr>
+      </w:pPr>
+      <w:r>
+        <w:t>B</w:t>
+      </w:r>
+      <w:r>
+        <w:rPr>
+          <w:rFonts w:hint="eastAsia"/>
+        </w:rPr>
+        <w:t>ookmark(t_priority)가 -1이면 북마크 여부 수정은 없음</w:t>
+      </w:r>
+    </w:p>
+    <w:p>
+      <w:pPr>
+        <w:pStyle w:val="a6"/>
+        <w:numPr>
+          <w:ilvl w:val="0"/>
+          <w:numId w:val="2"/>
+        </w:numPr>
+        <w:rPr>
+          <w:rFonts w:hint="eastAsia"/>
+        </w:rPr>
+      </w:pPr>
+      <w:r>
+        <w:rPr>
+          <w:rFonts w:hint="eastAsia"/>
+        </w:rPr>
+        <w:t>리턴값은 정상 수행시 0, 지울게 없으면 2, 북마크 충돌시(즉 기존에 북마크가 존재하는데 수정을 통해 하나 더 생성하려고 할 시) 1입니다.</w:t>
       </w:r>
     </w:p>
     <w:p>
@@ -1443,7 +1571,7 @@
           <w:noProof/>
         </w:rPr>
         <w:drawing>
-          <wp:inline distT="0" distB="0" distL="0" distR="0" wp14:anchorId="35E3820C" wp14:editId="0F2F2070">
+          <wp:inline distT="0" distB="0" distL="0" distR="0" wp14:anchorId="35E3820C" wp14:editId="353EABE3">
             <wp:extent cx="6629400" cy="3803650"/>
             <wp:effectExtent l="0" t="0" r="0" b="6350"/>
             <wp:docPr id="948048947" name="그림 1"/>
@@ -1501,11 +1629,6 @@
       </w:r>
     </w:p>
     <w:p>
-      <w:pPr>
-        <w:rPr>
-          <w:rFonts w:hint="eastAsia"/>
-        </w:rPr>
-      </w:pPr>
       <w:r>
         <w:rPr>
           <w:rFonts w:hint="eastAsia"/>

</xml_diff>

<commit_message>
version 0.0.7: implementation of intuitive access methods to the editable functions
</commit_message>
<xml_diff>
--- a/Documenation_About_Methods.docx
+++ b/Documenation_About_Methods.docx
@@ -431,218 +431,18 @@
           <w:sz w:val="24"/>
           <w:szCs w:val="28"/>
         </w:rPr>
-        <w:t>UX 파트 (plnit_uxCore.c)</w:t>
-      </w:r>
-    </w:p>
-    <w:p>
-      <w:pPr>
-        <w:ind w:leftChars="100" w:left="220"/>
-      </w:pPr>
-      <w:r>
-        <w:t>void clearGivenCalendarArea(int row, int col);</w:t>
-      </w:r>
-    </w:p>
-    <w:p>
-      <w:pPr>
-        <w:pStyle w:val="a6"/>
-        <w:numPr>
-          <w:ilvl w:val="0"/>
-          <w:numId w:val="2"/>
-        </w:numPr>
-      </w:pPr>
-      <w:r>
-        <w:rPr>
-          <w:rFonts w:hint="eastAsia"/>
-        </w:rPr>
-        <w:t>6 by 7 구조의 달력의 각 칸을 지정하여, 그 칸의 모든 내용을 지웁니다.</w:t>
-      </w:r>
-    </w:p>
-    <w:p>
-      <w:pPr>
-        <w:ind w:leftChars="100" w:left="220"/>
-      </w:pPr>
-      <w:r>
-        <w:t>void clearGivenRowCols(int fromRow, int fromCol, int toRow, int toCol);</w:t>
-      </w:r>
-    </w:p>
-    <w:p>
-      <w:pPr>
-        <w:pStyle w:val="a6"/>
-        <w:numPr>
-          <w:ilvl w:val="0"/>
-          <w:numId w:val="2"/>
-        </w:numPr>
-      </w:pPr>
-      <w:r>
-        <w:rPr>
-          <w:rFonts w:hint="eastAsia"/>
-        </w:rPr>
-        <w:t>clearGivenNonCalendarArea에서 내부적으로 사용되는 함수입니다.</w:t>
-      </w:r>
-    </w:p>
-    <w:p>
-      <w:pPr>
-        <w:ind w:leftChars="100" w:left="220"/>
-      </w:pPr>
-      <w:r>
-        <w:t>void clearGivenNonCalendarArea(/*pre-defined Macros*/int area);</w:t>
-      </w:r>
-    </w:p>
-    <w:p>
-      <w:pPr>
-        <w:pStyle w:val="a6"/>
-        <w:numPr>
-          <w:ilvl w:val="0"/>
-          <w:numId w:val="2"/>
-        </w:numPr>
-      </w:pPr>
-      <w:r>
-        <w:rPr>
-          <w:rFonts w:hint="eastAsia"/>
-        </w:rPr>
-        <w:t>SLL, SLC 등의 영역을 매크로(#define)로 지정하였기에,</w:t>
-      </w:r>
-    </w:p>
-    <w:p>
-      <w:pPr>
-        <w:ind w:leftChars="100" w:left="220" w:firstLine="360"/>
-      </w:pPr>
-      <w:r>
-        <w:rPr>
-          <w:rFonts w:hint="eastAsia"/>
-        </w:rPr>
-        <w:t>clearGivenNonCalendarArea(SLC) 등의 방식으로 사용 가능합니다.</w:t>
-      </w:r>
-    </w:p>
-    <w:p>
-      <w:pPr>
-        <w:ind w:leftChars="100" w:left="220"/>
-      </w:pPr>
-      <w:r>
-        <w:t>void save_UXPart(void);</w:t>
-      </w:r>
-    </w:p>
-    <w:p>
-      <w:pPr>
-        <w:pStyle w:val="a6"/>
-        <w:numPr>
-          <w:ilvl w:val="0"/>
-          <w:numId w:val="2"/>
-        </w:numPr>
-      </w:pPr>
-      <w:r>
-        <w:rPr>
-          <w:rFonts w:hint="eastAsia"/>
-        </w:rPr>
-        <w:t>저장되었음을 알리는 UX적인 기능을 추가적으로 발휘하며, 저장 액션을 수행하는 함수입니다.</w:t>
-      </w:r>
-    </w:p>
-    <w:p>
-      <w:pPr>
-        <w:ind w:leftChars="100" w:left="220" w:firstLine="360"/>
-      </w:pPr>
-      <w:r>
-        <w:t>C</w:t>
-      </w:r>
-      <w:r>
-        <w:rPr>
-          <w:rFonts w:hint="eastAsia"/>
-        </w:rPr>
-        <w:t>ritical part인 만큼, sigprocmask등으로 시그널 블로킹이 필요 해 보입니다.</w:t>
-      </w:r>
-    </w:p>
-    <w:p>
-      <w:pPr>
-        <w:ind w:leftChars="100" w:left="220"/>
-      </w:pPr>
-      <w:r>
-        <w:t>void load_UXPart(void);</w:t>
-      </w:r>
-    </w:p>
-    <w:p>
-      <w:pPr>
-        <w:pStyle w:val="a6"/>
-        <w:numPr>
-          <w:ilvl w:val="0"/>
-          <w:numId w:val="2"/>
-        </w:numPr>
-      </w:pPr>
-      <w:r>
-        <w:rPr>
-          <w:rFonts w:hint="eastAsia"/>
-        </w:rPr>
-        <w:t>로드되었음을 알리는 UX적인 기능을 추가적으로 발휘하며, 로드 액션을 수행하는 함수입니다.</w:t>
-      </w:r>
-    </w:p>
-    <w:p>
-      <w:pPr>
-        <w:ind w:leftChars="100" w:left="220" w:firstLine="360"/>
-      </w:pPr>
-      <w:r>
-        <w:t>C</w:t>
-      </w:r>
-      <w:r>
-        <w:rPr>
-          <w:rFonts w:hint="eastAsia"/>
-        </w:rPr>
-        <w:t>ritical part인 만큼, sigprocmask등으로 시그널 블로킹이 필요 해 보입니다.</w:t>
-      </w:r>
-    </w:p>
-    <w:p>
-      <w:pPr>
-        <w:ind w:leftChars="100" w:left="220"/>
-      </w:pPr>
-      <w:r>
-        <w:t xml:space="preserve">void setInputModeSigHandler(int status); </w:t>
-      </w:r>
-    </w:p>
-    <w:p>
-      <w:pPr>
-        <w:pStyle w:val="a6"/>
-        <w:numPr>
-          <w:ilvl w:val="0"/>
-          <w:numId w:val="2"/>
-        </w:numPr>
-      </w:pPr>
-      <w:r>
-        <w:rPr>
-          <w:rFonts w:hint="eastAsia"/>
-        </w:rPr>
-        <w:t>입력 모드 수행 중 나가기 동작을 수행하기 위한 signal handling method입니다.</w:t>
-      </w:r>
-    </w:p>
-    <w:p>
-      <w:pPr>
-        <w:ind w:leftChars="100" w:left="220"/>
-      </w:pPr>
-      <w:r>
-        <w:t>void inputMode_sigHndl(int signum);</w:t>
-      </w:r>
-    </w:p>
-    <w:p>
-      <w:pPr>
-        <w:pStyle w:val="a6"/>
-        <w:numPr>
-          <w:ilvl w:val="0"/>
-          <w:numId w:val="2"/>
-        </w:numPr>
-      </w:pPr>
-      <w:r>
-        <w:rPr>
-          <w:rFonts w:hint="eastAsia"/>
-        </w:rPr>
-        <w:t>입력 모드용 signal handler 입니다.</w:t>
-      </w:r>
-    </w:p>
-    <w:p>
-      <w:pPr>
-        <w:rPr>
+        <w:t>0.0.</w:t>
+      </w:r>
+      <w:r>
+        <w:rPr>
+          <w:rFonts w:hint="eastAsia"/>
           <w:b/>
           <w:bCs/>
           <w:sz w:val="24"/>
           <w:szCs w:val="28"/>
         </w:rPr>
-      </w:pPr>
+        <w:t>7</w:t>
+      </w:r>
       <w:r>
         <w:rPr>
           <w:rFonts w:hint="eastAsia"/>
@@ -651,6 +451,345 @@
           <w:sz w:val="24"/>
           <w:szCs w:val="28"/>
         </w:rPr>
+        <w:t xml:space="preserve"> 수정사항</w:t>
+      </w:r>
+    </w:p>
+    <w:p>
+      <w:pPr>
+        <w:ind w:leftChars="300" w:left="660"/>
+      </w:pPr>
+      <w:r>
+        <w:rPr>
+          <w:rFonts w:hint="eastAsia"/>
+        </w:rPr>
+        <w:t>(Core) 띄어쓰기가 포함된 문자열 기능 안정화</w:t>
+      </w:r>
+    </w:p>
+    <w:p>
+      <w:pPr>
+        <w:ind w:leftChars="300" w:left="660"/>
+      </w:pPr>
+      <w:r>
+        <w:rPr>
+          <w:rFonts w:hint="eastAsia"/>
+        </w:rPr>
+        <w:t>(Core) 동적 할당 해제 알고리즘 개선</w:t>
+      </w:r>
+    </w:p>
+    <w:p>
+      <w:pPr>
+        <w:ind w:leftChars="300" w:left="660"/>
+      </w:pPr>
+      <w:r>
+        <w:rPr>
+          <w:rFonts w:hint="eastAsia"/>
+        </w:rPr>
+        <w:t>(Core) UX레이어와의 상호작용을 위해 일부 함수 내부 구조 개선</w:t>
+      </w:r>
+    </w:p>
+    <w:p>
+      <w:pPr>
+        <w:ind w:leftChars="300" w:left="660"/>
+        <w:rPr>
+          <w:rFonts w:hint="eastAsia"/>
+        </w:rPr>
+      </w:pPr>
+      <w:r>
+        <w:rPr>
+          <w:rFonts w:hint="eastAsia"/>
+        </w:rPr>
+        <w:t>(UX) 메뉴 심도 3단계 -&gt; 2단계로 단순화</w:t>
+      </w:r>
+    </w:p>
+    <w:p>
+      <w:pPr>
+        <w:ind w:leftChars="300" w:left="660"/>
+      </w:pPr>
+      <w:r>
+        <w:rPr>
+          <w:rFonts w:hint="eastAsia"/>
+        </w:rPr>
+        <w:t>(UX) 양방향 순회 방식 일자 탐색, 선택되어 있는 대상을 바로바로 지울 수 있도록 개선 (메뉴 심도의 단축과도 관련 있는 기능)</w:t>
+      </w:r>
+    </w:p>
+    <w:p>
+      <w:pPr>
+        <w:ind w:leftChars="300" w:left="660"/>
+      </w:pPr>
+      <w:r>
+        <w:rPr>
+          <w:rFonts w:hint="eastAsia"/>
+        </w:rPr>
+        <w:t>(UX) 삽입 함수를 낮취진 심도인 2단계에 삽입</w:t>
+      </w:r>
+    </w:p>
+    <w:p>
+      <w:pPr>
+        <w:ind w:leftChars="300" w:left="660"/>
+      </w:pPr>
+      <w:r>
+        <w:rPr>
+          <w:rFonts w:hint="eastAsia"/>
+        </w:rPr>
+        <w:t>(UX) 일정 개수 출력 함수의 string refresh 관련 알고리즘 개선</w:t>
+      </w:r>
+    </w:p>
+    <w:p>
+      <w:pPr>
+        <w:ind w:leftChars="300" w:left="660"/>
+      </w:pPr>
+      <w:r>
+        <w:rPr>
+          <w:rFonts w:hint="eastAsia"/>
+        </w:rPr>
+        <w:t>(UX) details string parser 알고리즘 개선</w:t>
+      </w:r>
+    </w:p>
+    <w:p>
+      <w:pPr>
+        <w:rPr>
+          <w:rFonts w:hint="eastAsia"/>
+        </w:rPr>
+      </w:pPr>
+    </w:p>
+    <w:p>
+      <w:pPr>
+        <w:rPr>
+          <w:b/>
+          <w:bCs/>
+          <w:sz w:val="24"/>
+          <w:szCs w:val="28"/>
+        </w:rPr>
+      </w:pPr>
+      <w:r>
+        <w:rPr>
+          <w:rFonts w:hint="eastAsia"/>
+          <w:b/>
+          <w:bCs/>
+          <w:sz w:val="24"/>
+          <w:szCs w:val="28"/>
+        </w:rPr>
+        <w:t>UX 파트 (plnit_uxCore.c)</w:t>
+      </w:r>
+    </w:p>
+    <w:p>
+      <w:pPr>
+        <w:ind w:leftChars="100" w:left="220"/>
+      </w:pPr>
+      <w:r>
+        <w:t>void clearGivenCalendarArea(int row, int col);</w:t>
+      </w:r>
+    </w:p>
+    <w:p>
+      <w:pPr>
+        <w:pStyle w:val="a6"/>
+        <w:numPr>
+          <w:ilvl w:val="0"/>
+          <w:numId w:val="2"/>
+        </w:numPr>
+      </w:pPr>
+      <w:r>
+        <w:rPr>
+          <w:rFonts w:hint="eastAsia"/>
+        </w:rPr>
+        <w:t>6 by 7 구조의 달력의 각 칸을 지정하여, 그 칸의 모든 내용을 지웁니다.</w:t>
+      </w:r>
+    </w:p>
+    <w:p>
+      <w:pPr>
+        <w:ind w:leftChars="100" w:left="220"/>
+      </w:pPr>
+      <w:r>
+        <w:t>void clearGivenRowCols(int fromRow, int fromCol, int toRow, int toCol);</w:t>
+      </w:r>
+    </w:p>
+    <w:p>
+      <w:pPr>
+        <w:pStyle w:val="a6"/>
+        <w:numPr>
+          <w:ilvl w:val="0"/>
+          <w:numId w:val="2"/>
+        </w:numPr>
+      </w:pPr>
+      <w:r>
+        <w:rPr>
+          <w:rFonts w:hint="eastAsia"/>
+        </w:rPr>
+        <w:t>clearGivenNonCalendarArea에서 내부적으로 사용되는 함수입니다.</w:t>
+      </w:r>
+    </w:p>
+    <w:p>
+      <w:pPr>
+        <w:ind w:leftChars="100" w:left="220"/>
+      </w:pPr>
+      <w:r>
+        <w:t>void clearGivenNonCalendarArea(/*pre-defined Macros*/int area);</w:t>
+      </w:r>
+    </w:p>
+    <w:p>
+      <w:pPr>
+        <w:pStyle w:val="a6"/>
+        <w:numPr>
+          <w:ilvl w:val="0"/>
+          <w:numId w:val="2"/>
+        </w:numPr>
+      </w:pPr>
+      <w:r>
+        <w:rPr>
+          <w:rFonts w:hint="eastAsia"/>
+        </w:rPr>
+        <w:t>SLL, SLC 등의 영역을 매크로(#define)로 지정하였기에,</w:t>
+      </w:r>
+    </w:p>
+    <w:p>
+      <w:pPr>
+        <w:ind w:leftChars="100" w:left="220" w:firstLine="360"/>
+      </w:pPr>
+      <w:r>
+        <w:rPr>
+          <w:rFonts w:hint="eastAsia"/>
+        </w:rPr>
+        <w:t>clearGivenNonCalendarArea(SLC) 등의 방식으로 사용 가능합니다.</w:t>
+      </w:r>
+    </w:p>
+    <w:p>
+      <w:pPr>
+        <w:ind w:leftChars="100" w:left="220"/>
+      </w:pPr>
+      <w:r>
+        <w:t>void save_UXPart(void);</w:t>
+      </w:r>
+    </w:p>
+    <w:p>
+      <w:pPr>
+        <w:pStyle w:val="a6"/>
+        <w:numPr>
+          <w:ilvl w:val="0"/>
+          <w:numId w:val="2"/>
+        </w:numPr>
+      </w:pPr>
+      <w:r>
+        <w:rPr>
+          <w:rFonts w:hint="eastAsia"/>
+        </w:rPr>
+        <w:lastRenderedPageBreak/>
+        <w:t>저장되었음을 알리는 UX적인 기능을 추가적으로 발휘하며, 저장 액션을 수행하는 함수입니다.</w:t>
+      </w:r>
+    </w:p>
+    <w:p>
+      <w:pPr>
+        <w:ind w:leftChars="100" w:left="220" w:firstLine="360"/>
+      </w:pPr>
+      <w:r>
+        <w:t>C</w:t>
+      </w:r>
+      <w:r>
+        <w:rPr>
+          <w:rFonts w:hint="eastAsia"/>
+        </w:rPr>
+        <w:t>ritical part인 만큼, sigprocmask등으로 시그널 블로킹이 필요 해 보입니다.</w:t>
+      </w:r>
+    </w:p>
+    <w:p>
+      <w:pPr>
+        <w:ind w:leftChars="100" w:left="220"/>
+      </w:pPr>
+      <w:r>
+        <w:t>void load_UXPart(void);</w:t>
+      </w:r>
+    </w:p>
+    <w:p>
+      <w:pPr>
+        <w:pStyle w:val="a6"/>
+        <w:numPr>
+          <w:ilvl w:val="0"/>
+          <w:numId w:val="2"/>
+        </w:numPr>
+      </w:pPr>
+      <w:r>
+        <w:rPr>
+          <w:rFonts w:hint="eastAsia"/>
+        </w:rPr>
+        <w:t>로드되었음을 알리는 UX적인 기능을 추가적으로 발휘하며, 로드 액션을 수행하는 함수입니다.</w:t>
+      </w:r>
+    </w:p>
+    <w:p>
+      <w:pPr>
+        <w:ind w:leftChars="100" w:left="220" w:firstLine="360"/>
+      </w:pPr>
+      <w:r>
+        <w:t>C</w:t>
+      </w:r>
+      <w:r>
+        <w:rPr>
+          <w:rFonts w:hint="eastAsia"/>
+        </w:rPr>
+        <w:t>ritical part인 만큼, sigprocmask등으로 시그널 블로킹이 필요 해 보입니다.</w:t>
+      </w:r>
+    </w:p>
+    <w:p>
+      <w:pPr>
+        <w:ind w:leftChars="100" w:left="220"/>
+      </w:pPr>
+      <w:r>
+        <w:t xml:space="preserve">void setInputModeSigHandler(int status); </w:t>
+      </w:r>
+    </w:p>
+    <w:p>
+      <w:pPr>
+        <w:pStyle w:val="a6"/>
+        <w:numPr>
+          <w:ilvl w:val="0"/>
+          <w:numId w:val="2"/>
+        </w:numPr>
+      </w:pPr>
+      <w:r>
+        <w:rPr>
+          <w:rFonts w:hint="eastAsia"/>
+        </w:rPr>
+        <w:t>입력 모드 수행 중 나가기 동작을 수행하기 위한 signal handling method입니다.</w:t>
+      </w:r>
+    </w:p>
+    <w:p>
+      <w:pPr>
+        <w:ind w:leftChars="100" w:left="220"/>
+      </w:pPr>
+      <w:r>
+        <w:t>void inputMode_sigHndl(int signum);</w:t>
+      </w:r>
+    </w:p>
+    <w:p>
+      <w:pPr>
+        <w:pStyle w:val="a6"/>
+        <w:numPr>
+          <w:ilvl w:val="0"/>
+          <w:numId w:val="2"/>
+        </w:numPr>
+      </w:pPr>
+      <w:r>
+        <w:rPr>
+          <w:rFonts w:hint="eastAsia"/>
+        </w:rPr>
+        <w:t>입력 모드용 signal handler 입니다.</w:t>
+      </w:r>
+    </w:p>
+    <w:p>
+      <w:pPr>
+        <w:rPr>
+          <w:b/>
+          <w:bCs/>
+          <w:sz w:val="24"/>
+          <w:szCs w:val="28"/>
+        </w:rPr>
+      </w:pPr>
+      <w:r>
+        <w:rPr>
+          <w:rFonts w:hint="eastAsia"/>
+          <w:b/>
+          <w:bCs/>
+          <w:sz w:val="24"/>
+          <w:szCs w:val="28"/>
+        </w:rPr>
         <w:t>Core 파트 (plnit_dbCore.c)</w:t>
       </w:r>
     </w:p>
@@ -659,23 +798,240 @@
         <w:ind w:leftChars="100" w:left="220"/>
       </w:pPr>
       <w:r>
+        <w:t>void coreInit(void)</w:t>
+      </w:r>
+    </w:p>
+    <w:p>
+      <w:pPr>
+        <w:pStyle w:val="a6"/>
+        <w:numPr>
+          <w:ilvl w:val="0"/>
+          <w:numId w:val="2"/>
+        </w:numPr>
+      </w:pPr>
+      <w:r>
+        <w:rPr>
+          <w:rFonts w:hint="eastAsia"/>
+        </w:rPr>
+        <w:t>UX 엔진 부팅시 DB 엔진 초기화 함수입니다.</w:t>
+      </w:r>
+    </w:p>
+    <w:p>
+      <w:pPr>
+        <w:ind w:left="220"/>
+      </w:pPr>
+      <w:r>
+        <w:t>void getBookMarkedInDate(unsigned long long today, int counter, char* str)</w:t>
+      </w:r>
+    </w:p>
+    <w:p>
+      <w:pPr>
+        <w:pStyle w:val="a6"/>
+        <w:numPr>
+          <w:ilvl w:val="0"/>
+          <w:numId w:val="2"/>
+        </w:numPr>
+      </w:pPr>
+      <w:r>
+        <w:rPr>
+          <w:rFonts w:hint="eastAsia"/>
+        </w:rPr>
+        <w:t>UX부를 위한 북마크 스트링 추상화 함수입니다.</w:t>
+      </w:r>
+      <w:r>
+        <w:rPr>
+          <w:rFonts w:hint="eastAsia"/>
+        </w:rPr>
+        <w:t xml:space="preserve"> </w:t>
+      </w:r>
+      <w:r>
+        <w:t>toDoPtr getBookMarked(unsigned long long src, int distance)</w:t>
+      </w:r>
+      <w:r>
+        <w:rPr>
+          <w:rFonts w:hint="eastAsia"/>
+        </w:rPr>
+        <w:t xml:space="preserve"> 및 해시함수를 기반으로 작동합니다.</w:t>
+      </w:r>
+      <w:r>
+        <w:rPr>
+          <w:rFonts w:hint="eastAsia"/>
+        </w:rPr>
+        <w:t xml:space="preserve"> counter에는 오늘을 기준으로 앞으로 몇 개의 북마크를 보여줄 것인지에 해당하는 데이터가 들어갑니다.</w:t>
+      </w:r>
+    </w:p>
+    <w:p>
+      <w:pPr>
+        <w:pStyle w:val="a6"/>
+        <w:numPr>
+          <w:ilvl w:val="0"/>
+          <w:numId w:val="2"/>
+        </w:numPr>
+      </w:pPr>
+      <w:r>
+        <w:rPr>
+          <w:rFonts w:hint="eastAsia"/>
+        </w:rPr>
+        <w:t>*[^15:30]^Sample_Title: 북마크 된, 시간이 15:30인, 제목이 Sample_Title인 스트링</w:t>
+      </w:r>
+    </w:p>
+    <w:p>
+      <w:pPr>
+        <w:pStyle w:val="a6"/>
+        <w:numPr>
+          <w:ilvl w:val="0"/>
+          <w:numId w:val="2"/>
+        </w:numPr>
+      </w:pPr>
+      <w:r>
+        <w:rPr>
+          <w:rFonts w:hint="eastAsia"/>
+        </w:rPr>
+        <w:t>북마크 된 것만 불러오는데, 북마크 prefix code가 들어간 이유는 아래 format string 코드 재활용을 하여 작성이 수월하도록, 도와드리기 위함입니다.</w:t>
+      </w:r>
+    </w:p>
+    <w:p>
+      <w:pPr>
+        <w:ind w:left="220"/>
+      </w:pPr>
+      <w:r>
+        <w:t>void deleteWhileIterate(unsigned long long src, int pageNum);</w:t>
+      </w:r>
+    </w:p>
+    <w:p>
+      <w:pPr>
+        <w:pStyle w:val="a6"/>
+        <w:numPr>
+          <w:ilvl w:val="0"/>
+          <w:numId w:val="2"/>
+        </w:numPr>
+      </w:pPr>
+      <w:r>
+        <w:rPr>
+          <w:rFonts w:hint="eastAsia"/>
+        </w:rPr>
+        <w:t>YYYYMMDD식의 src의 iterable page number을 기준으로(주의: index 아님) 삭제합니다.</w:t>
+      </w:r>
+    </w:p>
+    <w:p>
+      <w:pPr>
+        <w:ind w:left="220"/>
+      </w:pPr>
+      <w:r>
+        <w:t>int editWhileIterate(unsigned long long src, int pageNum);</w:t>
+      </w:r>
+    </w:p>
+    <w:p>
+      <w:pPr>
+        <w:pStyle w:val="a6"/>
+        <w:numPr>
+          <w:ilvl w:val="0"/>
+          <w:numId w:val="2"/>
+        </w:numPr>
+      </w:pPr>
+      <w:r>
+        <w:rPr>
+          <w:rFonts w:hint="eastAsia"/>
+        </w:rPr>
+        <w:t>YYYYMMDD식의 src의 iterable page number을 기준으로(주의: index 아님) 수정합니다. 다만 아직 미구현 상태입니다.</w:t>
+      </w:r>
+    </w:p>
+    <w:p>
+      <w:pPr>
+        <w:ind w:left="220"/>
+      </w:pPr>
+      <w:r>
+        <w:t>int setReminder(time_t current, time_t delta, int repeatCnter, char* what, int intervals);</w:t>
+      </w:r>
+    </w:p>
+    <w:p>
+      <w:pPr>
+        <w:pStyle w:val="a6"/>
+        <w:numPr>
+          <w:ilvl w:val="0"/>
+          <w:numId w:val="2"/>
+        </w:numPr>
+      </w:pPr>
+      <w:r>
+        <w:t>C</w:t>
+      </w:r>
+      <w:r>
+        <w:rPr>
+          <w:rFonts w:hint="eastAsia"/>
+        </w:rPr>
+        <w:t>urrent는 time(NULL)을 넣으며(저장 기능의 용이성을 위해 있는 인자라서, 그냥 활용하실 때는 time(NULL)을 넣으시면 됩니다.), delta는 현재 기준으로 n초 후의 미리 알림을 설정하겠다는 뜻이며, repeatCnter과 intervals는 미리 알림 종료 시점 기준으로 얼마나 전부터 몇번 미리 알림을 띄우겠다 라는 의미입니다.</w:t>
+      </w:r>
+    </w:p>
+    <w:p>
+      <w:pPr>
+        <w:pStyle w:val="a6"/>
+        <w:numPr>
+          <w:ilvl w:val="0"/>
+          <w:numId w:val="2"/>
+        </w:numPr>
+      </w:pPr>
+      <w:r>
+        <w:rPr>
+          <w:rFonts w:hint="eastAsia"/>
+        </w:rPr>
+        <w:t>즉, 지금이 1시고 2시에 있는 약속을 30분 전부터 3번 미리 알림을 띄우고자 하면, 1시 30분, 1시 40분, 1시 50분에 미리 알림이 뜰 것입니다.</w:t>
+      </w:r>
+    </w:p>
+    <w:p>
+      <w:pPr>
+        <w:pStyle w:val="a6"/>
+        <w:numPr>
+          <w:ilvl w:val="0"/>
+          <w:numId w:val="2"/>
+        </w:numPr>
+      </w:pPr>
+      <w:r>
+        <w:t>W</w:t>
+      </w:r>
+      <w:r>
+        <w:rPr>
+          <w:rFonts w:hint="eastAsia"/>
+        </w:rPr>
+        <w:t>hat은 내용 string이며, 30자 제한입니다.</w:t>
+      </w:r>
+    </w:p>
+    <w:p>
+      <w:pPr>
+        <w:ind w:left="220"/>
+      </w:pPr>
+      <w:r>
         <w:lastRenderedPageBreak/>
-        <w:t>void coreInit(void)</w:t>
-      </w:r>
-    </w:p>
-    <w:p>
-      <w:pPr>
-        <w:pStyle w:val="a6"/>
-        <w:numPr>
-          <w:ilvl w:val="0"/>
-          <w:numId w:val="2"/>
-        </w:numPr>
-      </w:pPr>
-      <w:r>
-        <w:rPr>
-          <w:rFonts w:hint="eastAsia"/>
-        </w:rPr>
-        <w:t>UX 엔진 부팅시 DB 엔진 초기화 함수입니다.</w:t>
+        <w:t>int isReminderSetAlready(char* str);</w:t>
+      </w:r>
+    </w:p>
+    <w:p>
+      <w:pPr>
+        <w:pStyle w:val="a6"/>
+        <w:numPr>
+          <w:ilvl w:val="0"/>
+          <w:numId w:val="2"/>
+        </w:numPr>
+      </w:pPr>
+      <w:r>
+        <w:rPr>
+          <w:rFonts w:hint="eastAsia"/>
+        </w:rPr>
+        <w:t>리마인더가 설정되어 있다면, 1을 반환함과 동시에 str에 앞서 말한 What이 저장됩니다.</w:t>
+      </w:r>
+    </w:p>
+    <w:p>
+      <w:pPr>
+        <w:pStyle w:val="a6"/>
+        <w:numPr>
+          <w:ilvl w:val="0"/>
+          <w:numId w:val="2"/>
+        </w:numPr>
+      </w:pPr>
+      <w:r>
+        <w:rPr>
+          <w:rFonts w:hint="eastAsia"/>
+        </w:rPr>
+        <w:t>라마인더가 설정되어 있지 않으면, 0을 반환합니다.</w:t>
       </w:r>
     </w:p>
     <w:p>
@@ -683,73 +1039,22 @@
         <w:ind w:left="220"/>
       </w:pPr>
       <w:r>
-        <w:t>void getBookMarkedInDate(unsigned long long today, int counter, char* str)</w:t>
-      </w:r>
-    </w:p>
-    <w:p>
-      <w:pPr>
-        <w:pStyle w:val="a6"/>
-        <w:numPr>
-          <w:ilvl w:val="0"/>
-          <w:numId w:val="2"/>
-        </w:numPr>
-      </w:pPr>
-      <w:r>
-        <w:rPr>
-          <w:rFonts w:hint="eastAsia"/>
-        </w:rPr>
-        <w:t>UX부를 위한 북마크 스트링 추상화 함수입니다.</w:t>
-      </w:r>
-      <w:r>
-        <w:rPr>
-          <w:rFonts w:hint="eastAsia"/>
-        </w:rPr>
-        <w:t xml:space="preserve"> </w:t>
-      </w:r>
-      <w:r>
-        <w:t>toDoPtr getBookMarked(unsigned long long src, int distance)</w:t>
-      </w:r>
-      <w:r>
-        <w:rPr>
-          <w:rFonts w:hint="eastAsia"/>
-        </w:rPr>
-        <w:t xml:space="preserve"> 및 해시함수를 기반으로 작동합니다.</w:t>
-      </w:r>
-      <w:r>
-        <w:rPr>
-          <w:rFonts w:hint="eastAsia"/>
-        </w:rPr>
-        <w:t xml:space="preserve"> counter에는 오늘을 기준으로 앞으로 몇 개의 북마크를 보여줄 것인지에 해당하는 데이터가 들어갑니다.</w:t>
-      </w:r>
-    </w:p>
-    <w:p>
-      <w:pPr>
-        <w:pStyle w:val="a6"/>
-        <w:numPr>
-          <w:ilvl w:val="0"/>
-          <w:numId w:val="2"/>
-        </w:numPr>
-      </w:pPr>
-      <w:r>
-        <w:rPr>
-          <w:rFonts w:hint="eastAsia"/>
-        </w:rPr>
-        <w:t>*[^15:30]^Sample_Title: 북마크 된, 시간이 15:30인, 제목이 Sample_Title인 스트링</w:t>
-      </w:r>
-    </w:p>
-    <w:p>
-      <w:pPr>
-        <w:pStyle w:val="a6"/>
-        <w:numPr>
-          <w:ilvl w:val="0"/>
-          <w:numId w:val="2"/>
-        </w:numPr>
-      </w:pPr>
-      <w:r>
-        <w:rPr>
-          <w:rFonts w:hint="eastAsia"/>
-        </w:rPr>
-        <w:t>북마크 된 것만 불러오는데, 북마크 prefix code가 들어간 이유는 아래 format string 코드 재활용을 하여 작성이 수월하도록, 도와드리기 위함입니다.</w:t>
+        <w:t>void turnOffReminder(void);</w:t>
+      </w:r>
+    </w:p>
+    <w:p>
+      <w:pPr>
+        <w:pStyle w:val="a6"/>
+        <w:numPr>
+          <w:ilvl w:val="0"/>
+          <w:numId w:val="2"/>
+        </w:numPr>
+      </w:pPr>
+      <w:r>
+        <w:rPr>
+          <w:rFonts w:hint="eastAsia"/>
+        </w:rPr>
+        <w:t>호출시 리마인더를 끕니다.</w:t>
       </w:r>
     </w:p>
     <w:p>
@@ -757,22 +1062,55 @@
         <w:ind w:left="220"/>
       </w:pPr>
       <w:r>
-        <w:t>void deleteWhileIterate(unsigned long long src, int pageNum);</w:t>
-      </w:r>
-    </w:p>
-    <w:p>
-      <w:pPr>
-        <w:pStyle w:val="a6"/>
-        <w:numPr>
-          <w:ilvl w:val="0"/>
-          <w:numId w:val="2"/>
-        </w:numPr>
-      </w:pPr>
-      <w:r>
-        <w:rPr>
-          <w:rFonts w:hint="eastAsia"/>
-        </w:rPr>
-        <w:t>YYYYMMDD식의 src의 iterable page number을 기준으로(주의: index 아님) 삭제합니다.</w:t>
+        <w:t>int getTodaySchedule_Summarized(unsigned long long today, char* strbuf);</w:t>
+      </w:r>
+    </w:p>
+    <w:p>
+      <w:pPr>
+        <w:pStyle w:val="a6"/>
+        <w:numPr>
+          <w:ilvl w:val="0"/>
+          <w:numId w:val="2"/>
+        </w:numPr>
+      </w:pPr>
+      <w:r>
+        <w:rPr>
+          <w:rFonts w:hint="eastAsia"/>
+        </w:rPr>
+        <w:t xml:space="preserve">업데이트 되었습니다. 삭제 기능이 구현된 만큼, 해당 자리에 레코드가 존재하지 않는다면 -1을 리턴하고 buf에 </w:t>
+      </w:r>
+      <w:r>
+        <w:t>“</w:t>
+      </w:r>
+      <w:r>
+        <w:rPr>
+          <w:rFonts w:hint="eastAsia"/>
+        </w:rPr>
+        <w:t>no_data</w:t>
+      </w:r>
+      <w:r>
+        <w:t>”</w:t>
+      </w:r>
+      <w:r>
+        <w:rPr>
+          <w:rFonts w:hint="eastAsia"/>
+        </w:rPr>
+        <w:t>를 기록합니다.</w:t>
+      </w:r>
+    </w:p>
+    <w:p>
+      <w:pPr>
+        <w:pStyle w:val="a6"/>
+        <w:numPr>
+          <w:ilvl w:val="0"/>
+          <w:numId w:val="2"/>
+        </w:numPr>
+      </w:pPr>
+      <w:r>
+        <w:rPr>
+          <w:rFonts w:hint="eastAsia"/>
+        </w:rPr>
+        <w:t>레코드가 있다면, 0을 반환합니다.</w:t>
       </w:r>
     </w:p>
     <w:p>
@@ -780,22 +1118,55 @@
         <w:ind w:left="220"/>
       </w:pPr>
       <w:r>
-        <w:t>int editWhileIterate(unsigned long long src, int pageNum);</w:t>
-      </w:r>
-    </w:p>
-    <w:p>
-      <w:pPr>
-        <w:pStyle w:val="a6"/>
-        <w:numPr>
-          <w:ilvl w:val="0"/>
-          <w:numId w:val="2"/>
-        </w:numPr>
-      </w:pPr>
-      <w:r>
-        <w:rPr>
-          <w:rFonts w:hint="eastAsia"/>
-        </w:rPr>
-        <w:t>YYYYMMDD식의 src의 iterable page number을 기준으로(주의: index 아님) 수정합니다. 다만 아직 미구현 상태입니다.</w:t>
+        <w:t>int getTodaySchedule_withDetails(unsigned long long today, char* strbuf);</w:t>
+      </w:r>
+    </w:p>
+    <w:p>
+      <w:pPr>
+        <w:pStyle w:val="a6"/>
+        <w:numPr>
+          <w:ilvl w:val="0"/>
+          <w:numId w:val="2"/>
+        </w:numPr>
+      </w:pPr>
+      <w:r>
+        <w:rPr>
+          <w:rFonts w:hint="eastAsia"/>
+        </w:rPr>
+        <w:t xml:space="preserve">업데이트 되었습니다. 삭제 기능이 구현된 만큼, 해당 자리에 레코드가 존재하지 않는다면 -1을 리턴하고 buf에 </w:t>
+      </w:r>
+      <w:r>
+        <w:t>“</w:t>
+      </w:r>
+      <w:r>
+        <w:rPr>
+          <w:rFonts w:hint="eastAsia"/>
+        </w:rPr>
+        <w:t>no_data</w:t>
+      </w:r>
+      <w:r>
+        <w:t>”</w:t>
+      </w:r>
+      <w:r>
+        <w:rPr>
+          <w:rFonts w:hint="eastAsia"/>
+        </w:rPr>
+        <w:t>를 기록합니다.</w:t>
+      </w:r>
+    </w:p>
+    <w:p>
+      <w:pPr>
+        <w:pStyle w:val="a6"/>
+        <w:numPr>
+          <w:ilvl w:val="0"/>
+          <w:numId w:val="2"/>
+        </w:numPr>
+      </w:pPr>
+      <w:r>
+        <w:rPr>
+          <w:rFonts w:hint="eastAsia"/>
+        </w:rPr>
+        <w:t>레코드가 있다면, 0을 반환합니다.</w:t>
       </w:r>
     </w:p>
     <w:p>
@@ -803,58 +1174,52 @@
         <w:ind w:left="220"/>
       </w:pPr>
       <w:r>
-        <w:t>int setReminder(time_t current, time_t delta, int repeatCnter, char* what, int intervals);</w:t>
-      </w:r>
-    </w:p>
-    <w:p>
-      <w:pPr>
-        <w:pStyle w:val="a6"/>
-        <w:numPr>
-          <w:ilvl w:val="0"/>
-          <w:numId w:val="2"/>
-        </w:numPr>
-      </w:pPr>
-      <w:r>
-        <w:t>C</w:t>
-      </w:r>
-      <w:r>
-        <w:rPr>
-          <w:rFonts w:hint="eastAsia"/>
-        </w:rPr>
-        <w:t>urrent는 time(NULL)을 넣으며(저장 기능의 용이성을 위해 있는 인자라서, 그냥 활용하실 때는 time(NULL)을 넣으시면 됩니다.), delta는 현재 기준으로 n초 후의 미리 알림을 설정하겠다는 뜻이며, repeatCnter과 intervals는 미리 알림 종료 시점 기준으로 얼마나 전부터 몇번 미리 알림을 띄우겠다 라는 의미입니다.</w:t>
-      </w:r>
-    </w:p>
-    <w:p>
-      <w:pPr>
-        <w:pStyle w:val="a6"/>
-        <w:numPr>
-          <w:ilvl w:val="0"/>
-          <w:numId w:val="2"/>
-        </w:numPr>
-      </w:pPr>
-      <w:r>
-        <w:rPr>
-          <w:rFonts w:hint="eastAsia"/>
-        </w:rPr>
-        <w:t>즉, 지금이 1시고 2시에 있는 약속을 30분 전부터 3번 미리 알림을 띄우고자 하면, 1시 30분, 1시 40분, 1시 50분에 미리 알림이 뜰 것입니다.</w:t>
-      </w:r>
-    </w:p>
-    <w:p>
-      <w:pPr>
-        <w:pStyle w:val="a6"/>
-        <w:numPr>
-          <w:ilvl w:val="0"/>
-          <w:numId w:val="2"/>
-        </w:numPr>
-      </w:pPr>
-      <w:r>
-        <w:t>W</w:t>
-      </w:r>
-      <w:r>
-        <w:rPr>
-          <w:rFonts w:hint="eastAsia"/>
-        </w:rPr>
-        <w:t>hat은 내용 string이며, 30자 제한입니다.</w:t>
+        <w:t>int setSchedule(unsigned long long today, char* title, char* details, int priority)</w:t>
+      </w:r>
+    </w:p>
+    <w:p>
+      <w:pPr>
+        <w:pStyle w:val="a6"/>
+        <w:numPr>
+          <w:ilvl w:val="0"/>
+          <w:numId w:val="2"/>
+        </w:numPr>
+      </w:pPr>
+      <w:r>
+        <w:rPr>
+          <w:rFonts w:hint="eastAsia"/>
+        </w:rPr>
+        <w:t>정상적으로 삽입이 완료되면 0</w:t>
+      </w:r>
+    </w:p>
+    <w:p>
+      <w:pPr>
+        <w:pStyle w:val="a6"/>
+        <w:numPr>
+          <w:ilvl w:val="0"/>
+          <w:numId w:val="2"/>
+        </w:numPr>
+      </w:pPr>
+      <w:r>
+        <w:rPr>
+          <w:rFonts w:hint="eastAsia"/>
+        </w:rPr>
+        <w:t>북마크가 겹치면 1</w:t>
+      </w:r>
+    </w:p>
+    <w:p>
+      <w:pPr>
+        <w:pStyle w:val="a6"/>
+        <w:numPr>
+          <w:ilvl w:val="0"/>
+          <w:numId w:val="2"/>
+        </w:numPr>
+      </w:pPr>
+      <w:r>
+        <w:rPr>
+          <w:rFonts w:hint="eastAsia"/>
+        </w:rPr>
+        <w:t>유효하지 않은 날짜는 2를 반환합니다.</w:t>
       </w:r>
     </w:p>
     <w:p>
@@ -862,37 +1227,22 @@
         <w:ind w:left="220"/>
       </w:pPr>
       <w:r>
-        <w:t>int isReminderSetAlready(char* str);</w:t>
-      </w:r>
-    </w:p>
-    <w:p>
-      <w:pPr>
-        <w:pStyle w:val="a6"/>
-        <w:numPr>
-          <w:ilvl w:val="0"/>
-          <w:numId w:val="2"/>
-        </w:numPr>
-      </w:pPr>
-      <w:r>
-        <w:rPr>
-          <w:rFonts w:hint="eastAsia"/>
-        </w:rPr>
-        <w:t>리마인더가 설정되어 있다면, 1을 반환함과 동시에 str에 앞서 말한 What이 저장됩니다.</w:t>
-      </w:r>
-    </w:p>
-    <w:p>
-      <w:pPr>
-        <w:pStyle w:val="a6"/>
-        <w:numPr>
-          <w:ilvl w:val="0"/>
-          <w:numId w:val="2"/>
-        </w:numPr>
-      </w:pPr>
-      <w:r>
-        <w:rPr>
-          <w:rFonts w:hint="eastAsia"/>
-        </w:rPr>
-        <w:t>라마인더가 설정되어 있지 않으면, 0을 반환합니다.</w:t>
+        <w:t>void reminderHandler(int signum)</w:t>
+      </w:r>
+    </w:p>
+    <w:p>
+      <w:pPr>
+        <w:pStyle w:val="a6"/>
+        <w:numPr>
+          <w:ilvl w:val="0"/>
+          <w:numId w:val="2"/>
+        </w:numPr>
+      </w:pPr>
+      <w:r>
+        <w:rPr>
+          <w:rFonts w:hint="eastAsia"/>
+        </w:rPr>
+        <w:t>기능 구현 여부를 보이기 위해 CLI상에서 구동되지만, 실제로는 UX에서 이루어져야 하는 시그널 핸들링입니다. 구현 방식과 가이드라인은 dbCore 파일 내 각주를 참고해 주시면 감사하겠습니다.</w:t>
       </w:r>
     </w:p>
     <w:p>
@@ -900,22 +1250,130 @@
         <w:ind w:left="220"/>
       </w:pPr>
       <w:r>
-        <w:t>void turnOffReminder(void);</w:t>
-      </w:r>
-    </w:p>
-    <w:p>
-      <w:pPr>
-        <w:pStyle w:val="a6"/>
-        <w:numPr>
-          <w:ilvl w:val="0"/>
-          <w:numId w:val="2"/>
-        </w:numPr>
-      </w:pPr>
-      <w:r>
-        <w:rPr>
-          <w:rFonts w:hint="eastAsia"/>
-        </w:rPr>
-        <w:t>호출시 리마인더를 끕니다.</w:t>
+        <w:t>F</w:t>
+      </w:r>
+      <w:r>
+        <w:rPr>
+          <w:rFonts w:hint="eastAsia"/>
+        </w:rPr>
+        <w:t>ormat string related</w:t>
+      </w:r>
+    </w:p>
+    <w:p>
+      <w:pPr>
+        <w:pStyle w:val="a6"/>
+        <w:numPr>
+          <w:ilvl w:val="0"/>
+          <w:numId w:val="2"/>
+        </w:numPr>
+      </w:pPr>
+      <w:r>
+        <w:rPr>
+          <w:rFonts w:hint="eastAsia"/>
+        </w:rPr>
+        <w:t>조언 해 주신대로 prefix code를 단순화 하여서, time, title, detail, bookmark 여부를 다음과 같은 논리에 기반하여 format string을 리턴합니다. (new line 여부는 ux단에서 해결합니다)</w:t>
+      </w:r>
+    </w:p>
+    <w:p>
+      <w:pPr>
+        <w:pStyle w:val="a6"/>
+        <w:numPr>
+          <w:ilvl w:val="0"/>
+          <w:numId w:val="2"/>
+        </w:numPr>
+      </w:pPr>
+      <w:r>
+        <w:rPr>
+          <w:rFonts w:hint="eastAsia"/>
+        </w:rPr>
+        <w:t>[^15:30*]^Sample_Title: 북마크* 된, 시간이 15:30인, 제목이 Sample_Title인 스트링</w:t>
+      </w:r>
+    </w:p>
+    <w:p>
+      <w:pPr>
+        <w:pStyle w:val="a6"/>
+        <w:numPr>
+          <w:ilvl w:val="0"/>
+          <w:numId w:val="2"/>
+        </w:numPr>
+      </w:pPr>
+      <w:r>
+        <w:rPr>
+          <w:rFonts w:hint="eastAsia"/>
+        </w:rPr>
+        <w:t>[^15:30]^Sample_Title: 시간이 15:30인, 제목이 Sample_Title인 스트링</w:t>
+      </w:r>
+    </w:p>
+    <w:p>
+      <w:pPr>
+        <w:pStyle w:val="a6"/>
+        <w:numPr>
+          <w:ilvl w:val="0"/>
+          <w:numId w:val="2"/>
+        </w:numPr>
+      </w:pPr>
+      <w:r>
+        <w:t>[^</w:t>
+      </w:r>
+      <w:r>
+        <w:rPr>
+          <w:rFonts w:hint="eastAsia"/>
+        </w:rPr>
+        <w:t>15:30</w:t>
+      </w:r>
+      <w:r>
+        <w:t>*]^%</w:t>
+      </w:r>
+      <w:r>
+        <w:rPr>
+          <w:rFonts w:hint="eastAsia"/>
+        </w:rPr>
+        <w:t>Sample_Title</w:t>
+      </w:r>
+      <w:r>
+        <w:t>]]</w:t>
+      </w:r>
+      <w:r>
+        <w:rPr>
+          <w:rFonts w:hint="eastAsia"/>
+        </w:rPr>
+        <w:t>Sample_Details: 북마크* 된, 시간이 15:30이고, 제목이 Sample_Title이며, 내용이 Sample_Details</w:t>
+      </w:r>
+    </w:p>
+    <w:p>
+      <w:pPr>
+        <w:pStyle w:val="a6"/>
+        <w:numPr>
+          <w:ilvl w:val="0"/>
+          <w:numId w:val="2"/>
+        </w:numPr>
+      </w:pPr>
+      <w:r>
+        <w:t>[^</w:t>
+      </w:r>
+      <w:r>
+        <w:rPr>
+          <w:rFonts w:hint="eastAsia"/>
+        </w:rPr>
+        <w:t>15:30</w:t>
+      </w:r>
+      <w:r>
+        <w:t>]^%</w:t>
+      </w:r>
+      <w:r>
+        <w:rPr>
+          <w:rFonts w:hint="eastAsia"/>
+        </w:rPr>
+        <w:t>Sample_Title</w:t>
+      </w:r>
+      <w:r>
+        <w:t>]]</w:t>
+      </w:r>
+      <w:r>
+        <w:rPr>
+          <w:rFonts w:hint="eastAsia"/>
+        </w:rPr>
+        <w:t>Sample_Details: 시간이 15:30이고, 제목이 Sample_Title이며, 내용이 Sample_Details</w:t>
       </w:r>
     </w:p>
     <w:p>
@@ -923,22 +1381,110 @@
         <w:ind w:left="220"/>
       </w:pPr>
       <w:r>
-        <w:t>int getTodaySchedule_Summarized(unsigned long long today, char* strbuf);</w:t>
-      </w:r>
-    </w:p>
-    <w:p>
-      <w:pPr>
-        <w:pStyle w:val="a6"/>
-        <w:numPr>
-          <w:ilvl w:val="0"/>
-          <w:numId w:val="2"/>
-        </w:numPr>
-      </w:pPr>
-      <w:r>
-        <w:rPr>
-          <w:rFonts w:hint="eastAsia"/>
-        </w:rPr>
-        <w:t xml:space="preserve">업데이트 되었습니다. 삭제 기능이 구현된 만큼, 해당 자리에 레코드가 존재하지 않는다면 -1을 리턴하고 buf에 </w:t>
+        <w:t>int editWhileIterate(unsigned long long src, int pageNum, unsigned long long t_day, char* t_title, char* t_details, int t_priority)</w:t>
+      </w:r>
+      <w:r>
+        <w:rPr>
+          <w:rFonts w:hint="eastAsia"/>
+        </w:rPr>
+        <w:t xml:space="preserve"> =&gt; 폐기</w:t>
+      </w:r>
+    </w:p>
+    <w:p>
+      <w:pPr>
+        <w:pStyle w:val="a6"/>
+        <w:numPr>
+          <w:ilvl w:val="0"/>
+          <w:numId w:val="2"/>
+        </w:numPr>
+      </w:pPr>
+      <w:r>
+        <w:rPr>
+          <w:rFonts w:hint="eastAsia"/>
+        </w:rPr>
+        <w:t xml:space="preserve">내부적으로 </w:t>
+      </w:r>
+      <w:r>
+        <w:rPr>
+          <w:rFonts w:hint="eastAsia"/>
+        </w:rPr>
+        <w:t>삭제</w:t>
+      </w:r>
+      <w:r>
+        <w:rPr>
+          <w:rFonts w:hint="eastAsia"/>
+        </w:rPr>
+        <w:t xml:space="preserve"> 후 </w:t>
+      </w:r>
+      <w:r>
+        <w:rPr>
+          <w:rFonts w:hint="eastAsia"/>
+        </w:rPr>
+        <w:t>편집 대상 삽입</w:t>
+      </w:r>
+      <w:r>
+        <w:rPr>
+          <w:rFonts w:hint="eastAsia"/>
+        </w:rPr>
+        <w:t xml:space="preserve">의 방식으로 구현되어 있습니다. </w:t>
+      </w:r>
+      <w:r>
+        <w:rPr>
+          <w:rFonts w:hint="eastAsia"/>
+        </w:rPr>
+        <w:t>단, 과정이 아래와 같습니다.</w:t>
+      </w:r>
+    </w:p>
+    <w:p>
+      <w:pPr>
+        <w:pStyle w:val="a6"/>
+        <w:numPr>
+          <w:ilvl w:val="0"/>
+          <w:numId w:val="2"/>
+        </w:numPr>
+      </w:pPr>
+      <w:r>
+        <w:rPr>
+          <w:rFonts w:hint="eastAsia"/>
+        </w:rPr>
+        <w:t>편집 대상 페이지가 존재하지 않는 경우: 2 리턴</w:t>
+      </w:r>
+    </w:p>
+    <w:p>
+      <w:pPr>
+        <w:pStyle w:val="a6"/>
+        <w:numPr>
+          <w:ilvl w:val="0"/>
+          <w:numId w:val="2"/>
+        </w:numPr>
+      </w:pPr>
+      <w:r>
+        <w:rPr>
+          <w:rFonts w:hint="eastAsia"/>
+        </w:rPr>
+        <w:t>편집을 시도하려고 하였으나, 편집 대상이 새로 북마크된 속성을 가지도록 하였는데 이미 그 일</w:t>
+      </w:r>
+      <w:r>
+        <w:rPr>
+          <w:rFonts w:hint="eastAsia"/>
+        </w:rPr>
+        <w:lastRenderedPageBreak/>
+        <w:t>자에 북마크된 일정이 존재할 때: 1 리턴</w:t>
+      </w:r>
+    </w:p>
+    <w:p>
+      <w:pPr>
+        <w:pStyle w:val="a6"/>
+        <w:numPr>
+          <w:ilvl w:val="0"/>
+          <w:numId w:val="2"/>
+        </w:numPr>
+      </w:pPr>
+      <w:r>
+        <w:rPr>
+          <w:rFonts w:hint="eastAsia"/>
+        </w:rPr>
+        <w:t xml:space="preserve">정상적으로 </w:t>
       </w:r>
       <w:r>
         <w:t>“</w:t>
@@ -947,7 +1493,7 @@
         <w:rPr>
           <w:rFonts w:hint="eastAsia"/>
         </w:rPr>
-        <w:t>no_data</w:t>
+        <w:t>삭제 후 삽입</w:t>
       </w:r>
       <w:r>
         <w:t>”</w:t>
@@ -956,22 +1502,37 @@
         <w:rPr>
           <w:rFonts w:hint="eastAsia"/>
         </w:rPr>
-        <w:t>를 기록합니다.</w:t>
-      </w:r>
-    </w:p>
-    <w:p>
-      <w:pPr>
-        <w:pStyle w:val="a6"/>
-        <w:numPr>
-          <w:ilvl w:val="0"/>
-          <w:numId w:val="2"/>
-        </w:numPr>
-      </w:pPr>
-      <w:r>
-        <w:rPr>
-          <w:rFonts w:hint="eastAsia"/>
-        </w:rPr>
-        <w:t>레코드가 있다면, 0을 반환합니다.</w:t>
+        <w:t>이 일어났을 때: 0 리턴</w:t>
+      </w:r>
+    </w:p>
+    <w:p>
+      <w:pPr>
+        <w:pStyle w:val="a6"/>
+        <w:numPr>
+          <w:ilvl w:val="0"/>
+          <w:numId w:val="2"/>
+        </w:numPr>
+      </w:pPr>
+      <w:r>
+        <w:rPr>
+          <w:rFonts w:hint="eastAsia"/>
+        </w:rPr>
+        <w:t>기본적으로 deleteWhileIterate에 정보 추가 기능이 있다고 생각하시면 되고, 그러한 사고방식으로 함수 인자에 접근하시면 됩니다.</w:t>
+      </w:r>
+    </w:p>
+    <w:p>
+      <w:pPr>
+        <w:pStyle w:val="a6"/>
+        <w:numPr>
+          <w:ilvl w:val="0"/>
+          <w:numId w:val="2"/>
+        </w:numPr>
+      </w:pPr>
+      <w:r>
+        <w:rPr>
+          <w:rFonts w:hint="eastAsia"/>
+        </w:rPr>
+        <w:t>setSchedule, editWhileIterate 등 리턴값으로 오류 정보를 알아낼 수 있는 경우 적절한 텍스트로 핸들링 해 주시면 감사하겠습니다.</w:t>
       </w:r>
     </w:p>
     <w:p>
@@ -979,62 +1540,22 @@
         <w:ind w:left="220"/>
       </w:pPr>
       <w:r>
-        <w:t>int getTodaySchedule_withDetails(unsigned long long today, char* strbuf);</w:t>
-      </w:r>
-    </w:p>
-    <w:p>
-      <w:pPr>
-        <w:pStyle w:val="a6"/>
-        <w:numPr>
-          <w:ilvl w:val="0"/>
-          <w:numId w:val="2"/>
-        </w:numPr>
-      </w:pPr>
-      <w:r>
-        <w:rPr>
-          <w:rFonts w:hint="eastAsia"/>
-        </w:rPr>
-        <w:t xml:space="preserve">업데이트 되었습니다. 삭제 기능이 구현된 만큼, 해당 자리에 레코드가 존재하지 않는다면 -1을 </w:t>
-      </w:r>
-      <w:r>
-        <w:rPr>
-          <w:rFonts w:hint="eastAsia"/>
-        </w:rPr>
-        <w:lastRenderedPageBreak/>
-        <w:t xml:space="preserve">리턴하고 buf에 </w:t>
-      </w:r>
-      <w:r>
-        <w:t>“</w:t>
-      </w:r>
-      <w:r>
-        <w:rPr>
-          <w:rFonts w:hint="eastAsia"/>
-        </w:rPr>
-        <w:t>no_data</w:t>
-      </w:r>
-      <w:r>
-        <w:t>”</w:t>
-      </w:r>
-      <w:r>
-        <w:rPr>
-          <w:rFonts w:hint="eastAsia"/>
-        </w:rPr>
-        <w:t>를 기록합니다.</w:t>
-      </w:r>
-    </w:p>
-    <w:p>
-      <w:pPr>
-        <w:pStyle w:val="a6"/>
-        <w:numPr>
-          <w:ilvl w:val="0"/>
-          <w:numId w:val="2"/>
-        </w:numPr>
-      </w:pPr>
-      <w:r>
-        <w:rPr>
-          <w:rFonts w:hint="eastAsia"/>
-        </w:rPr>
-        <w:t>레코드가 있다면, 0을 반환합니다.</w:t>
+        <w:t>int getTodaySchedule_withDetails(unsigned long long today, char* strbuf, int direction)</w:t>
+      </w:r>
+    </w:p>
+    <w:p>
+      <w:pPr>
+        <w:pStyle w:val="a6"/>
+        <w:numPr>
+          <w:ilvl w:val="0"/>
+          <w:numId w:val="2"/>
+        </w:numPr>
+      </w:pPr>
+      <w:r>
+        <w:rPr>
+          <w:rFonts w:hint="eastAsia"/>
+        </w:rPr>
+        <w:t>순회 방향 지정 가능하도록 direction 인자 추가</w:t>
       </w:r>
     </w:p>
     <w:p>
@@ -1042,393 +1563,8 @@
         <w:ind w:left="220"/>
       </w:pPr>
       <w:r>
-        <w:t>int setSchedule(unsigned long long today, char* title, char* details, int priority)</w:t>
-      </w:r>
-    </w:p>
-    <w:p>
-      <w:pPr>
-        <w:pStyle w:val="a6"/>
-        <w:numPr>
-          <w:ilvl w:val="0"/>
-          <w:numId w:val="2"/>
-        </w:numPr>
-      </w:pPr>
-      <w:r>
-        <w:rPr>
-          <w:rFonts w:hint="eastAsia"/>
-        </w:rPr>
-        <w:t>정상적으로 삽입이 완료되면 0</w:t>
-      </w:r>
-    </w:p>
-    <w:p>
-      <w:pPr>
-        <w:pStyle w:val="a6"/>
-        <w:numPr>
-          <w:ilvl w:val="0"/>
-          <w:numId w:val="2"/>
-        </w:numPr>
-      </w:pPr>
-      <w:r>
-        <w:rPr>
-          <w:rFonts w:hint="eastAsia"/>
-        </w:rPr>
-        <w:t>북마크가 겹치면 1</w:t>
-      </w:r>
-    </w:p>
-    <w:p>
-      <w:pPr>
-        <w:pStyle w:val="a6"/>
-        <w:numPr>
-          <w:ilvl w:val="0"/>
-          <w:numId w:val="2"/>
-        </w:numPr>
-      </w:pPr>
-      <w:r>
-        <w:rPr>
-          <w:rFonts w:hint="eastAsia"/>
-        </w:rPr>
-        <w:t>유효하지 않은 날짜는 2를 반환합니다.</w:t>
-      </w:r>
-    </w:p>
-    <w:p>
-      <w:pPr>
-        <w:ind w:left="220"/>
-      </w:pPr>
-      <w:r>
-        <w:t>void reminderHandler(int signum)</w:t>
-      </w:r>
-    </w:p>
-    <w:p>
-      <w:pPr>
-        <w:pStyle w:val="a6"/>
-        <w:numPr>
-          <w:ilvl w:val="0"/>
-          <w:numId w:val="2"/>
-        </w:numPr>
-      </w:pPr>
-      <w:r>
-        <w:rPr>
-          <w:rFonts w:hint="eastAsia"/>
-        </w:rPr>
-        <w:t>기능 구현 여부를 보이기 위해 CLI상에서 구동되지만, 실제로는 UX에서 이루어져야 하는 시그널 핸들링입니다. 구현 방식과 가이드라인은 dbCore 파일 내 각주를 참고해 주시면 감사하겠습니다.</w:t>
-      </w:r>
-    </w:p>
-    <w:p>
-      <w:pPr>
-        <w:ind w:left="220"/>
-      </w:pPr>
-      <w:r>
-        <w:t>F</w:t>
-      </w:r>
-      <w:r>
-        <w:rPr>
-          <w:rFonts w:hint="eastAsia"/>
-        </w:rPr>
-        <w:t>ormat string related</w:t>
-      </w:r>
-    </w:p>
-    <w:p>
-      <w:pPr>
-        <w:pStyle w:val="a6"/>
-        <w:numPr>
-          <w:ilvl w:val="0"/>
-          <w:numId w:val="2"/>
-        </w:numPr>
-      </w:pPr>
-      <w:r>
-        <w:rPr>
-          <w:rFonts w:hint="eastAsia"/>
-        </w:rPr>
-        <w:t>조언 해 주신대로 prefix code를 단순화 하여서, time, title, detail, bookmark 여부를 다음과 같은 논리에 기반하여 format string을 리턴합니다. (new line 여부는 ux단에서 해결합니다)</w:t>
-      </w:r>
-    </w:p>
-    <w:p>
-      <w:pPr>
-        <w:pStyle w:val="a6"/>
-        <w:numPr>
-          <w:ilvl w:val="0"/>
-          <w:numId w:val="2"/>
-        </w:numPr>
-      </w:pPr>
-      <w:r>
-        <w:rPr>
-          <w:rFonts w:hint="eastAsia"/>
-        </w:rPr>
-        <w:t>[^15:30*]^Sample_Title: 북마크* 된, 시간이 15:30인, 제목이 Sample_Title인 스트링</w:t>
-      </w:r>
-    </w:p>
-    <w:p>
-      <w:pPr>
-        <w:pStyle w:val="a6"/>
-        <w:numPr>
-          <w:ilvl w:val="0"/>
-          <w:numId w:val="2"/>
-        </w:numPr>
-      </w:pPr>
-      <w:r>
-        <w:rPr>
-          <w:rFonts w:hint="eastAsia"/>
-        </w:rPr>
-        <w:t>[^15:30]^Sample_Title: 시간이 15:30인, 제목이 Sample_Title인 스트링</w:t>
-      </w:r>
-    </w:p>
-    <w:p>
-      <w:pPr>
-        <w:pStyle w:val="a6"/>
-        <w:numPr>
-          <w:ilvl w:val="0"/>
-          <w:numId w:val="2"/>
-        </w:numPr>
-      </w:pPr>
-      <w:r>
-        <w:t>[^</w:t>
-      </w:r>
-      <w:r>
-        <w:rPr>
-          <w:rFonts w:hint="eastAsia"/>
-        </w:rPr>
-        <w:t>15:30</w:t>
-      </w:r>
-      <w:r>
-        <w:t>*]^%</w:t>
-      </w:r>
-      <w:r>
-        <w:rPr>
-          <w:rFonts w:hint="eastAsia"/>
-        </w:rPr>
-        <w:t>Sample_Title</w:t>
-      </w:r>
-      <w:r>
-        <w:t>]]</w:t>
-      </w:r>
-      <w:r>
-        <w:rPr>
-          <w:rFonts w:hint="eastAsia"/>
-        </w:rPr>
-        <w:t>Sample_Details: 북마크* 된, 시간이 15:30이고, 제목이 Sample_Title이며, 내용이 Sample_Details</w:t>
-      </w:r>
-    </w:p>
-    <w:p>
-      <w:pPr>
-        <w:pStyle w:val="a6"/>
-        <w:numPr>
-          <w:ilvl w:val="0"/>
-          <w:numId w:val="2"/>
-        </w:numPr>
-      </w:pPr>
-      <w:r>
-        <w:t>[^</w:t>
-      </w:r>
-      <w:r>
-        <w:rPr>
-          <w:rFonts w:hint="eastAsia"/>
-        </w:rPr>
-        <w:t>15:30</w:t>
-      </w:r>
-      <w:r>
-        <w:t>]^%</w:t>
-      </w:r>
-      <w:r>
-        <w:rPr>
-          <w:rFonts w:hint="eastAsia"/>
-        </w:rPr>
-        <w:t>Sample_Title</w:t>
-      </w:r>
-      <w:r>
-        <w:t>]]</w:t>
-      </w:r>
-      <w:r>
-        <w:rPr>
-          <w:rFonts w:hint="eastAsia"/>
-        </w:rPr>
-        <w:t>Sample_Details: 시간이 15:30이고, 제목이 Sample_Title이며, 내용이 Sample_Details</w:t>
-      </w:r>
-    </w:p>
-    <w:p>
-      <w:pPr>
-        <w:ind w:left="220"/>
-        <w:rPr>
-          <w:rFonts w:hint="eastAsia"/>
-        </w:rPr>
-      </w:pPr>
-      <w:r>
         <w:t>int editWhileIterate(unsigned long long src, int pageNum, unsigned long long t_day, char* t_title, char* t_details, int t_priority)</w:t>
       </w:r>
-      <w:r>
-        <w:rPr>
-          <w:rFonts w:hint="eastAsia"/>
-        </w:rPr>
-        <w:t xml:space="preserve"> =&gt; 폐기</w:t>
-      </w:r>
-    </w:p>
-    <w:p>
-      <w:pPr>
-        <w:pStyle w:val="a6"/>
-        <w:numPr>
-          <w:ilvl w:val="0"/>
-          <w:numId w:val="2"/>
-        </w:numPr>
-      </w:pPr>
-      <w:r>
-        <w:rPr>
-          <w:rFonts w:hint="eastAsia"/>
-        </w:rPr>
-        <w:t xml:space="preserve">내부적으로 </w:t>
-      </w:r>
-      <w:r>
-        <w:rPr>
-          <w:rFonts w:hint="eastAsia"/>
-        </w:rPr>
-        <w:t>삭제</w:t>
-      </w:r>
-      <w:r>
-        <w:rPr>
-          <w:rFonts w:hint="eastAsia"/>
-        </w:rPr>
-        <w:t xml:space="preserve"> 후 </w:t>
-      </w:r>
-      <w:r>
-        <w:rPr>
-          <w:rFonts w:hint="eastAsia"/>
-        </w:rPr>
-        <w:t>편집 대상 삽입</w:t>
-      </w:r>
-      <w:r>
-        <w:rPr>
-          <w:rFonts w:hint="eastAsia"/>
-        </w:rPr>
-        <w:t xml:space="preserve">의 방식으로 구현되어 있습니다. </w:t>
-      </w:r>
-      <w:r>
-        <w:rPr>
-          <w:rFonts w:hint="eastAsia"/>
-        </w:rPr>
-        <w:t>단, 과정이 아래와 같습니다.</w:t>
-      </w:r>
-    </w:p>
-    <w:p>
-      <w:pPr>
-        <w:pStyle w:val="a6"/>
-        <w:numPr>
-          <w:ilvl w:val="0"/>
-          <w:numId w:val="2"/>
-        </w:numPr>
-      </w:pPr>
-      <w:r>
-        <w:rPr>
-          <w:rFonts w:hint="eastAsia"/>
-        </w:rPr>
-        <w:t>편집 대상 페이지가 존재하지 않는 경우: 2 리턴</w:t>
-      </w:r>
-    </w:p>
-    <w:p>
-      <w:pPr>
-        <w:pStyle w:val="a6"/>
-        <w:numPr>
-          <w:ilvl w:val="0"/>
-          <w:numId w:val="2"/>
-        </w:numPr>
-      </w:pPr>
-      <w:r>
-        <w:rPr>
-          <w:rFonts w:hint="eastAsia"/>
-        </w:rPr>
-        <w:t>편집을 시도하려고 하였으나, 편집 대상이 새로 북마크된 속성을 가지도록 하였는데 이미 그 일자에 북마크된 일정이 존재할 때: 1 리턴</w:t>
-      </w:r>
-    </w:p>
-    <w:p>
-      <w:pPr>
-        <w:pStyle w:val="a6"/>
-        <w:numPr>
-          <w:ilvl w:val="0"/>
-          <w:numId w:val="2"/>
-        </w:numPr>
-      </w:pPr>
-      <w:r>
-        <w:rPr>
-          <w:rFonts w:hint="eastAsia"/>
-        </w:rPr>
-        <w:t xml:space="preserve">정상적으로 </w:t>
-      </w:r>
-      <w:r>
-        <w:t>“</w:t>
-      </w:r>
-      <w:r>
-        <w:rPr>
-          <w:rFonts w:hint="eastAsia"/>
-        </w:rPr>
-        <w:t>삭제 후 삽입</w:t>
-      </w:r>
-      <w:r>
-        <w:t>”</w:t>
-      </w:r>
-      <w:r>
-        <w:rPr>
-          <w:rFonts w:hint="eastAsia"/>
-        </w:rPr>
-        <w:t>이 일어났을 때: 0 리턴</w:t>
-      </w:r>
-    </w:p>
-    <w:p>
-      <w:pPr>
-        <w:pStyle w:val="a6"/>
-        <w:numPr>
-          <w:ilvl w:val="0"/>
-          <w:numId w:val="2"/>
-        </w:numPr>
-      </w:pPr>
-      <w:r>
-        <w:rPr>
-          <w:rFonts w:hint="eastAsia"/>
-        </w:rPr>
-        <w:t>기본적으로 deleteWhileIterate에 정보 추가 기능이 있다고 생각하시면 되고, 그러한 사고방식으로 함수 인자에 접근하시면 됩니다.</w:t>
-      </w:r>
-    </w:p>
-    <w:p>
-      <w:pPr>
-        <w:pStyle w:val="a6"/>
-        <w:numPr>
-          <w:ilvl w:val="0"/>
-          <w:numId w:val="2"/>
-        </w:numPr>
-      </w:pPr>
-      <w:r>
-        <w:rPr>
-          <w:rFonts w:hint="eastAsia"/>
-        </w:rPr>
-        <w:t>setSchedule, editWhileIterate 등 리턴값으로 오류 정보를 알아낼 수 있는 경우 적절한 텍스트로 핸들링 해 주시면 감사하겠습니다.</w:t>
-      </w:r>
-    </w:p>
-    <w:p>
-      <w:pPr>
-        <w:ind w:left="220"/>
-      </w:pPr>
-      <w:r>
-        <w:t>int getTodaySchedule_withDetails(unsigned long long today, char* strbuf, int direction)</w:t>
-      </w:r>
-    </w:p>
-    <w:p>
-      <w:pPr>
-        <w:pStyle w:val="a6"/>
-        <w:numPr>
-          <w:ilvl w:val="0"/>
-          <w:numId w:val="2"/>
-        </w:numPr>
-      </w:pPr>
-      <w:r>
-        <w:rPr>
-          <w:rFonts w:hint="eastAsia"/>
-        </w:rPr>
-        <w:t>순회 방향 지정 가능하도록 direction 인자 추가</w:t>
-      </w:r>
-    </w:p>
-    <w:p>
-      <w:pPr>
-        <w:ind w:left="220"/>
-      </w:pPr>
-      <w:r>
-        <w:t>int editWhileIterate(unsigned long long src, int pageNum, unsigned long long t_day, char* t_title, char* t_details, int t_priority)</w:t>
-      </w:r>
     </w:p>
     <w:p>
       <w:pPr>
@@ -1454,14 +1590,7 @@
         <w:rPr>
           <w:rFonts w:hint="eastAsia"/>
         </w:rPr>
-        <w:t>ookmark no.를 필요로 합니다. 삭제에 기반한 수정이 아니라 실제로 메모</w:t>
-      </w:r>
-      <w:r>
-        <w:rPr>
-          <w:rFonts w:hint="eastAsia"/>
-        </w:rPr>
-        <w:lastRenderedPageBreak/>
-        <w:t>리를 수정하도록 기능합니다. 단, 유저의 입력에 따라 수정을 원치 않는 부분도 있을 텐데 그것은 아래와 같이 구분합니다.</w:t>
+        <w:t>ookmark no.를 필요로 합니다. 삭제에 기반한 수정이 아니라 실제로 메모리를 수정하도록 기능합니다. 단, 유저의 입력에 따라 수정을 원치 않는 부분도 있을 텐데 그것은 아래와 같이 구분합니다.</w:t>
       </w:r>
     </w:p>
     <w:p>
@@ -1534,9 +1663,6 @@
           <w:ilvl w:val="0"/>
           <w:numId w:val="2"/>
         </w:numPr>
-        <w:rPr>
-          <w:rFonts w:hint="eastAsia"/>
-        </w:rPr>
       </w:pPr>
       <w:r>
         <w:rPr>
@@ -1571,7 +1697,7 @@
           <w:noProof/>
         </w:rPr>
         <w:drawing>
-          <wp:inline distT="0" distB="0" distL="0" distR="0" wp14:anchorId="35E3820C" wp14:editId="353EABE3">
+          <wp:inline distT="0" distB="0" distL="0" distR="0" wp14:anchorId="35E3820C" wp14:editId="57A7E04D">
             <wp:extent cx="6629400" cy="3803650"/>
             <wp:effectExtent l="0" t="0" r="0" b="6350"/>
             <wp:docPr id="948048947" name="그림 1"/>

</xml_diff>

<commit_message>
editable features implemented in UX Layer
</commit_message>
<xml_diff>
--- a/Documenation_About_Methods.docx
+++ b/Documenation_About_Methods.docx
@@ -779,9 +779,6 @@
           <w:ilvl w:val="0"/>
           <w:numId w:val="2"/>
         </w:numPr>
-        <w:rPr>
-          <w:rFonts w:hint="eastAsia"/>
-        </w:rPr>
       </w:pPr>
       <w:r>
         <w:rPr>
@@ -797,6 +794,32 @@
           <w:rFonts w:hint="eastAsia"/>
         </w:rPr>
         <w:t>elay는 초 단위로 입력받으며, 현재 프로세스에 미리 알림 등으로 인해 itimer가 설정 되었을 경우, 충돌을 피하기 위해 fork()로 구현되어 있습니다.</w:t>
+      </w:r>
+    </w:p>
+    <w:p>
+      <w:pPr>
+        <w:ind w:left="220"/>
+      </w:pPr>
+      <w:r>
+        <w:t>void edit_plan(unsigned long long targetDate, int* page);</w:t>
+      </w:r>
+    </w:p>
+    <w:p>
+      <w:pPr>
+        <w:pStyle w:val="a6"/>
+        <w:numPr>
+          <w:ilvl w:val="0"/>
+          <w:numId w:val="2"/>
+        </w:numPr>
+        <w:rPr>
+          <w:rFonts w:hint="eastAsia"/>
+        </w:rPr>
+      </w:pPr>
+      <w:r>
+        <w:rPr>
+          <w:rFonts w:hint="eastAsia"/>
+        </w:rPr>
+        <w:t>??? int* page?</w:t>
       </w:r>
     </w:p>
     <w:p>
@@ -979,53 +1002,428 @@
         </w:numPr>
       </w:pPr>
       <w:r>
+        <w:lastRenderedPageBreak/>
         <w:t>C</w:t>
       </w:r>
       <w:r>
         <w:rPr>
           <w:rFonts w:hint="eastAsia"/>
         </w:rPr>
-        <w:t>urrent는 time(NULL)을 넣으며(저장 기능의 용이성을 위해 있는 인자라서, 그냥 활용하실 때는 time(NULL)을 넣으시면 됩니다.), delta는 현재 기준으로 n초 후의 미리 알림을 설정하겠다는 뜻</w:t>
-      </w:r>
-      <w:r>
-        <w:rPr>
-          <w:rFonts w:hint="eastAsia"/>
-        </w:rPr>
+        <w:t>urrent는 time(NULL)을 넣으며(저장 기능의 용이성을 위해 있는 인자라서, 그냥 활용하실 때는 time(NULL)을 넣으시면 됩니다.), delta는 현재 기준으로 n초 후의 미리 알림을 설정하겠다는 뜻이며, repeatCnter과 intervals는 미리 알림 종료 시점 기준으로 얼마나 전부터 몇번 미리 알림을 띄우겠다 라는 의미입니다.</w:t>
+      </w:r>
+    </w:p>
+    <w:p>
+      <w:pPr>
+        <w:pStyle w:val="a6"/>
+        <w:numPr>
+          <w:ilvl w:val="0"/>
+          <w:numId w:val="2"/>
+        </w:numPr>
+      </w:pPr>
+      <w:r>
+        <w:rPr>
+          <w:rFonts w:hint="eastAsia"/>
+        </w:rPr>
+        <w:t>즉, 지금이 1시고 2시에 있는 약속을 30분 전부터 3번 미리 알림을 띄우고자 하면, 1시 30분, 1시 40분, 1시 50분에 미리 알림이 뜰 것입니다.</w:t>
+      </w:r>
+    </w:p>
+    <w:p>
+      <w:pPr>
+        <w:pStyle w:val="a6"/>
+        <w:numPr>
+          <w:ilvl w:val="0"/>
+          <w:numId w:val="2"/>
+        </w:numPr>
+      </w:pPr>
+      <w:r>
+        <w:t>W</w:t>
+      </w:r>
+      <w:r>
+        <w:rPr>
+          <w:rFonts w:hint="eastAsia"/>
+        </w:rPr>
+        <w:t>hat은 내용 string이며, 30자 제한입니다.</w:t>
+      </w:r>
+    </w:p>
+    <w:p>
+      <w:pPr>
+        <w:ind w:left="220"/>
+      </w:pPr>
+      <w:r>
+        <w:t>int isReminderSetAlready(char* str);</w:t>
+      </w:r>
+    </w:p>
+    <w:p>
+      <w:pPr>
+        <w:pStyle w:val="a6"/>
+        <w:numPr>
+          <w:ilvl w:val="0"/>
+          <w:numId w:val="2"/>
+        </w:numPr>
+      </w:pPr>
+      <w:r>
+        <w:rPr>
+          <w:rFonts w:hint="eastAsia"/>
+        </w:rPr>
+        <w:t>리마인더가 설정되어 있다면, 1을 반환함과 동시에 str에 앞서 말한 What이 저장됩니다.</w:t>
+      </w:r>
+    </w:p>
+    <w:p>
+      <w:pPr>
+        <w:pStyle w:val="a6"/>
+        <w:numPr>
+          <w:ilvl w:val="0"/>
+          <w:numId w:val="2"/>
+        </w:numPr>
+      </w:pPr>
+      <w:r>
+        <w:rPr>
+          <w:rFonts w:hint="eastAsia"/>
+        </w:rPr>
+        <w:t>라마인더가 설정되어 있지 않으면, 0을 반환합니다.</w:t>
+      </w:r>
+    </w:p>
+    <w:p>
+      <w:pPr>
+        <w:ind w:left="220"/>
+      </w:pPr>
+      <w:r>
+        <w:t>void turnOffReminder(void);</w:t>
+      </w:r>
+    </w:p>
+    <w:p>
+      <w:pPr>
+        <w:pStyle w:val="a6"/>
+        <w:numPr>
+          <w:ilvl w:val="0"/>
+          <w:numId w:val="2"/>
+        </w:numPr>
+      </w:pPr>
+      <w:r>
+        <w:rPr>
+          <w:rFonts w:hint="eastAsia"/>
+        </w:rPr>
+        <w:t>호출시 리마인더를 끕니다.</w:t>
+      </w:r>
+    </w:p>
+    <w:p>
+      <w:pPr>
+        <w:ind w:left="220"/>
+      </w:pPr>
+      <w:r>
+        <w:t>int getTodaySchedule_Summarized(unsigned long long today, char* strbuf);</w:t>
+      </w:r>
+    </w:p>
+    <w:p>
+      <w:pPr>
+        <w:pStyle w:val="a6"/>
+        <w:numPr>
+          <w:ilvl w:val="0"/>
+          <w:numId w:val="2"/>
+        </w:numPr>
+      </w:pPr>
+      <w:r>
+        <w:rPr>
+          <w:rFonts w:hint="eastAsia"/>
+        </w:rPr>
+        <w:t xml:space="preserve">업데이트 되었습니다. 삭제 기능이 구현된 만큼, 해당 자리에 레코드가 존재하지 않는다면 -1을 리턴하고 buf에 </w:t>
+      </w:r>
+      <w:r>
+        <w:t>“</w:t>
+      </w:r>
+      <w:r>
+        <w:rPr>
+          <w:rFonts w:hint="eastAsia"/>
+        </w:rPr>
+        <w:t>no_data</w:t>
+      </w:r>
+      <w:r>
+        <w:t>”</w:t>
+      </w:r>
+      <w:r>
+        <w:rPr>
+          <w:rFonts w:hint="eastAsia"/>
+        </w:rPr>
+        <w:t>를 기록합니다.</w:t>
+      </w:r>
+    </w:p>
+    <w:p>
+      <w:pPr>
+        <w:pStyle w:val="a6"/>
+        <w:numPr>
+          <w:ilvl w:val="0"/>
+          <w:numId w:val="2"/>
+        </w:numPr>
+      </w:pPr>
+      <w:r>
+        <w:rPr>
+          <w:rFonts w:hint="eastAsia"/>
+        </w:rPr>
+        <w:t>레코드가 있다면, 0을 반환합니다.</w:t>
+      </w:r>
+    </w:p>
+    <w:p>
+      <w:pPr>
+        <w:ind w:left="220"/>
+      </w:pPr>
+      <w:r>
+        <w:t>int getTodaySchedule_withDetails(unsigned long long today, char* strbuf);</w:t>
+      </w:r>
+    </w:p>
+    <w:p>
+      <w:pPr>
+        <w:pStyle w:val="a6"/>
+        <w:numPr>
+          <w:ilvl w:val="0"/>
+          <w:numId w:val="2"/>
+        </w:numPr>
+      </w:pPr>
+      <w:r>
+        <w:rPr>
+          <w:rFonts w:hint="eastAsia"/>
+        </w:rPr>
+        <w:t xml:space="preserve">업데이트 되었습니다. 삭제 기능이 구현된 만큼, 해당 자리에 레코드가 존재하지 않는다면 -1을 리턴하고 buf에 </w:t>
+      </w:r>
+      <w:r>
+        <w:t>“</w:t>
+      </w:r>
+      <w:r>
+        <w:rPr>
+          <w:rFonts w:hint="eastAsia"/>
+        </w:rPr>
+        <w:t>no_data</w:t>
+      </w:r>
+      <w:r>
+        <w:t>”</w:t>
+      </w:r>
+      <w:r>
+        <w:rPr>
+          <w:rFonts w:hint="eastAsia"/>
+        </w:rPr>
+        <w:t>를 기록합니다.</w:t>
+      </w:r>
+    </w:p>
+    <w:p>
+      <w:pPr>
+        <w:pStyle w:val="a6"/>
+        <w:numPr>
+          <w:ilvl w:val="0"/>
+          <w:numId w:val="2"/>
+        </w:numPr>
+      </w:pPr>
+      <w:r>
+        <w:rPr>
+          <w:rFonts w:hint="eastAsia"/>
+        </w:rPr>
+        <w:t>레코드가 있다면, 0을 반환합니다.</w:t>
+      </w:r>
+    </w:p>
+    <w:p>
+      <w:pPr>
+        <w:ind w:left="220"/>
+      </w:pPr>
+      <w:r>
+        <w:t>int setSchedule(unsigned long long today, char* title, char* details, int priority)</w:t>
+      </w:r>
+    </w:p>
+    <w:p>
+      <w:pPr>
+        <w:pStyle w:val="a6"/>
+        <w:numPr>
+          <w:ilvl w:val="0"/>
+          <w:numId w:val="2"/>
+        </w:numPr>
+      </w:pPr>
+      <w:r>
+        <w:rPr>
+          <w:rFonts w:hint="eastAsia"/>
+        </w:rPr>
+        <w:t>정상적으로 삽입이 완료되면 0</w:t>
+      </w:r>
+    </w:p>
+    <w:p>
+      <w:pPr>
+        <w:pStyle w:val="a6"/>
+        <w:numPr>
+          <w:ilvl w:val="0"/>
+          <w:numId w:val="2"/>
+        </w:numPr>
+      </w:pPr>
+      <w:r>
+        <w:rPr>
+          <w:rFonts w:hint="eastAsia"/>
+        </w:rPr>
+        <w:t>북마크가 겹치면 1</w:t>
+      </w:r>
+    </w:p>
+    <w:p>
+      <w:pPr>
+        <w:pStyle w:val="a6"/>
+        <w:numPr>
+          <w:ilvl w:val="0"/>
+          <w:numId w:val="2"/>
+        </w:numPr>
+      </w:pPr>
+      <w:r>
+        <w:rPr>
+          <w:rFonts w:hint="eastAsia"/>
+        </w:rPr>
+        <w:t>유효하지 않은 날짜는 2를 반환합니다.</w:t>
+      </w:r>
+    </w:p>
+    <w:p>
+      <w:pPr>
+        <w:ind w:left="220"/>
+      </w:pPr>
+      <w:r>
+        <w:t>void reminderHandler(int signum)</w:t>
+      </w:r>
+    </w:p>
+    <w:p>
+      <w:pPr>
+        <w:pStyle w:val="a6"/>
+        <w:numPr>
+          <w:ilvl w:val="0"/>
+          <w:numId w:val="2"/>
+        </w:numPr>
+      </w:pPr>
+      <w:r>
+        <w:rPr>
+          <w:rFonts w:hint="eastAsia"/>
+        </w:rPr>
+        <w:t>기능 구현 여부를 보이기 위해 CLI상에서 구동되지만, 실제로는 UX에서 이루어져야 하는 시그널 핸들링입니다. 구현 방식과 가이드라인은 dbCore 파일 내 각주를 참고해 주시면 감사하겠습니다.</w:t>
+      </w:r>
+    </w:p>
+    <w:p>
+      <w:pPr>
+        <w:ind w:left="220"/>
+      </w:pPr>
+      <w:r>
+        <w:t>F</w:t>
+      </w:r>
+      <w:r>
+        <w:rPr>
+          <w:rFonts w:hint="eastAsia"/>
+        </w:rPr>
+        <w:t>ormat string related</w:t>
+      </w:r>
+    </w:p>
+    <w:p>
+      <w:pPr>
+        <w:pStyle w:val="a6"/>
+        <w:numPr>
+          <w:ilvl w:val="0"/>
+          <w:numId w:val="2"/>
+        </w:numPr>
+      </w:pPr>
+      <w:r>
+        <w:rPr>
+          <w:rFonts w:hint="eastAsia"/>
+        </w:rPr>
+        <w:t>조언 해 주신대로 prefix code를 단순화 하여서, time, title, detail, bookmark 여부를 다음과 같은 논리에 기반하여 format string을 리턴합니다. (new line 여부는 ux단에서 해결합니다)</w:t>
+      </w:r>
+    </w:p>
+    <w:p>
+      <w:pPr>
+        <w:pStyle w:val="a6"/>
+        <w:numPr>
+          <w:ilvl w:val="0"/>
+          <w:numId w:val="2"/>
+        </w:numPr>
+      </w:pPr>
+      <w:r>
+        <w:rPr>
+          <w:rFonts w:hint="eastAsia"/>
+        </w:rPr>
+        <w:t>[^15:30*]^Sample_Title: 북마크* 된, 시간이 15:30인, 제목이 Sample_Title인 스트링</w:t>
+      </w:r>
+    </w:p>
+    <w:p>
+      <w:pPr>
+        <w:pStyle w:val="a6"/>
+        <w:numPr>
+          <w:ilvl w:val="0"/>
+          <w:numId w:val="2"/>
+        </w:numPr>
+      </w:pPr>
+      <w:r>
+        <w:rPr>
+          <w:rFonts w:hint="eastAsia"/>
+        </w:rPr>
+        <w:t>[^15:30]^Sample_Title: 시간이 15:30인, 제목이 Sample_Title인 스트링</w:t>
+      </w:r>
+    </w:p>
+    <w:p>
+      <w:pPr>
+        <w:pStyle w:val="a6"/>
+        <w:numPr>
+          <w:ilvl w:val="0"/>
+          <w:numId w:val="2"/>
+        </w:numPr>
+      </w:pPr>
+      <w:r>
+        <w:t>[^</w:t>
+      </w:r>
+      <w:r>
+        <w:rPr>
+          <w:rFonts w:hint="eastAsia"/>
+        </w:rPr>
+        <w:t>15:30</w:t>
+      </w:r>
+      <w:r>
+        <w:t>*]^%</w:t>
+      </w:r>
+      <w:r>
+        <w:rPr>
+          <w:rFonts w:hint="eastAsia"/>
+        </w:rPr>
+        <w:t>Sample_Title</w:t>
+      </w:r>
+      <w:r>
+        <w:t>]]</w:t>
+      </w:r>
+      <w:r>
+        <w:rPr>
+          <w:rFonts w:hint="eastAsia"/>
+        </w:rPr>
+        <w:t>Sample_Details: 북마크* 된, 시간이 15:30이고, 제목이 Sample_Title이며, 내용이 Sample_Details</w:t>
+      </w:r>
+    </w:p>
+    <w:p>
+      <w:pPr>
+        <w:pStyle w:val="a6"/>
+        <w:numPr>
+          <w:ilvl w:val="0"/>
+          <w:numId w:val="2"/>
+        </w:numPr>
+      </w:pPr>
+      <w:r>
         <w:lastRenderedPageBreak/>
-        <w:t>이며, repeatCnter과 intervals는 미리 알림 종료 시점 기준으로 얼마나 전부터 몇번 미리 알림을 띄우겠다 라는 의미입니다.</w:t>
-      </w:r>
-    </w:p>
-    <w:p>
-      <w:pPr>
-        <w:pStyle w:val="a6"/>
-        <w:numPr>
-          <w:ilvl w:val="0"/>
-          <w:numId w:val="2"/>
-        </w:numPr>
-      </w:pPr>
-      <w:r>
-        <w:rPr>
-          <w:rFonts w:hint="eastAsia"/>
-        </w:rPr>
-        <w:t>즉, 지금이 1시고 2시에 있는 약속을 30분 전부터 3번 미리 알림을 띄우고자 하면, 1시 30분, 1시 40분, 1시 50분에 미리 알림이 뜰 것입니다.</w:t>
-      </w:r>
-    </w:p>
-    <w:p>
-      <w:pPr>
-        <w:pStyle w:val="a6"/>
-        <w:numPr>
-          <w:ilvl w:val="0"/>
-          <w:numId w:val="2"/>
-        </w:numPr>
-      </w:pPr>
-      <w:r>
-        <w:t>W</w:t>
-      </w:r>
-      <w:r>
-        <w:rPr>
-          <w:rFonts w:hint="eastAsia"/>
-        </w:rPr>
-        <w:t>hat은 내용 string이며, 30자 제한입니다.</w:t>
+        <w:t>[^</w:t>
+      </w:r>
+      <w:r>
+        <w:rPr>
+          <w:rFonts w:hint="eastAsia"/>
+        </w:rPr>
+        <w:t>15:30</w:t>
+      </w:r>
+      <w:r>
+        <w:t>]^%</w:t>
+      </w:r>
+      <w:r>
+        <w:rPr>
+          <w:rFonts w:hint="eastAsia"/>
+        </w:rPr>
+        <w:t>Sample_Title</w:t>
+      </w:r>
+      <w:r>
+        <w:t>]]</w:t>
+      </w:r>
+      <w:r>
+        <w:rPr>
+          <w:rFonts w:hint="eastAsia"/>
+        </w:rPr>
+        <w:t>Sample_Details: 시간이 15:30이고, 제목이 Sample_Title이며, 내용이 Sample_Details</w:t>
       </w:r>
     </w:p>
     <w:p>
@@ -1033,387 +1431,6 @@
         <w:ind w:left="220"/>
       </w:pPr>
       <w:r>
-        <w:t>int isReminderSetAlready(char* str);</w:t>
-      </w:r>
-    </w:p>
-    <w:p>
-      <w:pPr>
-        <w:pStyle w:val="a6"/>
-        <w:numPr>
-          <w:ilvl w:val="0"/>
-          <w:numId w:val="2"/>
-        </w:numPr>
-      </w:pPr>
-      <w:r>
-        <w:rPr>
-          <w:rFonts w:hint="eastAsia"/>
-        </w:rPr>
-        <w:t>리마인더가 설정되어 있다면, 1을 반환함과 동시에 str에 앞서 말한 What이 저장됩니다.</w:t>
-      </w:r>
-    </w:p>
-    <w:p>
-      <w:pPr>
-        <w:pStyle w:val="a6"/>
-        <w:numPr>
-          <w:ilvl w:val="0"/>
-          <w:numId w:val="2"/>
-        </w:numPr>
-      </w:pPr>
-      <w:r>
-        <w:rPr>
-          <w:rFonts w:hint="eastAsia"/>
-        </w:rPr>
-        <w:t>라마인더가 설정되어 있지 않으면, 0을 반환합니다.</w:t>
-      </w:r>
-    </w:p>
-    <w:p>
-      <w:pPr>
-        <w:ind w:left="220"/>
-      </w:pPr>
-      <w:r>
-        <w:t>void turnOffReminder(void);</w:t>
-      </w:r>
-    </w:p>
-    <w:p>
-      <w:pPr>
-        <w:pStyle w:val="a6"/>
-        <w:numPr>
-          <w:ilvl w:val="0"/>
-          <w:numId w:val="2"/>
-        </w:numPr>
-      </w:pPr>
-      <w:r>
-        <w:rPr>
-          <w:rFonts w:hint="eastAsia"/>
-        </w:rPr>
-        <w:t>호출시 리마인더를 끕니다.</w:t>
-      </w:r>
-    </w:p>
-    <w:p>
-      <w:pPr>
-        <w:ind w:left="220"/>
-      </w:pPr>
-      <w:r>
-        <w:t>int getTodaySchedule_Summarized(unsigned long long today, char* strbuf);</w:t>
-      </w:r>
-    </w:p>
-    <w:p>
-      <w:pPr>
-        <w:pStyle w:val="a6"/>
-        <w:numPr>
-          <w:ilvl w:val="0"/>
-          <w:numId w:val="2"/>
-        </w:numPr>
-      </w:pPr>
-      <w:r>
-        <w:rPr>
-          <w:rFonts w:hint="eastAsia"/>
-        </w:rPr>
-        <w:t xml:space="preserve">업데이트 되었습니다. 삭제 기능이 구현된 만큼, 해당 자리에 레코드가 존재하지 않는다면 -1을 리턴하고 buf에 </w:t>
-      </w:r>
-      <w:r>
-        <w:t>“</w:t>
-      </w:r>
-      <w:r>
-        <w:rPr>
-          <w:rFonts w:hint="eastAsia"/>
-        </w:rPr>
-        <w:t>no_data</w:t>
-      </w:r>
-      <w:r>
-        <w:t>”</w:t>
-      </w:r>
-      <w:r>
-        <w:rPr>
-          <w:rFonts w:hint="eastAsia"/>
-        </w:rPr>
-        <w:t>를 기록합니다.</w:t>
-      </w:r>
-    </w:p>
-    <w:p>
-      <w:pPr>
-        <w:pStyle w:val="a6"/>
-        <w:numPr>
-          <w:ilvl w:val="0"/>
-          <w:numId w:val="2"/>
-        </w:numPr>
-      </w:pPr>
-      <w:r>
-        <w:rPr>
-          <w:rFonts w:hint="eastAsia"/>
-        </w:rPr>
-        <w:t>레코드가 있다면, 0을 반환합니다.</w:t>
-      </w:r>
-    </w:p>
-    <w:p>
-      <w:pPr>
-        <w:ind w:left="220"/>
-      </w:pPr>
-      <w:r>
-        <w:t>int getTodaySchedule_withDetails(unsigned long long today, char* strbuf);</w:t>
-      </w:r>
-    </w:p>
-    <w:p>
-      <w:pPr>
-        <w:pStyle w:val="a6"/>
-        <w:numPr>
-          <w:ilvl w:val="0"/>
-          <w:numId w:val="2"/>
-        </w:numPr>
-      </w:pPr>
-      <w:r>
-        <w:rPr>
-          <w:rFonts w:hint="eastAsia"/>
-        </w:rPr>
-        <w:t xml:space="preserve">업데이트 되었습니다. 삭제 기능이 구현된 만큼, 해당 자리에 레코드가 존재하지 않는다면 -1을 리턴하고 buf에 </w:t>
-      </w:r>
-      <w:r>
-        <w:t>“</w:t>
-      </w:r>
-      <w:r>
-        <w:rPr>
-          <w:rFonts w:hint="eastAsia"/>
-        </w:rPr>
-        <w:t>no_data</w:t>
-      </w:r>
-      <w:r>
-        <w:t>”</w:t>
-      </w:r>
-      <w:r>
-        <w:rPr>
-          <w:rFonts w:hint="eastAsia"/>
-        </w:rPr>
-        <w:t>를 기록합니다.</w:t>
-      </w:r>
-    </w:p>
-    <w:p>
-      <w:pPr>
-        <w:pStyle w:val="a6"/>
-        <w:numPr>
-          <w:ilvl w:val="0"/>
-          <w:numId w:val="2"/>
-        </w:numPr>
-      </w:pPr>
-      <w:r>
-        <w:rPr>
-          <w:rFonts w:hint="eastAsia"/>
-        </w:rPr>
-        <w:t>레코드가 있다면, 0을 반환합니다.</w:t>
-      </w:r>
-    </w:p>
-    <w:p>
-      <w:pPr>
-        <w:ind w:left="220"/>
-      </w:pPr>
-      <w:r>
-        <w:t>int setSchedule(unsigned long long today, char* title, char* details, int priority)</w:t>
-      </w:r>
-    </w:p>
-    <w:p>
-      <w:pPr>
-        <w:pStyle w:val="a6"/>
-        <w:numPr>
-          <w:ilvl w:val="0"/>
-          <w:numId w:val="2"/>
-        </w:numPr>
-      </w:pPr>
-      <w:r>
-        <w:rPr>
-          <w:rFonts w:hint="eastAsia"/>
-        </w:rPr>
-        <w:t>정상적으로 삽입이 완료되면 0</w:t>
-      </w:r>
-    </w:p>
-    <w:p>
-      <w:pPr>
-        <w:pStyle w:val="a6"/>
-        <w:numPr>
-          <w:ilvl w:val="0"/>
-          <w:numId w:val="2"/>
-        </w:numPr>
-      </w:pPr>
-      <w:r>
-        <w:rPr>
-          <w:rFonts w:hint="eastAsia"/>
-        </w:rPr>
-        <w:t>북마크가 겹치면 1</w:t>
-      </w:r>
-    </w:p>
-    <w:p>
-      <w:pPr>
-        <w:pStyle w:val="a6"/>
-        <w:numPr>
-          <w:ilvl w:val="0"/>
-          <w:numId w:val="2"/>
-        </w:numPr>
-      </w:pPr>
-      <w:r>
-        <w:rPr>
-          <w:rFonts w:hint="eastAsia"/>
-        </w:rPr>
-        <w:t>유효하지 않은 날짜는 2를 반환합니다.</w:t>
-      </w:r>
-    </w:p>
-    <w:p>
-      <w:pPr>
-        <w:ind w:left="220"/>
-      </w:pPr>
-      <w:r>
-        <w:t>void reminderHandler(int signum)</w:t>
-      </w:r>
-    </w:p>
-    <w:p>
-      <w:pPr>
-        <w:pStyle w:val="a6"/>
-        <w:numPr>
-          <w:ilvl w:val="0"/>
-          <w:numId w:val="2"/>
-        </w:numPr>
-      </w:pPr>
-      <w:r>
-        <w:rPr>
-          <w:rFonts w:hint="eastAsia"/>
-        </w:rPr>
-        <w:t>기능 구현 여부를 보이기 위해 CLI상에서 구동되지만, 실제로는 UX에서 이루어져야 하는 시그널 핸들링입니다. 구현 방식과 가이드라인은 dbCore 파일 내 각주를 참고해 주시면 감사하겠습니다.</w:t>
-      </w:r>
-    </w:p>
-    <w:p>
-      <w:pPr>
-        <w:ind w:left="220"/>
-      </w:pPr>
-      <w:r>
-        <w:t>F</w:t>
-      </w:r>
-      <w:r>
-        <w:rPr>
-          <w:rFonts w:hint="eastAsia"/>
-        </w:rPr>
-        <w:t>ormat string related</w:t>
-      </w:r>
-    </w:p>
-    <w:p>
-      <w:pPr>
-        <w:pStyle w:val="a6"/>
-        <w:numPr>
-          <w:ilvl w:val="0"/>
-          <w:numId w:val="2"/>
-        </w:numPr>
-      </w:pPr>
-      <w:r>
-        <w:rPr>
-          <w:rFonts w:hint="eastAsia"/>
-        </w:rPr>
-        <w:t>조언 해 주신대로 prefix code를 단순화 하여서, time, title, detail, bookmark 여부를 다음과 같은 논리에 기반하여 format string을 리턴합니다. (new line 여부는 ux단에서 해결합니다)</w:t>
-      </w:r>
-    </w:p>
-    <w:p>
-      <w:pPr>
-        <w:pStyle w:val="a6"/>
-        <w:numPr>
-          <w:ilvl w:val="0"/>
-          <w:numId w:val="2"/>
-        </w:numPr>
-      </w:pPr>
-      <w:r>
-        <w:rPr>
-          <w:rFonts w:hint="eastAsia"/>
-        </w:rPr>
-        <w:t>[^15:30*]^Sample_Title: 북마크* 된, 시간이 15:30인, 제목이 Sample_Title인 스트링</w:t>
-      </w:r>
-    </w:p>
-    <w:p>
-      <w:pPr>
-        <w:pStyle w:val="a6"/>
-        <w:numPr>
-          <w:ilvl w:val="0"/>
-          <w:numId w:val="2"/>
-        </w:numPr>
-      </w:pPr>
-      <w:r>
-        <w:rPr>
-          <w:rFonts w:hint="eastAsia"/>
-        </w:rPr>
-        <w:t>[^15:30]^Sample_Title: 시간이 15:30인, 제목이 Sample_Title인 스트링</w:t>
-      </w:r>
-    </w:p>
-    <w:p>
-      <w:pPr>
-        <w:pStyle w:val="a6"/>
-        <w:numPr>
-          <w:ilvl w:val="0"/>
-          <w:numId w:val="2"/>
-        </w:numPr>
-      </w:pPr>
-      <w:r>
-        <w:t>[^</w:t>
-      </w:r>
-      <w:r>
-        <w:rPr>
-          <w:rFonts w:hint="eastAsia"/>
-        </w:rPr>
-        <w:t>15:30</w:t>
-      </w:r>
-      <w:r>
-        <w:t>*]^%</w:t>
-      </w:r>
-      <w:r>
-        <w:rPr>
-          <w:rFonts w:hint="eastAsia"/>
-        </w:rPr>
-        <w:t>Sample_Title</w:t>
-      </w:r>
-      <w:r>
-        <w:t>]]</w:t>
-      </w:r>
-      <w:r>
-        <w:rPr>
-          <w:rFonts w:hint="eastAsia"/>
-        </w:rPr>
-        <w:t>Sample_Details: 북마크* 된, 시간이 15:30이고, 제목이 Sample_Title이며, 내용이 Sample_Details</w:t>
-      </w:r>
-    </w:p>
-    <w:p>
-      <w:pPr>
-        <w:pStyle w:val="a6"/>
-        <w:numPr>
-          <w:ilvl w:val="0"/>
-          <w:numId w:val="2"/>
-        </w:numPr>
-      </w:pPr>
-      <w:r>
-        <w:t>[^</w:t>
-      </w:r>
-      <w:r>
-        <w:rPr>
-          <w:rFonts w:hint="eastAsia"/>
-        </w:rPr>
-        <w:t>15:30</w:t>
-      </w:r>
-      <w:r>
-        <w:t>]^%</w:t>
-      </w:r>
-      <w:r>
-        <w:rPr>
-          <w:rFonts w:hint="eastAsia"/>
-        </w:rPr>
-        <w:t>Sample_Title</w:t>
-      </w:r>
-      <w:r>
-        <w:t>]]</w:t>
-      </w:r>
-      <w:r>
-        <w:rPr>
-          <w:rFonts w:hint="eastAsia"/>
-        </w:rPr>
-        <w:t>Sample_Details: 시간이 15:30이고, 제목이 Sample_Title이며, 내용이 Sample_Details</w:t>
-      </w:r>
-    </w:p>
-    <w:p>
-      <w:pPr>
-        <w:ind w:left="220"/>
-      </w:pPr>
-      <w:r>
-        <w:lastRenderedPageBreak/>
         <w:t>int editWhileIterate(unsigned long long src, int pageNum, unsigned long long t_day, char* t_title, char* t_details, int t_priority)</w:t>
       </w:r>
       <w:r>
@@ -1723,7 +1740,7 @@
           <w:noProof/>
         </w:rPr>
         <w:drawing>
-          <wp:inline distT="0" distB="0" distL="0" distR="0" wp14:anchorId="35E3820C" wp14:editId="28288F30">
+          <wp:inline distT="0" distB="0" distL="0" distR="0" wp14:anchorId="35E3820C" wp14:editId="487DDAC0">
             <wp:extent cx="6629400" cy="3803650"/>
             <wp:effectExtent l="0" t="0" r="0" b="6350"/>
             <wp:docPr id="948048947" name="그림 1"/>

</xml_diff>

<commit_message>
v 0.0.8, lots of improvements especially in dbCore part
</commit_message>
<xml_diff>
--- a/Documenation_About_Methods.docx
+++ b/Documenation_About_Methods.docx
@@ -548,297 +548,310 @@
         <w:rPr>
           <w:b/>
           <w:bCs/>
-          <w:sz w:val="24"/>
-          <w:szCs w:val="28"/>
-        </w:rPr>
-      </w:pPr>
-      <w:r>
-        <w:rPr>
-          <w:rFonts w:hint="eastAsia"/>
+        </w:rPr>
+      </w:pPr>
+      <w:r>
+        <w:rPr>
+          <w:rFonts w:hint="eastAsia"/>
+          <w:b/>
+          <w:bCs/>
+        </w:rPr>
+        <w:t>Week 2 수정사항</w:t>
+      </w:r>
+    </w:p>
+    <w:p>
+      <w:pPr>
+        <w:rPr>
           <w:b/>
           <w:bCs/>
           <w:sz w:val="24"/>
           <w:szCs w:val="28"/>
         </w:rPr>
-        <w:t>UX 파트 (plnit_uxCore.c)</w:t>
-      </w:r>
-    </w:p>
-    <w:p>
-      <w:pPr>
-        <w:ind w:leftChars="100" w:left="220"/>
-      </w:pPr>
-      <w:r>
-        <w:t>void clearGivenCalendarArea(int row, int col);</w:t>
-      </w:r>
-    </w:p>
-    <w:p>
-      <w:pPr>
-        <w:pStyle w:val="a6"/>
-        <w:numPr>
-          <w:ilvl w:val="0"/>
-          <w:numId w:val="2"/>
-        </w:numPr>
-      </w:pPr>
-      <w:r>
-        <w:rPr>
-          <w:rFonts w:hint="eastAsia"/>
-        </w:rPr>
-        <w:t>6 by 7 구조의 달력의 각 칸을 지정하여, 그 칸의 모든 내용을 지웁니다.</w:t>
-      </w:r>
-    </w:p>
-    <w:p>
-      <w:pPr>
-        <w:ind w:leftChars="100" w:left="220"/>
-      </w:pPr>
-      <w:r>
-        <w:t>void clearGivenRowCols(int fromRow, int fromCol, int toRow, int toCol);</w:t>
-      </w:r>
-    </w:p>
-    <w:p>
-      <w:pPr>
-        <w:pStyle w:val="a6"/>
-        <w:numPr>
-          <w:ilvl w:val="0"/>
-          <w:numId w:val="2"/>
-        </w:numPr>
-      </w:pPr>
-      <w:r>
-        <w:rPr>
-          <w:rFonts w:hint="eastAsia"/>
-        </w:rPr>
-        <w:t>clearGivenNonCalendarArea에서 내부적으로 사용되는 함수입니다.</w:t>
-      </w:r>
-    </w:p>
-    <w:p>
-      <w:pPr>
-        <w:ind w:leftChars="100" w:left="220"/>
-      </w:pPr>
-      <w:r>
-        <w:t>void clearGivenNonCalendarArea(/*pre-defined Macros*/int area);</w:t>
-      </w:r>
-    </w:p>
-    <w:p>
-      <w:pPr>
-        <w:pStyle w:val="a6"/>
-        <w:numPr>
-          <w:ilvl w:val="0"/>
-          <w:numId w:val="2"/>
-        </w:numPr>
-      </w:pPr>
-      <w:r>
-        <w:rPr>
-          <w:rFonts w:hint="eastAsia"/>
-        </w:rPr>
-        <w:t>SLL, SLC 등의 영역을 매크로(#define)로 지정하였기에,</w:t>
-      </w:r>
-    </w:p>
-    <w:p>
-      <w:pPr>
-        <w:ind w:leftChars="100" w:left="220" w:firstLine="360"/>
-      </w:pPr>
-      <w:r>
-        <w:rPr>
-          <w:rFonts w:hint="eastAsia"/>
-        </w:rPr>
-        <w:t>clearGivenNonCalendarArea(SLC) 등의 방식으로 사용 가능합니다.</w:t>
-      </w:r>
-    </w:p>
-    <w:p>
-      <w:pPr>
-        <w:ind w:leftChars="100" w:left="220"/>
-      </w:pPr>
-      <w:r>
-        <w:t>void save_UXPart(void);</w:t>
-      </w:r>
-    </w:p>
-    <w:p>
-      <w:pPr>
-        <w:pStyle w:val="a6"/>
-        <w:numPr>
-          <w:ilvl w:val="0"/>
-          <w:numId w:val="2"/>
-        </w:numPr>
-      </w:pPr>
-      <w:r>
-        <w:rPr>
-          <w:rFonts w:hint="eastAsia"/>
-        </w:rPr>
-        <w:lastRenderedPageBreak/>
-        <w:t>저장되었음을 알리는 UX적인 기능을 추가적으로 발휘하며, 저장 액션을 수행하는 함수입니다.</w:t>
-      </w:r>
-    </w:p>
-    <w:p>
-      <w:pPr>
-        <w:ind w:leftChars="100" w:left="220" w:firstLine="360"/>
-      </w:pPr>
-      <w:r>
-        <w:t>C</w:t>
-      </w:r>
-      <w:r>
-        <w:rPr>
-          <w:rFonts w:hint="eastAsia"/>
-        </w:rPr>
-        <w:t>ritical part인 만큼, sigprocmask등으로 시그널 블로킹이 필요 해 보입니다.</w:t>
-      </w:r>
-    </w:p>
-    <w:p>
-      <w:pPr>
-        <w:ind w:leftChars="100" w:left="220"/>
-      </w:pPr>
-      <w:r>
-        <w:t>void load_UXPart(void);</w:t>
-      </w:r>
-    </w:p>
-    <w:p>
-      <w:pPr>
-        <w:pStyle w:val="a6"/>
-        <w:numPr>
-          <w:ilvl w:val="0"/>
-          <w:numId w:val="2"/>
-        </w:numPr>
-      </w:pPr>
-      <w:r>
-        <w:rPr>
-          <w:rFonts w:hint="eastAsia"/>
-        </w:rPr>
-        <w:t>로드되었음을 알리는 UX적인 기능을 추가적으로 발휘하며, 로드 액션을 수행하는 함수입니다.</w:t>
-      </w:r>
-    </w:p>
-    <w:p>
-      <w:pPr>
-        <w:ind w:leftChars="100" w:left="220" w:firstLine="360"/>
-      </w:pPr>
-      <w:r>
-        <w:t>C</w:t>
-      </w:r>
-      <w:r>
-        <w:rPr>
-          <w:rFonts w:hint="eastAsia"/>
-        </w:rPr>
-        <w:t>ritical part인 만큼, sigprocmask등으로 시그널 블로킹이 필요 해 보입니다.</w:t>
-      </w:r>
-    </w:p>
-    <w:p>
-      <w:pPr>
-        <w:ind w:leftChars="100" w:left="220"/>
-      </w:pPr>
-      <w:r>
-        <w:t xml:space="preserve">void setInputModeSigHandler(int status); </w:t>
-      </w:r>
-    </w:p>
-    <w:p>
-      <w:pPr>
-        <w:pStyle w:val="a6"/>
-        <w:numPr>
-          <w:ilvl w:val="0"/>
-          <w:numId w:val="2"/>
-        </w:numPr>
-      </w:pPr>
-      <w:r>
-        <w:rPr>
-          <w:rFonts w:hint="eastAsia"/>
-        </w:rPr>
-        <w:t>입력 모드 수행 중 나가기 동작을 수행하기 위한 signal handling method입니다.</w:t>
-      </w:r>
-    </w:p>
-    <w:p>
-      <w:pPr>
-        <w:ind w:leftChars="100" w:left="220"/>
-      </w:pPr>
-      <w:r>
-        <w:t>void inputMode_sigHndl(int signum);</w:t>
-      </w:r>
-    </w:p>
-    <w:p>
-      <w:pPr>
-        <w:pStyle w:val="a6"/>
-        <w:numPr>
-          <w:ilvl w:val="0"/>
-          <w:numId w:val="2"/>
-        </w:numPr>
-      </w:pPr>
-      <w:r>
-        <w:rPr>
-          <w:rFonts w:hint="eastAsia"/>
-        </w:rPr>
-        <w:t>입력 모드용 signal handler 입니다.</w:t>
-      </w:r>
-    </w:p>
-    <w:p>
-      <w:pPr>
-        <w:ind w:left="220"/>
-      </w:pPr>
-      <w:r>
-        <w:t>void popup(char* title, char* str1, char* str2, int delay)</w:t>
-      </w:r>
-    </w:p>
-    <w:p>
-      <w:pPr>
-        <w:pStyle w:val="a6"/>
-        <w:numPr>
-          <w:ilvl w:val="0"/>
-          <w:numId w:val="2"/>
-        </w:numPr>
-      </w:pPr>
-      <w:r>
-        <w:rPr>
-          <w:rFonts w:hint="eastAsia"/>
-        </w:rPr>
-        <w:t xml:space="preserve">title에는 알림의 제목을, str1과 str2는 알림의 내용을 표시 할 수 있습니다. </w:t>
-      </w:r>
-      <w:r>
-        <w:t>D</w:t>
-      </w:r>
-      <w:r>
-        <w:rPr>
-          <w:rFonts w:hint="eastAsia"/>
-        </w:rPr>
-        <w:t>elay는 초 단위로 입력받으며, 현재 프로세스에 미리 알림 등으로 인해 itimer가 설정 되었을 경우, 충돌을 피하기 위해 fork()로 구현되어 있습니다.</w:t>
-      </w:r>
-    </w:p>
-    <w:p>
-      <w:pPr>
-        <w:ind w:left="220"/>
-      </w:pPr>
-      <w:r>
-        <w:t>void edit_plan(unsigned long long targetDate, int* page);</w:t>
-      </w:r>
-    </w:p>
-    <w:p>
-      <w:pPr>
-        <w:pStyle w:val="a6"/>
-        <w:numPr>
-          <w:ilvl w:val="0"/>
-          <w:numId w:val="2"/>
-        </w:numPr>
-        <w:rPr>
-          <w:rFonts w:hint="eastAsia"/>
-        </w:rPr>
-      </w:pPr>
-      <w:r>
-        <w:rPr>
-          <w:rFonts w:hint="eastAsia"/>
-        </w:rPr>
-        <w:t>??? int* page?</w:t>
-      </w:r>
-    </w:p>
-    <w:p>
-      <w:pPr>
-        <w:rPr>
+      </w:pPr>
+      <w:r>
+        <w:rPr>
+          <w:rFonts w:hint="eastAsia"/>
           <w:b/>
           <w:bCs/>
           <w:sz w:val="24"/>
           <w:szCs w:val="28"/>
         </w:rPr>
-      </w:pPr>
-      <w:r>
-        <w:rPr>
-          <w:rFonts w:hint="eastAsia"/>
+        <w:t>UX 파트 (plnit_uxCore.c)</w:t>
+      </w:r>
+    </w:p>
+    <w:p>
+      <w:pPr>
+        <w:ind w:leftChars="100" w:left="220"/>
+      </w:pPr>
+      <w:r>
+        <w:t>void clearGivenCalendarArea(int row, int col);</w:t>
+      </w:r>
+    </w:p>
+    <w:p>
+      <w:pPr>
+        <w:pStyle w:val="a6"/>
+        <w:numPr>
+          <w:ilvl w:val="0"/>
+          <w:numId w:val="2"/>
+        </w:numPr>
+      </w:pPr>
+      <w:r>
+        <w:rPr>
+          <w:rFonts w:hint="eastAsia"/>
+        </w:rPr>
+        <w:t>6 by 7 구조의 달력의 각 칸을 지정하여, 그 칸의 모든 내용을 지웁니다.</w:t>
+      </w:r>
+    </w:p>
+    <w:p>
+      <w:pPr>
+        <w:ind w:leftChars="100" w:left="220"/>
+      </w:pPr>
+      <w:r>
+        <w:t>void clearGivenRowCols(int fromRow, int fromCol, int toRow, int toCol);</w:t>
+      </w:r>
+    </w:p>
+    <w:p>
+      <w:pPr>
+        <w:pStyle w:val="a6"/>
+        <w:numPr>
+          <w:ilvl w:val="0"/>
+          <w:numId w:val="2"/>
+        </w:numPr>
+      </w:pPr>
+      <w:r>
+        <w:rPr>
+          <w:rFonts w:hint="eastAsia"/>
+        </w:rPr>
+        <w:t>clearGivenNonCalendarArea에서 내부적으로 사용되는 함수입니다.</w:t>
+      </w:r>
+    </w:p>
+    <w:p>
+      <w:pPr>
+        <w:ind w:leftChars="100" w:left="220"/>
+      </w:pPr>
+      <w:r>
+        <w:t>void clearGivenNonCalendarArea(/*pre-defined Macros*/int area);</w:t>
+      </w:r>
+    </w:p>
+    <w:p>
+      <w:pPr>
+        <w:pStyle w:val="a6"/>
+        <w:numPr>
+          <w:ilvl w:val="0"/>
+          <w:numId w:val="2"/>
+        </w:numPr>
+      </w:pPr>
+      <w:r>
+        <w:rPr>
+          <w:rFonts w:hint="eastAsia"/>
+        </w:rPr>
+        <w:t>SLL, SLC 등의 영역을 매크로(#define)로 지정하였기에,</w:t>
+      </w:r>
+    </w:p>
+    <w:p>
+      <w:pPr>
+        <w:ind w:leftChars="100" w:left="220" w:firstLine="360"/>
+      </w:pPr>
+      <w:r>
+        <w:rPr>
+          <w:rFonts w:hint="eastAsia"/>
+        </w:rPr>
+        <w:t>clearGivenNonCalendarArea(SLC) 등의 방식으로 사용 가능합니다.</w:t>
+      </w:r>
+    </w:p>
+    <w:p>
+      <w:pPr>
+        <w:ind w:leftChars="100" w:left="220"/>
+      </w:pPr>
+      <w:r>
+        <w:lastRenderedPageBreak/>
+        <w:t>void save_UXPart(void);</w:t>
+      </w:r>
+    </w:p>
+    <w:p>
+      <w:pPr>
+        <w:pStyle w:val="a6"/>
+        <w:numPr>
+          <w:ilvl w:val="0"/>
+          <w:numId w:val="2"/>
+        </w:numPr>
+      </w:pPr>
+      <w:r>
+        <w:rPr>
+          <w:rFonts w:hint="eastAsia"/>
+        </w:rPr>
+        <w:t>저장되었음을 알리는 UX적인 기능을 추가적으로 발휘하며, 저장 액션을 수행하는 함수입니다.</w:t>
+      </w:r>
+    </w:p>
+    <w:p>
+      <w:pPr>
+        <w:ind w:leftChars="100" w:left="220" w:firstLine="360"/>
+      </w:pPr>
+      <w:r>
+        <w:t>C</w:t>
+      </w:r>
+      <w:r>
+        <w:rPr>
+          <w:rFonts w:hint="eastAsia"/>
+        </w:rPr>
+        <w:t>ritical part인 만큼, sigprocmask등으로 시그널 블로킹이 필요 해 보입니다.</w:t>
+      </w:r>
+    </w:p>
+    <w:p>
+      <w:pPr>
+        <w:ind w:leftChars="100" w:left="220"/>
+      </w:pPr>
+      <w:r>
+        <w:t>void load_UXPart(void);</w:t>
+      </w:r>
+    </w:p>
+    <w:p>
+      <w:pPr>
+        <w:pStyle w:val="a6"/>
+        <w:numPr>
+          <w:ilvl w:val="0"/>
+          <w:numId w:val="2"/>
+        </w:numPr>
+      </w:pPr>
+      <w:r>
+        <w:rPr>
+          <w:rFonts w:hint="eastAsia"/>
+        </w:rPr>
+        <w:t>로드되었음을 알리는 UX적인 기능을 추가적으로 발휘하며, 로드 액션을 수행하는 함수입니다.</w:t>
+      </w:r>
+    </w:p>
+    <w:p>
+      <w:pPr>
+        <w:ind w:leftChars="100" w:left="220" w:firstLine="360"/>
+      </w:pPr>
+      <w:r>
+        <w:t>C</w:t>
+      </w:r>
+      <w:r>
+        <w:rPr>
+          <w:rFonts w:hint="eastAsia"/>
+        </w:rPr>
+        <w:t>ritical part인 만큼, sigprocmask등으로 시그널 블로킹이 필요 해 보입니다.</w:t>
+      </w:r>
+    </w:p>
+    <w:p>
+      <w:pPr>
+        <w:ind w:leftChars="100" w:left="220"/>
+      </w:pPr>
+      <w:r>
+        <w:t xml:space="preserve">void setInputModeSigHandler(int status); </w:t>
+      </w:r>
+    </w:p>
+    <w:p>
+      <w:pPr>
+        <w:pStyle w:val="a6"/>
+        <w:numPr>
+          <w:ilvl w:val="0"/>
+          <w:numId w:val="2"/>
+        </w:numPr>
+      </w:pPr>
+      <w:r>
+        <w:rPr>
+          <w:rFonts w:hint="eastAsia"/>
+        </w:rPr>
+        <w:t>입력 모드 수행 중 나가기 동작을 수행하기 위한 signal handling method입니다.</w:t>
+      </w:r>
+    </w:p>
+    <w:p>
+      <w:pPr>
+        <w:ind w:leftChars="100" w:left="220"/>
+      </w:pPr>
+      <w:r>
+        <w:t>void inputMode_sigHndl(int signum);</w:t>
+      </w:r>
+    </w:p>
+    <w:p>
+      <w:pPr>
+        <w:pStyle w:val="a6"/>
+        <w:numPr>
+          <w:ilvl w:val="0"/>
+          <w:numId w:val="2"/>
+        </w:numPr>
+      </w:pPr>
+      <w:r>
+        <w:rPr>
+          <w:rFonts w:hint="eastAsia"/>
+        </w:rPr>
+        <w:t>입력 모드용 signal handler 입니다.</w:t>
+      </w:r>
+    </w:p>
+    <w:p>
+      <w:pPr>
+        <w:ind w:left="220"/>
+      </w:pPr>
+      <w:r>
+        <w:t>void popup(char* title, char* str1, char* str2, int delay)</w:t>
+      </w:r>
+    </w:p>
+    <w:p>
+      <w:pPr>
+        <w:pStyle w:val="a6"/>
+        <w:numPr>
+          <w:ilvl w:val="0"/>
+          <w:numId w:val="2"/>
+        </w:numPr>
+      </w:pPr>
+      <w:r>
+        <w:rPr>
+          <w:rFonts w:hint="eastAsia"/>
+        </w:rPr>
+        <w:t xml:space="preserve">title에는 알림의 제목을, str1과 str2는 알림의 내용을 표시 할 수 있습니다. </w:t>
+      </w:r>
+      <w:r>
+        <w:t>D</w:t>
+      </w:r>
+      <w:r>
+        <w:rPr>
+          <w:rFonts w:hint="eastAsia"/>
+        </w:rPr>
+        <w:t>elay는 초 단위로 입력받으며, 현재 프로세스에 미리 알림 등으로 인해 itimer가 설정 되었을 경우, 충돌을 피하기 위해 fork()로 구현되어 있습니다.</w:t>
+      </w:r>
+    </w:p>
+    <w:p>
+      <w:pPr>
+        <w:ind w:left="220"/>
+      </w:pPr>
+      <w:r>
+        <w:t>void edit_plan(unsigned long long targetDate, int* page);</w:t>
+      </w:r>
+    </w:p>
+    <w:p>
+      <w:pPr>
+        <w:pStyle w:val="a6"/>
+        <w:numPr>
+          <w:ilvl w:val="0"/>
+          <w:numId w:val="2"/>
+        </w:numPr>
+      </w:pPr>
+      <w:r>
+        <w:rPr>
+          <w:rFonts w:hint="eastAsia"/>
+        </w:rPr>
+        <w:t>??? int* page?</w:t>
+      </w:r>
+    </w:p>
+    <w:p>
+      <w:pPr>
+        <w:rPr>
           <w:b/>
           <w:bCs/>
           <w:sz w:val="24"/>
           <w:szCs w:val="28"/>
         </w:rPr>
+      </w:pPr>
+      <w:r>
+        <w:rPr>
+          <w:rFonts w:hint="eastAsia"/>
+          <w:b/>
+          <w:bCs/>
+          <w:sz w:val="24"/>
+          <w:szCs w:val="28"/>
+        </w:rPr>
         <w:t>Core 파트 (plnit_dbCore.c)</w:t>
       </w:r>
     </w:p>
@@ -990,6 +1003,7 @@
         <w:ind w:left="220"/>
       </w:pPr>
       <w:r>
+        <w:lastRenderedPageBreak/>
         <w:t>int setReminder(time_t current, time_t delta, int repeatCnter, char* what, int intervals);</w:t>
       </w:r>
     </w:p>
@@ -1002,47 +1016,433 @@
         </w:numPr>
       </w:pPr>
       <w:r>
+        <w:t>C</w:t>
+      </w:r>
+      <w:r>
+        <w:rPr>
+          <w:rFonts w:hint="eastAsia"/>
+        </w:rPr>
+        <w:t>urrent는 time(NULL)을 넣으며(저장 기능의 용이성을 위해 있는 인자라서, 그냥 활용하실 때는 time(NULL)을 넣으시면 됩니다.), delta는 현재 기준으로 n초 후의 미리 알림을 설정하겠다는 뜻이며, repeatCnter과 intervals는 미리 알림 종료 시점 기준으로 얼마나 전부터 몇번 미리 알림을 띄우겠다 라는 의미입니다.</w:t>
+      </w:r>
+    </w:p>
+    <w:p>
+      <w:pPr>
+        <w:pStyle w:val="a6"/>
+        <w:numPr>
+          <w:ilvl w:val="0"/>
+          <w:numId w:val="2"/>
+        </w:numPr>
+      </w:pPr>
+      <w:r>
+        <w:rPr>
+          <w:rFonts w:hint="eastAsia"/>
+        </w:rPr>
+        <w:t>즉, 지금이 1시고 2시에 있는 약속을 30분 전부터 3번 미리 알림을 띄우고자 하면, 1시 30분, 1시 40분, 1시 50분에 미리 알림이 뜰 것입니다.</w:t>
+      </w:r>
+    </w:p>
+    <w:p>
+      <w:pPr>
+        <w:pStyle w:val="a6"/>
+        <w:numPr>
+          <w:ilvl w:val="0"/>
+          <w:numId w:val="2"/>
+        </w:numPr>
+      </w:pPr>
+      <w:r>
+        <w:t>W</w:t>
+      </w:r>
+      <w:r>
+        <w:rPr>
+          <w:rFonts w:hint="eastAsia"/>
+        </w:rPr>
+        <w:t>hat은 내용 string이며, 30자 제한입니다.</w:t>
+      </w:r>
+    </w:p>
+    <w:p>
+      <w:pPr>
+        <w:ind w:left="220"/>
+      </w:pPr>
+      <w:r>
+        <w:t>int isReminderSetAlready(char* str);</w:t>
+      </w:r>
+    </w:p>
+    <w:p>
+      <w:pPr>
+        <w:pStyle w:val="a6"/>
+        <w:numPr>
+          <w:ilvl w:val="0"/>
+          <w:numId w:val="2"/>
+        </w:numPr>
+      </w:pPr>
+      <w:r>
+        <w:rPr>
+          <w:rFonts w:hint="eastAsia"/>
+        </w:rPr>
+        <w:t>리마인더가 설정되어 있다면, 1을 반환함과 동시에 str에 앞서 말한 What이 저장됩니다.</w:t>
+      </w:r>
+    </w:p>
+    <w:p>
+      <w:pPr>
+        <w:pStyle w:val="a6"/>
+        <w:numPr>
+          <w:ilvl w:val="0"/>
+          <w:numId w:val="2"/>
+        </w:numPr>
+      </w:pPr>
+      <w:r>
+        <w:rPr>
+          <w:rFonts w:hint="eastAsia"/>
+        </w:rPr>
+        <w:t>라마인더가 설정되어 있지 않으면, 0을 반환합니다.</w:t>
+      </w:r>
+    </w:p>
+    <w:p>
+      <w:pPr>
+        <w:ind w:left="220"/>
+      </w:pPr>
+      <w:r>
+        <w:t>void turnOffReminder(void);</w:t>
+      </w:r>
+    </w:p>
+    <w:p>
+      <w:pPr>
+        <w:pStyle w:val="a6"/>
+        <w:numPr>
+          <w:ilvl w:val="0"/>
+          <w:numId w:val="2"/>
+        </w:numPr>
+      </w:pPr>
+      <w:r>
+        <w:rPr>
+          <w:rFonts w:hint="eastAsia"/>
+        </w:rPr>
+        <w:t>호출시 리마인더를 끕니다.</w:t>
+      </w:r>
+    </w:p>
+    <w:p>
+      <w:pPr>
+        <w:ind w:left="220"/>
+      </w:pPr>
+      <w:r>
+        <w:t>int getTodaySchedule_Summarized(unsigned long long today, char* strbuf);</w:t>
+      </w:r>
+    </w:p>
+    <w:p>
+      <w:pPr>
+        <w:pStyle w:val="a6"/>
+        <w:numPr>
+          <w:ilvl w:val="0"/>
+          <w:numId w:val="2"/>
+        </w:numPr>
+      </w:pPr>
+      <w:r>
+        <w:rPr>
+          <w:rFonts w:hint="eastAsia"/>
+        </w:rPr>
+        <w:t xml:space="preserve">업데이트 되었습니다. 삭제 기능이 구현된 만큼, 해당 자리에 레코드가 존재하지 않는다면 -1을 리턴하고 buf에 </w:t>
+      </w:r>
+      <w:r>
+        <w:t>“</w:t>
+      </w:r>
+      <w:r>
+        <w:rPr>
+          <w:rFonts w:hint="eastAsia"/>
+        </w:rPr>
+        <w:t>no_data</w:t>
+      </w:r>
+      <w:r>
+        <w:t>”</w:t>
+      </w:r>
+      <w:r>
+        <w:rPr>
+          <w:rFonts w:hint="eastAsia"/>
+        </w:rPr>
+        <w:t>를 기록합니다.</w:t>
+      </w:r>
+    </w:p>
+    <w:p>
+      <w:pPr>
+        <w:pStyle w:val="a6"/>
+        <w:numPr>
+          <w:ilvl w:val="0"/>
+          <w:numId w:val="2"/>
+        </w:numPr>
+      </w:pPr>
+      <w:r>
+        <w:rPr>
+          <w:rFonts w:hint="eastAsia"/>
+        </w:rPr>
+        <w:t>레코드가 있다면, 0을 반환합니다.</w:t>
+      </w:r>
+    </w:p>
+    <w:p>
+      <w:pPr>
+        <w:ind w:left="220"/>
+      </w:pPr>
+      <w:r>
+        <w:t>int getTodaySchedule_withDetails(unsigned long long today, char* strbuf);</w:t>
+      </w:r>
+    </w:p>
+    <w:p>
+      <w:pPr>
+        <w:pStyle w:val="a6"/>
+        <w:numPr>
+          <w:ilvl w:val="0"/>
+          <w:numId w:val="2"/>
+        </w:numPr>
+      </w:pPr>
+      <w:r>
+        <w:rPr>
+          <w:rFonts w:hint="eastAsia"/>
+        </w:rPr>
+        <w:t xml:space="preserve">업데이트 되었습니다. 삭제 기능이 구현된 만큼, 해당 자리에 레코드가 존재하지 않는다면 -1을 리턴하고 buf에 </w:t>
+      </w:r>
+      <w:r>
+        <w:t>“</w:t>
+      </w:r>
+      <w:r>
+        <w:rPr>
+          <w:rFonts w:hint="eastAsia"/>
+        </w:rPr>
+        <w:t>no_data</w:t>
+      </w:r>
+      <w:r>
+        <w:t>”</w:t>
+      </w:r>
+      <w:r>
+        <w:rPr>
+          <w:rFonts w:hint="eastAsia"/>
+        </w:rPr>
+        <w:t>를 기록합니다.</w:t>
+      </w:r>
+    </w:p>
+    <w:p>
+      <w:pPr>
+        <w:pStyle w:val="a6"/>
+        <w:numPr>
+          <w:ilvl w:val="0"/>
+          <w:numId w:val="2"/>
+        </w:numPr>
+      </w:pPr>
+      <w:r>
+        <w:rPr>
+          <w:rFonts w:hint="eastAsia"/>
+        </w:rPr>
+        <w:t>레코드가 있다면, 0을 반환합니다.</w:t>
+      </w:r>
+    </w:p>
+    <w:p>
+      <w:pPr>
+        <w:ind w:left="220"/>
+      </w:pPr>
+      <w:r>
+        <w:t>int setSchedule(unsigned long long today, char* title, char* details, int priority)</w:t>
+      </w:r>
+    </w:p>
+    <w:p>
+      <w:pPr>
+        <w:pStyle w:val="a6"/>
+        <w:numPr>
+          <w:ilvl w:val="0"/>
+          <w:numId w:val="2"/>
+        </w:numPr>
+      </w:pPr>
+      <w:r>
+        <w:rPr>
+          <w:rFonts w:hint="eastAsia"/>
+        </w:rPr>
+        <w:t>정상적으로 삽입이 완료되면 0</w:t>
+      </w:r>
+    </w:p>
+    <w:p>
+      <w:pPr>
+        <w:pStyle w:val="a6"/>
+        <w:numPr>
+          <w:ilvl w:val="0"/>
+          <w:numId w:val="2"/>
+        </w:numPr>
+      </w:pPr>
+      <w:r>
+        <w:rPr>
+          <w:rFonts w:hint="eastAsia"/>
+        </w:rPr>
+        <w:t>북마크가 겹치면 1</w:t>
+      </w:r>
+    </w:p>
+    <w:p>
+      <w:pPr>
+        <w:pStyle w:val="a6"/>
+        <w:numPr>
+          <w:ilvl w:val="0"/>
+          <w:numId w:val="2"/>
+        </w:numPr>
+      </w:pPr>
+      <w:r>
+        <w:rPr>
+          <w:rFonts w:hint="eastAsia"/>
+        </w:rPr>
+        <w:t>유효하지 않은 날짜는 2를 반환합니다.</w:t>
+      </w:r>
+    </w:p>
+    <w:p>
+      <w:pPr>
+        <w:ind w:left="220"/>
+      </w:pPr>
+      <w:r>
+        <w:t>void reminderHandler(int signum)</w:t>
+      </w:r>
+    </w:p>
+    <w:p>
+      <w:pPr>
+        <w:pStyle w:val="a6"/>
+        <w:numPr>
+          <w:ilvl w:val="0"/>
+          <w:numId w:val="2"/>
+        </w:numPr>
+      </w:pPr>
+      <w:r>
+        <w:rPr>
+          <w:rFonts w:hint="eastAsia"/>
+        </w:rPr>
+        <w:t>기능 구현 여부를 보이기 위해 CLI상에서 구동되지만, 실제로는 UX에서 이루어져야 하는 시그널 핸들링입니다. 구현 방식과 가이드라인은 dbCore 파일 내 각주를 참고해 주시면 감사하겠습니다.</w:t>
+      </w:r>
+    </w:p>
+    <w:p>
+      <w:pPr>
+        <w:ind w:left="220"/>
+      </w:pPr>
+      <w:r>
+        <w:t>F</w:t>
+      </w:r>
+      <w:r>
+        <w:rPr>
+          <w:rFonts w:hint="eastAsia"/>
+        </w:rPr>
+        <w:t>ormat string related</w:t>
+      </w:r>
+    </w:p>
+    <w:p>
+      <w:pPr>
+        <w:pStyle w:val="a6"/>
+        <w:numPr>
+          <w:ilvl w:val="0"/>
+          <w:numId w:val="2"/>
+        </w:numPr>
+      </w:pPr>
+      <w:r>
+        <w:rPr>
+          <w:rFonts w:hint="eastAsia"/>
+        </w:rPr>
+        <w:t>조언 해 주신대로 prefix code를 단순화 하여서, time, title, detail, bookmark 여부를 다음과 같은 논리에 기반하여 format string을 리턴합니다. (new line 여부는 ux단에서 해결합니다)</w:t>
+      </w:r>
+    </w:p>
+    <w:p>
+      <w:pPr>
+        <w:pStyle w:val="a6"/>
+        <w:numPr>
+          <w:ilvl w:val="0"/>
+          <w:numId w:val="2"/>
+        </w:numPr>
+      </w:pPr>
+      <w:r>
+        <w:rPr>
+          <w:rFonts w:hint="eastAsia"/>
+        </w:rPr>
+        <w:t>[^15:30*]^Sample_Title: 북마크* 된, 시간이 15:30인, 제목이 Sample_Title인 스트링</w:t>
+      </w:r>
+    </w:p>
+    <w:p>
+      <w:pPr>
+        <w:pStyle w:val="a6"/>
+        <w:numPr>
+          <w:ilvl w:val="0"/>
+          <w:numId w:val="2"/>
+        </w:numPr>
+      </w:pPr>
+      <w:r>
+        <w:rPr>
+          <w:rFonts w:hint="eastAsia"/>
+        </w:rPr>
+        <w:t>[^15:30]^Sample_Title: 시간이 15:30인, 제목이 Sample_Title인 스트링</w:t>
+      </w:r>
+    </w:p>
+    <w:p>
+      <w:pPr>
+        <w:pStyle w:val="a6"/>
+        <w:numPr>
+          <w:ilvl w:val="0"/>
+          <w:numId w:val="2"/>
+        </w:numPr>
+      </w:pPr>
+      <w:r>
+        <w:t>[^</w:t>
+      </w:r>
+      <w:r>
+        <w:rPr>
+          <w:rFonts w:hint="eastAsia"/>
+        </w:rPr>
+        <w:t>15:30</w:t>
+      </w:r>
+      <w:r>
+        <w:t>*]^%</w:t>
+      </w:r>
+      <w:r>
+        <w:rPr>
+          <w:rFonts w:hint="eastAsia"/>
+        </w:rPr>
+        <w:t>Sample_Title</w:t>
+      </w:r>
+      <w:r>
+        <w:t>]]</w:t>
+      </w:r>
+      <w:r>
+        <w:rPr>
+          <w:rFonts w:hint="eastAsia"/>
+        </w:rPr>
+        <w:t>Sample_Details: 북마크* 된, 시간이 15:30이고, 제목이 Sample_Title이</w:t>
+      </w:r>
+      <w:r>
+        <w:rPr>
+          <w:rFonts w:hint="eastAsia"/>
+        </w:rPr>
         <w:lastRenderedPageBreak/>
-        <w:t>C</w:t>
-      </w:r>
-      <w:r>
-        <w:rPr>
-          <w:rFonts w:hint="eastAsia"/>
-        </w:rPr>
-        <w:t>urrent는 time(NULL)을 넣으며(저장 기능의 용이성을 위해 있는 인자라서, 그냥 활용하실 때는 time(NULL)을 넣으시면 됩니다.), delta는 현재 기준으로 n초 후의 미리 알림을 설정하겠다는 뜻이며, repeatCnter과 intervals는 미리 알림 종료 시점 기준으로 얼마나 전부터 몇번 미리 알림을 띄우겠다 라는 의미입니다.</w:t>
-      </w:r>
-    </w:p>
-    <w:p>
-      <w:pPr>
-        <w:pStyle w:val="a6"/>
-        <w:numPr>
-          <w:ilvl w:val="0"/>
-          <w:numId w:val="2"/>
-        </w:numPr>
-      </w:pPr>
-      <w:r>
-        <w:rPr>
-          <w:rFonts w:hint="eastAsia"/>
-        </w:rPr>
-        <w:t>즉, 지금이 1시고 2시에 있는 약속을 30분 전부터 3번 미리 알림을 띄우고자 하면, 1시 30분, 1시 40분, 1시 50분에 미리 알림이 뜰 것입니다.</w:t>
-      </w:r>
-    </w:p>
-    <w:p>
-      <w:pPr>
-        <w:pStyle w:val="a6"/>
-        <w:numPr>
-          <w:ilvl w:val="0"/>
-          <w:numId w:val="2"/>
-        </w:numPr>
-      </w:pPr>
-      <w:r>
-        <w:t>W</w:t>
-      </w:r>
-      <w:r>
-        <w:rPr>
-          <w:rFonts w:hint="eastAsia"/>
-        </w:rPr>
-        <w:t>hat은 내용 string이며, 30자 제한입니다.</w:t>
+        <w:t>며, 내용이 Sample_Details</w:t>
+      </w:r>
+    </w:p>
+    <w:p>
+      <w:pPr>
+        <w:pStyle w:val="a6"/>
+        <w:numPr>
+          <w:ilvl w:val="0"/>
+          <w:numId w:val="2"/>
+        </w:numPr>
+      </w:pPr>
+      <w:r>
+        <w:t>[^</w:t>
+      </w:r>
+      <w:r>
+        <w:rPr>
+          <w:rFonts w:hint="eastAsia"/>
+        </w:rPr>
+        <w:t>15:30</w:t>
+      </w:r>
+      <w:r>
+        <w:t>]^%</w:t>
+      </w:r>
+      <w:r>
+        <w:rPr>
+          <w:rFonts w:hint="eastAsia"/>
+        </w:rPr>
+        <w:t>Sample_Title</w:t>
+      </w:r>
+      <w:r>
+        <w:t>]]</w:t>
+      </w:r>
+      <w:r>
+        <w:rPr>
+          <w:rFonts w:hint="eastAsia"/>
+        </w:rPr>
+        <w:t>Sample_Details: 시간이 15:30이고, 제목이 Sample_Title이며, 내용이 Sample_Details</w:t>
       </w:r>
     </w:p>
     <w:p>
@@ -1050,37 +1450,151 @@
         <w:ind w:left="220"/>
       </w:pPr>
       <w:r>
-        <w:t>int isReminderSetAlready(char* str);</w:t>
-      </w:r>
-    </w:p>
-    <w:p>
-      <w:pPr>
-        <w:pStyle w:val="a6"/>
-        <w:numPr>
-          <w:ilvl w:val="0"/>
-          <w:numId w:val="2"/>
-        </w:numPr>
-      </w:pPr>
-      <w:r>
-        <w:rPr>
-          <w:rFonts w:hint="eastAsia"/>
-        </w:rPr>
-        <w:t>리마인더가 설정되어 있다면, 1을 반환함과 동시에 str에 앞서 말한 What이 저장됩니다.</w:t>
-      </w:r>
-    </w:p>
-    <w:p>
-      <w:pPr>
-        <w:pStyle w:val="a6"/>
-        <w:numPr>
-          <w:ilvl w:val="0"/>
-          <w:numId w:val="2"/>
-        </w:numPr>
-      </w:pPr>
-      <w:r>
-        <w:rPr>
-          <w:rFonts w:hint="eastAsia"/>
-        </w:rPr>
-        <w:t>라마인더가 설정되어 있지 않으면, 0을 반환합니다.</w:t>
+        <w:t>int editWhileIterate(unsigned long long src, int pageNum, unsigned long long t_day, char* t_title, char* t_details, int t_priority)</w:t>
+      </w:r>
+      <w:r>
+        <w:rPr>
+          <w:rFonts w:hint="eastAsia"/>
+        </w:rPr>
+        <w:t xml:space="preserve"> =&gt; 폐기</w:t>
+      </w:r>
+    </w:p>
+    <w:p>
+      <w:pPr>
+        <w:pStyle w:val="a6"/>
+        <w:numPr>
+          <w:ilvl w:val="0"/>
+          <w:numId w:val="2"/>
+        </w:numPr>
+      </w:pPr>
+      <w:r>
+        <w:rPr>
+          <w:rFonts w:hint="eastAsia"/>
+        </w:rPr>
+        <w:t xml:space="preserve">내부적으로 </w:t>
+      </w:r>
+      <w:r>
+        <w:rPr>
+          <w:rFonts w:hint="eastAsia"/>
+        </w:rPr>
+        <w:t>삭제</w:t>
+      </w:r>
+      <w:r>
+        <w:rPr>
+          <w:rFonts w:hint="eastAsia"/>
+        </w:rPr>
+        <w:t xml:space="preserve"> 후 </w:t>
+      </w:r>
+      <w:r>
+        <w:rPr>
+          <w:rFonts w:hint="eastAsia"/>
+        </w:rPr>
+        <w:t>편집 대상 삽입</w:t>
+      </w:r>
+      <w:r>
+        <w:rPr>
+          <w:rFonts w:hint="eastAsia"/>
+        </w:rPr>
+        <w:t xml:space="preserve">의 방식으로 구현되어 있습니다. </w:t>
+      </w:r>
+      <w:r>
+        <w:rPr>
+          <w:rFonts w:hint="eastAsia"/>
+        </w:rPr>
+        <w:t>단, 과정이 아래와 같습니다.</w:t>
+      </w:r>
+    </w:p>
+    <w:p>
+      <w:pPr>
+        <w:pStyle w:val="a6"/>
+        <w:numPr>
+          <w:ilvl w:val="0"/>
+          <w:numId w:val="2"/>
+        </w:numPr>
+      </w:pPr>
+      <w:r>
+        <w:rPr>
+          <w:rFonts w:hint="eastAsia"/>
+        </w:rPr>
+        <w:t>편집 대상 페이지가 존재하지 않는 경우: 2 리턴</w:t>
+      </w:r>
+    </w:p>
+    <w:p>
+      <w:pPr>
+        <w:pStyle w:val="a6"/>
+        <w:numPr>
+          <w:ilvl w:val="0"/>
+          <w:numId w:val="2"/>
+        </w:numPr>
+      </w:pPr>
+      <w:r>
+        <w:rPr>
+          <w:rFonts w:hint="eastAsia"/>
+        </w:rPr>
+        <w:t>편집을 시도하려고 하였으나, 편집 대상이 새로 북마크된 속성을 가지도록 하였는데 이미 그 일자에 북마크된 일정이 존재할 때: 1 리턴</w:t>
+      </w:r>
+    </w:p>
+    <w:p>
+      <w:pPr>
+        <w:pStyle w:val="a6"/>
+        <w:numPr>
+          <w:ilvl w:val="0"/>
+          <w:numId w:val="2"/>
+        </w:numPr>
+      </w:pPr>
+      <w:r>
+        <w:rPr>
+          <w:rFonts w:hint="eastAsia"/>
+        </w:rPr>
+        <w:t xml:space="preserve">정상적으로 </w:t>
+      </w:r>
+      <w:r>
+        <w:t>“</w:t>
+      </w:r>
+      <w:r>
+        <w:rPr>
+          <w:rFonts w:hint="eastAsia"/>
+        </w:rPr>
+        <w:t>삭제 후 삽입</w:t>
+      </w:r>
+      <w:r>
+        <w:t>”</w:t>
+      </w:r>
+      <w:r>
+        <w:rPr>
+          <w:rFonts w:hint="eastAsia"/>
+        </w:rPr>
+        <w:t>이 일어났을 때: 0 리턴</w:t>
+      </w:r>
+    </w:p>
+    <w:p>
+      <w:pPr>
+        <w:pStyle w:val="a6"/>
+        <w:numPr>
+          <w:ilvl w:val="0"/>
+          <w:numId w:val="2"/>
+        </w:numPr>
+      </w:pPr>
+      <w:r>
+        <w:rPr>
+          <w:rFonts w:hint="eastAsia"/>
+        </w:rPr>
+        <w:t>기본적으로 deleteWhileIterate에 정보 추가 기능이 있다고 생각하시면 되고, 그러한 사고방식으로 함수 인자에 접근하시면 됩니다.</w:t>
+      </w:r>
+    </w:p>
+    <w:p>
+      <w:pPr>
+        <w:pStyle w:val="a6"/>
+        <w:numPr>
+          <w:ilvl w:val="0"/>
+          <w:numId w:val="2"/>
+        </w:numPr>
+      </w:pPr>
+      <w:r>
+        <w:rPr>
+          <w:rFonts w:hint="eastAsia"/>
+        </w:rPr>
+        <w:t>setSchedule, editWhileIterate 등 리턴값으로 오류 정보를 알아낼 수 있는 경우 적절한 텍스트로 핸들링 해 주시면 감사하겠습니다.</w:t>
       </w:r>
     </w:p>
     <w:p>
@@ -1088,22 +1602,22 @@
         <w:ind w:left="220"/>
       </w:pPr>
       <w:r>
-        <w:t>void turnOffReminder(void);</w:t>
-      </w:r>
-    </w:p>
-    <w:p>
-      <w:pPr>
-        <w:pStyle w:val="a6"/>
-        <w:numPr>
-          <w:ilvl w:val="0"/>
-          <w:numId w:val="2"/>
-        </w:numPr>
-      </w:pPr>
-      <w:r>
-        <w:rPr>
-          <w:rFonts w:hint="eastAsia"/>
-        </w:rPr>
-        <w:t>호출시 리마인더를 끕니다.</w:t>
+        <w:t>int getTodaySchedule_withDetails(unsigned long long today, char* strbuf, int direction)</w:t>
+      </w:r>
+    </w:p>
+    <w:p>
+      <w:pPr>
+        <w:pStyle w:val="a6"/>
+        <w:numPr>
+          <w:ilvl w:val="0"/>
+          <w:numId w:val="2"/>
+        </w:numPr>
+      </w:pPr>
+      <w:r>
+        <w:rPr>
+          <w:rFonts w:hint="eastAsia"/>
+        </w:rPr>
+        <w:t>순회 방향 지정 가능하도록 direction 인자 추가</w:t>
       </w:r>
     </w:p>
     <w:p>
@@ -1111,55 +1625,112 @@
         <w:ind w:left="220"/>
       </w:pPr>
       <w:r>
-        <w:t>int getTodaySchedule_Summarized(unsigned long long today, char* strbuf);</w:t>
-      </w:r>
-    </w:p>
-    <w:p>
-      <w:pPr>
-        <w:pStyle w:val="a6"/>
-        <w:numPr>
-          <w:ilvl w:val="0"/>
-          <w:numId w:val="2"/>
-        </w:numPr>
-      </w:pPr>
-      <w:r>
-        <w:rPr>
-          <w:rFonts w:hint="eastAsia"/>
-        </w:rPr>
-        <w:t xml:space="preserve">업데이트 되었습니다. 삭제 기능이 구현된 만큼, 해당 자리에 레코드가 존재하지 않는다면 -1을 리턴하고 buf에 </w:t>
-      </w:r>
-      <w:r>
-        <w:t>“</w:t>
-      </w:r>
-      <w:r>
-        <w:rPr>
-          <w:rFonts w:hint="eastAsia"/>
-        </w:rPr>
-        <w:t>no_data</w:t>
-      </w:r>
-      <w:r>
-        <w:t>”</w:t>
-      </w:r>
-      <w:r>
-        <w:rPr>
-          <w:rFonts w:hint="eastAsia"/>
-        </w:rPr>
-        <w:t>를 기록합니다.</w:t>
-      </w:r>
-    </w:p>
-    <w:p>
-      <w:pPr>
-        <w:pStyle w:val="a6"/>
-        <w:numPr>
-          <w:ilvl w:val="0"/>
-          <w:numId w:val="2"/>
-        </w:numPr>
-      </w:pPr>
-      <w:r>
-        <w:rPr>
-          <w:rFonts w:hint="eastAsia"/>
-        </w:rPr>
-        <w:t>레코드가 있다면, 0을 반환합니다.</w:t>
+        <w:t>int editWhileIterate(unsigned long long src, int pageNum, unsigned long long t_day, char* t_title, char* t_details, int t_priority)</w:t>
+      </w:r>
+    </w:p>
+    <w:p>
+      <w:pPr>
+        <w:pStyle w:val="a6"/>
+        <w:numPr>
+          <w:ilvl w:val="0"/>
+          <w:numId w:val="2"/>
+        </w:numPr>
+      </w:pPr>
+      <w:r>
+        <w:t>S</w:t>
+      </w:r>
+      <w:r>
+        <w:rPr>
+          <w:rFonts w:hint="eastAsia"/>
+        </w:rPr>
+        <w:t xml:space="preserve">rc와 pagenum은 __whileIterate() 시리즈와 동일하나, 자료를 새로 만들때와 동일한 수준의 인자인 day, title, details. </w:t>
+      </w:r>
+      <w:r>
+        <w:t>B</w:t>
+      </w:r>
+      <w:r>
+        <w:rPr>
+          <w:rFonts w:hint="eastAsia"/>
+        </w:rPr>
+        <w:t>ookmark no.를 필요로 합니다. 삭제에 기반한 수정이 아니라 실제로 메모리를 수정하도록 기능합니다. 단, 유저의 입력에 따라 수정을 원치 않는 부분도 있을 텐데 그것은 아래와 같이 구분합니다.</w:t>
+      </w:r>
+    </w:p>
+    <w:p>
+      <w:pPr>
+        <w:pStyle w:val="a6"/>
+        <w:numPr>
+          <w:ilvl w:val="0"/>
+          <w:numId w:val="2"/>
+        </w:numPr>
+      </w:pPr>
+      <w:r>
+        <w:rPr>
+          <w:rFonts w:hint="eastAsia"/>
+        </w:rPr>
+        <w:t>t_day를 1234로 주면 YYYYMMDDHHMM 수정은 없음</w:t>
+      </w:r>
+    </w:p>
+    <w:p>
+      <w:pPr>
+        <w:pStyle w:val="a6"/>
+        <w:numPr>
+          <w:ilvl w:val="0"/>
+          <w:numId w:val="2"/>
+        </w:numPr>
+      </w:pPr>
+      <w:r>
+        <w:rPr>
+          <w:rFonts w:hint="eastAsia"/>
+        </w:rPr>
+        <w:t>(중요)title[0]이 NULL이면(즉 null 포인터가 아닌 문자열 배열인데 첫 칸이 널인) title 수정 없음</w:t>
+      </w:r>
+    </w:p>
+    <w:p>
+      <w:pPr>
+        <w:pStyle w:val="a6"/>
+        <w:numPr>
+          <w:ilvl w:val="0"/>
+          <w:numId w:val="2"/>
+        </w:numPr>
+      </w:pPr>
+      <w:r>
+        <w:rPr>
+          <w:rFonts w:hint="eastAsia"/>
+        </w:rPr>
+        <w:t>(중요)details[0]이 NULL이면 details 수정 없음</w:t>
+      </w:r>
+    </w:p>
+    <w:p>
+      <w:pPr>
+        <w:pStyle w:val="a6"/>
+        <w:numPr>
+          <w:ilvl w:val="0"/>
+          <w:numId w:val="2"/>
+        </w:numPr>
+      </w:pPr>
+      <w:r>
+        <w:t>B</w:t>
+      </w:r>
+      <w:r>
+        <w:rPr>
+          <w:rFonts w:hint="eastAsia"/>
+        </w:rPr>
+        <w:t>ookmark(t_priority)가 -1이면 북마크 여부 수정은 없음</w:t>
+      </w:r>
+    </w:p>
+    <w:p>
+      <w:pPr>
+        <w:pStyle w:val="a6"/>
+        <w:numPr>
+          <w:ilvl w:val="0"/>
+          <w:numId w:val="2"/>
+        </w:numPr>
+      </w:pPr>
+      <w:r>
+        <w:rPr>
+          <w:rFonts w:hint="eastAsia"/>
+        </w:rPr>
+        <w:t>리턴값은 정상 수행시 0, 지울게 없으면 2, 북마크 충돌시(즉 기존에 북마크가 존재하는데 수정을 통해 하나 더 생성하려고 할 시) 1입니다.</w:t>
       </w:r>
     </w:p>
     <w:p>
@@ -1167,551 +1738,25 @@
         <w:ind w:left="220"/>
       </w:pPr>
       <w:r>
-        <w:t>int getTodaySchedule_withDetails(unsigned long long today, char* strbuf);</w:t>
-      </w:r>
-    </w:p>
-    <w:p>
-      <w:pPr>
-        <w:pStyle w:val="a6"/>
-        <w:numPr>
-          <w:ilvl w:val="0"/>
-          <w:numId w:val="2"/>
-        </w:numPr>
-      </w:pPr>
-      <w:r>
-        <w:rPr>
-          <w:rFonts w:hint="eastAsia"/>
-        </w:rPr>
-        <w:t xml:space="preserve">업데이트 되었습니다. 삭제 기능이 구현된 만큼, 해당 자리에 레코드가 존재하지 않는다면 -1을 리턴하고 buf에 </w:t>
-      </w:r>
-      <w:r>
-        <w:t>“</w:t>
-      </w:r>
-      <w:r>
-        <w:rPr>
-          <w:rFonts w:hint="eastAsia"/>
-        </w:rPr>
-        <w:t>no_data</w:t>
-      </w:r>
-      <w:r>
-        <w:t>”</w:t>
-      </w:r>
-      <w:r>
-        <w:rPr>
-          <w:rFonts w:hint="eastAsia"/>
-        </w:rPr>
-        <w:t>를 기록합니다.</w:t>
-      </w:r>
-    </w:p>
-    <w:p>
-      <w:pPr>
-        <w:pStyle w:val="a6"/>
-        <w:numPr>
-          <w:ilvl w:val="0"/>
-          <w:numId w:val="2"/>
-        </w:numPr>
-      </w:pPr>
-      <w:r>
-        <w:rPr>
-          <w:rFonts w:hint="eastAsia"/>
-        </w:rPr>
-        <w:t>레코드가 있다면, 0을 반환합니다.</w:t>
-      </w:r>
-    </w:p>
-    <w:p>
-      <w:pPr>
-        <w:ind w:left="220"/>
-      </w:pPr>
-      <w:r>
-        <w:t>int setSchedule(unsigned long long today, char* title, char* details, int priority)</w:t>
-      </w:r>
-    </w:p>
-    <w:p>
-      <w:pPr>
-        <w:pStyle w:val="a6"/>
-        <w:numPr>
-          <w:ilvl w:val="0"/>
-          <w:numId w:val="2"/>
-        </w:numPr>
-      </w:pPr>
-      <w:r>
-        <w:rPr>
-          <w:rFonts w:hint="eastAsia"/>
-        </w:rPr>
-        <w:t>정상적으로 삽입이 완료되면 0</w:t>
-      </w:r>
-    </w:p>
-    <w:p>
-      <w:pPr>
-        <w:pStyle w:val="a6"/>
-        <w:numPr>
-          <w:ilvl w:val="0"/>
-          <w:numId w:val="2"/>
-        </w:numPr>
-      </w:pPr>
-      <w:r>
-        <w:rPr>
-          <w:rFonts w:hint="eastAsia"/>
-        </w:rPr>
-        <w:t>북마크가 겹치면 1</w:t>
-      </w:r>
-    </w:p>
-    <w:p>
-      <w:pPr>
-        <w:pStyle w:val="a6"/>
-        <w:numPr>
-          <w:ilvl w:val="0"/>
-          <w:numId w:val="2"/>
-        </w:numPr>
-      </w:pPr>
-      <w:r>
-        <w:rPr>
-          <w:rFonts w:hint="eastAsia"/>
-        </w:rPr>
-        <w:t>유효하지 않은 날짜는 2를 반환합니다.</w:t>
-      </w:r>
-    </w:p>
-    <w:p>
-      <w:pPr>
-        <w:ind w:left="220"/>
-      </w:pPr>
-      <w:r>
-        <w:t>void reminderHandler(int signum)</w:t>
-      </w:r>
-    </w:p>
-    <w:p>
-      <w:pPr>
-        <w:pStyle w:val="a6"/>
-        <w:numPr>
-          <w:ilvl w:val="0"/>
-          <w:numId w:val="2"/>
-        </w:numPr>
-      </w:pPr>
-      <w:r>
-        <w:rPr>
-          <w:rFonts w:hint="eastAsia"/>
-        </w:rPr>
-        <w:t>기능 구현 여부를 보이기 위해 CLI상에서 구동되지만, 실제로는 UX에서 이루어져야 하는 시그널 핸들링입니다. 구현 방식과 가이드라인은 dbCore 파일 내 각주를 참고해 주시면 감사하겠습니다.</w:t>
-      </w:r>
-    </w:p>
-    <w:p>
-      <w:pPr>
-        <w:ind w:left="220"/>
-      </w:pPr>
-      <w:r>
-        <w:t>F</w:t>
-      </w:r>
-      <w:r>
-        <w:rPr>
-          <w:rFonts w:hint="eastAsia"/>
-        </w:rPr>
-        <w:t>ormat string related</w:t>
-      </w:r>
-    </w:p>
-    <w:p>
-      <w:pPr>
-        <w:pStyle w:val="a6"/>
-        <w:numPr>
-          <w:ilvl w:val="0"/>
-          <w:numId w:val="2"/>
-        </w:numPr>
-      </w:pPr>
-      <w:r>
-        <w:rPr>
-          <w:rFonts w:hint="eastAsia"/>
-        </w:rPr>
-        <w:t>조언 해 주신대로 prefix code를 단순화 하여서, time, title, detail, bookmark 여부를 다음과 같은 논리에 기반하여 format string을 리턴합니다. (new line 여부는 ux단에서 해결합니다)</w:t>
-      </w:r>
-    </w:p>
-    <w:p>
-      <w:pPr>
-        <w:pStyle w:val="a6"/>
-        <w:numPr>
-          <w:ilvl w:val="0"/>
-          <w:numId w:val="2"/>
-        </w:numPr>
-      </w:pPr>
-      <w:r>
-        <w:rPr>
-          <w:rFonts w:hint="eastAsia"/>
-        </w:rPr>
-        <w:t>[^15:30*]^Sample_Title: 북마크* 된, 시간이 15:30인, 제목이 Sample_Title인 스트링</w:t>
-      </w:r>
-    </w:p>
-    <w:p>
-      <w:pPr>
-        <w:pStyle w:val="a6"/>
-        <w:numPr>
-          <w:ilvl w:val="0"/>
-          <w:numId w:val="2"/>
-        </w:numPr>
-      </w:pPr>
-      <w:r>
-        <w:rPr>
-          <w:rFonts w:hint="eastAsia"/>
-        </w:rPr>
-        <w:t>[^15:30]^Sample_Title: 시간이 15:30인, 제목이 Sample_Title인 스트링</w:t>
-      </w:r>
-    </w:p>
-    <w:p>
-      <w:pPr>
-        <w:pStyle w:val="a6"/>
-        <w:numPr>
-          <w:ilvl w:val="0"/>
-          <w:numId w:val="2"/>
-        </w:numPr>
-      </w:pPr>
-      <w:r>
-        <w:t>[^</w:t>
-      </w:r>
-      <w:r>
-        <w:rPr>
-          <w:rFonts w:hint="eastAsia"/>
-        </w:rPr>
-        <w:t>15:30</w:t>
-      </w:r>
-      <w:r>
-        <w:t>*]^%</w:t>
-      </w:r>
-      <w:r>
-        <w:rPr>
-          <w:rFonts w:hint="eastAsia"/>
-        </w:rPr>
-        <w:t>Sample_Title</w:t>
-      </w:r>
-      <w:r>
-        <w:t>]]</w:t>
-      </w:r>
-      <w:r>
-        <w:rPr>
-          <w:rFonts w:hint="eastAsia"/>
-        </w:rPr>
-        <w:t>Sample_Details: 북마크* 된, 시간이 15:30이고, 제목이 Sample_Title이며, 내용이 Sample_Details</w:t>
-      </w:r>
-    </w:p>
-    <w:p>
-      <w:pPr>
-        <w:pStyle w:val="a6"/>
-        <w:numPr>
-          <w:ilvl w:val="0"/>
-          <w:numId w:val="2"/>
-        </w:numPr>
-      </w:pPr>
-      <w:r>
-        <w:lastRenderedPageBreak/>
-        <w:t>[^</w:t>
-      </w:r>
-      <w:r>
-        <w:rPr>
-          <w:rFonts w:hint="eastAsia"/>
-        </w:rPr>
-        <w:t>15:30</w:t>
-      </w:r>
-      <w:r>
-        <w:t>]^%</w:t>
-      </w:r>
-      <w:r>
-        <w:rPr>
-          <w:rFonts w:hint="eastAsia"/>
-        </w:rPr>
-        <w:t>Sample_Title</w:t>
-      </w:r>
-      <w:r>
-        <w:t>]]</w:t>
-      </w:r>
-      <w:r>
-        <w:rPr>
-          <w:rFonts w:hint="eastAsia"/>
-        </w:rPr>
-        <w:t>Sample_Details: 시간이 15:30이고, 제목이 Sample_Title이며, 내용이 Sample_Details</w:t>
-      </w:r>
-    </w:p>
-    <w:p>
-      <w:pPr>
-        <w:ind w:left="220"/>
-      </w:pPr>
-      <w:r>
-        <w:t>int editWhileIterate(unsigned long long src, int pageNum, unsigned long long t_day, char* t_title, char* t_details, int t_priority)</w:t>
-      </w:r>
-      <w:r>
-        <w:rPr>
-          <w:rFonts w:hint="eastAsia"/>
-        </w:rPr>
-        <w:t xml:space="preserve"> =&gt; 폐기</w:t>
-      </w:r>
-    </w:p>
-    <w:p>
-      <w:pPr>
-        <w:pStyle w:val="a6"/>
-        <w:numPr>
-          <w:ilvl w:val="0"/>
-          <w:numId w:val="2"/>
-        </w:numPr>
-      </w:pPr>
-      <w:r>
-        <w:rPr>
-          <w:rFonts w:hint="eastAsia"/>
-        </w:rPr>
-        <w:t xml:space="preserve">내부적으로 </w:t>
-      </w:r>
-      <w:r>
-        <w:rPr>
-          <w:rFonts w:hint="eastAsia"/>
-        </w:rPr>
-        <w:t>삭제</w:t>
-      </w:r>
-      <w:r>
-        <w:rPr>
-          <w:rFonts w:hint="eastAsia"/>
-        </w:rPr>
-        <w:t xml:space="preserve"> 후 </w:t>
-      </w:r>
-      <w:r>
-        <w:rPr>
-          <w:rFonts w:hint="eastAsia"/>
-        </w:rPr>
-        <w:t>편집 대상 삽입</w:t>
-      </w:r>
-      <w:r>
-        <w:rPr>
-          <w:rFonts w:hint="eastAsia"/>
-        </w:rPr>
-        <w:t xml:space="preserve">의 방식으로 구현되어 있습니다. </w:t>
-      </w:r>
-      <w:r>
-        <w:rPr>
-          <w:rFonts w:hint="eastAsia"/>
-        </w:rPr>
-        <w:t>단, 과정이 아래와 같습니다.</w:t>
-      </w:r>
-    </w:p>
-    <w:p>
-      <w:pPr>
-        <w:pStyle w:val="a6"/>
-        <w:numPr>
-          <w:ilvl w:val="0"/>
-          <w:numId w:val="2"/>
-        </w:numPr>
-      </w:pPr>
-      <w:r>
-        <w:rPr>
-          <w:rFonts w:hint="eastAsia"/>
-        </w:rPr>
-        <w:t>편집 대상 페이지가 존재하지 않는 경우: 2 리턴</w:t>
-      </w:r>
-    </w:p>
-    <w:p>
-      <w:pPr>
-        <w:pStyle w:val="a6"/>
-        <w:numPr>
-          <w:ilvl w:val="0"/>
-          <w:numId w:val="2"/>
-        </w:numPr>
-      </w:pPr>
-      <w:r>
-        <w:rPr>
-          <w:rFonts w:hint="eastAsia"/>
-        </w:rPr>
-        <w:t>편집을 시도하려고 하였으나, 편집 대상이 새로 북마크된 속성을 가지도록 하였는데 이미 그 일자에 북마크된 일정이 존재할 때: 1 리턴</w:t>
-      </w:r>
-    </w:p>
-    <w:p>
-      <w:pPr>
-        <w:pStyle w:val="a6"/>
-        <w:numPr>
-          <w:ilvl w:val="0"/>
-          <w:numId w:val="2"/>
-        </w:numPr>
-      </w:pPr>
-      <w:r>
-        <w:rPr>
-          <w:rFonts w:hint="eastAsia"/>
-        </w:rPr>
-        <w:t xml:space="preserve">정상적으로 </w:t>
-      </w:r>
-      <w:r>
-        <w:t>“</w:t>
-      </w:r>
-      <w:r>
-        <w:rPr>
-          <w:rFonts w:hint="eastAsia"/>
-        </w:rPr>
-        <w:t>삭제 후 삽입</w:t>
-      </w:r>
-      <w:r>
-        <w:t>”</w:t>
-      </w:r>
-      <w:r>
-        <w:rPr>
-          <w:rFonts w:hint="eastAsia"/>
-        </w:rPr>
-        <w:t>이 일어났을 때: 0 리턴</w:t>
-      </w:r>
-    </w:p>
-    <w:p>
-      <w:pPr>
-        <w:pStyle w:val="a6"/>
-        <w:numPr>
-          <w:ilvl w:val="0"/>
-          <w:numId w:val="2"/>
-        </w:numPr>
-      </w:pPr>
-      <w:r>
-        <w:rPr>
-          <w:rFonts w:hint="eastAsia"/>
-        </w:rPr>
-        <w:t>기본적으로 deleteWhileIterate에 정보 추가 기능이 있다고 생각하시면 되고, 그러한 사고방식으로 함수 인자에 접근하시면 됩니다.</w:t>
-      </w:r>
-    </w:p>
-    <w:p>
-      <w:pPr>
-        <w:pStyle w:val="a6"/>
-        <w:numPr>
-          <w:ilvl w:val="0"/>
-          <w:numId w:val="2"/>
-        </w:numPr>
-      </w:pPr>
-      <w:r>
-        <w:rPr>
-          <w:rFonts w:hint="eastAsia"/>
-        </w:rPr>
-        <w:t>setSchedule, editWhileIterate 등 리턴값으로 오류 정보를 알아낼 수 있는 경우 적절한 텍스트로 핸들링 해 주시면 감사하겠습니다.</w:t>
-      </w:r>
-    </w:p>
-    <w:p>
-      <w:pPr>
-        <w:ind w:left="220"/>
-      </w:pPr>
-      <w:r>
-        <w:t>int getTodaySchedule_withDetails(unsigned long long today, char* strbuf, int direction)</w:t>
-      </w:r>
-    </w:p>
-    <w:p>
-      <w:pPr>
-        <w:pStyle w:val="a6"/>
-        <w:numPr>
-          <w:ilvl w:val="0"/>
-          <w:numId w:val="2"/>
-        </w:numPr>
-      </w:pPr>
-      <w:r>
-        <w:rPr>
-          <w:rFonts w:hint="eastAsia"/>
-        </w:rPr>
-        <w:t>순회 방향 지정 가능하도록 direction 인자 추가</w:t>
-      </w:r>
-    </w:p>
-    <w:p>
-      <w:pPr>
-        <w:ind w:left="220"/>
-      </w:pPr>
-      <w:r>
-        <w:t>int editWhileIterate(unsigned long long src, int pageNum, unsigned long long t_day, char* t_title, char* t_details, int t_priority)</w:t>
-      </w:r>
-    </w:p>
-    <w:p>
-      <w:pPr>
-        <w:pStyle w:val="a6"/>
-        <w:numPr>
-          <w:ilvl w:val="0"/>
-          <w:numId w:val="2"/>
-        </w:numPr>
-      </w:pPr>
-      <w:r>
-        <w:t>S</w:t>
-      </w:r>
-      <w:r>
-        <w:rPr>
-          <w:rFonts w:hint="eastAsia"/>
-        </w:rPr>
-        <w:t xml:space="preserve">rc와 pagenum은 __whileIterate() 시리즈와 동일하나, 자료를 새로 만들때와 동일한 수준의 인자인 day, title, details. </w:t>
-      </w:r>
-      <w:r>
-        <w:t>B</w:t>
-      </w:r>
-      <w:r>
-        <w:rPr>
-          <w:rFonts w:hint="eastAsia"/>
-        </w:rPr>
-        <w:t>ookmark no.를 필요로 합니다. 삭제에 기반한 수정이 아니라 실제로 메모리를 수정하도록 기능합니다. 단, 유저의 입력에 따라 수정을 원치 않는 부분도 있을 텐데 그것은 아래와 같이 구분합니다.</w:t>
-      </w:r>
-    </w:p>
-    <w:p>
-      <w:pPr>
-        <w:pStyle w:val="a6"/>
-        <w:numPr>
-          <w:ilvl w:val="0"/>
-          <w:numId w:val="2"/>
-        </w:numPr>
-      </w:pPr>
-      <w:r>
-        <w:rPr>
-          <w:rFonts w:hint="eastAsia"/>
-        </w:rPr>
-        <w:t>t_day를 1234로 주면 YYYYMMDDHHMM 수정은 없음</w:t>
-      </w:r>
-    </w:p>
-    <w:p>
-      <w:pPr>
-        <w:pStyle w:val="a6"/>
-        <w:numPr>
-          <w:ilvl w:val="0"/>
-          <w:numId w:val="2"/>
-        </w:numPr>
-      </w:pPr>
-      <w:r>
-        <w:rPr>
-          <w:rFonts w:hint="eastAsia"/>
-        </w:rPr>
-        <w:t>(중요)title[0]이 NULL이면(즉 null 포인터가 아닌 문자열 배열인데 첫 칸이 널인) title 수정 없음</w:t>
-      </w:r>
-    </w:p>
-    <w:p>
-      <w:pPr>
-        <w:pStyle w:val="a6"/>
-        <w:numPr>
-          <w:ilvl w:val="0"/>
-          <w:numId w:val="2"/>
-        </w:numPr>
-      </w:pPr>
-      <w:r>
-        <w:rPr>
-          <w:rFonts w:hint="eastAsia"/>
-        </w:rPr>
-        <w:t>(중요)details[0]이 NULL이면 details 수정 없음</w:t>
-      </w:r>
-    </w:p>
-    <w:p>
-      <w:pPr>
-        <w:pStyle w:val="a6"/>
-        <w:numPr>
-          <w:ilvl w:val="0"/>
-          <w:numId w:val="2"/>
-        </w:numPr>
-      </w:pPr>
-      <w:r>
-        <w:t>B</w:t>
-      </w:r>
-      <w:r>
-        <w:rPr>
-          <w:rFonts w:hint="eastAsia"/>
-        </w:rPr>
-        <w:t>ookmark(t_priority)가 -1이면 북마크 여부 수정은 없음</w:t>
-      </w:r>
-    </w:p>
-    <w:p>
-      <w:pPr>
-        <w:pStyle w:val="a6"/>
-        <w:numPr>
-          <w:ilvl w:val="0"/>
-          <w:numId w:val="2"/>
-        </w:numPr>
-      </w:pPr>
-      <w:r>
-        <w:rPr>
-          <w:rFonts w:hint="eastAsia"/>
-        </w:rPr>
-        <w:t>리턴값은 정상 수행시 0, 지울게 없으면 2, 북마크 충돌시(즉 기존에 북마크가 존재하는데 수정을 통해 하나 더 생성하려고 할 시) 1입니다.</w:t>
+        <w:rPr>
+          <w:rFonts w:hint="eastAsia"/>
+        </w:rPr>
+        <w:t>Week 3 회의 이후 새로운 내용</w:t>
+      </w:r>
+    </w:p>
+    <w:p>
+      <w:pPr>
+        <w:pStyle w:val="a6"/>
+        <w:numPr>
+          <w:ilvl w:val="0"/>
+          <w:numId w:val="2"/>
+        </w:numPr>
+      </w:pPr>
+      <w:r>
+        <w:rPr>
+          <w:rFonts w:hint="eastAsia"/>
+        </w:rPr>
+        <w:t>북마크가 0, 1, 2, 3 세 가지 종류를 가질 수 있으며, 0은 북마크가 아닌 것이고, 1, 2, 3은 색을 지정합니다. 이때, 북마크가 1일 1개 제한이 있던 것은 동일하게 유지합니다.</w:t>
       </w:r>
     </w:p>
     <w:p>
@@ -1726,6 +1771,576 @@
       </w:r>
     </w:p>
     <w:p>
+      <w:pPr>
+        <w:rPr>
+          <w:b/>
+          <w:bCs/>
+        </w:rPr>
+      </w:pPr>
+      <w:r>
+        <w:rPr>
+          <w:rFonts w:hint="eastAsia"/>
+          <w:b/>
+          <w:bCs/>
+        </w:rPr>
+        <w:lastRenderedPageBreak/>
+        <w:t xml:space="preserve">Week </w:t>
+      </w:r>
+      <w:r>
+        <w:rPr>
+          <w:rFonts w:hint="eastAsia"/>
+          <w:b/>
+          <w:bCs/>
+        </w:rPr>
+        <w:t>3</w:t>
+      </w:r>
+      <w:r>
+        <w:rPr>
+          <w:rFonts w:hint="eastAsia"/>
+          <w:b/>
+          <w:bCs/>
+        </w:rPr>
+        <w:t xml:space="preserve"> 수정사항</w:t>
+      </w:r>
+    </w:p>
+    <w:p>
+      <w:pPr>
+        <w:pStyle w:val="a6"/>
+        <w:numPr>
+          <w:ilvl w:val="0"/>
+          <w:numId w:val="3"/>
+        </w:numPr>
+        <w:rPr>
+          <w:sz w:val="20"/>
+          <w:szCs w:val="22"/>
+        </w:rPr>
+      </w:pPr>
+      <w:r>
+        <w:rPr>
+          <w:sz w:val="20"/>
+          <w:szCs w:val="22"/>
+        </w:rPr>
+        <w:t>int isBookMarked(unsigned long long targetDate);</w:t>
+      </w:r>
+    </w:p>
+    <w:p>
+      <w:pPr>
+        <w:pStyle w:val="a6"/>
+        <w:numPr>
+          <w:ilvl w:val="1"/>
+          <w:numId w:val="2"/>
+        </w:numPr>
+        <w:rPr>
+          <w:sz w:val="20"/>
+          <w:szCs w:val="22"/>
+        </w:rPr>
+      </w:pPr>
+      <w:r>
+        <w:rPr>
+          <w:rFonts w:hint="eastAsia"/>
+          <w:sz w:val="20"/>
+          <w:szCs w:val="22"/>
+        </w:rPr>
+        <w:t>YYYYMMDD의 일자를 입력받아, 0(없음), 1, 2, 3은 지정된 색상에 따른 리턴 값을 제공합니다.</w:t>
+      </w:r>
+    </w:p>
+    <w:p>
+      <w:pPr>
+        <w:pStyle w:val="a6"/>
+        <w:numPr>
+          <w:ilvl w:val="0"/>
+          <w:numId w:val="3"/>
+        </w:numPr>
+        <w:rPr>
+          <w:sz w:val="20"/>
+          <w:szCs w:val="22"/>
+        </w:rPr>
+      </w:pPr>
+      <w:r>
+        <w:rPr>
+          <w:sz w:val="20"/>
+          <w:szCs w:val="22"/>
+        </w:rPr>
+        <w:t>int setDdayWhileIterate(unsigned long long src, int pageNum);</w:t>
+      </w:r>
+    </w:p>
+    <w:p>
+      <w:pPr>
+        <w:pStyle w:val="a6"/>
+        <w:numPr>
+          <w:ilvl w:val="1"/>
+          <w:numId w:val="2"/>
+        </w:numPr>
+        <w:rPr>
+          <w:sz w:val="20"/>
+          <w:szCs w:val="22"/>
+        </w:rPr>
+      </w:pPr>
+      <w:r>
+        <w:rPr>
+          <w:rFonts w:hint="eastAsia"/>
+          <w:sz w:val="20"/>
+          <w:szCs w:val="22"/>
+        </w:rPr>
+        <w:t xml:space="preserve">토의 된 대로, 페이지 열람 화면에서 현재 선택된 페이지에 있는 내용을 d-day의 기준 값으로 삼습니다. </w:t>
+      </w:r>
+      <w:r>
+        <w:rPr>
+          <w:rFonts w:hint="eastAsia"/>
+          <w:sz w:val="20"/>
+          <w:szCs w:val="22"/>
+        </w:rPr>
+        <w:t xml:space="preserve">(memcpy 기반으로, 원본 레코드가 삭제되어도 남아있습니다.) </w:t>
+      </w:r>
+      <w:r>
+        <w:rPr>
+          <w:rFonts w:hint="eastAsia"/>
+          <w:sz w:val="20"/>
+          <w:szCs w:val="22"/>
+        </w:rPr>
+        <w:t>따라서 별도의 제목 입력, 날짜 입력이 필요 없어 직관적입니다.</w:t>
+      </w:r>
+    </w:p>
+    <w:p>
+      <w:pPr>
+        <w:pStyle w:val="a6"/>
+        <w:numPr>
+          <w:ilvl w:val="1"/>
+          <w:numId w:val="2"/>
+        </w:numPr>
+        <w:rPr>
+          <w:sz w:val="20"/>
+          <w:szCs w:val="22"/>
+        </w:rPr>
+      </w:pPr>
+      <w:r>
+        <w:rPr>
+          <w:rFonts w:hint="eastAsia"/>
+          <w:sz w:val="20"/>
+          <w:szCs w:val="22"/>
+        </w:rPr>
+        <w:t>대상 데이터가 존재하지 않으면 2, 이미 2개의 d-day가 설정되어 있으면 1, 정상적으로 작동되었으면 0을 반환합니다. (알림창 요소로도 제공 가능)</w:t>
+      </w:r>
+    </w:p>
+    <w:p>
+      <w:pPr>
+        <w:pStyle w:val="a6"/>
+        <w:numPr>
+          <w:ilvl w:val="1"/>
+          <w:numId w:val="2"/>
+        </w:numPr>
+        <w:rPr>
+          <w:sz w:val="20"/>
+          <w:szCs w:val="22"/>
+        </w:rPr>
+      </w:pPr>
+      <w:r>
+        <w:rPr>
+          <w:rFonts w:hint="eastAsia"/>
+          <w:sz w:val="20"/>
+          <w:szCs w:val="22"/>
+        </w:rPr>
+        <w:t>D+, D- 구분을 별도로 받지 않습니다. 그냥 최대 2개를 저장 할 수 있는 구조입니다. (내부적으로 스택으로 구현되어 있어, 이론상 무한대의 개수를 저장할 수 있긴 하지만 입력단에서 2개로 제한을 걸었습니다.) getDday에서 더 자세하게 다루어집니다.</w:t>
+      </w:r>
+    </w:p>
+    <w:p>
+      <w:pPr>
+        <w:pStyle w:val="a6"/>
+        <w:numPr>
+          <w:ilvl w:val="0"/>
+          <w:numId w:val="3"/>
+        </w:numPr>
+        <w:rPr>
+          <w:sz w:val="20"/>
+          <w:szCs w:val="22"/>
+        </w:rPr>
+      </w:pPr>
+      <w:r>
+        <w:rPr>
+          <w:sz w:val="20"/>
+          <w:szCs w:val="22"/>
+        </w:rPr>
+        <w:t>void getDday(int* slot1, char* title1, int* slot2, char* title2);</w:t>
+      </w:r>
+    </w:p>
+    <w:p>
+      <w:pPr>
+        <w:pStyle w:val="a6"/>
+        <w:numPr>
+          <w:ilvl w:val="1"/>
+          <w:numId w:val="2"/>
+        </w:numPr>
+        <w:rPr>
+          <w:sz w:val="20"/>
+          <w:szCs w:val="22"/>
+        </w:rPr>
+      </w:pPr>
+      <w:r>
+        <w:rPr>
+          <w:rFonts w:hint="eastAsia"/>
+          <w:sz w:val="20"/>
+          <w:szCs w:val="22"/>
+        </w:rPr>
+        <w:t>slot1, 2에는 정수형 변수의 주소를 넘겨주시면 됩니다.</w:t>
+      </w:r>
+      <w:r>
+        <w:rPr>
+          <w:rFonts w:hint="eastAsia"/>
+          <w:sz w:val="20"/>
+          <w:szCs w:val="22"/>
+        </w:rPr>
+        <w:t xml:space="preserve"> 그러면 D -+ 수를 채워서 드립니다.</w:t>
+      </w:r>
+    </w:p>
+    <w:p>
+      <w:pPr>
+        <w:pStyle w:val="a6"/>
+        <w:numPr>
+          <w:ilvl w:val="1"/>
+          <w:numId w:val="2"/>
+        </w:numPr>
+        <w:rPr>
+          <w:sz w:val="20"/>
+          <w:szCs w:val="22"/>
+        </w:rPr>
+      </w:pPr>
+      <w:r>
+        <w:rPr>
+          <w:sz w:val="20"/>
+          <w:szCs w:val="22"/>
+        </w:rPr>
+        <w:t>T</w:t>
+      </w:r>
+      <w:r>
+        <w:rPr>
+          <w:rFonts w:hint="eastAsia"/>
+          <w:sz w:val="20"/>
+          <w:szCs w:val="22"/>
+        </w:rPr>
+        <w:t>itle 1, 2에는 title 최대 길이 만큼의 버퍼를 넘겨주시면 됩니다.</w:t>
+      </w:r>
+    </w:p>
+    <w:p>
+      <w:pPr>
+        <w:pStyle w:val="a6"/>
+        <w:numPr>
+          <w:ilvl w:val="1"/>
+          <w:numId w:val="2"/>
+        </w:numPr>
+        <w:rPr>
+          <w:sz w:val="20"/>
+          <w:szCs w:val="22"/>
+        </w:rPr>
+      </w:pPr>
+      <w:r>
+        <w:rPr>
+          <w:rFonts w:hint="eastAsia"/>
+          <w:sz w:val="20"/>
+          <w:szCs w:val="22"/>
+        </w:rPr>
+        <w:t>데이터가 존재하지 않으면 title[0]에 NULL을 채워서 줍니다. 이를 통해 출력 유무를 판단하시면 됩니다.(slot은 그 어떠한 정수도 올 수 있으므로 slot으로 유무 판단은 어렵습니다)</w:t>
+      </w:r>
+    </w:p>
+    <w:p>
+      <w:pPr>
+        <w:pStyle w:val="a6"/>
+        <w:numPr>
+          <w:ilvl w:val="1"/>
+          <w:numId w:val="2"/>
+        </w:numPr>
+        <w:rPr>
+          <w:sz w:val="20"/>
+          <w:szCs w:val="22"/>
+        </w:rPr>
+      </w:pPr>
+      <w:r>
+        <w:rPr>
+          <w:rFonts w:hint="eastAsia"/>
+          <w:sz w:val="20"/>
+          <w:szCs w:val="22"/>
+        </w:rPr>
+        <w:t>날짜의 차이를 윤년, 각 달의 마지막 일 수 까지 고려하여 정확한 일자의 차이를 구하는 알고리즘이 적용되어 있어, D+, D- 모두에 대응 할 수 있습니다. D+ 2개, D- 2개, D+ 및 D- 각각 하나씩 모두 경우의 수가 될 수 있습니다.</w:t>
+      </w:r>
+    </w:p>
+    <w:p>
+      <w:pPr>
+        <w:pStyle w:val="a6"/>
+        <w:numPr>
+          <w:ilvl w:val="0"/>
+          <w:numId w:val="3"/>
+        </w:numPr>
+        <w:rPr>
+          <w:sz w:val="20"/>
+          <w:szCs w:val="22"/>
+        </w:rPr>
+      </w:pPr>
+      <w:r>
+        <w:rPr>
+          <w:sz w:val="20"/>
+          <w:szCs w:val="22"/>
+        </w:rPr>
+        <w:t>void popDday(void);</w:t>
+      </w:r>
+    </w:p>
+    <w:p>
+      <w:pPr>
+        <w:pStyle w:val="a6"/>
+        <w:numPr>
+          <w:ilvl w:val="1"/>
+          <w:numId w:val="2"/>
+        </w:numPr>
+        <w:rPr>
+          <w:sz w:val="20"/>
+          <w:szCs w:val="22"/>
+        </w:rPr>
+      </w:pPr>
+      <w:r>
+        <w:rPr>
+          <w:rFonts w:hint="eastAsia"/>
+          <w:sz w:val="20"/>
+          <w:szCs w:val="22"/>
+        </w:rPr>
+        <w:t>저장된 d-day를 한 개씩 삭제합니다. 스택 구조라, LIFO임에 주의하셔서 프롬프트 메시지를 띄워주시면 좋을 것 같습니다.</w:t>
+      </w:r>
+    </w:p>
+    <w:p>
+      <w:pPr>
+        <w:pStyle w:val="a6"/>
+        <w:numPr>
+          <w:ilvl w:val="0"/>
+          <w:numId w:val="3"/>
+        </w:numPr>
+        <w:rPr>
+          <w:sz w:val="20"/>
+          <w:szCs w:val="22"/>
+        </w:rPr>
+      </w:pPr>
+      <w:r>
+        <w:rPr>
+          <w:sz w:val="20"/>
+          <w:szCs w:val="22"/>
+        </w:rPr>
+        <w:t>int isHoliday(unsigned long long target);</w:t>
+      </w:r>
+    </w:p>
+    <w:p>
+      <w:pPr>
+        <w:pStyle w:val="a6"/>
+        <w:numPr>
+          <w:ilvl w:val="1"/>
+          <w:numId w:val="2"/>
+        </w:numPr>
+        <w:rPr>
+          <w:sz w:val="20"/>
+          <w:szCs w:val="22"/>
+        </w:rPr>
+      </w:pPr>
+      <w:r>
+        <w:rPr>
+          <w:rFonts w:hint="eastAsia"/>
+          <w:sz w:val="20"/>
+          <w:szCs w:val="22"/>
+        </w:rPr>
+        <w:t>YYYYMMDD의 일자를 입력받아, 공휴일이면 1, 일반적인 날(주말 및 평일 포함)이면 0을 반환합니다. 여담으로, 금주 회의에서 토의되었던 내용과는 달리 9의 북마크 값을 지니지 않고, 자료구조상의 개선을 통해(일자 구조체 포인터 관련 개선) 공휴일 여부를 저장합니다. 따라서, 공휴일 일정의 북마크 값은 9가 아닌 0이며, 시간은 토의된 대로 9999로 설정되어 있습니다.</w:t>
+      </w:r>
+    </w:p>
+    <w:p>
+      <w:pPr>
+        <w:pStyle w:val="a6"/>
+        <w:numPr>
+          <w:ilvl w:val="1"/>
+          <w:numId w:val="2"/>
+        </w:numPr>
+        <w:rPr>
+          <w:sz w:val="20"/>
+          <w:szCs w:val="22"/>
+        </w:rPr>
+      </w:pPr>
+      <w:r>
+        <w:rPr>
+          <w:rFonts w:hint="eastAsia"/>
+          <w:sz w:val="20"/>
+          <w:szCs w:val="22"/>
+        </w:rPr>
+        <w:t>정렬 구조 개선으로, 9999 시간의(공휴일 일정)은 맨 첫 페이지에 오도록 되어 있습니다.</w:t>
+      </w:r>
+    </w:p>
+    <w:p>
+      <w:pPr>
+        <w:pStyle w:val="a6"/>
+        <w:numPr>
+          <w:ilvl w:val="1"/>
+          <w:numId w:val="2"/>
+        </w:numPr>
+        <w:rPr>
+          <w:sz w:val="20"/>
+          <w:szCs w:val="22"/>
+        </w:rPr>
+      </w:pPr>
+      <w:r>
+        <w:rPr>
+          <w:rFonts w:hint="eastAsia"/>
+          <w:sz w:val="20"/>
+          <w:szCs w:val="22"/>
+        </w:rPr>
+        <w:t>9의 북마크를 지니지 않는 이유는, 내부 로직상 북마크 충돌 여부를 파악할 때 != 0 기반이라, 9로 설정할 시 공휴일에는 북마크 처리가 불가능해지기 때문입니다.</w:t>
+      </w:r>
+    </w:p>
+    <w:p>
+      <w:pPr>
+        <w:pStyle w:val="a6"/>
+        <w:numPr>
+          <w:ilvl w:val="0"/>
+          <w:numId w:val="3"/>
+        </w:numPr>
+        <w:rPr>
+          <w:sz w:val="20"/>
+          <w:szCs w:val="22"/>
+        </w:rPr>
+      </w:pPr>
+      <w:r>
+        <w:rPr>
+          <w:rFonts w:hint="eastAsia"/>
+          <w:sz w:val="20"/>
+          <w:szCs w:val="22"/>
+        </w:rPr>
+        <w:t>randomRecordGenerator의 샘플 개수를 20개로 늘리고, 타이틀 및 텍스트를 마치 실제 존재하는 데이터처럼 만들었습니다.</w:t>
+      </w:r>
+    </w:p>
+    <w:p>
+      <w:pPr>
+        <w:pStyle w:val="a6"/>
+        <w:numPr>
+          <w:ilvl w:val="0"/>
+          <w:numId w:val="3"/>
+        </w:numPr>
+        <w:rPr>
+          <w:sz w:val="20"/>
+          <w:szCs w:val="22"/>
+        </w:rPr>
+      </w:pPr>
+      <w:r>
+        <w:rPr>
+          <w:rFonts w:hint="eastAsia"/>
+          <w:sz w:val="20"/>
+          <w:szCs w:val="22"/>
+        </w:rPr>
+        <w:t xml:space="preserve">defaultRecordGenerator는 공휴일과 같은 시스템 default 레코드를 읽기 전용으로 생성하는 프로그램이며, 이 프로그램이 생성하는 파일이 </w:t>
+      </w:r>
+      <w:r>
+        <w:rPr>
+          <w:sz w:val="20"/>
+          <w:szCs w:val="22"/>
+        </w:rPr>
+        <w:t>‘</w:t>
+      </w:r>
+      <w:r>
+        <w:rPr>
+          <w:rFonts w:hint="eastAsia"/>
+          <w:sz w:val="20"/>
+          <w:szCs w:val="22"/>
+        </w:rPr>
+        <w:t>public.dsv</w:t>
+      </w:r>
+      <w:r>
+        <w:rPr>
+          <w:sz w:val="20"/>
+          <w:szCs w:val="22"/>
+        </w:rPr>
+        <w:t>’</w:t>
+      </w:r>
+      <w:r>
+        <w:rPr>
+          <w:rFonts w:hint="eastAsia"/>
+          <w:sz w:val="20"/>
+          <w:szCs w:val="22"/>
+        </w:rPr>
+        <w:t xml:space="preserve"> 입니다. 로드시 디폴트로 읽게 되어 있으며, 존재하지 않으면 오류로 취급합니다.</w:t>
+      </w:r>
+      <w:r>
+        <w:rPr>
+          <w:rFonts w:hint="eastAsia"/>
+          <w:sz w:val="20"/>
+          <w:szCs w:val="22"/>
+        </w:rPr>
+        <w:t xml:space="preserve"> 현재는 어린이날만 있습니다.</w:t>
+      </w:r>
+    </w:p>
+    <w:p>
+      <w:pPr>
+        <w:pStyle w:val="a6"/>
+        <w:numPr>
+          <w:ilvl w:val="0"/>
+          <w:numId w:val="3"/>
+        </w:numPr>
+        <w:rPr>
+          <w:sz w:val="20"/>
+          <w:szCs w:val="22"/>
+        </w:rPr>
+      </w:pPr>
+      <w:r>
+        <w:rPr>
+          <w:rFonts w:hint="eastAsia"/>
+          <w:sz w:val="20"/>
+          <w:szCs w:val="22"/>
+        </w:rPr>
+        <w:t>D-day 설정 기능으로 인해 세이브파일이 호환되지 않습니다.</w:t>
+      </w:r>
+    </w:p>
+    <w:p>
+      <w:pPr>
+        <w:pStyle w:val="a6"/>
+        <w:numPr>
+          <w:ilvl w:val="0"/>
+          <w:numId w:val="3"/>
+        </w:numPr>
+        <w:rPr>
+          <w:sz w:val="20"/>
+          <w:szCs w:val="22"/>
+        </w:rPr>
+      </w:pPr>
+      <w:r>
+        <w:rPr>
+          <w:rFonts w:hint="eastAsia"/>
+          <w:sz w:val="20"/>
+          <w:szCs w:val="22"/>
+        </w:rPr>
+        <w:t>D-day 설정 기능으로 인해 Human-Readable 세이브 파일의 형식이 바뀌었습니다.</w:t>
+      </w:r>
+    </w:p>
+    <w:p>
+      <w:pPr>
+        <w:pStyle w:val="a6"/>
+        <w:numPr>
+          <w:ilvl w:val="0"/>
+          <w:numId w:val="3"/>
+        </w:numPr>
+        <w:rPr>
+          <w:sz w:val="20"/>
+          <w:szCs w:val="22"/>
+        </w:rPr>
+      </w:pPr>
+      <w:r>
+        <w:rPr>
+          <w:rFonts w:hint="eastAsia"/>
+          <w:sz w:val="20"/>
+          <w:szCs w:val="22"/>
+        </w:rPr>
+        <w:t>랜덤 레코드 생성기를 업데이트 하여, 그럴듯한 제목과 텍스트를 생성하며, 샘플 개수도 20개로 늘었습니다.</w:t>
+      </w:r>
+    </w:p>
+    <w:p>
+      <w:pPr>
+        <w:widowControl/>
+        <w:wordWrap/>
+        <w:autoSpaceDE/>
+        <w:autoSpaceDN/>
+      </w:pPr>
+      <w:r>
+        <w:br w:type="page"/>
+      </w:r>
+    </w:p>
+    <w:p>
       <w:r>
         <w:rPr>
           <w:rFonts w:hint="eastAsia"/>
@@ -1740,7 +2355,7 @@
           <w:noProof/>
         </w:rPr>
         <w:drawing>
-          <wp:inline distT="0" distB="0" distL="0" distR="0" wp14:anchorId="35E3820C" wp14:editId="487DDAC0">
+          <wp:inline distT="0" distB="0" distL="0" distR="0" wp14:anchorId="35E3820C" wp14:editId="7643F359">
             <wp:extent cx="6629400" cy="3803650"/>
             <wp:effectExtent l="0" t="0" r="0" b="6350"/>
             <wp:docPr id="948048947" name="그림 1"/>
@@ -1757,7 +2372,7 @@
                     </pic:cNvPicPr>
                   </pic:nvPicPr>
                   <pic:blipFill>
-                    <a:blip r:embed="rId5" cstate="print">
+                    <a:blip r:embed="rId7" cstate="print">
                       <a:extLst>
                         <a:ext uri="{28A0092B-C50C-407E-A947-70E740481C1C}">
                           <a14:useLocalDpi xmlns:a14="http://schemas.microsoft.com/office/drawing/2010/main" val="0"/>
@@ -1815,6 +2430,56 @@
 </w:document>
 </file>
 
+<file path=word/endnotes.xml><?xml version="1.0" encoding="utf-8"?>
+<w:endnotes xmlns:wpc="http://schemas.microsoft.com/office/word/2010/wordprocessingCanvas" xmlns:cx="http://schemas.microsoft.com/office/drawing/2014/chartex" xmlns:cx1="http://schemas.microsoft.com/office/drawing/2015/9/8/chartex" xmlns:cx2="http://schemas.microsoft.com/office/drawing/2015/10/21/chartex" xmlns:cx3="http://schemas.microsoft.com/office/drawing/2016/5/9/chartex" xmlns:cx4="http://schemas.microsoft.com/office/drawing/2016/5/10/chartex" xmlns:cx5="http://schemas.microsoft.com/office/drawing/2016/5/11/chartex" xmlns:cx6="http://schemas.microsoft.com/office/drawing/2016/5/12/chartex" xmlns:cx7="http://schemas.microsoft.com/office/drawing/2016/5/13/chartex" xmlns:cx8="http://schemas.microsoft.com/office/drawing/2016/5/14/chartex" xmlns:mc="http://schemas.openxmlformats.org/markup-compatibility/2006" xmlns:aink="http://schemas.microsoft.com/office/drawing/2016/ink" xmlns:am3d="http://schemas.microsoft.com/office/drawing/2017/model3d" xmlns:o="urn:schemas-microsoft-com:office:office" xmlns:oel="http://schemas.microsoft.com/office/2019/extlst" xmlns:r="http://schemas.openxmlformats.org/officeDocument/2006/relationships" xmlns:m="http://schemas.openxmlformats.org/officeDocument/2006/math" xmlns:v="urn:schemas-microsoft-com:vml" xmlns:wp14="http://schemas.microsoft.com/office/word/2010/wordprocessingDrawing" xmlns:wp="http://schemas.openxmlformats.org/drawingml/2006/wordprocessingDrawing" xmlns:w10="urn:schemas-microsoft-com:office:word" xmlns:w="http://schemas.openxmlformats.org/wordprocessingml/2006/main" xmlns:w14="http://schemas.microsoft.com/office/word/2010/wordml" xmlns:w15="http://schemas.microsoft.com/office/word/2012/wordml" xmlns:w16cex="http://schemas.microsoft.com/office/word/2018/wordml/cex" xmlns:w16cid="http://schemas.microsoft.com/office/word/2016/wordml/cid" xmlns:w16="http://schemas.microsoft.com/office/word/2018/wordml" xmlns:w16du="http://schemas.microsoft.com/office/word/2023/wordml/word16du" xmlns:w16sdtdh="http://schemas.microsoft.com/office/word/2020/wordml/sdtdatahash" xmlns:w16se="http://schemas.microsoft.com/office/word/2015/wordml/symex" xmlns:wpg="http://schemas.microsoft.com/office/word/2010/wordprocessingGroup" xmlns:wpi="http://schemas.microsoft.com/office/word/2010/wordprocessingInk" xmlns:wne="http://schemas.microsoft.com/office/word/2006/wordml" xmlns:wps="http://schemas.microsoft.com/office/word/2010/wordprocessingShape" mc:Ignorable="w14 w15 w16se w16cid w16 w16cex w16sdtdh w16du wp14">
+  <w:endnote w:type="separator" w:id="-1">
+    <w:p>
+      <w:pPr>
+        <w:spacing w:after="0"/>
+      </w:pPr>
+      <w:r>
+        <w:separator/>
+      </w:r>
+    </w:p>
+  </w:endnote>
+  <w:endnote w:type="continuationSeparator" w:id="0">
+    <w:p>
+      <w:pPr>
+        <w:spacing w:after="0"/>
+      </w:pPr>
+      <w:r>
+        <w:continuationSeparator/>
+      </w:r>
+    </w:p>
+  </w:endnote>
+</w:endnotes>
+</file>
+
+<file path=word/footnotes.xml><?xml version="1.0" encoding="utf-8"?>
+<w:footnotes xmlns:wpc="http://schemas.microsoft.com/office/word/2010/wordprocessingCanvas" xmlns:cx="http://schemas.microsoft.com/office/drawing/2014/chartex" xmlns:cx1="http://schemas.microsoft.com/office/drawing/2015/9/8/chartex" xmlns:cx2="http://schemas.microsoft.com/office/drawing/2015/10/21/chartex" xmlns:cx3="http://schemas.microsoft.com/office/drawing/2016/5/9/chartex" xmlns:cx4="http://schemas.microsoft.com/office/drawing/2016/5/10/chartex" xmlns:cx5="http://schemas.microsoft.com/office/drawing/2016/5/11/chartex" xmlns:cx6="http://schemas.microsoft.com/office/drawing/2016/5/12/chartex" xmlns:cx7="http://schemas.microsoft.com/office/drawing/2016/5/13/chartex" xmlns:cx8="http://schemas.microsoft.com/office/drawing/2016/5/14/chartex" xmlns:mc="http://schemas.openxmlformats.org/markup-compatibility/2006" xmlns:aink="http://schemas.microsoft.com/office/drawing/2016/ink" xmlns:am3d="http://schemas.microsoft.com/office/drawing/2017/model3d" xmlns:o="urn:schemas-microsoft-com:office:office" xmlns:oel="http://schemas.microsoft.com/office/2019/extlst" xmlns:r="http://schemas.openxmlformats.org/officeDocument/2006/relationships" xmlns:m="http://schemas.openxmlformats.org/officeDocument/2006/math" xmlns:v="urn:schemas-microsoft-com:vml" xmlns:wp14="http://schemas.microsoft.com/office/word/2010/wordprocessingDrawing" xmlns:wp="http://schemas.openxmlformats.org/drawingml/2006/wordprocessingDrawing" xmlns:w10="urn:schemas-microsoft-com:office:word" xmlns:w="http://schemas.openxmlformats.org/wordprocessingml/2006/main" xmlns:w14="http://schemas.microsoft.com/office/word/2010/wordml" xmlns:w15="http://schemas.microsoft.com/office/word/2012/wordml" xmlns:w16cex="http://schemas.microsoft.com/office/word/2018/wordml/cex" xmlns:w16cid="http://schemas.microsoft.com/office/word/2016/wordml/cid" xmlns:w16="http://schemas.microsoft.com/office/word/2018/wordml" xmlns:w16du="http://schemas.microsoft.com/office/word/2023/wordml/word16du" xmlns:w16sdtdh="http://schemas.microsoft.com/office/word/2020/wordml/sdtdatahash" xmlns:w16se="http://schemas.microsoft.com/office/word/2015/wordml/symex" xmlns:wpg="http://schemas.microsoft.com/office/word/2010/wordprocessingGroup" xmlns:wpi="http://schemas.microsoft.com/office/word/2010/wordprocessingInk" xmlns:wne="http://schemas.microsoft.com/office/word/2006/wordml" xmlns:wps="http://schemas.microsoft.com/office/word/2010/wordprocessingShape" mc:Ignorable="w14 w15 w16se w16cid w16 w16cex w16sdtdh w16du wp14">
+  <w:footnote w:type="separator" w:id="-1">
+    <w:p>
+      <w:pPr>
+        <w:spacing w:after="0"/>
+      </w:pPr>
+      <w:r>
+        <w:separator/>
+      </w:r>
+    </w:p>
+  </w:footnote>
+  <w:footnote w:type="continuationSeparator" w:id="0">
+    <w:p>
+      <w:pPr>
+        <w:spacing w:after="0"/>
+      </w:pPr>
+      <w:r>
+        <w:continuationSeparator/>
+      </w:r>
+    </w:p>
+  </w:footnote>
+</w:footnotes>
+</file>
+
 <file path=word/numbering.xml><?xml version="1.0" encoding="utf-8"?>
 <w:numbering xmlns:wpc="http://schemas.microsoft.com/office/word/2010/wordprocessingCanvas" xmlns:cx="http://schemas.microsoft.com/office/drawing/2014/chartex" xmlns:cx1="http://schemas.microsoft.com/office/drawing/2015/9/8/chartex" xmlns:cx2="http://schemas.microsoft.com/office/drawing/2015/10/21/chartex" xmlns:cx3="http://schemas.microsoft.com/office/drawing/2016/5/9/chartex" xmlns:cx4="http://schemas.microsoft.com/office/drawing/2016/5/10/chartex" xmlns:cx5="http://schemas.microsoft.com/office/drawing/2016/5/11/chartex" xmlns:cx6="http://schemas.microsoft.com/office/drawing/2016/5/12/chartex" xmlns:cx7="http://schemas.microsoft.com/office/drawing/2016/5/13/chartex" xmlns:cx8="http://schemas.microsoft.com/office/drawing/2016/5/14/chartex" xmlns:mc="http://schemas.openxmlformats.org/markup-compatibility/2006" xmlns:aink="http://schemas.microsoft.com/office/drawing/2016/ink" xmlns:am3d="http://schemas.microsoft.com/office/drawing/2017/model3d" xmlns:o="urn:schemas-microsoft-com:office:office" xmlns:oel="http://schemas.microsoft.com/office/2019/extlst" xmlns:r="http://schemas.openxmlformats.org/officeDocument/2006/relationships" xmlns:m="http://schemas.openxmlformats.org/officeDocument/2006/math" xmlns:v="urn:schemas-microsoft-com:vml" xmlns:wp14="http://schemas.microsoft.com/office/word/2010/wordprocessingDrawing" xmlns:wp="http://schemas.openxmlformats.org/drawingml/2006/wordprocessingDrawing" xmlns:w10="urn:schemas-microsoft-com:office:word" xmlns:w="http://schemas.openxmlformats.org/wordprocessingml/2006/main" xmlns:w14="http://schemas.microsoft.com/office/word/2010/wordml" xmlns:w15="http://schemas.microsoft.com/office/word/2012/wordml" xmlns:w16cex="http://schemas.microsoft.com/office/word/2018/wordml/cex" xmlns:w16cid="http://schemas.microsoft.com/office/word/2016/wordml/cid" xmlns:w16="http://schemas.microsoft.com/office/word/2018/wordml" xmlns:w16du="http://schemas.microsoft.com/office/word/2023/wordml/word16du" xmlns:w16sdtdh="http://schemas.microsoft.com/office/word/2020/wordml/sdtdatahash" xmlns:w16se="http://schemas.microsoft.com/office/word/2015/wordml/symex" xmlns:wpg="http://schemas.microsoft.com/office/word/2010/wordprocessingGroup" xmlns:wpi="http://schemas.microsoft.com/office/word/2010/wordprocessingInk" xmlns:wne="http://schemas.microsoft.com/office/word/2006/wordml" xmlns:wps="http://schemas.microsoft.com/office/word/2010/wordprocessingShape" mc:Ignorable="w14 w15 w16se w16cid w16 w16cex w16sdtdh w16du wp14">
   <w:abstractNum w:abstractNumId="0" w15:restartNumberingAfterBreak="0">
@@ -1833,7 +2498,7 @@
         <w:rFonts w:ascii="Wingdings" w:eastAsiaTheme="minorEastAsia" w:hAnsi="Wingdings" w:cstheme="minorBidi" w:hint="default"/>
       </w:rPr>
     </w:lvl>
-    <w:lvl w:ilvl="1" w:tplc="04090003" w:tentative="1">
+    <w:lvl w:ilvl="1" w:tplc="04090003">
       <w:start w:val="1"/>
       <w:numFmt w:val="bullet"/>
       <w:lvlText w:val=""/>
@@ -2019,11 +2684,103 @@
       </w:pPr>
     </w:lvl>
   </w:abstractNum>
+  <w:abstractNum w:abstractNumId="2" w15:restartNumberingAfterBreak="0">
+    <w:nsid w:val="6FAA1A52"/>
+    <w:multiLevelType w:val="hybridMultilevel"/>
+    <w:tmpl w:val="16B47548"/>
+    <w:lvl w:ilvl="0" w:tplc="2DDE074A">
+      <w:start w:val="1"/>
+      <w:numFmt w:val="decimal"/>
+      <w:lvlText w:val="%1."/>
+      <w:lvlJc w:val="left"/>
+      <w:pPr>
+        <w:ind w:left="800" w:hanging="360"/>
+      </w:pPr>
+      <w:rPr>
+        <w:rFonts w:hint="default"/>
+      </w:rPr>
+    </w:lvl>
+    <w:lvl w:ilvl="1" w:tplc="04090019" w:tentative="1">
+      <w:start w:val="1"/>
+      <w:numFmt w:val="upperLetter"/>
+      <w:lvlText w:val="%2."/>
+      <w:lvlJc w:val="left"/>
+      <w:pPr>
+        <w:ind w:left="1320" w:hanging="440"/>
+      </w:pPr>
+    </w:lvl>
+    <w:lvl w:ilvl="2" w:tplc="0409001B" w:tentative="1">
+      <w:start w:val="1"/>
+      <w:numFmt w:val="lowerRoman"/>
+      <w:lvlText w:val="%3."/>
+      <w:lvlJc w:val="right"/>
+      <w:pPr>
+        <w:ind w:left="1760" w:hanging="440"/>
+      </w:pPr>
+    </w:lvl>
+    <w:lvl w:ilvl="3" w:tplc="0409000F" w:tentative="1">
+      <w:start w:val="1"/>
+      <w:numFmt w:val="decimal"/>
+      <w:lvlText w:val="%4."/>
+      <w:lvlJc w:val="left"/>
+      <w:pPr>
+        <w:ind w:left="2200" w:hanging="440"/>
+      </w:pPr>
+    </w:lvl>
+    <w:lvl w:ilvl="4" w:tplc="04090019" w:tentative="1">
+      <w:start w:val="1"/>
+      <w:numFmt w:val="upperLetter"/>
+      <w:lvlText w:val="%5."/>
+      <w:lvlJc w:val="left"/>
+      <w:pPr>
+        <w:ind w:left="2640" w:hanging="440"/>
+      </w:pPr>
+    </w:lvl>
+    <w:lvl w:ilvl="5" w:tplc="0409001B" w:tentative="1">
+      <w:start w:val="1"/>
+      <w:numFmt w:val="lowerRoman"/>
+      <w:lvlText w:val="%6."/>
+      <w:lvlJc w:val="right"/>
+      <w:pPr>
+        <w:ind w:left="3080" w:hanging="440"/>
+      </w:pPr>
+    </w:lvl>
+    <w:lvl w:ilvl="6" w:tplc="0409000F" w:tentative="1">
+      <w:start w:val="1"/>
+      <w:numFmt w:val="decimal"/>
+      <w:lvlText w:val="%7."/>
+      <w:lvlJc w:val="left"/>
+      <w:pPr>
+        <w:ind w:left="3520" w:hanging="440"/>
+      </w:pPr>
+    </w:lvl>
+    <w:lvl w:ilvl="7" w:tplc="04090019" w:tentative="1">
+      <w:start w:val="1"/>
+      <w:numFmt w:val="upperLetter"/>
+      <w:lvlText w:val="%8."/>
+      <w:lvlJc w:val="left"/>
+      <w:pPr>
+        <w:ind w:left="3960" w:hanging="440"/>
+      </w:pPr>
+    </w:lvl>
+    <w:lvl w:ilvl="8" w:tplc="0409001B" w:tentative="1">
+      <w:start w:val="1"/>
+      <w:numFmt w:val="lowerRoman"/>
+      <w:lvlText w:val="%9."/>
+      <w:lvlJc w:val="right"/>
+      <w:pPr>
+        <w:ind w:left="4400" w:hanging="440"/>
+      </w:pPr>
+    </w:lvl>
+  </w:abstractNum>
   <w:num w:numId="1" w16cid:durableId="102575451">
     <w:abstractNumId w:val="1"/>
   </w:num>
   <w:num w:numId="2" w16cid:durableId="3679687">
     <w:abstractNumId w:val="0"/>
+  </w:num>
+  <w:num w:numId="3" w16cid:durableId="203250834">
+    <w:abstractNumId w:val="2"/>
   </w:num>
 </w:numbering>
 </file>
@@ -2428,7 +3185,7 @@
   <w:style w:type="paragraph" w:default="1" w:styleId="a">
     <w:name w:val="Normal"/>
     <w:qFormat/>
-    <w:rsid w:val="00122113"/>
+    <w:rsid w:val="001A26C5"/>
     <w:pPr>
       <w:widowControl w:val="0"/>
       <w:wordWrap w:val="0"/>
@@ -2945,6 +3702,50 @@
       <w:spacing w:val="5"/>
     </w:rPr>
   </w:style>
+  <w:style w:type="paragraph" w:styleId="aa">
+    <w:name w:val="header"/>
+    <w:basedOn w:val="a"/>
+    <w:link w:val="Char3"/>
+    <w:uiPriority w:val="99"/>
+    <w:unhideWhenUsed/>
+    <w:rsid w:val="00544764"/>
+    <w:pPr>
+      <w:tabs>
+        <w:tab w:val="center" w:pos="4513"/>
+        <w:tab w:val="right" w:pos="9026"/>
+      </w:tabs>
+      <w:snapToGrid w:val="0"/>
+    </w:pPr>
+  </w:style>
+  <w:style w:type="character" w:customStyle="1" w:styleId="Char3">
+    <w:name w:val="머리글 Char"/>
+    <w:basedOn w:val="a0"/>
+    <w:link w:val="aa"/>
+    <w:uiPriority w:val="99"/>
+    <w:rsid w:val="00544764"/>
+  </w:style>
+  <w:style w:type="paragraph" w:styleId="ab">
+    <w:name w:val="footer"/>
+    <w:basedOn w:val="a"/>
+    <w:link w:val="Char4"/>
+    <w:uiPriority w:val="99"/>
+    <w:unhideWhenUsed/>
+    <w:rsid w:val="00544764"/>
+    <w:pPr>
+      <w:tabs>
+        <w:tab w:val="center" w:pos="4513"/>
+        <w:tab w:val="right" w:pos="9026"/>
+      </w:tabs>
+      <w:snapToGrid w:val="0"/>
+    </w:pPr>
+  </w:style>
+  <w:style w:type="character" w:customStyle="1" w:styleId="Char4">
+    <w:name w:val="바닥글 Char"/>
+    <w:basedOn w:val="a0"/>
+    <w:link w:val="ab"/>
+    <w:uiPriority w:val="99"/>
+    <w:rsid w:val="00544764"/>
+  </w:style>
 </w:styles>
 </file>
 

</xml_diff>

<commit_message>
save related bug fixed, improved UX
</commit_message>
<xml_diff>
--- a/Documenation_About_Methods.docx
+++ b/Documenation_About_Methods.docx
@@ -2331,21 +2331,80 @@
     </w:p>
     <w:p>
       <w:pPr>
-        <w:widowControl/>
-        <w:wordWrap/>
-        <w:autoSpaceDE/>
-        <w:autoSpaceDN/>
-      </w:pPr>
-      <w:r>
-        <w:br w:type="page"/>
-      </w:r>
-    </w:p>
-    <w:p>
-      <w:r>
-        <w:rPr>
-          <w:rFonts w:hint="eastAsia"/>
+        <w:pStyle w:val="a6"/>
+        <w:numPr>
+          <w:ilvl w:val="0"/>
+          <w:numId w:val="3"/>
+        </w:numPr>
+        <w:rPr>
+          <w:sz w:val="20"/>
+          <w:szCs w:val="22"/>
+        </w:rPr>
+      </w:pPr>
+      <w:r>
+        <w:rPr>
+          <w:sz w:val="20"/>
+          <w:szCs w:val="22"/>
+        </w:rPr>
+        <w:t>void printColorStrip(int colorNum)</w:t>
+      </w:r>
+      <w:r>
+        <w:rPr>
+          <w:rFonts w:hint="eastAsia"/>
+          <w:sz w:val="20"/>
+          <w:szCs w:val="22"/>
+        </w:rPr>
+        <w:t xml:space="preserve"> 을 통해 0, 1, 2, 3(흰색 스트립, 녹색, 청색, 보라색)의 컬러 스티커를 출력 할 수 있도록 하였습니다. </w:t>
+      </w:r>
+    </w:p>
+    <w:p>
+      <w:pPr>
+        <w:pStyle w:val="a6"/>
+        <w:numPr>
+          <w:ilvl w:val="0"/>
+          <w:numId w:val="3"/>
+        </w:numPr>
+        <w:rPr>
+          <w:sz w:val="20"/>
+          <w:szCs w:val="22"/>
+        </w:rPr>
+      </w:pPr>
+      <w:r>
+        <w:rPr>
+          <w:rFonts w:hint="eastAsia"/>
+          <w:sz w:val="20"/>
+          <w:szCs w:val="22"/>
+        </w:rPr>
+        <w:t>9999 시간에 대해 All Day Long 텍스트의 출력 및 최우선 정렬이 가능합니다.</w:t>
+      </w:r>
+    </w:p>
+    <w:p>
+      <w:pPr>
+        <w:pStyle w:val="a6"/>
+        <w:numPr>
+          <w:ilvl w:val="0"/>
+          <w:numId w:val="3"/>
+        </w:numPr>
+        <w:rPr>
+          <w:sz w:val="20"/>
+          <w:szCs w:val="22"/>
+        </w:rPr>
+      </w:pPr>
+      <w:r>
+        <w:rPr>
+          <w:rFonts w:hint="eastAsia"/>
+          <w:sz w:val="20"/>
+          <w:szCs w:val="22"/>
         </w:rPr>
         <w:lastRenderedPageBreak/>
+        <w:t>(버그 수정) 공휴일로 고정된 일정이 계속해서 증식하는 문제를 해결했습니다.</w:t>
+      </w:r>
+    </w:p>
+    <w:p>
+      <w:r>
+        <w:rPr>
+          <w:rFonts w:hint="eastAsia"/>
+        </w:rPr>
         <w:t>&lt;별첨&gt;</w:t>
       </w:r>
     </w:p>
@@ -2355,7 +2414,7 @@
           <w:noProof/>
         </w:rPr>
         <w:drawing>
-          <wp:inline distT="0" distB="0" distL="0" distR="0" wp14:anchorId="35E3820C" wp14:editId="7643F359">
+          <wp:inline distT="0" distB="0" distL="0" distR="0" wp14:anchorId="35E3820C" wp14:editId="74AB0302">
             <wp:extent cx="6629400" cy="3803650"/>
             <wp:effectExtent l="0" t="0" r="0" b="6350"/>
             <wp:docPr id="948048947" name="그림 1"/>

</xml_diff>

<commit_message>
improved handling feature about insertion, deletion with UX Layer Interactions
</commit_message>
<xml_diff>
--- a/Documenation_About_Methods.docx
+++ b/Documenation_About_Methods.docx
@@ -2401,6 +2401,119 @@
       </w:r>
     </w:p>
     <w:p>
+      <w:pPr>
+        <w:pStyle w:val="a6"/>
+        <w:numPr>
+          <w:ilvl w:val="0"/>
+          <w:numId w:val="3"/>
+        </w:numPr>
+        <w:rPr>
+          <w:sz w:val="20"/>
+          <w:szCs w:val="22"/>
+        </w:rPr>
+      </w:pPr>
+      <w:r>
+        <w:rPr>
+          <w:sz w:val="20"/>
+          <w:szCs w:val="22"/>
+        </w:rPr>
+        <w:t>I</w:t>
+      </w:r>
+      <w:r>
+        <w:rPr>
+          <w:rFonts w:hint="eastAsia"/>
+          <w:sz w:val="20"/>
+          <w:szCs w:val="22"/>
+        </w:rPr>
+        <w:t>nsert 함수 단에서 유효하지 않은 시간대를 걸러냅니다</w:t>
+      </w:r>
+      <w:r>
+        <w:rPr>
+          <w:rFonts w:hint="eastAsia"/>
+          <w:sz w:val="20"/>
+          <w:szCs w:val="22"/>
+        </w:rPr>
+        <w:t>: 3을 리턴하면 유효하지 않은 날입니다.</w:t>
+      </w:r>
+    </w:p>
+    <w:p>
+      <w:pPr>
+        <w:pStyle w:val="a6"/>
+        <w:numPr>
+          <w:ilvl w:val="0"/>
+          <w:numId w:val="3"/>
+        </w:numPr>
+        <w:rPr>
+          <w:sz w:val="20"/>
+          <w:szCs w:val="22"/>
+        </w:rPr>
+      </w:pPr>
+      <w:r>
+        <w:rPr>
+          <w:sz w:val="20"/>
+          <w:szCs w:val="22"/>
+        </w:rPr>
+        <w:t>D</w:t>
+      </w:r>
+      <w:r>
+        <w:rPr>
+          <w:rFonts w:hint="eastAsia"/>
+          <w:sz w:val="20"/>
+          <w:szCs w:val="22"/>
+        </w:rPr>
+        <w:t>elete 관련 단에서 유효하지 않은 삭제를 걸러냅니다: 1을 리턴하면 존재하지 않는 값, 2를 리턴하면 시스템 고정(공휴일 등)을 삭제하려 시도한 경우입니다.</w:t>
+      </w:r>
+    </w:p>
+    <w:p>
+      <w:pPr>
+        <w:pStyle w:val="a6"/>
+        <w:numPr>
+          <w:ilvl w:val="0"/>
+          <w:numId w:val="3"/>
+        </w:numPr>
+        <w:rPr>
+          <w:sz w:val="20"/>
+          <w:szCs w:val="22"/>
+        </w:rPr>
+      </w:pPr>
+      <w:r>
+        <w:rPr>
+          <w:rFonts w:hint="eastAsia"/>
+          <w:sz w:val="20"/>
+          <w:szCs w:val="22"/>
+        </w:rPr>
+        <w:t>14, 15를 UX단에서 popup으로 지원하도록 하였습니다.</w:t>
+      </w:r>
+    </w:p>
+    <w:p>
+      <w:pPr>
+        <w:pStyle w:val="a6"/>
+        <w:numPr>
+          <w:ilvl w:val="0"/>
+          <w:numId w:val="3"/>
+        </w:numPr>
+        <w:rPr>
+          <w:sz w:val="20"/>
+          <w:szCs w:val="22"/>
+        </w:rPr>
+      </w:pPr>
+      <w:r>
+        <w:rPr>
+          <w:sz w:val="20"/>
+          <w:szCs w:val="22"/>
+        </w:rPr>
+        <w:t>S</w:t>
+      </w:r>
+      <w:r>
+        <w:rPr>
+          <w:rFonts w:hint="eastAsia"/>
+          <w:sz w:val="20"/>
+          <w:szCs w:val="22"/>
+        </w:rPr>
+        <w:t>ystem default 공휴일 관련 insert 문제를 해결했습니다.</w:t>
+      </w:r>
+    </w:p>
+    <w:p>
       <w:r>
         <w:rPr>
           <w:rFonts w:hint="eastAsia"/>
@@ -2414,7 +2527,7 @@
           <w:noProof/>
         </w:rPr>
         <w:drawing>
-          <wp:inline distT="0" distB="0" distL="0" distR="0" wp14:anchorId="35E3820C" wp14:editId="74AB0302">
+          <wp:inline distT="0" distB="0" distL="0" distR="0" wp14:anchorId="35E3820C" wp14:editId="33C3637E">
             <wp:extent cx="6629400" cy="3803650"/>
             <wp:effectExtent l="0" t="0" r="0" b="6350"/>
             <wp:docPr id="948048947" name="그림 1"/>

</xml_diff>

<commit_message>
shell script driven fast-build implemented, D-day, Server Connection, DB improved
</commit_message>
<xml_diff>
--- a/Documenation_About_Methods.docx
+++ b/Documenation_About_Methods.docx
@@ -905,9 +905,6 @@
     <w:p>
       <w:pPr>
         <w:ind w:leftChars="300" w:left="660"/>
-        <w:rPr>
-          <w:rFonts w:hint="eastAsia"/>
-        </w:rPr>
       </w:pPr>
       <w:r>
         <w:rPr>
@@ -3876,36 +3873,1203 @@
     </w:p>
     <w:p>
       <w:pPr>
-        <w:ind w:left="220"/>
-      </w:pPr>
-      <w:r>
-        <w:rPr>
-          <w:rFonts w:hint="eastAsia"/>
-        </w:rPr>
-        <w:t>Week 3 회의 이후 새로운 내용</w:t>
-      </w:r>
-    </w:p>
-    <w:p>
-      <w:pPr>
-        <w:pStyle w:val="a6"/>
-        <w:numPr>
-          <w:ilvl w:val="0"/>
-          <w:numId w:val="2"/>
-        </w:numPr>
-      </w:pPr>
-      <w:r>
-        <w:rPr>
-          <w:rFonts w:hint="eastAsia"/>
-        </w:rPr>
-        <w:t>북마크가 0, 1, 2, 3 세 가지 종류를 가질 수 있으며, 0은 북마크가 아닌 것이고, 1, 2, 3은 색을 지정합니다. 이때, 북마크가 1일 1개 제한이 있던 것은 동일하게 유지합니다.</w:t>
-      </w:r>
-    </w:p>
-    <w:p>
-      <w:pPr>
         <w:widowControl/>
         <w:wordWrap/>
         <w:autoSpaceDE/>
         <w:autoSpaceDN/>
+        <w:rPr>
+          <w:rFonts w:hint="eastAsia"/>
+        </w:rPr>
+      </w:pPr>
+      <w:r>
+        <w:br w:type="page"/>
+      </w:r>
+    </w:p>
+    <w:p>
+      <w:pPr>
+        <w:ind w:left="220"/>
+      </w:pPr>
+      <w:r>
+        <w:rPr>
+          <w:rFonts w:hint="eastAsia"/>
+        </w:rPr>
+        <w:lastRenderedPageBreak/>
+        <w:t>&lt;동적 할당 관련 업데이트&gt;</w:t>
+      </w:r>
+    </w:p>
+    <w:p>
+      <w:pPr>
+        <w:ind w:left="220"/>
+      </w:pPr>
+      <w:r>
+        <w:rPr>
+          <w:noProof/>
+        </w:rPr>
+        <w:drawing>
+          <wp:inline distT="0" distB="0" distL="0" distR="0" wp14:anchorId="747660FF" wp14:editId="690AFE73">
+            <wp:extent cx="6645910" cy="1853565"/>
+            <wp:effectExtent l="0" t="0" r="2540" b="0"/>
+            <wp:docPr id="901599589" name="그림 1" descr="텍스트, 스크린샷, 폰트이(가) 표시된 사진&#10;&#10;자동 생성된 설명"/>
+            <wp:cNvGraphicFramePr>
+              <a:graphicFrameLocks xmlns:a="http://schemas.openxmlformats.org/drawingml/2006/main" noChangeAspect="1"/>
+            </wp:cNvGraphicFramePr>
+            <a:graphic xmlns:a="http://schemas.openxmlformats.org/drawingml/2006/main">
+              <a:graphicData uri="http://schemas.openxmlformats.org/drawingml/2006/picture">
+                <pic:pic xmlns:pic="http://schemas.openxmlformats.org/drawingml/2006/picture">
+                  <pic:nvPicPr>
+                    <pic:cNvPr id="901599589" name="그림 1" descr="텍스트, 스크린샷, 폰트이(가) 표시된 사진&#10;&#10;자동 생성된 설명"/>
+                    <pic:cNvPicPr/>
+                  </pic:nvPicPr>
+                  <pic:blipFill>
+                    <a:blip r:embed="rId7"/>
+                    <a:stretch>
+                      <a:fillRect/>
+                    </a:stretch>
+                  </pic:blipFill>
+                  <pic:spPr>
+                    <a:xfrm>
+                      <a:off x="0" y="0"/>
+                      <a:ext cx="6645910" cy="1853565"/>
+                    </a:xfrm>
+                    <a:prstGeom prst="rect">
+                      <a:avLst/>
+                    </a:prstGeom>
+                  </pic:spPr>
+                </pic:pic>
+              </a:graphicData>
+            </a:graphic>
+          </wp:inline>
+        </w:drawing>
+      </w:r>
+    </w:p>
+    <w:p>
+      <w:pPr>
+        <w:ind w:left="220"/>
+        <w:rPr>
+          <w:rFonts w:hint="eastAsia"/>
+        </w:rPr>
+      </w:pPr>
+      <w:r>
+        <w:t>S</w:t>
+      </w:r>
+      <w:r>
+        <w:rPr>
+          <w:rFonts w:hint="eastAsia"/>
+        </w:rPr>
+        <w:t xml:space="preserve">ave시 문제, D-day 관련 문제가, Stack trace 결과 모두 동적 할당 메모리 소유권 문제에서 </w:t>
+      </w:r>
+      <w:proofErr w:type="gramStart"/>
+      <w:r>
+        <w:rPr>
+          <w:rFonts w:hint="eastAsia"/>
+        </w:rPr>
+        <w:t>비롯 된</w:t>
+      </w:r>
+      <w:proofErr w:type="gramEnd"/>
+      <w:r>
+        <w:rPr>
+          <w:rFonts w:hint="eastAsia"/>
+        </w:rPr>
+        <w:t xml:space="preserve"> 것 같아, 한번 </w:t>
+      </w:r>
+      <w:proofErr w:type="spellStart"/>
+      <w:r>
+        <w:rPr>
+          <w:rFonts w:hint="eastAsia"/>
+        </w:rPr>
+        <w:t>빡세게</w:t>
+      </w:r>
+      <w:proofErr w:type="spellEnd"/>
+      <w:r>
+        <w:rPr>
+          <w:rFonts w:hint="eastAsia"/>
+        </w:rPr>
+        <w:t xml:space="preserve"> 잡았습니다. </w:t>
+      </w:r>
+      <w:proofErr w:type="spellStart"/>
+      <w:r>
+        <w:rPr>
+          <w:rFonts w:hint="eastAsia"/>
+        </w:rPr>
+        <w:t>dbCore</w:t>
+      </w:r>
+      <w:proofErr w:type="spellEnd"/>
+      <w:r>
+        <w:rPr>
+          <w:rFonts w:hint="eastAsia"/>
+        </w:rPr>
+        <w:t xml:space="preserve"> 부분에만 해당되는 결과입니다.</w:t>
+      </w:r>
+    </w:p>
+    <w:p>
+      <w:pPr>
+        <w:ind w:left="220"/>
+      </w:pPr>
+      <w:r>
+        <w:rPr>
+          <w:rFonts w:hint="eastAsia"/>
+        </w:rPr>
+        <w:t>&lt;D-day 관련 함수 업데이트&gt;</w:t>
+      </w:r>
+    </w:p>
+    <w:p>
+      <w:pPr>
+        <w:ind w:left="220"/>
+      </w:pPr>
+      <w:r>
+        <w:rPr>
+          <w:rFonts w:hint="eastAsia"/>
+        </w:rPr>
+        <w:t>[API]</w:t>
+      </w:r>
+    </w:p>
+    <w:p>
+      <w:pPr>
+        <w:ind w:left="220"/>
+      </w:pPr>
+      <w:r>
+        <w:t xml:space="preserve">void </w:t>
+      </w:r>
+      <w:proofErr w:type="spellStart"/>
+      <w:proofErr w:type="gramStart"/>
+      <w:r>
+        <w:t>getDday</w:t>
+      </w:r>
+      <w:proofErr w:type="spellEnd"/>
+      <w:r>
+        <w:t>(</w:t>
+      </w:r>
+      <w:proofErr w:type="gramEnd"/>
+      <w:r>
+        <w:t>int* slot1, char* title1, int* slot2, char* title2);</w:t>
+      </w:r>
+    </w:p>
+    <w:p>
+      <w:pPr>
+        <w:pStyle w:val="a6"/>
+        <w:numPr>
+          <w:ilvl w:val="0"/>
+          <w:numId w:val="2"/>
+        </w:numPr>
+      </w:pPr>
+      <w:r>
+        <w:rPr>
+          <w:rFonts w:hint="eastAsia"/>
+        </w:rPr>
+        <w:t>모든 인자는 호출단에서 정적/동적으로 할당되어 있어야 합니다. 즉, 특히 스트링 같은 경우, 메모리를 할당하여 넘겨주는 것이 아닌, 주어진 버퍼에 작성해서 넘겨주는 구조입니다.</w:t>
+      </w:r>
+    </w:p>
+    <w:p>
+      <w:pPr>
+        <w:pStyle w:val="a6"/>
+        <w:numPr>
+          <w:ilvl w:val="0"/>
+          <w:numId w:val="2"/>
+        </w:numPr>
+      </w:pPr>
+      <w:r>
+        <w:rPr>
+          <w:rFonts w:hint="eastAsia"/>
+        </w:rPr>
+        <w:t>(</w:t>
+      </w:r>
+      <w:proofErr w:type="spellStart"/>
+      <w:r>
+        <w:rPr>
+          <w:rFonts w:hint="eastAsia"/>
+        </w:rPr>
+        <w:t>slotN</w:t>
+      </w:r>
+      <w:proofErr w:type="spellEnd"/>
+      <w:r>
+        <w:rPr>
+          <w:rFonts w:hint="eastAsia"/>
+        </w:rPr>
+        <w:t xml:space="preserve">, </w:t>
+      </w:r>
+      <w:proofErr w:type="spellStart"/>
+      <w:r>
+        <w:rPr>
+          <w:rFonts w:hint="eastAsia"/>
+        </w:rPr>
+        <w:t>titleN</w:t>
+      </w:r>
+      <w:proofErr w:type="spellEnd"/>
+      <w:r>
+        <w:rPr>
+          <w:rFonts w:hint="eastAsia"/>
+        </w:rPr>
+        <w:t xml:space="preserve">)에서 slot은 D+- 일자 수를 담아주는 역할이고, 따라서 포인터 변수입니다. </w:t>
+      </w:r>
+      <w:r>
+        <w:t>T</w:t>
+      </w:r>
+      <w:r>
+        <w:rPr>
+          <w:rFonts w:hint="eastAsia"/>
+        </w:rPr>
+        <w:t xml:space="preserve">itle은 </w:t>
+      </w:r>
+      <w:proofErr w:type="spellStart"/>
+      <w:r>
+        <w:rPr>
+          <w:rFonts w:hint="eastAsia"/>
+        </w:rPr>
+        <w:t>d-day</w:t>
+      </w:r>
+      <w:proofErr w:type="spellEnd"/>
+      <w:r>
+        <w:rPr>
+          <w:rFonts w:hint="eastAsia"/>
+        </w:rPr>
+        <w:t xml:space="preserve"> 제목을 담아주는 역할이고, 길이는 DB상의 Title을 그대로 가져갑니다.</w:t>
+      </w:r>
+    </w:p>
+    <w:p>
+      <w:pPr>
+        <w:pStyle w:val="a6"/>
+        <w:numPr>
+          <w:ilvl w:val="0"/>
+          <w:numId w:val="2"/>
+        </w:numPr>
+      </w:pPr>
+      <w:r>
+        <w:rPr>
+          <w:rFonts w:hint="eastAsia"/>
+        </w:rPr>
+        <w:t>(slot1, title1)은 D+ 데이터를 담고 있습니다. 데이터가 존재하지 않을 시 title1[0]에 널 문자가 삽입됩니다.</w:t>
+      </w:r>
+      <w:r>
+        <w:rPr>
+          <w:rFonts w:hint="eastAsia"/>
+        </w:rPr>
+        <w:t xml:space="preserve"> %+d 형식 지정자를 통해 부호를 포함하여 출력하면, slot의 데이터를 </w:t>
+      </w:r>
+      <w:proofErr w:type="spellStart"/>
+      <w:r>
+        <w:rPr>
+          <w:rFonts w:hint="eastAsia"/>
+        </w:rPr>
+        <w:t>dday</w:t>
+      </w:r>
+      <w:proofErr w:type="spellEnd"/>
+      <w:r>
+        <w:rPr>
+          <w:rFonts w:hint="eastAsia"/>
+        </w:rPr>
+        <w:t>화 합니다.</w:t>
+      </w:r>
+    </w:p>
+    <w:p>
+      <w:pPr>
+        <w:pStyle w:val="a6"/>
+        <w:numPr>
+          <w:ilvl w:val="0"/>
+          <w:numId w:val="2"/>
+        </w:numPr>
+        <w:rPr>
+          <w:rFonts w:hint="eastAsia"/>
+        </w:rPr>
+      </w:pPr>
+      <w:r>
+        <w:rPr>
+          <w:rFonts w:hint="eastAsia"/>
+        </w:rPr>
+        <w:t>(slot1, title1)은 D</w:t>
+      </w:r>
+      <w:r>
+        <w:rPr>
+          <w:rFonts w:hint="eastAsia"/>
+        </w:rPr>
+        <w:t>-</w:t>
+      </w:r>
+      <w:r>
+        <w:rPr>
+          <w:rFonts w:hint="eastAsia"/>
+        </w:rPr>
+        <w:t xml:space="preserve"> 데이터를 담고 있습니다. 데이터가 존재하지 않을 시 title1[0]에 널 문자가 삽입됩니다.</w:t>
+      </w:r>
+      <w:r>
+        <w:rPr>
+          <w:rFonts w:hint="eastAsia"/>
+        </w:rPr>
+        <w:t xml:space="preserve"> </w:t>
+      </w:r>
+      <w:r>
+        <w:rPr>
+          <w:rFonts w:hint="eastAsia"/>
+        </w:rPr>
+        <w:t xml:space="preserve">%+d 형식 지정자를 통해 부호를 포함하여 출력하면, slot의 데이터를 </w:t>
+      </w:r>
+      <w:proofErr w:type="spellStart"/>
+      <w:r>
+        <w:rPr>
+          <w:rFonts w:hint="eastAsia"/>
+        </w:rPr>
+        <w:t>dday</w:t>
+      </w:r>
+      <w:proofErr w:type="spellEnd"/>
+      <w:r>
+        <w:rPr>
+          <w:rFonts w:hint="eastAsia"/>
+        </w:rPr>
+        <w:t>화 합니다.</w:t>
+      </w:r>
+    </w:p>
+    <w:p>
+      <w:pPr>
+        <w:ind w:left="220"/>
+      </w:pPr>
+      <w:r>
+        <w:t xml:space="preserve">void </w:t>
+      </w:r>
+      <w:proofErr w:type="spellStart"/>
+      <w:proofErr w:type="gramStart"/>
+      <w:r>
+        <w:t>setDdayWhileIterate</w:t>
+      </w:r>
+      <w:proofErr w:type="spellEnd"/>
+      <w:r>
+        <w:t>(</w:t>
+      </w:r>
+      <w:proofErr w:type="gramEnd"/>
+      <w:r>
+        <w:t xml:space="preserve">unsigned long </w:t>
+      </w:r>
+      <w:proofErr w:type="spellStart"/>
+      <w:r>
+        <w:t>long</w:t>
+      </w:r>
+      <w:proofErr w:type="spellEnd"/>
+      <w:r>
+        <w:t xml:space="preserve"> </w:t>
+      </w:r>
+      <w:proofErr w:type="spellStart"/>
+      <w:r>
+        <w:t>src</w:t>
+      </w:r>
+      <w:proofErr w:type="spellEnd"/>
+      <w:r>
+        <w:t xml:space="preserve">, int </w:t>
+      </w:r>
+      <w:proofErr w:type="spellStart"/>
+      <w:r>
+        <w:t>pageNum</w:t>
+      </w:r>
+      <w:proofErr w:type="spellEnd"/>
+      <w:r>
+        <w:t>, int mode);</w:t>
+      </w:r>
+    </w:p>
+    <w:p>
+      <w:pPr>
+        <w:pStyle w:val="a6"/>
+        <w:numPr>
+          <w:ilvl w:val="0"/>
+          <w:numId w:val="2"/>
+        </w:numPr>
+      </w:pPr>
+      <w:r>
+        <w:rPr>
+          <w:rFonts w:hint="eastAsia"/>
+        </w:rPr>
+        <w:t xml:space="preserve">구조는 </w:t>
+      </w:r>
+      <w:proofErr w:type="spellStart"/>
+      <w:r>
+        <w:rPr>
+          <w:rFonts w:hint="eastAsia"/>
+        </w:rPr>
+        <w:t>이터레이터</w:t>
+      </w:r>
+      <w:proofErr w:type="spellEnd"/>
+      <w:r>
+        <w:rPr>
+          <w:rFonts w:hint="eastAsia"/>
+        </w:rPr>
+        <w:t xml:space="preserve"> 기반 출력을 다루던 때와 완전히 동일하며(YYYYMMDD), mode 매개변수가 추가되었습니다.</w:t>
+      </w:r>
+      <w:r>
+        <w:rPr>
+          <w:rFonts w:hint="eastAsia"/>
+        </w:rPr>
+        <w:t xml:space="preserve"> 즉 detail 모드에서 보여지는 일정을 바로 D-day화 합니다.</w:t>
+      </w:r>
+    </w:p>
+    <w:p>
+      <w:pPr>
+        <w:pStyle w:val="a6"/>
+        <w:numPr>
+          <w:ilvl w:val="0"/>
+          <w:numId w:val="2"/>
+        </w:numPr>
+      </w:pPr>
+      <w:proofErr w:type="gramStart"/>
+      <w:r>
+        <w:t>M</w:t>
+      </w:r>
+      <w:r>
+        <w:rPr>
+          <w:rFonts w:hint="eastAsia"/>
+        </w:rPr>
+        <w:t>ode :</w:t>
+      </w:r>
+      <w:proofErr w:type="gramEnd"/>
+      <w:r>
+        <w:rPr>
+          <w:rFonts w:hint="eastAsia"/>
+        </w:rPr>
+        <w:t>= 0이면 D+ 설정, 1이면 D- 설정입니다.</w:t>
+      </w:r>
+    </w:p>
+    <w:p>
+      <w:pPr>
+        <w:pStyle w:val="a6"/>
+        <w:numPr>
+          <w:ilvl w:val="0"/>
+          <w:numId w:val="2"/>
+        </w:numPr>
+        <w:rPr>
+          <w:rFonts w:hint="eastAsia"/>
+        </w:rPr>
+      </w:pPr>
+      <w:r>
+        <w:rPr>
+          <w:rFonts w:hint="eastAsia"/>
+        </w:rPr>
+        <w:t xml:space="preserve">따라서, 현재 일자보다 이전/이후에 커서가 </w:t>
+      </w:r>
+      <w:proofErr w:type="spellStart"/>
+      <w:r>
+        <w:rPr>
+          <w:rFonts w:hint="eastAsia"/>
+        </w:rPr>
+        <w:t>있으냐에</w:t>
+      </w:r>
+      <w:proofErr w:type="spellEnd"/>
+      <w:r>
+        <w:rPr>
+          <w:rFonts w:hint="eastAsia"/>
+        </w:rPr>
+        <w:t xml:space="preserve"> 따라 커맨드 창에서 D+- 중 하나를 아예 없애서 보여주지 않고, 입력을 </w:t>
+      </w:r>
+      <w:proofErr w:type="spellStart"/>
+      <w:r>
+        <w:rPr>
+          <w:rFonts w:hint="eastAsia"/>
+        </w:rPr>
+        <w:t>무시함으로서</w:t>
+      </w:r>
+      <w:proofErr w:type="spellEnd"/>
+      <w:r>
+        <w:rPr>
+          <w:rFonts w:hint="eastAsia"/>
+        </w:rPr>
+        <w:t xml:space="preserve"> 오류를 방지하는 테크닉이 필요해 보입니다.</w:t>
+      </w:r>
+    </w:p>
+    <w:p>
+      <w:pPr>
+        <w:ind w:left="220"/>
+      </w:pPr>
+      <w:r>
+        <w:t xml:space="preserve">int </w:t>
+      </w:r>
+      <w:proofErr w:type="spellStart"/>
+      <w:proofErr w:type="gramStart"/>
+      <w:r>
+        <w:t>checkDdayWhileIterate</w:t>
+      </w:r>
+      <w:proofErr w:type="spellEnd"/>
+      <w:r>
+        <w:t>(</w:t>
+      </w:r>
+      <w:proofErr w:type="gramEnd"/>
+      <w:r>
+        <w:t xml:space="preserve">unsigned long </w:t>
+      </w:r>
+      <w:proofErr w:type="spellStart"/>
+      <w:r>
+        <w:t>long</w:t>
+      </w:r>
+      <w:proofErr w:type="spellEnd"/>
+      <w:r>
+        <w:t xml:space="preserve"> </w:t>
+      </w:r>
+      <w:proofErr w:type="spellStart"/>
+      <w:r>
+        <w:t>src</w:t>
+      </w:r>
+      <w:proofErr w:type="spellEnd"/>
+      <w:r>
+        <w:t xml:space="preserve">, int </w:t>
+      </w:r>
+      <w:proofErr w:type="spellStart"/>
+      <w:r>
+        <w:t>pageNum</w:t>
+      </w:r>
+      <w:proofErr w:type="spellEnd"/>
+      <w:r>
+        <w:t>, int mode);</w:t>
+      </w:r>
+    </w:p>
+    <w:p>
+      <w:pPr>
+        <w:pStyle w:val="a6"/>
+        <w:numPr>
+          <w:ilvl w:val="0"/>
+          <w:numId w:val="2"/>
+        </w:numPr>
+      </w:pPr>
+      <w:proofErr w:type="spellStart"/>
+      <w:r>
+        <w:rPr>
+          <w:rFonts w:hint="eastAsia"/>
+        </w:rPr>
+        <w:t>setDdayWhileIterate</w:t>
+      </w:r>
+      <w:proofErr w:type="spellEnd"/>
+      <w:r>
+        <w:rPr>
+          <w:rFonts w:hint="eastAsia"/>
+        </w:rPr>
+        <w:t>보다 선행되어야 합니다. (매우 중요)</w:t>
+      </w:r>
+    </w:p>
+    <w:p>
+      <w:pPr>
+        <w:pStyle w:val="a6"/>
+        <w:numPr>
+          <w:ilvl w:val="0"/>
+          <w:numId w:val="2"/>
+        </w:numPr>
+      </w:pPr>
+      <w:r>
+        <w:rPr>
+          <w:rFonts w:hint="eastAsia"/>
+        </w:rPr>
+        <w:t>인자 구조는 선행 함수와 동일합니다.</w:t>
+      </w:r>
+    </w:p>
+    <w:p>
+      <w:pPr>
+        <w:pStyle w:val="a6"/>
+        <w:numPr>
+          <w:ilvl w:val="0"/>
+          <w:numId w:val="2"/>
+        </w:numPr>
+      </w:pPr>
+      <w:r>
+        <w:rPr>
+          <w:rFonts w:hint="eastAsia"/>
+        </w:rPr>
+        <w:t xml:space="preserve">단, </w:t>
+      </w:r>
+      <w:proofErr w:type="spellStart"/>
+      <w:r>
+        <w:rPr>
+          <w:rFonts w:hint="eastAsia"/>
+        </w:rPr>
+        <w:t>반환값에</w:t>
+      </w:r>
+      <w:proofErr w:type="spellEnd"/>
+      <w:r>
+        <w:rPr>
+          <w:rFonts w:hint="eastAsia"/>
+        </w:rPr>
+        <w:t xml:space="preserve"> 따라 다르게 대응해야 합니다:</w:t>
+      </w:r>
+    </w:p>
+    <w:p>
+      <w:pPr>
+        <w:pStyle w:val="a6"/>
+        <w:numPr>
+          <w:ilvl w:val="1"/>
+          <w:numId w:val="2"/>
+        </w:numPr>
+      </w:pPr>
+      <w:r>
+        <w:rPr>
+          <w:rFonts w:hint="eastAsia"/>
+        </w:rPr>
+        <w:t>1 반환: 같은 일정(일자, 제목 동일)을 선택한 경우</w:t>
+      </w:r>
+    </w:p>
+    <w:p>
+      <w:pPr>
+        <w:pStyle w:val="a6"/>
+        <w:numPr>
+          <w:ilvl w:val="1"/>
+          <w:numId w:val="2"/>
+        </w:numPr>
+      </w:pPr>
+      <w:r>
+        <w:rPr>
+          <w:rFonts w:hint="eastAsia"/>
+        </w:rPr>
+        <w:t>2 반환: 덮어쓰기가 발생할 경우</w:t>
+      </w:r>
+    </w:p>
+    <w:p>
+      <w:pPr>
+        <w:pStyle w:val="a6"/>
+        <w:numPr>
+          <w:ilvl w:val="1"/>
+          <w:numId w:val="2"/>
+        </w:numPr>
+      </w:pPr>
+      <w:r>
+        <w:rPr>
+          <w:rFonts w:hint="eastAsia"/>
+        </w:rPr>
+        <w:t>0 반환: 바로 정상 입력(기존에 해당 슬롯을 차지하던 값이 없음)</w:t>
+      </w:r>
+    </w:p>
+    <w:p>
+      <w:pPr>
+        <w:pStyle w:val="a6"/>
+        <w:numPr>
+          <w:ilvl w:val="2"/>
+          <w:numId w:val="2"/>
+        </w:numPr>
+        <w:rPr>
+          <w:rFonts w:hint="eastAsia"/>
+        </w:rPr>
+      </w:pPr>
+      <w:r>
+        <w:rPr>
+          <w:rFonts w:hint="eastAsia"/>
+        </w:rPr>
+        <w:t xml:space="preserve">특히 1 </w:t>
+      </w:r>
+      <w:proofErr w:type="spellStart"/>
+      <w:r>
+        <w:rPr>
+          <w:rFonts w:hint="eastAsia"/>
+        </w:rPr>
+        <w:t>반환시</w:t>
+      </w:r>
+      <w:proofErr w:type="spellEnd"/>
+      <w:r>
+        <w:rPr>
+          <w:rFonts w:hint="eastAsia"/>
+        </w:rPr>
+        <w:t xml:space="preserve"> 사용자가 삭제를 원하면 </w:t>
+      </w:r>
+      <w:proofErr w:type="spellStart"/>
+      <w:r>
+        <w:rPr>
+          <w:rFonts w:hint="eastAsia"/>
+        </w:rPr>
+        <w:t>delDdayStack</w:t>
+      </w:r>
+      <w:proofErr w:type="spellEnd"/>
+      <w:r>
+        <w:rPr>
+          <w:rFonts w:hint="eastAsia"/>
+        </w:rPr>
+        <w:t xml:space="preserve">(mode)로 </w:t>
+      </w:r>
+      <w:proofErr w:type="gramStart"/>
+      <w:r>
+        <w:rPr>
+          <w:rFonts w:hint="eastAsia"/>
+        </w:rPr>
+        <w:t>삭제 해야</w:t>
+      </w:r>
+      <w:proofErr w:type="gramEnd"/>
+      <w:r>
+        <w:rPr>
+          <w:rFonts w:hint="eastAsia"/>
+        </w:rPr>
+        <w:t xml:space="preserve"> 합니다.</w:t>
+      </w:r>
+    </w:p>
+    <w:p>
+      <w:pPr>
+        <w:ind w:left="220"/>
+      </w:pPr>
+      <w:r>
+        <w:rPr>
+          <w:rFonts w:hint="eastAsia"/>
+        </w:rPr>
+        <w:lastRenderedPageBreak/>
+        <w:t>[Core]</w:t>
+      </w:r>
+    </w:p>
+    <w:p>
+      <w:pPr>
+        <w:ind w:left="220"/>
+      </w:pPr>
+      <w:r>
+        <w:t xml:space="preserve">void </w:t>
+      </w:r>
+      <w:proofErr w:type="spellStart"/>
+      <w:proofErr w:type="gramStart"/>
+      <w:r>
+        <w:t>saveDday</w:t>
+      </w:r>
+      <w:proofErr w:type="spellEnd"/>
+      <w:r>
+        <w:t>(</w:t>
+      </w:r>
+      <w:proofErr w:type="gramEnd"/>
+      <w:r>
+        <w:t xml:space="preserve">int* </w:t>
+      </w:r>
+      <w:proofErr w:type="spellStart"/>
+      <w:r>
+        <w:t>fd</w:t>
+      </w:r>
+      <w:proofErr w:type="spellEnd"/>
+      <w:r>
+        <w:t>);</w:t>
+      </w:r>
+    </w:p>
+    <w:p>
+      <w:pPr>
+        <w:ind w:left="220"/>
+      </w:pPr>
+      <w:r>
+        <w:t xml:space="preserve">void </w:t>
+      </w:r>
+      <w:proofErr w:type="spellStart"/>
+      <w:proofErr w:type="gramStart"/>
+      <w:r>
+        <w:t>loadDday</w:t>
+      </w:r>
+      <w:proofErr w:type="spellEnd"/>
+      <w:r>
+        <w:t>(</w:t>
+      </w:r>
+      <w:proofErr w:type="gramEnd"/>
+      <w:r>
+        <w:t xml:space="preserve">int* </w:t>
+      </w:r>
+      <w:proofErr w:type="spellStart"/>
+      <w:r>
+        <w:t>fd</w:t>
+      </w:r>
+      <w:proofErr w:type="spellEnd"/>
+      <w:r>
+        <w:t>);</w:t>
+      </w:r>
+    </w:p>
+    <w:p>
+      <w:pPr>
+        <w:ind w:left="220"/>
+      </w:pPr>
+      <w:r>
+        <w:t xml:space="preserve">void </w:t>
+      </w:r>
+      <w:proofErr w:type="spellStart"/>
+      <w:r>
+        <w:t>initDday</w:t>
+      </w:r>
+      <w:proofErr w:type="spellEnd"/>
+      <w:r>
+        <w:t>(void</w:t>
+      </w:r>
+      <w:proofErr w:type="gramStart"/>
+      <w:r>
+        <w:t>);</w:t>
+      </w:r>
+      <w:proofErr w:type="gramEnd"/>
+    </w:p>
+    <w:p>
+      <w:pPr>
+        <w:ind w:left="220"/>
+      </w:pPr>
+      <w:r>
+        <w:t xml:space="preserve">int </w:t>
+      </w:r>
+      <w:proofErr w:type="spellStart"/>
+      <w:proofErr w:type="gramStart"/>
+      <w:r>
+        <w:t>isBothDdayTheSame</w:t>
+      </w:r>
+      <w:proofErr w:type="spellEnd"/>
+      <w:r>
+        <w:t>(</w:t>
+      </w:r>
+      <w:proofErr w:type="spellStart"/>
+      <w:proofErr w:type="gramEnd"/>
+      <w:r>
+        <w:t>toDoPtr</w:t>
+      </w:r>
+      <w:proofErr w:type="spellEnd"/>
+      <w:r>
+        <w:t xml:space="preserve"> s, </w:t>
+      </w:r>
+      <w:proofErr w:type="spellStart"/>
+      <w:r>
+        <w:t>toDo</w:t>
+      </w:r>
+      <w:proofErr w:type="spellEnd"/>
+      <w:r>
+        <w:t xml:space="preserve"> o);</w:t>
+      </w:r>
+    </w:p>
+    <w:p>
+      <w:pPr>
+        <w:pStyle w:val="a6"/>
+        <w:numPr>
+          <w:ilvl w:val="0"/>
+          <w:numId w:val="2"/>
+        </w:numPr>
+        <w:rPr>
+          <w:rFonts w:hint="eastAsia"/>
+        </w:rPr>
+      </w:pPr>
+      <w:r>
+        <w:rPr>
+          <w:rFonts w:hint="eastAsia"/>
+        </w:rPr>
+        <w:t xml:space="preserve">인자 구조가 특이한데, 코드에 설명이 잘 </w:t>
+      </w:r>
+      <w:proofErr w:type="gramStart"/>
+      <w:r>
+        <w:rPr>
+          <w:rFonts w:hint="eastAsia"/>
+        </w:rPr>
+        <w:t>되?어</w:t>
+      </w:r>
+      <w:proofErr w:type="gramEnd"/>
+      <w:r>
+        <w:rPr>
+          <w:rFonts w:hint="eastAsia"/>
+        </w:rPr>
+        <w:t xml:space="preserve"> 있습니다.</w:t>
+      </w:r>
+    </w:p>
+    <w:p>
+      <w:pPr>
+        <w:ind w:left="220"/>
+      </w:pPr>
+      <w:r>
+        <w:t xml:space="preserve">void </w:t>
+      </w:r>
+      <w:proofErr w:type="spellStart"/>
+      <w:proofErr w:type="gramStart"/>
+      <w:r>
+        <w:t>delDdayStack</w:t>
+      </w:r>
+      <w:proofErr w:type="spellEnd"/>
+      <w:r>
+        <w:t>(</w:t>
+      </w:r>
+      <w:proofErr w:type="gramEnd"/>
+      <w:r>
+        <w:t xml:space="preserve">int </w:t>
+      </w:r>
+      <w:proofErr w:type="spellStart"/>
+      <w:r>
+        <w:t>whatto</w:t>
+      </w:r>
+      <w:proofErr w:type="spellEnd"/>
+      <w:r>
+        <w:t>);</w:t>
+      </w:r>
+    </w:p>
+    <w:p>
+      <w:pPr>
+        <w:pStyle w:val="a6"/>
+        <w:numPr>
+          <w:ilvl w:val="0"/>
+          <w:numId w:val="2"/>
+        </w:numPr>
+        <w:rPr>
+          <w:rFonts w:hint="eastAsia"/>
+        </w:rPr>
+      </w:pPr>
+      <w:r>
+        <w:rPr>
+          <w:rFonts w:hint="eastAsia"/>
+        </w:rPr>
+        <w:t xml:space="preserve">동일 자료 </w:t>
+      </w:r>
+      <w:proofErr w:type="spellStart"/>
+      <w:r>
+        <w:rPr>
+          <w:rFonts w:hint="eastAsia"/>
+        </w:rPr>
+        <w:t>선택시</w:t>
+      </w:r>
+      <w:proofErr w:type="spellEnd"/>
+      <w:r>
+        <w:rPr>
+          <w:rFonts w:hint="eastAsia"/>
+        </w:rPr>
+        <w:t xml:space="preserve"> 삭제 기능을 구현하는데 사용됩니다.</w:t>
+      </w:r>
+    </w:p>
+    <w:p>
+      <w:pPr>
+        <w:ind w:left="220"/>
+      </w:pPr>
+      <w:r>
+        <w:t xml:space="preserve">void </w:t>
+      </w:r>
+      <w:proofErr w:type="spellStart"/>
+      <w:proofErr w:type="gramStart"/>
+      <w:r>
+        <w:t>setDdayStack</w:t>
+      </w:r>
+      <w:proofErr w:type="spellEnd"/>
+      <w:r>
+        <w:t>(</w:t>
+      </w:r>
+      <w:proofErr w:type="spellStart"/>
+      <w:proofErr w:type="gramEnd"/>
+      <w:r>
+        <w:t>toDoPtr</w:t>
+      </w:r>
+      <w:proofErr w:type="spellEnd"/>
+      <w:r>
+        <w:t xml:space="preserve"> target, int </w:t>
+      </w:r>
+      <w:proofErr w:type="spellStart"/>
+      <w:r>
+        <w:t>addto</w:t>
+      </w:r>
+      <w:proofErr w:type="spellEnd"/>
+      <w:r>
+        <w:t>);</w:t>
+      </w:r>
+    </w:p>
+    <w:p>
+      <w:pPr>
+        <w:ind w:left="220"/>
+      </w:pPr>
+    </w:p>
+    <w:p>
+      <w:pPr>
+        <w:ind w:left="220"/>
+      </w:pPr>
+      <w:r>
+        <w:t xml:space="preserve">void </w:t>
+      </w:r>
+      <w:proofErr w:type="spellStart"/>
+      <w:proofErr w:type="gramStart"/>
+      <w:r>
+        <w:t>setUserName</w:t>
+      </w:r>
+      <w:proofErr w:type="spellEnd"/>
+      <w:r>
+        <w:t>(</w:t>
+      </w:r>
+      <w:proofErr w:type="gramEnd"/>
+      <w:r>
+        <w:t xml:space="preserve">char* </w:t>
+      </w:r>
+      <w:proofErr w:type="spellStart"/>
+      <w:r>
+        <w:t>myName</w:t>
+      </w:r>
+      <w:proofErr w:type="spellEnd"/>
+      <w:r>
+        <w:t>);</w:t>
+      </w:r>
+    </w:p>
+    <w:p>
+      <w:pPr>
+        <w:ind w:left="220"/>
+      </w:pPr>
+      <w:r>
+        <w:t xml:space="preserve">int </w:t>
+      </w:r>
+      <w:proofErr w:type="spellStart"/>
+      <w:proofErr w:type="gramStart"/>
+      <w:r>
+        <w:t>getFromServer</w:t>
+      </w:r>
+      <w:proofErr w:type="spellEnd"/>
+      <w:r>
+        <w:t>(</w:t>
+      </w:r>
+      <w:proofErr w:type="spellStart"/>
+      <w:proofErr w:type="gramEnd"/>
+      <w:r>
+        <w:t>toDoPtr</w:t>
+      </w:r>
+      <w:proofErr w:type="spellEnd"/>
+      <w:r>
+        <w:t xml:space="preserve"> target, char* </w:t>
+      </w:r>
+      <w:proofErr w:type="spellStart"/>
+      <w:r>
+        <w:t>shareCode</w:t>
+      </w:r>
+      <w:proofErr w:type="spellEnd"/>
+      <w:r>
+        <w:t>);</w:t>
+      </w:r>
+    </w:p>
+    <w:p>
+      <w:pPr>
+        <w:ind w:left="220"/>
+      </w:pPr>
+      <w:r>
+        <w:t xml:space="preserve">int </w:t>
+      </w:r>
+      <w:proofErr w:type="spellStart"/>
+      <w:r>
+        <w:t>getFromServer_</w:t>
+      </w:r>
+      <w:proofErr w:type="gramStart"/>
+      <w:r>
+        <w:t>Highlevel</w:t>
+      </w:r>
+      <w:proofErr w:type="spellEnd"/>
+      <w:r>
+        <w:t>(</w:t>
+      </w:r>
+      <w:proofErr w:type="gramEnd"/>
+      <w:r>
+        <w:t xml:space="preserve">char* </w:t>
+      </w:r>
+      <w:proofErr w:type="spellStart"/>
+      <w:r>
+        <w:t>shareCode</w:t>
+      </w:r>
+      <w:proofErr w:type="spellEnd"/>
+      <w:r>
+        <w:t>);</w:t>
+      </w:r>
+    </w:p>
+    <w:p>
+      <w:pPr>
+        <w:ind w:left="220"/>
+      </w:pPr>
+      <w:r>
+        <w:t xml:space="preserve">int </w:t>
+      </w:r>
+      <w:proofErr w:type="spellStart"/>
+      <w:proofErr w:type="gramStart"/>
+      <w:r>
+        <w:t>pushToServer</w:t>
+      </w:r>
+      <w:proofErr w:type="spellEnd"/>
+      <w:r>
+        <w:t>(</w:t>
+      </w:r>
+      <w:proofErr w:type="spellStart"/>
+      <w:proofErr w:type="gramEnd"/>
+      <w:r>
+        <w:t>toDoPtr</w:t>
+      </w:r>
+      <w:proofErr w:type="spellEnd"/>
+      <w:r>
+        <w:t xml:space="preserve"> o, char* </w:t>
+      </w:r>
+      <w:proofErr w:type="spellStart"/>
+      <w:r>
+        <w:t>shareCode</w:t>
+      </w:r>
+      <w:proofErr w:type="spellEnd"/>
+      <w:r>
+        <w:t>);</w:t>
+      </w:r>
+    </w:p>
+    <w:p>
+      <w:pPr>
+        <w:ind w:left="220"/>
+      </w:pPr>
+      <w:r>
+        <w:t xml:space="preserve">int </w:t>
+      </w:r>
+      <w:proofErr w:type="spellStart"/>
+      <w:proofErr w:type="gramStart"/>
+      <w:r>
+        <w:t>shareWhileIterate</w:t>
+      </w:r>
+      <w:proofErr w:type="spellEnd"/>
+      <w:r>
+        <w:t>(</w:t>
+      </w:r>
+      <w:proofErr w:type="gramEnd"/>
+      <w:r>
+        <w:t xml:space="preserve">unsigned long </w:t>
+      </w:r>
+      <w:proofErr w:type="spellStart"/>
+      <w:r>
+        <w:t>long</w:t>
+      </w:r>
+      <w:proofErr w:type="spellEnd"/>
+      <w:r>
+        <w:t xml:space="preserve"> </w:t>
+      </w:r>
+      <w:proofErr w:type="spellStart"/>
+      <w:r>
+        <w:t>src</w:t>
+      </w:r>
+      <w:proofErr w:type="spellEnd"/>
+      <w:r>
+        <w:t xml:space="preserve">, int </w:t>
+      </w:r>
+      <w:proofErr w:type="spellStart"/>
+      <w:r>
+        <w:t>pageNum</w:t>
+      </w:r>
+      <w:proofErr w:type="spellEnd"/>
+      <w:r>
+        <w:t xml:space="preserve">, char* </w:t>
+      </w:r>
+      <w:proofErr w:type="spellStart"/>
+      <w:r>
+        <w:t>shareCode</w:t>
+      </w:r>
+      <w:proofErr w:type="spellEnd"/>
+      <w:r>
+        <w:t>);</w:t>
+      </w:r>
+    </w:p>
+    <w:p>
+      <w:pPr>
+        <w:ind w:left="220"/>
+        <w:rPr>
+          <w:rFonts w:hint="eastAsia"/>
+        </w:rPr>
+      </w:pPr>
+      <w:r>
+        <w:t xml:space="preserve">int </w:t>
+      </w:r>
+      <w:proofErr w:type="spellStart"/>
+      <w:proofErr w:type="gramStart"/>
+      <w:r>
+        <w:t>isSharedToDoExisting</w:t>
+      </w:r>
+      <w:proofErr w:type="spellEnd"/>
+      <w:r>
+        <w:t>(</w:t>
+      </w:r>
+      <w:proofErr w:type="gramEnd"/>
+      <w:r>
+        <w:t xml:space="preserve">unsigned long </w:t>
+      </w:r>
+      <w:proofErr w:type="spellStart"/>
+      <w:r>
+        <w:t>long</w:t>
+      </w:r>
+      <w:proofErr w:type="spellEnd"/>
+      <w:r>
+        <w:t xml:space="preserve"> </w:t>
+      </w:r>
+      <w:proofErr w:type="spellStart"/>
+      <w:r>
+        <w:t>targetDate</w:t>
+      </w:r>
+      <w:proofErr w:type="spellEnd"/>
+      <w:r>
+        <w:t>);</w:t>
+      </w:r>
+    </w:p>
+    <w:p>
+      <w:pPr>
+        <w:widowControl/>
+        <w:wordWrap/>
+        <w:autoSpaceDE/>
+        <w:autoSpaceDN/>
       </w:pPr>
       <w:r>
         <w:br w:type="page"/>
@@ -5399,7 +6563,7 @@
           <w:noProof/>
         </w:rPr>
         <w:drawing>
-          <wp:inline distT="0" distB="0" distL="0" distR="0" wp14:anchorId="35E3820C" wp14:editId="6397BB23">
+          <wp:inline distT="0" distB="0" distL="0" distR="0" wp14:anchorId="35E3820C" wp14:editId="514EE81E">
             <wp:extent cx="6629400" cy="3803650"/>
             <wp:effectExtent l="0" t="0" r="0" b="6350"/>
             <wp:docPr id="948048947" name="그림 1"/>
@@ -5416,7 +6580,7 @@
                     </pic:cNvPicPr>
                   </pic:nvPicPr>
                   <pic:blipFill>
-                    <a:blip r:embed="rId7" cstate="print">
+                    <a:blip r:embed="rId8" cstate="print">
                       <a:extLst>
                         <a:ext uri="{28A0092B-C50C-407E-A947-70E740481C1C}">
                           <a14:useLocalDpi xmlns:a14="http://schemas.microsoft.com/office/drawing/2010/main" val="0"/>
@@ -5563,6 +6727,118 @@
 <file path=word/numbering.xml><?xml version="1.0" encoding="utf-8"?>
 <w:numbering xmlns:wpc="http://schemas.microsoft.com/office/word/2010/wordprocessingCanvas" xmlns:cx="http://schemas.microsoft.com/office/drawing/2014/chartex" xmlns:cx1="http://schemas.microsoft.com/office/drawing/2015/9/8/chartex" xmlns:cx2="http://schemas.microsoft.com/office/drawing/2015/10/21/chartex" xmlns:cx3="http://schemas.microsoft.com/office/drawing/2016/5/9/chartex" xmlns:cx4="http://schemas.microsoft.com/office/drawing/2016/5/10/chartex" xmlns:cx5="http://schemas.microsoft.com/office/drawing/2016/5/11/chartex" xmlns:cx6="http://schemas.microsoft.com/office/drawing/2016/5/12/chartex" xmlns:cx7="http://schemas.microsoft.com/office/drawing/2016/5/13/chartex" xmlns:cx8="http://schemas.microsoft.com/office/drawing/2016/5/14/chartex" xmlns:mc="http://schemas.openxmlformats.org/markup-compatibility/2006" xmlns:aink="http://schemas.microsoft.com/office/drawing/2016/ink" xmlns:am3d="http://schemas.microsoft.com/office/drawing/2017/model3d" xmlns:o="urn:schemas-microsoft-com:office:office" xmlns:oel="http://schemas.microsoft.com/office/2019/extlst" xmlns:r="http://schemas.openxmlformats.org/officeDocument/2006/relationships" xmlns:m="http://schemas.openxmlformats.org/officeDocument/2006/math" xmlns:v="urn:schemas-microsoft-com:vml" xmlns:wp14="http://schemas.microsoft.com/office/word/2010/wordprocessingDrawing" xmlns:wp="http://schemas.openxmlformats.org/drawingml/2006/wordprocessingDrawing" xmlns:w10="urn:schemas-microsoft-com:office:word" xmlns:w="http://schemas.openxmlformats.org/wordprocessingml/2006/main" xmlns:w14="http://schemas.microsoft.com/office/word/2010/wordml" xmlns:w15="http://schemas.microsoft.com/office/word/2012/wordml" xmlns:w16cex="http://schemas.microsoft.com/office/word/2018/wordml/cex" xmlns:w16cid="http://schemas.microsoft.com/office/word/2016/wordml/cid" xmlns:w16="http://schemas.microsoft.com/office/word/2018/wordml" xmlns:w16du="http://schemas.microsoft.com/office/word/2023/wordml/word16du" xmlns:w16sdtdh="http://schemas.microsoft.com/office/word/2020/wordml/sdtdatahash" xmlns:w16se="http://schemas.microsoft.com/office/word/2015/wordml/symex" xmlns:wpg="http://schemas.microsoft.com/office/word/2010/wordprocessingGroup" xmlns:wpi="http://schemas.microsoft.com/office/word/2010/wordprocessingInk" xmlns:wne="http://schemas.microsoft.com/office/word/2006/wordml" xmlns:wps="http://schemas.microsoft.com/office/word/2010/wordprocessingShape" mc:Ignorable="w14 w15 w16se w16cid w16 w16cex w16sdtdh w16du wp14">
   <w:abstractNum w:abstractNumId="0" w15:restartNumberingAfterBreak="0">
+    <w:nsid w:val="267D3990"/>
+    <w:multiLevelType w:val="hybridMultilevel"/>
+    <w:tmpl w:val="8822E098"/>
+    <w:lvl w:ilvl="0" w:tplc="43464912">
+      <w:numFmt w:val="bullet"/>
+      <w:lvlText w:val=""/>
+      <w:lvlJc w:val="left"/>
+      <w:pPr>
+        <w:ind w:left="580" w:hanging="360"/>
+      </w:pPr>
+      <w:rPr>
+        <w:rFonts w:ascii="Wingdings" w:eastAsiaTheme="minorEastAsia" w:hAnsi="Wingdings" w:cstheme="minorBidi" w:hint="default"/>
+      </w:rPr>
+    </w:lvl>
+    <w:lvl w:ilvl="1" w:tplc="04090003" w:tentative="1">
+      <w:start w:val="1"/>
+      <w:numFmt w:val="bullet"/>
+      <w:lvlText w:val=""/>
+      <w:lvlJc w:val="left"/>
+      <w:pPr>
+        <w:ind w:left="1100" w:hanging="440"/>
+      </w:pPr>
+      <w:rPr>
+        <w:rFonts w:ascii="Wingdings" w:hAnsi="Wingdings" w:hint="default"/>
+      </w:rPr>
+    </w:lvl>
+    <w:lvl w:ilvl="2" w:tplc="04090005" w:tentative="1">
+      <w:start w:val="1"/>
+      <w:numFmt w:val="bullet"/>
+      <w:lvlText w:val=""/>
+      <w:lvlJc w:val="left"/>
+      <w:pPr>
+        <w:ind w:left="1540" w:hanging="440"/>
+      </w:pPr>
+      <w:rPr>
+        <w:rFonts w:ascii="Wingdings" w:hAnsi="Wingdings" w:hint="default"/>
+      </w:rPr>
+    </w:lvl>
+    <w:lvl w:ilvl="3" w:tplc="04090001" w:tentative="1">
+      <w:start w:val="1"/>
+      <w:numFmt w:val="bullet"/>
+      <w:lvlText w:val=""/>
+      <w:lvlJc w:val="left"/>
+      <w:pPr>
+        <w:ind w:left="1980" w:hanging="440"/>
+      </w:pPr>
+      <w:rPr>
+        <w:rFonts w:ascii="Wingdings" w:hAnsi="Wingdings" w:hint="default"/>
+      </w:rPr>
+    </w:lvl>
+    <w:lvl w:ilvl="4" w:tplc="04090003" w:tentative="1">
+      <w:start w:val="1"/>
+      <w:numFmt w:val="bullet"/>
+      <w:lvlText w:val=""/>
+      <w:lvlJc w:val="left"/>
+      <w:pPr>
+        <w:ind w:left="2420" w:hanging="440"/>
+      </w:pPr>
+      <w:rPr>
+        <w:rFonts w:ascii="Wingdings" w:hAnsi="Wingdings" w:hint="default"/>
+      </w:rPr>
+    </w:lvl>
+    <w:lvl w:ilvl="5" w:tplc="04090005" w:tentative="1">
+      <w:start w:val="1"/>
+      <w:numFmt w:val="bullet"/>
+      <w:lvlText w:val=""/>
+      <w:lvlJc w:val="left"/>
+      <w:pPr>
+        <w:ind w:left="2860" w:hanging="440"/>
+      </w:pPr>
+      <w:rPr>
+        <w:rFonts w:ascii="Wingdings" w:hAnsi="Wingdings" w:hint="default"/>
+      </w:rPr>
+    </w:lvl>
+    <w:lvl w:ilvl="6" w:tplc="04090001" w:tentative="1">
+      <w:start w:val="1"/>
+      <w:numFmt w:val="bullet"/>
+      <w:lvlText w:val=""/>
+      <w:lvlJc w:val="left"/>
+      <w:pPr>
+        <w:ind w:left="3300" w:hanging="440"/>
+      </w:pPr>
+      <w:rPr>
+        <w:rFonts w:ascii="Wingdings" w:hAnsi="Wingdings" w:hint="default"/>
+      </w:rPr>
+    </w:lvl>
+    <w:lvl w:ilvl="7" w:tplc="04090003" w:tentative="1">
+      <w:start w:val="1"/>
+      <w:numFmt w:val="bullet"/>
+      <w:lvlText w:val=""/>
+      <w:lvlJc w:val="left"/>
+      <w:pPr>
+        <w:ind w:left="3740" w:hanging="440"/>
+      </w:pPr>
+      <w:rPr>
+        <w:rFonts w:ascii="Wingdings" w:hAnsi="Wingdings" w:hint="default"/>
+      </w:rPr>
+    </w:lvl>
+    <w:lvl w:ilvl="8" w:tplc="04090005" w:tentative="1">
+      <w:start w:val="1"/>
+      <w:numFmt w:val="bullet"/>
+      <w:lvlText w:val=""/>
+      <w:lvlJc w:val="left"/>
+      <w:pPr>
+        <w:ind w:left="4180" w:hanging="440"/>
+      </w:pPr>
+      <w:rPr>
+        <w:rFonts w:ascii="Wingdings" w:hAnsi="Wingdings" w:hint="default"/>
+      </w:rPr>
+    </w:lvl>
+  </w:abstractNum>
+  <w:abstractNum w:abstractNumId="1" w15:restartNumberingAfterBreak="0">
     <w:nsid w:val="2C2E2A82"/>
     <w:multiLevelType w:val="hybridMultilevel"/>
     <w:tmpl w:val="3B5CAFA4"/>
@@ -5590,7 +6866,7 @@
         <w:rFonts w:ascii="Wingdings" w:hAnsi="Wingdings" w:hint="default"/>
       </w:rPr>
     </w:lvl>
-    <w:lvl w:ilvl="2" w:tplc="04090005" w:tentative="1">
+    <w:lvl w:ilvl="2" w:tplc="04090005">
       <w:start w:val="1"/>
       <w:numFmt w:val="bullet"/>
       <w:lvlText w:val=""/>
@@ -5675,7 +6951,7 @@
       </w:rPr>
     </w:lvl>
   </w:abstractNum>
-  <w:abstractNum w:abstractNumId="1" w15:restartNumberingAfterBreak="0">
+  <w:abstractNum w:abstractNumId="2" w15:restartNumberingAfterBreak="0">
     <w:nsid w:val="5F56205D"/>
     <w:multiLevelType w:val="hybridMultilevel"/>
     <w:tmpl w:val="B8285E44"/>
@@ -5764,7 +7040,7 @@
       </w:pPr>
     </w:lvl>
   </w:abstractNum>
-  <w:abstractNum w:abstractNumId="2" w15:restartNumberingAfterBreak="0">
+  <w:abstractNum w:abstractNumId="3" w15:restartNumberingAfterBreak="0">
     <w:nsid w:val="6FAA1A52"/>
     <w:multiLevelType w:val="hybridMultilevel"/>
     <w:tmpl w:val="16B47548"/>
@@ -5854,13 +7130,16 @@
     </w:lvl>
   </w:abstractNum>
   <w:num w:numId="1" w16cid:durableId="102575451">
+    <w:abstractNumId w:val="2"/>
+  </w:num>
+  <w:num w:numId="2" w16cid:durableId="3679687">
     <w:abstractNumId w:val="1"/>
   </w:num>
-  <w:num w:numId="2" w16cid:durableId="3679687">
+  <w:num w:numId="3" w16cid:durableId="203250834">
+    <w:abstractNumId w:val="3"/>
+  </w:num>
+  <w:num w:numId="4" w16cid:durableId="2002196295">
     <w:abstractNumId w:val="0"/>
-  </w:num>
-  <w:num w:numId="3" w16cid:durableId="203250834">
-    <w:abstractNumId w:val="2"/>
   </w:num>
 </w:numbering>
 </file>

</xml_diff>

<commit_message>
0.1.0 Stable: Partial update
</commit_message>
<xml_diff>
--- a/Documenation_About_Methods.docx
+++ b/Documenation_About_Methods.docx
@@ -14124,7 +14124,25 @@
         <w:rPr>
           <w:rFonts w:hint="eastAsia"/>
         </w:rPr>
-        <w:t xml:space="preserve">20자 이상의 스트링은 </w:t>
+        <w:t>18</w:t>
+      </w:r>
+      <w:r>
+        <w:rPr>
+          <w:rFonts w:hint="eastAsia"/>
+        </w:rPr>
+        <w:t xml:space="preserve">자 </w:t>
+      </w:r>
+      <w:r>
+        <w:rPr>
+          <w:rFonts w:hint="eastAsia"/>
+        </w:rPr>
+        <w:t>초과</w:t>
+      </w:r>
+      <w:r>
+        <w:rPr>
+          <w:rFonts w:hint="eastAsia"/>
+        </w:rPr>
+        <w:t xml:space="preserve">의 스트링은 </w:t>
       </w:r>
       <w:r>
         <w:rPr>
@@ -14146,6 +14164,25 @@
           <w:rFonts w:hint="eastAsia"/>
         </w:rPr>
         <w:t>이 붙는 것으로 바뀌었습니다.</w:t>
+      </w:r>
+    </w:p>
+    <w:p>
+      <w:pPr>
+        <w:pStyle w:val="a6"/>
+        <w:widowControl/>
+        <w:numPr>
+          <w:ilvl w:val="2"/>
+          <w:numId w:val="9"/>
+        </w:numPr>
+        <w:wordWrap/>
+        <w:autoSpaceDE/>
+        <w:autoSpaceDN/>
+      </w:pPr>
+      <w:r>
+        <w:rPr>
+          <w:rFonts w:hint="eastAsia"/>
+        </w:rPr>
+        <w:t>18자까지는 정상적으로 출력됩니다.</w:t>
       </w:r>
     </w:p>
     <w:p>
@@ -14712,9 +14749,6 @@
         <w:wordWrap/>
         <w:autoSpaceDE/>
         <w:autoSpaceDN/>
-        <w:rPr>
-          <w:rFonts w:hint="eastAsia"/>
-        </w:rPr>
       </w:pPr>
       <w:r>
         <w:rPr>
@@ -16453,7 +16487,7 @@
           <w:noProof/>
         </w:rPr>
         <w:drawing>
-          <wp:inline distT="0" distB="0" distL="0" distR="0" wp14:anchorId="35E3820C" wp14:editId="3E5D53C5">
+          <wp:inline distT="0" distB="0" distL="0" distR="0" wp14:anchorId="35E3820C" wp14:editId="501D02A9">
             <wp:extent cx="6629400" cy="3803650"/>
             <wp:effectExtent l="0" t="0" r="0" b="6350"/>
             <wp:docPr id="948048947" name="그림 1"/>
@@ -16641,7 +16675,7 @@
         <w:ind w:left="1100" w:hanging="440"/>
       </w:pPr>
     </w:lvl>
-    <w:lvl w:ilvl="2" w:tplc="0409001B" w:tentative="1">
+    <w:lvl w:ilvl="2" w:tplc="0409001B">
       <w:start w:val="1"/>
       <w:numFmt w:val="lowerRoman"/>
       <w:lvlText w:val="%3."/>

</xml_diff>

<commit_message>
0.1.0 Stable: Home screen feature update
</commit_message>
<xml_diff>
--- a/Documenation_About_Methods.docx
+++ b/Documenation_About_Methods.docx
@@ -15001,6 +15001,67 @@
     </w:p>
     <w:p>
       <w:pPr>
+        <w:pStyle w:val="a6"/>
+        <w:widowControl/>
+        <w:numPr>
+          <w:ilvl w:val="0"/>
+          <w:numId w:val="9"/>
+        </w:numPr>
+        <w:wordWrap/>
+        <w:autoSpaceDE/>
+        <w:autoSpaceDN/>
+      </w:pPr>
+      <w:proofErr w:type="spellStart"/>
+      <w:r>
+        <w:lastRenderedPageBreak/>
+        <w:t>P</w:t>
+      </w:r>
+      <w:r>
+        <w:rPr>
+          <w:rFonts w:hint="eastAsia"/>
+        </w:rPr>
+        <w:t>rint_below</w:t>
+      </w:r>
+      <w:proofErr w:type="spellEnd"/>
+      <w:r>
+        <w:rPr>
+          <w:rFonts w:hint="eastAsia"/>
+        </w:rPr>
+        <w:t>() 및 홈 화면으로의 이동 액션 추가</w:t>
+      </w:r>
+    </w:p>
+    <w:p>
+      <w:pPr>
+        <w:pStyle w:val="a6"/>
+        <w:widowControl/>
+        <w:numPr>
+          <w:ilvl w:val="1"/>
+          <w:numId w:val="9"/>
+        </w:numPr>
+        <w:wordWrap/>
+        <w:autoSpaceDE/>
+        <w:autoSpaceDN/>
+        <w:rPr>
+          <w:rFonts w:hint="eastAsia"/>
+        </w:rPr>
+      </w:pPr>
+      <w:proofErr w:type="spellStart"/>
+      <w:r>
+        <w:rPr>
+          <w:rFonts w:hint="eastAsia"/>
+        </w:rPr>
+        <w:t>initScreen</w:t>
+      </w:r>
+      <w:proofErr w:type="spellEnd"/>
+      <w:r>
+        <w:rPr>
+          <w:rFonts w:hint="eastAsia"/>
+        </w:rPr>
+        <w:t>() 기반으로 작동하는, 심도 구분 없이 홈 화면으로 이동하는 액션 기능이 추가되었습니다.</w:t>
+      </w:r>
+    </w:p>
+    <w:p>
+      <w:pPr>
         <w:rPr>
           <w:b/>
           <w:bCs/>
@@ -15012,7 +15073,6 @@
           <w:b/>
           <w:bCs/>
         </w:rPr>
-        <w:lastRenderedPageBreak/>
         <w:t xml:space="preserve">Week </w:t>
       </w:r>
       <w:r>
@@ -16098,6 +16158,7 @@
           <w:sz w:val="20"/>
           <w:szCs w:val="22"/>
         </w:rPr>
+        <w:lastRenderedPageBreak/>
         <w:t xml:space="preserve">void </w:t>
       </w:r>
       <w:proofErr w:type="spellStart"/>
@@ -16190,7 +16251,6 @@
           <w:sz w:val="20"/>
           <w:szCs w:val="22"/>
         </w:rPr>
-        <w:lastRenderedPageBreak/>
         <w:t>(버그 수정) 공휴일로 고정된 일정이 계속해서 증식하는 문제를 해결했습니다.</w:t>
       </w:r>
     </w:p>
@@ -16487,7 +16547,7 @@
           <w:noProof/>
         </w:rPr>
         <w:drawing>
-          <wp:inline distT="0" distB="0" distL="0" distR="0" wp14:anchorId="35E3820C" wp14:editId="501D02A9">
+          <wp:inline distT="0" distB="0" distL="0" distR="0" wp14:anchorId="35E3820C" wp14:editId="22901378">
             <wp:extent cx="6629400" cy="3803650"/>
             <wp:effectExtent l="0" t="0" r="0" b="6350"/>
             <wp:docPr id="948048947" name="그림 1"/>

</xml_diff>